<commit_message>
ultima update antes de dormir, falta pulir la escritura de txt
</commit_message>
<xml_diff>
--- a/Sprint5/Sprint5.docx
+++ b/Sprint5/Sprint5.docx
@@ -21,7 +21,29 @@
           <w:szCs w:val="26"/>
           <w:lang w:val="es-PE"/>
         </w:rPr>
-        <w:t xml:space="preserve">Reporte del  Sprint #5 </w:t>
+        <w:t xml:space="preserve">Reporte </w:t>
+      </w:r>
+      <w:proofErr w:type="gramStart"/>
+      <w:r>
+        <w:rPr>
+          <w:rFonts w:ascii="Times New Roman" w:eastAsia="Times New Roman" w:hAnsi="Times New Roman" w:cs="Times New Roman"/>
+          <w:b/>
+          <w:sz w:val="26"/>
+          <w:szCs w:val="26"/>
+          <w:lang w:val="es-PE"/>
+        </w:rPr>
+        <w:t>del  Sprint</w:t>
+      </w:r>
+      <w:proofErr w:type="gramEnd"/>
+      <w:r>
+        <w:rPr>
+          <w:rFonts w:ascii="Times New Roman" w:eastAsia="Times New Roman" w:hAnsi="Times New Roman" w:cs="Times New Roman"/>
+          <w:b/>
+          <w:sz w:val="26"/>
+          <w:szCs w:val="26"/>
+          <w:lang w:val="es-PE"/>
+        </w:rPr>
+        <w:t xml:space="preserve"> #5 </w:t>
       </w:r>
     </w:p>
     <w:p>
@@ -67,12 +89,21 @@
           <w:lang w:val="es-PE"/>
         </w:rPr>
       </w:pPr>
-      <w:r>
-        <w:rPr>
-          <w:rFonts w:ascii="Times New Roman" w:eastAsia="Times New Roman" w:hAnsi="Times New Roman" w:cs="Times New Roman"/>
-          <w:lang w:val="es-PE"/>
-        </w:rPr>
-        <w:t>Agrega  la función de grabar (</w:t>
+      <w:proofErr w:type="gramStart"/>
+      <w:r>
+        <w:rPr>
+          <w:rFonts w:ascii="Times New Roman" w:eastAsia="Times New Roman" w:hAnsi="Times New Roman" w:cs="Times New Roman"/>
+          <w:lang w:val="es-PE"/>
+        </w:rPr>
+        <w:t>Agrega  la</w:t>
+      </w:r>
+      <w:proofErr w:type="gramEnd"/>
+      <w:r>
+        <w:rPr>
+          <w:rFonts w:ascii="Times New Roman" w:eastAsia="Times New Roman" w:hAnsi="Times New Roman" w:cs="Times New Roman"/>
+          <w:lang w:val="es-PE"/>
+        </w:rPr>
+        <w:t xml:space="preserve"> función de grabar (</w:t>
       </w:r>
       <w:proofErr w:type="spellStart"/>
       <w:r>
@@ -1243,6 +1274,7 @@
         <w:t xml:space="preserve"> final </w:t>
       </w:r>
       <w:proofErr w:type="spellStart"/>
+      <w:proofErr w:type="gramStart"/>
       <w:r>
         <w:rPr>
           <w:rFonts w:ascii="Times New Roman" w:eastAsia="Times New Roman" w:hAnsi="Times New Roman" w:cs="Times New Roman"/>
@@ -1256,7 +1288,15 @@
           <w:rFonts w:ascii="Times New Roman" w:eastAsia="Times New Roman" w:hAnsi="Times New Roman" w:cs="Times New Roman"/>
           <w:lang w:val="es-PE"/>
         </w:rPr>
-        <w:t xml:space="preserve">  Diseño de GUI del producto final </w:t>
+        <w:t xml:space="preserve">  Diseño</w:t>
+      </w:r>
+      <w:proofErr w:type="gramEnd"/>
+      <w:r>
+        <w:rPr>
+          <w:rFonts w:ascii="Times New Roman" w:eastAsia="Times New Roman" w:hAnsi="Times New Roman" w:cs="Times New Roman"/>
+          <w:lang w:val="es-PE"/>
+        </w:rPr>
+        <w:t xml:space="preserve"> de GUI del producto final </w:t>
       </w:r>
     </w:p>
     <w:p>
@@ -1391,7 +1431,27 @@
           <w:color w:val="FF0000"/>
           <w:lang w:val="es-PE"/>
         </w:rPr>
-        <w:t xml:space="preserve"> Presenta el diagrama de clases de tu código de producción  y describe cómo la jerarquía de clases en su diseño trata con los requisitos del oponente de la computadora. </w:t>
+        <w:t xml:space="preserve"> Presenta el diagrama de clases de tu código de </w:t>
+      </w:r>
+      <w:proofErr w:type="gramStart"/>
+      <w:r>
+        <w:rPr>
+          <w:rFonts w:ascii="Times New Roman" w:eastAsia="Times New Roman" w:hAnsi="Times New Roman" w:cs="Times New Roman"/>
+          <w:b/>
+          <w:color w:val="FF0000"/>
+          <w:lang w:val="es-PE"/>
+        </w:rPr>
+        <w:t>producción  y</w:t>
+      </w:r>
+      <w:proofErr w:type="gramEnd"/>
+      <w:r>
+        <w:rPr>
+          <w:rFonts w:ascii="Times New Roman" w:eastAsia="Times New Roman" w:hAnsi="Times New Roman" w:cs="Times New Roman"/>
+          <w:b/>
+          <w:color w:val="FF0000"/>
+          <w:lang w:val="es-PE"/>
+        </w:rPr>
+        <w:t xml:space="preserve"> describe cómo la jerarquía de clases en su diseño trata con los requisitos del oponente de la computadora. </w:t>
       </w:r>
     </w:p>
     <w:p>
@@ -1894,7 +1954,23 @@
           <w:b/>
           <w:lang w:val="es-PE"/>
         </w:rPr>
-        <w:t xml:space="preserve">Historias de usuario  y criterios de aceptación para los requisitos para los requerimientos </w:t>
+        <w:t xml:space="preserve">Historias de </w:t>
+      </w:r>
+      <w:r>
+        <w:rPr>
+          <w:rFonts w:ascii="Times New Roman" w:eastAsia="Times New Roman" w:hAnsi="Times New Roman" w:cs="Times New Roman"/>
+          <w:b/>
+          <w:lang w:val="es-PE"/>
+        </w:rPr>
+        <w:t>usuario y</w:t>
+      </w:r>
+      <w:r>
+        <w:rPr>
+          <w:rFonts w:ascii="Times New Roman" w:eastAsia="Times New Roman" w:hAnsi="Times New Roman" w:cs="Times New Roman"/>
+          <w:b/>
+          <w:lang w:val="es-PE"/>
+        </w:rPr>
+        <w:t xml:space="preserve"> criterios de aceptación para los requisitos para los requerimientos </w:t>
       </w:r>
       <w:proofErr w:type="spellStart"/>
       <w:r>
@@ -2429,26 +2505,18 @@
                 <w:rFonts w:ascii="Times New Roman" w:eastAsia="Times New Roman" w:hAnsi="Times New Roman" w:cs="Times New Roman"/>
                 <w:sz w:val="21"/>
                 <w:szCs w:val="21"/>
-              </w:rPr>
-            </w:pPr>
-            <w:r>
-              <w:rPr>
-                <w:rFonts w:ascii="Times New Roman" w:eastAsia="Times New Roman" w:hAnsi="Times New Roman" w:cs="Times New Roman"/>
-                <w:sz w:val="21"/>
-                <w:szCs w:val="21"/>
-              </w:rPr>
-              <w:t xml:space="preserve">Como </w:t>
-            </w:r>
-            <w:proofErr w:type="spellStart"/>
-            <w:r>
-              <w:rPr>
-                <w:rFonts w:ascii="Times New Roman" w:eastAsia="Times New Roman" w:hAnsi="Times New Roman" w:cs="Times New Roman"/>
-                <w:sz w:val="21"/>
-                <w:szCs w:val="21"/>
-              </w:rPr>
-              <w:t>jugador</w:t>
-            </w:r>
-            <w:proofErr w:type="spellEnd"/>
+                <w:lang w:val="es-PE"/>
+              </w:rPr>
+            </w:pPr>
+            <w:r>
+              <w:rPr>
+                <w:rFonts w:ascii="Times New Roman" w:eastAsia="Times New Roman" w:hAnsi="Times New Roman" w:cs="Times New Roman"/>
+                <w:sz w:val="21"/>
+                <w:szCs w:val="21"/>
+                <w:lang w:val="es-PE"/>
+              </w:rPr>
+              <w:t>Como jugador</w:t>
+            </w:r>
           </w:p>
           <w:p>
             <w:pPr>
@@ -2721,7 +2789,17 @@
                 <w:szCs w:val="21"/>
                 <w:lang w:val="es-PE"/>
               </w:rPr>
-              <w:t>Estado  (completado, por hacer, en progreso)</w:t>
+              <w:t>Estado (</w:t>
+            </w:r>
+            <w:r>
+              <w:rPr>
+                <w:rFonts w:ascii="Times New Roman" w:eastAsia="Times New Roman" w:hAnsi="Times New Roman" w:cs="Times New Roman"/>
+                <w:b/>
+                <w:sz w:val="21"/>
+                <w:szCs w:val="21"/>
+                <w:lang w:val="es-PE"/>
+              </w:rPr>
+              <w:t>completado, por hacer, en progreso)</w:t>
             </w:r>
           </w:p>
         </w:tc>
@@ -3393,7 +3471,21 @@
           <w:rFonts w:ascii="Times New Roman" w:eastAsia="Times New Roman" w:hAnsi="Times New Roman" w:cs="Times New Roman"/>
           <w:lang w:val="es-PE"/>
         </w:rPr>
-        <w:t xml:space="preserve">Aplica la revisión del código fuente a una o dos de las clases más importantes (y a otras clases si el tiempo te permite) e informa de los resultados. Además de buscar errores, la revisión debe verificar: (1) si todo el proyecto ha seguido el estándar de codificación de manera consistente, (2) si el proyecto ha seguido los principios de diseño presentados en clase y (3) si hay  olores de código que indican la necesidad de refactorización. </w:t>
+        <w:t xml:space="preserve">Aplica la revisión del código fuente a una o dos de las clases más importantes (y a otras clases si el tiempo te permite) e informa de los resultados. Además de buscar errores, la revisión debe verificar: (1) si todo el proyecto ha seguido el estándar de codificación de manera consistente, (2) si el proyecto ha seguido los principios de diseño presentados en clase y (3) si </w:t>
+      </w:r>
+      <w:r>
+        <w:rPr>
+          <w:rFonts w:ascii="Times New Roman" w:eastAsia="Times New Roman" w:hAnsi="Times New Roman" w:cs="Times New Roman"/>
+          <w:lang w:val="es-PE"/>
+        </w:rPr>
+        <w:t>hay olores</w:t>
+      </w:r>
+      <w:r>
+        <w:rPr>
+          <w:rFonts w:ascii="Times New Roman" w:eastAsia="Times New Roman" w:hAnsi="Times New Roman" w:cs="Times New Roman"/>
+          <w:lang w:val="es-PE"/>
+        </w:rPr>
+        <w:t xml:space="preserve"> de código que indican la necesidad de refactorización. </w:t>
       </w:r>
     </w:p>
     <w:p>
@@ -3611,7 +3703,16 @@
                 <w:sz w:val="20"/>
                 <w:szCs w:val="20"/>
               </w:rPr>
-              <w:t xml:space="preserve"> de  </w:t>
+              <w:t xml:space="preserve"> </w:t>
+            </w:r>
+            <w:proofErr w:type="gramStart"/>
+            <w:r>
+              <w:rPr>
+                <w:rFonts w:ascii="Times New Roman" w:eastAsia="Times New Roman" w:hAnsi="Times New Roman" w:cs="Times New Roman"/>
+                <w:sz w:val="20"/>
+                <w:szCs w:val="20"/>
+              </w:rPr>
+              <w:t xml:space="preserve">de  </w:t>
             </w:r>
             <w:proofErr w:type="spellStart"/>
             <w:r>
@@ -3623,6 +3724,7 @@
               <w:t>codificación</w:t>
             </w:r>
             <w:proofErr w:type="spellEnd"/>
+            <w:proofErr w:type="gramEnd"/>
           </w:p>
         </w:tc>
         <w:tc>
@@ -4205,14 +4307,25 @@
                 <w:lang w:val="es-PE"/>
               </w:rPr>
             </w:pPr>
-            <w:r>
-              <w:rPr>
-                <w:rFonts w:ascii="Times New Roman" w:eastAsia="Times New Roman" w:hAnsi="Times New Roman" w:cs="Times New Roman"/>
-                <w:sz w:val="20"/>
-                <w:szCs w:val="20"/>
-                <w:lang w:val="es-PE"/>
-              </w:rPr>
-              <w:t>Alguna  clase con pobre abstracción</w:t>
+            <w:proofErr w:type="gramStart"/>
+            <w:r>
+              <w:rPr>
+                <w:rFonts w:ascii="Times New Roman" w:eastAsia="Times New Roman" w:hAnsi="Times New Roman" w:cs="Times New Roman"/>
+                <w:sz w:val="20"/>
+                <w:szCs w:val="20"/>
+                <w:lang w:val="es-PE"/>
+              </w:rPr>
+              <w:t>Alguna  clase</w:t>
+            </w:r>
+            <w:proofErr w:type="gramEnd"/>
+            <w:r>
+              <w:rPr>
+                <w:rFonts w:ascii="Times New Roman" w:eastAsia="Times New Roman" w:hAnsi="Times New Roman" w:cs="Times New Roman"/>
+                <w:sz w:val="20"/>
+                <w:szCs w:val="20"/>
+                <w:lang w:val="es-PE"/>
+              </w:rPr>
+              <w:t xml:space="preserve"> con pobre abstracción</w:t>
             </w:r>
           </w:p>
         </w:tc>
@@ -4272,7 +4385,27 @@
                 <w:szCs w:val="20"/>
                 <w:lang w:val="es-PE"/>
               </w:rPr>
-              <w:t>Diseño por contrato ( pre/postcondiciones)</w:t>
+              <w:t xml:space="preserve">Diseño por contrato </w:t>
+            </w:r>
+            <w:proofErr w:type="gramStart"/>
+            <w:r>
+              <w:rPr>
+                <w:rFonts w:ascii="Times New Roman" w:eastAsia="Times New Roman" w:hAnsi="Times New Roman" w:cs="Times New Roman"/>
+                <w:sz w:val="20"/>
+                <w:szCs w:val="20"/>
+                <w:lang w:val="es-PE"/>
+              </w:rPr>
+              <w:t>( pre</w:t>
+            </w:r>
+            <w:proofErr w:type="gramEnd"/>
+            <w:r>
+              <w:rPr>
+                <w:rFonts w:ascii="Times New Roman" w:eastAsia="Times New Roman" w:hAnsi="Times New Roman" w:cs="Times New Roman"/>
+                <w:sz w:val="20"/>
+                <w:szCs w:val="20"/>
+                <w:lang w:val="es-PE"/>
+              </w:rPr>
+              <w:t>/postcondiciones)</w:t>
             </w:r>
           </w:p>
         </w:tc>
@@ -4958,14 +5091,25 @@
                 <w:lang w:val="es-PE"/>
               </w:rPr>
             </w:pPr>
-            <w:r>
-              <w:rPr>
-                <w:rFonts w:ascii="Times New Roman" w:eastAsia="Times New Roman" w:hAnsi="Times New Roman" w:cs="Times New Roman"/>
-                <w:sz w:val="20"/>
-                <w:szCs w:val="20"/>
-                <w:lang w:val="es-PE"/>
-              </w:rPr>
-              <w:t xml:space="preserve">Switch  o </w:t>
+            <w:proofErr w:type="gramStart"/>
+            <w:r>
+              <w:rPr>
+                <w:rFonts w:ascii="Times New Roman" w:eastAsia="Times New Roman" w:hAnsi="Times New Roman" w:cs="Times New Roman"/>
+                <w:sz w:val="20"/>
+                <w:szCs w:val="20"/>
+                <w:lang w:val="es-PE"/>
+              </w:rPr>
+              <w:t>Switch  o</w:t>
+            </w:r>
+            <w:proofErr w:type="gramEnd"/>
+            <w:r>
+              <w:rPr>
+                <w:rFonts w:ascii="Times New Roman" w:eastAsia="Times New Roman" w:hAnsi="Times New Roman" w:cs="Times New Roman"/>
+                <w:sz w:val="20"/>
+                <w:szCs w:val="20"/>
+                <w:lang w:val="es-PE"/>
+              </w:rPr>
+              <w:t xml:space="preserve"> </w:t>
             </w:r>
             <w:proofErr w:type="spellStart"/>
             <w:r>
@@ -5680,6 +5824,7 @@
                 <w:lang w:val="es-PE"/>
               </w:rPr>
             </w:pPr>
+            <w:proofErr w:type="gramStart"/>
             <w:r>
               <w:rPr>
                 <w:rFonts w:ascii="Times New Roman" w:eastAsia="Times New Roman" w:hAnsi="Times New Roman" w:cs="Times New Roman"/>
@@ -5689,6 +5834,7 @@
               </w:rPr>
               <w:t>Código de producción o prueba?</w:t>
             </w:r>
+            <w:proofErr w:type="gramEnd"/>
           </w:p>
         </w:tc>
         <w:tc>
@@ -5846,6 +5992,7 @@
                 <w:lang w:val="es-PE"/>
               </w:rPr>
             </w:pPr>
+            <w:proofErr w:type="gramStart"/>
             <w:r>
               <w:rPr>
                 <w:rFonts w:ascii="Times New Roman" w:eastAsia="Times New Roman" w:hAnsi="Times New Roman" w:cs="Times New Roman"/>
@@ -5853,7 +6000,17 @@
                 <w:szCs w:val="22"/>
                 <w:lang w:val="es-PE"/>
               </w:rPr>
-              <w:t>Total de líneas de código</w:t>
+              <w:t>Total</w:t>
+            </w:r>
+            <w:proofErr w:type="gramEnd"/>
+            <w:r>
+              <w:rPr>
+                <w:rFonts w:ascii="Times New Roman" w:eastAsia="Times New Roman" w:hAnsi="Times New Roman" w:cs="Times New Roman"/>
+                <w:sz w:val="22"/>
+                <w:szCs w:val="22"/>
+                <w:lang w:val="es-PE"/>
+              </w:rPr>
+              <w:t xml:space="preserve"> de líneas de código</w:t>
             </w:r>
           </w:p>
         </w:tc>

</xml_diff>

<commit_message>
gran avance de refact
</commit_message>
<xml_diff>
--- a/Sprint5/Sprint5.docx
+++ b/Sprint5/Sprint5.docx
@@ -21,29 +21,7 @@
           <w:szCs w:val="26"/>
           <w:lang w:val="es-PE"/>
         </w:rPr>
-        <w:t xml:space="preserve">Reporte </w:t>
-      </w:r>
-      <w:proofErr w:type="gramStart"/>
-      <w:r>
-        <w:rPr>
-          <w:rFonts w:ascii="Times New Roman" w:eastAsia="Times New Roman" w:hAnsi="Times New Roman" w:cs="Times New Roman"/>
-          <w:b/>
-          <w:sz w:val="26"/>
-          <w:szCs w:val="26"/>
-          <w:lang w:val="es-PE"/>
-        </w:rPr>
-        <w:t>del  Sprint</w:t>
-      </w:r>
-      <w:proofErr w:type="gramEnd"/>
-      <w:r>
-        <w:rPr>
-          <w:rFonts w:ascii="Times New Roman" w:eastAsia="Times New Roman" w:hAnsi="Times New Roman" w:cs="Times New Roman"/>
-          <w:b/>
-          <w:sz w:val="26"/>
-          <w:szCs w:val="26"/>
-          <w:lang w:val="es-PE"/>
-        </w:rPr>
-        <w:t xml:space="preserve"> #5 </w:t>
+        <w:t xml:space="preserve">Reporte del  Sprint #5 </w:t>
       </w:r>
     </w:p>
     <w:p>
@@ -89,31 +67,13 @@
           <w:lang w:val="es-PE"/>
         </w:rPr>
       </w:pPr>
-      <w:proofErr w:type="gramStart"/>
       <w:r>
         <w:rPr>
           <w:rFonts w:ascii="Times New Roman" w:eastAsia="Times New Roman" w:hAnsi="Times New Roman" w:cs="Times New Roman"/>
           <w:lang w:val="es-PE"/>
         </w:rPr>
-        <w:t>Agrega  la</w:t>
+        <w:t>Agrega  la función de grabar (record</w:t>
       </w:r>
-      <w:proofErr w:type="gramEnd"/>
-      <w:r>
-        <w:rPr>
-          <w:rFonts w:ascii="Times New Roman" w:eastAsia="Times New Roman" w:hAnsi="Times New Roman" w:cs="Times New Roman"/>
-          <w:lang w:val="es-PE"/>
-        </w:rPr>
-        <w:t xml:space="preserve"> función de grabar (</w:t>
-      </w:r>
-      <w:proofErr w:type="spellStart"/>
-      <w:r>
-        <w:rPr>
-          <w:rFonts w:ascii="Times New Roman" w:eastAsia="Times New Roman" w:hAnsi="Times New Roman" w:cs="Times New Roman"/>
-          <w:lang w:val="es-PE"/>
-        </w:rPr>
-        <w:t>record</w:t>
-      </w:r>
-      <w:proofErr w:type="spellEnd"/>
       <w:r>
         <w:rPr>
           <w:rFonts w:ascii="Times New Roman" w:eastAsia="Times New Roman" w:hAnsi="Times New Roman" w:cs="Times New Roman"/>
@@ -180,7 +140,14 @@
           <w:rFonts w:ascii="Times New Roman" w:eastAsia="Times New Roman" w:hAnsi="Times New Roman" w:cs="Times New Roman"/>
           <w:lang w:val="es-PE"/>
         </w:rPr>
-        <w:t>El siguiente es un diseño de GUI de muestra del producto final, donde "Replay" es opcional.</w:t>
+        <w:t>El</w:t>
+      </w:r>
+      <w:r>
+        <w:rPr>
+          <w:rFonts w:ascii="Times New Roman" w:eastAsia="Times New Roman" w:hAnsi="Times New Roman" w:cs="Times New Roman"/>
+          <w:lang w:val="es-PE"/>
+        </w:rPr>
+        <w:t xml:space="preserve"> siguiente es un diseño de GUI de muestra del producto final, donde "Replay" es opcional.</w:t>
       </w:r>
     </w:p>
     <w:p>
@@ -205,25 +172,7 @@
           <w:b/>
           <w:lang w:val="es-PE"/>
         </w:rPr>
-        <w:t xml:space="preserve">El trabajo es de </w:t>
-      </w:r>
-      <w:proofErr w:type="spellStart"/>
-      <w:r>
-        <w:rPr>
-          <w:rFonts w:ascii="Times New Roman" w:eastAsia="Times New Roman" w:hAnsi="Times New Roman" w:cs="Times New Roman"/>
-          <w:b/>
-          <w:lang w:val="es-PE"/>
-        </w:rPr>
-        <w:t>caracter</w:t>
-      </w:r>
-      <w:proofErr w:type="spellEnd"/>
-      <w:r>
-        <w:rPr>
-          <w:rFonts w:ascii="Times New Roman" w:eastAsia="Times New Roman" w:hAnsi="Times New Roman" w:cs="Times New Roman"/>
-          <w:b/>
-          <w:lang w:val="es-PE"/>
-        </w:rPr>
-        <w:t xml:space="preserve"> individual.</w:t>
+        <w:t>El trabajo es de caracter individual.</w:t>
       </w:r>
     </w:p>
     <w:p>
@@ -1054,7 +1003,10 @@
               <w:spacing w:before="120" w:after="120"/>
             </w:pPr>
             <w:r>
-              <w:t>☒ Record game</w:t>
+              <w:t>☒</w:t>
+            </w:r>
+            <w:r>
+              <w:t xml:space="preserve"> Record game</w:t>
             </w:r>
           </w:p>
         </w:tc>
@@ -1207,96 +1159,7 @@
           <w:rFonts w:ascii="Times New Roman" w:eastAsia="Times New Roman" w:hAnsi="Times New Roman" w:cs="Times New Roman"/>
           <w:lang w:val="es-PE"/>
         </w:rPr>
-        <w:t xml:space="preserve">Figura 1. </w:t>
-      </w:r>
-      <w:proofErr w:type="spellStart"/>
-      <w:r>
-        <w:rPr>
-          <w:rFonts w:ascii="Times New Roman" w:eastAsia="Times New Roman" w:hAnsi="Times New Roman" w:cs="Times New Roman"/>
-          <w:lang w:val="es-PE"/>
-        </w:rPr>
-        <w:t>Sample</w:t>
-      </w:r>
-      <w:proofErr w:type="spellEnd"/>
-      <w:r>
-        <w:rPr>
-          <w:rFonts w:ascii="Times New Roman" w:eastAsia="Times New Roman" w:hAnsi="Times New Roman" w:cs="Times New Roman"/>
-          <w:lang w:val="es-PE"/>
-        </w:rPr>
-        <w:t xml:space="preserve"> GUI </w:t>
-      </w:r>
-      <w:proofErr w:type="spellStart"/>
-      <w:r>
-        <w:rPr>
-          <w:rFonts w:ascii="Times New Roman" w:eastAsia="Times New Roman" w:hAnsi="Times New Roman" w:cs="Times New Roman"/>
-          <w:lang w:val="es-PE"/>
-        </w:rPr>
-        <w:t>layout</w:t>
-      </w:r>
-      <w:proofErr w:type="spellEnd"/>
-      <w:r>
-        <w:rPr>
-          <w:rFonts w:ascii="Times New Roman" w:eastAsia="Times New Roman" w:hAnsi="Times New Roman" w:cs="Times New Roman"/>
-          <w:lang w:val="es-PE"/>
-        </w:rPr>
-        <w:t xml:space="preserve"> </w:t>
-      </w:r>
-      <w:proofErr w:type="spellStart"/>
-      <w:r>
-        <w:rPr>
-          <w:rFonts w:ascii="Times New Roman" w:eastAsia="Times New Roman" w:hAnsi="Times New Roman" w:cs="Times New Roman"/>
-          <w:lang w:val="es-PE"/>
-        </w:rPr>
-        <w:t>of</w:t>
-      </w:r>
-      <w:proofErr w:type="spellEnd"/>
-      <w:r>
-        <w:rPr>
-          <w:rFonts w:ascii="Times New Roman" w:eastAsia="Times New Roman" w:hAnsi="Times New Roman" w:cs="Times New Roman"/>
-          <w:lang w:val="es-PE"/>
-        </w:rPr>
-        <w:t xml:space="preserve"> </w:t>
-      </w:r>
-      <w:proofErr w:type="spellStart"/>
-      <w:r>
-        <w:rPr>
-          <w:rFonts w:ascii="Times New Roman" w:eastAsia="Times New Roman" w:hAnsi="Times New Roman" w:cs="Times New Roman"/>
-          <w:lang w:val="es-PE"/>
-        </w:rPr>
-        <w:t>the</w:t>
-      </w:r>
-      <w:proofErr w:type="spellEnd"/>
-      <w:r>
-        <w:rPr>
-          <w:rFonts w:ascii="Times New Roman" w:eastAsia="Times New Roman" w:hAnsi="Times New Roman" w:cs="Times New Roman"/>
-          <w:lang w:val="es-PE"/>
-        </w:rPr>
-        <w:t xml:space="preserve"> final </w:t>
-      </w:r>
-      <w:proofErr w:type="spellStart"/>
-      <w:proofErr w:type="gramStart"/>
-      <w:r>
-        <w:rPr>
-          <w:rFonts w:ascii="Times New Roman" w:eastAsia="Times New Roman" w:hAnsi="Times New Roman" w:cs="Times New Roman"/>
-          <w:lang w:val="es-PE"/>
-        </w:rPr>
-        <w:t>product</w:t>
-      </w:r>
-      <w:proofErr w:type="spellEnd"/>
-      <w:r>
-        <w:rPr>
-          <w:rFonts w:ascii="Times New Roman" w:eastAsia="Times New Roman" w:hAnsi="Times New Roman" w:cs="Times New Roman"/>
-          <w:lang w:val="es-PE"/>
-        </w:rPr>
-        <w:t xml:space="preserve">  Diseño</w:t>
-      </w:r>
-      <w:proofErr w:type="gramEnd"/>
-      <w:r>
-        <w:rPr>
-          <w:rFonts w:ascii="Times New Roman" w:eastAsia="Times New Roman" w:hAnsi="Times New Roman" w:cs="Times New Roman"/>
-          <w:lang w:val="es-PE"/>
-        </w:rPr>
-        <w:t xml:space="preserve"> de GUI del producto final </w:t>
+        <w:t xml:space="preserve">Figura 1. Sample GUI layout of the final product  Diseño de GUI del producto final </w:t>
       </w:r>
     </w:p>
     <w:p>
@@ -1352,7 +1215,6 @@
           <w:color w:val="000000"/>
         </w:rPr>
       </w:pPr>
-      <w:proofErr w:type="spellStart"/>
       <w:r>
         <w:rPr>
           <w:rFonts w:ascii="Times New Roman" w:eastAsia="Times New Roman" w:hAnsi="Times New Roman" w:cs="Times New Roman"/>
@@ -1360,7 +1222,6 @@
         </w:rPr>
         <w:t>Demostración</w:t>
       </w:r>
-      <w:proofErr w:type="spellEnd"/>
       <w:r>
         <w:rPr>
           <w:rFonts w:ascii="Times New Roman" w:eastAsia="Times New Roman" w:hAnsi="Times New Roman" w:cs="Times New Roman"/>
@@ -1422,18 +1283,24 @@
           <w:rFonts w:ascii="Times New Roman" w:eastAsia="Times New Roman" w:hAnsi="Times New Roman" w:cs="Times New Roman"/>
           <w:lang w:val="es-PE"/>
         </w:rPr>
-        <w:t>Envía un video de no más de 15 minutos, demostrando claramente que has implementado todas las funciones en la siguiente tabla. En el video, debes explicar lo que se está demostrando.</w:t>
+        <w:t xml:space="preserve">Envía un </w:t>
       </w:r>
       <w:r>
         <w:rPr>
           <w:rFonts w:ascii="Times New Roman" w:eastAsia="Times New Roman" w:hAnsi="Times New Roman" w:cs="Times New Roman"/>
+          <w:lang w:val="es-PE"/>
+        </w:rPr>
+        <w:t>video de no más de 15 minutos, demostrando claramente que has implementado todas las funciones en la siguiente tabla. En el video, debes explicar lo que se está demostrando.</w:t>
+      </w:r>
+      <w:r>
+        <w:rPr>
+          <w:rFonts w:ascii="Times New Roman" w:eastAsia="Times New Roman" w:hAnsi="Times New Roman" w:cs="Times New Roman"/>
           <w:b/>
           <w:color w:val="FF0000"/>
           <w:lang w:val="es-PE"/>
         </w:rPr>
-        <w:t xml:space="preserve"> Presenta el diagrama de clases de tu código de </w:t>
+        <w:t xml:space="preserve"> Presenta el diagrama de clases de tu código de producción  y describe cómo la jera</w:t>
       </w:r>
-      <w:proofErr w:type="gramStart"/>
       <w:r>
         <w:rPr>
           <w:rFonts w:ascii="Times New Roman" w:eastAsia="Times New Roman" w:hAnsi="Times New Roman" w:cs="Times New Roman"/>
@@ -1441,17 +1308,7 @@
           <w:color w:val="FF0000"/>
           <w:lang w:val="es-PE"/>
         </w:rPr>
-        <w:t>producción  y</w:t>
-      </w:r>
-      <w:proofErr w:type="gramEnd"/>
-      <w:r>
-        <w:rPr>
-          <w:rFonts w:ascii="Times New Roman" w:eastAsia="Times New Roman" w:hAnsi="Times New Roman" w:cs="Times New Roman"/>
-          <w:b/>
-          <w:color w:val="FF0000"/>
-          <w:lang w:val="es-PE"/>
-        </w:rPr>
-        <w:t xml:space="preserve"> describe cómo la jerarquía de clases en su diseño trata con los requisitos del oponente de la computadora. </w:t>
+        <w:t xml:space="preserve">rquía de clases en su diseño trata con los requisitos del oponente de la computadora. </w:t>
       </w:r>
     </w:p>
     <w:p>
@@ -1807,7 +1664,16 @@
                 <w:szCs w:val="22"/>
                 <w:lang w:val="es-PE"/>
               </w:rPr>
-              <w:t xml:space="preserve">Se graba un juego simple completo de jugadores computadora-computadora </w:t>
+              <w:t>Se graba un juego simple completo de jugadores comp</w:t>
+            </w:r>
+            <w:r>
+              <w:rPr>
+                <w:rFonts w:ascii="Times New Roman" w:eastAsia="Times New Roman" w:hAnsi="Times New Roman" w:cs="Times New Roman"/>
+                <w:sz w:val="22"/>
+                <w:szCs w:val="22"/>
+                <w:lang w:val="es-PE"/>
+              </w:rPr>
+              <w:t xml:space="preserve">utadora-computadora </w:t>
             </w:r>
           </w:p>
         </w:tc>
@@ -1970,25 +1836,7 @@
           <w:b/>
           <w:lang w:val="es-PE"/>
         </w:rPr>
-        <w:t xml:space="preserve"> criterios de aceptación para los requisitos para los requerimientos </w:t>
-      </w:r>
-      <w:proofErr w:type="spellStart"/>
-      <w:r>
-        <w:rPr>
-          <w:rFonts w:ascii="Times New Roman" w:eastAsia="Times New Roman" w:hAnsi="Times New Roman" w:cs="Times New Roman"/>
-          <w:b/>
-          <w:lang w:val="es-PE"/>
-        </w:rPr>
-        <w:t>Record</w:t>
-      </w:r>
-      <w:proofErr w:type="spellEnd"/>
-      <w:r>
-        <w:rPr>
-          <w:rFonts w:ascii="Times New Roman" w:eastAsia="Times New Roman" w:hAnsi="Times New Roman" w:cs="Times New Roman"/>
-          <w:b/>
-          <w:lang w:val="es-PE"/>
-        </w:rPr>
-        <w:t>/Replay (1 punto)</w:t>
+        <w:t xml:space="preserve"> criterios de aceptación para los requisitos para los requerimientos Record/Replay (1 punto)</w:t>
       </w:r>
     </w:p>
     <w:p>
@@ -2149,7 +1997,17 @@
                 <w:szCs w:val="21"/>
                 <w:lang w:val="es-PE"/>
               </w:rPr>
-              <w:t>Descripción de historia de usuario</w:t>
+              <w:t>De</w:t>
+            </w:r>
+            <w:r>
+              <w:rPr>
+                <w:rFonts w:ascii="Times New Roman" w:eastAsia="Times New Roman" w:hAnsi="Times New Roman" w:cs="Times New Roman"/>
+                <w:b/>
+                <w:sz w:val="21"/>
+                <w:szCs w:val="21"/>
+                <w:lang w:val="es-PE"/>
+              </w:rPr>
+              <w:t>scripción de historia de usuario</w:t>
             </w:r>
           </w:p>
         </w:tc>
@@ -2166,7 +2024,6 @@
                 <w:szCs w:val="21"/>
               </w:rPr>
             </w:pPr>
-            <w:proofErr w:type="spellStart"/>
             <w:r>
               <w:rPr>
                 <w:rFonts w:ascii="Times New Roman" w:eastAsia="Times New Roman" w:hAnsi="Times New Roman" w:cs="Times New Roman"/>
@@ -2176,7 +2033,6 @@
               </w:rPr>
               <w:t>Prioridad</w:t>
             </w:r>
-            <w:proofErr w:type="spellEnd"/>
           </w:p>
         </w:tc>
         <w:tc>
@@ -2192,7 +2048,6 @@
                 <w:szCs w:val="21"/>
               </w:rPr>
             </w:pPr>
-            <w:proofErr w:type="spellStart"/>
             <w:r>
               <w:rPr>
                 <w:rFonts w:ascii="Times New Roman" w:eastAsia="Times New Roman" w:hAnsi="Times New Roman" w:cs="Times New Roman"/>
@@ -2200,37 +2055,7 @@
                 <w:sz w:val="21"/>
                 <w:szCs w:val="21"/>
               </w:rPr>
-              <w:t>Esfuerzo</w:t>
-            </w:r>
-            <w:proofErr w:type="spellEnd"/>
-            <w:r>
-              <w:rPr>
-                <w:rFonts w:ascii="Times New Roman" w:eastAsia="Times New Roman" w:hAnsi="Times New Roman" w:cs="Times New Roman"/>
-                <w:b/>
-                <w:sz w:val="21"/>
-                <w:szCs w:val="21"/>
-              </w:rPr>
-              <w:t xml:space="preserve"> </w:t>
-            </w:r>
-            <w:proofErr w:type="spellStart"/>
-            <w:r>
-              <w:rPr>
-                <w:rFonts w:ascii="Times New Roman" w:eastAsia="Times New Roman" w:hAnsi="Times New Roman" w:cs="Times New Roman"/>
-                <w:b/>
-                <w:sz w:val="21"/>
-                <w:szCs w:val="21"/>
-              </w:rPr>
-              <w:t>estimado</w:t>
-            </w:r>
-            <w:proofErr w:type="spellEnd"/>
-            <w:r>
-              <w:rPr>
-                <w:rFonts w:ascii="Times New Roman" w:eastAsia="Times New Roman" w:hAnsi="Times New Roman" w:cs="Times New Roman"/>
-                <w:b/>
-                <w:sz w:val="21"/>
-                <w:szCs w:val="21"/>
-              </w:rPr>
-              <w:t xml:space="preserve"> (horas)</w:t>
+              <w:t>Esfuerzo estimado (horas)</w:t>
             </w:r>
           </w:p>
         </w:tc>
@@ -2277,18 +2102,8 @@
                 <w:sz w:val="21"/>
                 <w:szCs w:val="21"/>
               </w:rPr>
-              <w:t xml:space="preserve">Grabar </w:t>
-            </w:r>
-            <w:proofErr w:type="spellStart"/>
-            <w:r>
-              <w:rPr>
-                <w:rFonts w:ascii="Times New Roman" w:eastAsia="Times New Roman" w:hAnsi="Times New Roman" w:cs="Times New Roman"/>
-                <w:sz w:val="21"/>
-                <w:szCs w:val="21"/>
-              </w:rPr>
-              <w:t>Juego</w:t>
-            </w:r>
-            <w:proofErr w:type="spellEnd"/>
+              <w:t>Grabar Juego</w:t>
+            </w:r>
           </w:p>
         </w:tc>
         <w:tc>
@@ -2358,7 +2173,7 @@
                 <w:szCs w:val="21"/>
                 <w:lang w:val="es-PE"/>
               </w:rPr>
-              <w:t xml:space="preserve"> paso a paso en el tablero.</w:t>
+              <w:t xml:space="preserve"> paso a paso en el tablero</w:t>
             </w:r>
           </w:p>
         </w:tc>
@@ -2447,52 +2262,14 @@
                 <w:szCs w:val="21"/>
               </w:rPr>
             </w:pPr>
-            <w:proofErr w:type="spellStart"/>
-            <w:r>
-              <w:rPr>
-                <w:rFonts w:ascii="Times New Roman" w:eastAsia="Times New Roman" w:hAnsi="Times New Roman" w:cs="Times New Roman"/>
-                <w:sz w:val="21"/>
-                <w:szCs w:val="21"/>
-              </w:rPr>
-              <w:t>Reproducir</w:t>
-            </w:r>
-            <w:proofErr w:type="spellEnd"/>
-            <w:r>
-              <w:rPr>
-                <w:rFonts w:ascii="Times New Roman" w:eastAsia="Times New Roman" w:hAnsi="Times New Roman" w:cs="Times New Roman"/>
-                <w:sz w:val="21"/>
-                <w:szCs w:val="21"/>
-              </w:rPr>
-              <w:t xml:space="preserve"> </w:t>
-            </w:r>
-            <w:proofErr w:type="spellStart"/>
-            <w:r>
-              <w:rPr>
-                <w:rFonts w:ascii="Times New Roman" w:eastAsia="Times New Roman" w:hAnsi="Times New Roman" w:cs="Times New Roman"/>
-                <w:sz w:val="21"/>
-                <w:szCs w:val="21"/>
-              </w:rPr>
-              <w:t>Juego</w:t>
-            </w:r>
-            <w:proofErr w:type="spellEnd"/>
-            <w:r>
-              <w:rPr>
-                <w:rFonts w:ascii="Times New Roman" w:eastAsia="Times New Roman" w:hAnsi="Times New Roman" w:cs="Times New Roman"/>
-                <w:sz w:val="21"/>
-                <w:szCs w:val="21"/>
-              </w:rPr>
-              <w:t xml:space="preserve"> </w:t>
-            </w:r>
-            <w:proofErr w:type="spellStart"/>
-            <w:r>
-              <w:rPr>
-                <w:rFonts w:ascii="Times New Roman" w:eastAsia="Times New Roman" w:hAnsi="Times New Roman" w:cs="Times New Roman"/>
-                <w:sz w:val="21"/>
-                <w:szCs w:val="21"/>
-              </w:rPr>
-              <w:t>Grabado</w:t>
-            </w:r>
-            <w:proofErr w:type="spellEnd"/>
+            <w:r>
+              <w:rPr>
+                <w:rFonts w:ascii="Times New Roman" w:eastAsia="Times New Roman" w:hAnsi="Times New Roman" w:cs="Times New Roman"/>
+                <w:sz w:val="21"/>
+                <w:szCs w:val="21"/>
+              </w:rPr>
+              <w:t>Reproducir Juego Grabado</w:t>
+            </w:r>
           </w:p>
         </w:tc>
         <w:tc>
@@ -2580,7 +2357,25 @@
                 <w:szCs w:val="21"/>
                 <w:lang w:val="es-PE"/>
               </w:rPr>
-              <w:t>ver de forma dinámica cómo se jugó esa partida</w:t>
+              <w:t xml:space="preserve">ver de </w:t>
+            </w:r>
+            <w:r>
+              <w:rPr>
+                <w:rFonts w:ascii="Times New Roman" w:eastAsia="Times New Roman" w:hAnsi="Times New Roman" w:cs="Times New Roman"/>
+                <w:sz w:val="21"/>
+                <w:szCs w:val="21"/>
+                <w:lang w:val="es-PE"/>
+              </w:rPr>
+              <w:t>paso a paso</w:t>
+            </w:r>
+            <w:r>
+              <w:rPr>
+                <w:rFonts w:ascii="Times New Roman" w:eastAsia="Times New Roman" w:hAnsi="Times New Roman" w:cs="Times New Roman"/>
+                <w:sz w:val="21"/>
+                <w:szCs w:val="21"/>
+                <w:lang w:val="es-PE"/>
+              </w:rPr>
+              <w:t xml:space="preserve"> cómo se jugó esa partida</w:t>
             </w:r>
           </w:p>
         </w:tc>
@@ -2789,17 +2584,7 @@
                 <w:szCs w:val="21"/>
                 <w:lang w:val="es-PE"/>
               </w:rPr>
-              <w:t>Estado (</w:t>
-            </w:r>
-            <w:r>
-              <w:rPr>
-                <w:rFonts w:ascii="Times New Roman" w:eastAsia="Times New Roman" w:hAnsi="Times New Roman" w:cs="Times New Roman"/>
-                <w:b/>
-                <w:sz w:val="21"/>
-                <w:szCs w:val="21"/>
-                <w:lang w:val="es-PE"/>
-              </w:rPr>
-              <w:t>completado, por hacer, en progreso)</w:t>
+              <w:t>Estado (completado, por hacer, en progreso)</w:t>
             </w:r>
           </w:p>
         </w:tc>
@@ -2870,75 +2655,82 @@
                 <w:szCs w:val="21"/>
                 <w:lang w:val="es-PE"/>
               </w:rPr>
-              <w:t>AC 20.1 &lt;descripción del escenario&gt;</w:t>
-            </w:r>
-          </w:p>
-          <w:p>
-            <w:pPr>
-              <w:rPr>
-                <w:rFonts w:ascii="Times New Roman" w:eastAsia="Times New Roman" w:hAnsi="Times New Roman" w:cs="Times New Roman"/>
-                <w:sz w:val="21"/>
-                <w:szCs w:val="21"/>
-                <w:lang w:val="es-PE"/>
-              </w:rPr>
-            </w:pPr>
-            <w:proofErr w:type="spellStart"/>
-            <w:r>
-              <w:rPr>
-                <w:rFonts w:ascii="Times New Roman" w:eastAsia="Times New Roman" w:hAnsi="Times New Roman" w:cs="Times New Roman"/>
-                <w:sz w:val="21"/>
-                <w:szCs w:val="21"/>
-                <w:lang w:val="es-PE"/>
-              </w:rPr>
-              <w:t>Given</w:t>
-            </w:r>
-            <w:proofErr w:type="spellEnd"/>
-            <w:r>
-              <w:rPr>
-                <w:rFonts w:ascii="Times New Roman" w:eastAsia="Times New Roman" w:hAnsi="Times New Roman" w:cs="Times New Roman"/>
-                <w:sz w:val="21"/>
-                <w:szCs w:val="21"/>
-                <w:lang w:val="es-PE"/>
-              </w:rPr>
-              <w:t xml:space="preserve"> </w:t>
-            </w:r>
-          </w:p>
-          <w:p>
-            <w:pPr>
-              <w:rPr>
-                <w:rFonts w:ascii="Times New Roman" w:eastAsia="Times New Roman" w:hAnsi="Times New Roman" w:cs="Times New Roman"/>
-                <w:sz w:val="21"/>
-                <w:szCs w:val="21"/>
-                <w:lang w:val="es-PE"/>
-              </w:rPr>
-            </w:pPr>
-            <w:proofErr w:type="spellStart"/>
-            <w:r>
-              <w:rPr>
-                <w:rFonts w:ascii="Times New Roman" w:eastAsia="Times New Roman" w:hAnsi="Times New Roman" w:cs="Times New Roman"/>
-                <w:sz w:val="21"/>
-                <w:szCs w:val="21"/>
-                <w:lang w:val="es-PE"/>
-              </w:rPr>
-              <w:t>When</w:t>
-            </w:r>
-            <w:proofErr w:type="spellEnd"/>
-          </w:p>
-          <w:p>
-            <w:pPr>
-              <w:rPr>
-                <w:rFonts w:ascii="Times New Roman" w:eastAsia="Times New Roman" w:hAnsi="Times New Roman" w:cs="Times New Roman"/>
-                <w:sz w:val="21"/>
-                <w:szCs w:val="21"/>
-              </w:rPr>
-            </w:pPr>
-            <w:r>
-              <w:rPr>
-                <w:rFonts w:ascii="Times New Roman" w:eastAsia="Times New Roman" w:hAnsi="Times New Roman" w:cs="Times New Roman"/>
-                <w:sz w:val="21"/>
-                <w:szCs w:val="21"/>
-              </w:rPr>
-              <w:t xml:space="preserve">Then </w:t>
+              <w:t>AC 20.1 &lt;</w:t>
+            </w:r>
+            <w:r>
+              <w:rPr>
+                <w:rFonts w:ascii="Times New Roman" w:eastAsia="Times New Roman" w:hAnsi="Times New Roman" w:cs="Times New Roman"/>
+                <w:sz w:val="21"/>
+                <w:szCs w:val="21"/>
+                <w:lang w:val="es-PE"/>
+              </w:rPr>
+              <w:t>Grabar Juego Simple Humano vs Humano</w:t>
+            </w:r>
+            <w:r>
+              <w:rPr>
+                <w:rFonts w:ascii="Times New Roman" w:eastAsia="Times New Roman" w:hAnsi="Times New Roman" w:cs="Times New Roman"/>
+                <w:sz w:val="21"/>
+                <w:szCs w:val="21"/>
+                <w:lang w:val="es-PE"/>
+              </w:rPr>
+              <w:t>&gt;</w:t>
+            </w:r>
+          </w:p>
+          <w:p>
+            <w:pPr>
+              <w:rPr>
+                <w:rFonts w:ascii="Times New Roman" w:eastAsia="Times New Roman" w:hAnsi="Times New Roman" w:cs="Times New Roman"/>
+                <w:sz w:val="21"/>
+                <w:szCs w:val="21"/>
+                <w:lang w:val="es-PE"/>
+              </w:rPr>
+            </w:pPr>
+            <w:r>
+              <w:rPr>
+                <w:rFonts w:ascii="Times New Roman" w:eastAsia="Times New Roman" w:hAnsi="Times New Roman" w:cs="Times New Roman"/>
+                <w:sz w:val="21"/>
+                <w:szCs w:val="21"/>
+                <w:lang w:val="es-PE"/>
+              </w:rPr>
+              <w:t>Dado un juego simple de Humano vs Humano</w:t>
+            </w:r>
+          </w:p>
+          <w:p>
+            <w:pPr>
+              <w:rPr>
+                <w:rFonts w:ascii="Times New Roman" w:eastAsia="Times New Roman" w:hAnsi="Times New Roman" w:cs="Times New Roman"/>
+                <w:sz w:val="21"/>
+                <w:szCs w:val="21"/>
+                <w:lang w:val="es-PE"/>
+              </w:rPr>
+            </w:pPr>
+            <w:r>
+              <w:rPr>
+                <w:rFonts w:ascii="Times New Roman" w:eastAsia="Times New Roman" w:hAnsi="Times New Roman" w:cs="Times New Roman"/>
+                <w:sz w:val="21"/>
+                <w:szCs w:val="21"/>
+                <w:lang w:val="es-PE"/>
+              </w:rPr>
+              <w:t>Cuando esté marcada la opción de grabar y acabe el juego</w:t>
+            </w:r>
+          </w:p>
+          <w:p>
+            <w:pPr>
+              <w:rPr>
+                <w:rFonts w:ascii="Times New Roman" w:eastAsia="Times New Roman" w:hAnsi="Times New Roman" w:cs="Times New Roman"/>
+                <w:sz w:val="21"/>
+                <w:szCs w:val="21"/>
+                <w:lang w:val="es-PE"/>
+              </w:rPr>
+            </w:pPr>
+            <w:r>
+              <w:rPr>
+                <w:rFonts w:ascii="Times New Roman" w:eastAsia="Times New Roman" w:hAnsi="Times New Roman" w:cs="Times New Roman"/>
+                <w:sz w:val="21"/>
+                <w:szCs w:val="21"/>
+                <w:lang w:val="es-PE"/>
+              </w:rPr>
+              <w:t>Entonces se crea un archivo de texto que contiene las jugadas realizadas paso a paso.</w:t>
             </w:r>
           </w:p>
         </w:tc>
@@ -2952,8 +2744,18 @@
                 <w:rFonts w:ascii="Times New Roman" w:eastAsia="Times New Roman" w:hAnsi="Times New Roman" w:cs="Times New Roman"/>
                 <w:sz w:val="21"/>
                 <w:szCs w:val="21"/>
-              </w:rPr>
-            </w:pPr>
+                <w:lang w:val="es-PE"/>
+              </w:rPr>
+            </w:pPr>
+            <w:r>
+              <w:rPr>
+                <w:rFonts w:ascii="Times New Roman" w:eastAsia="Times New Roman" w:hAnsi="Times New Roman" w:cs="Times New Roman"/>
+                <w:sz w:val="21"/>
+                <w:szCs w:val="21"/>
+                <w:lang w:val="es-PE"/>
+              </w:rPr>
+              <w:t>COMPLETADO</w:t>
+            </w:r>
           </w:p>
         </w:tc>
       </w:tr>
@@ -2971,6 +2773,7 @@
                 <w:rFonts w:ascii="Times New Roman" w:eastAsia="Times New Roman" w:hAnsi="Times New Roman" w:cs="Times New Roman"/>
                 <w:sz w:val="21"/>
                 <w:szCs w:val="21"/>
+                <w:lang w:val="es-PE"/>
               </w:rPr>
             </w:pPr>
           </w:p>
@@ -3017,29 +2820,17 @@
                 <w:szCs w:val="21"/>
                 <w:lang w:val="es-PE"/>
               </w:rPr>
-              <w:t>AC 20.2 &lt;descripción del escenario&gt;</w:t>
-            </w:r>
-          </w:p>
-          <w:p>
-            <w:pPr>
-              <w:rPr>
-                <w:rFonts w:ascii="Times New Roman" w:eastAsia="Times New Roman" w:hAnsi="Times New Roman" w:cs="Times New Roman"/>
-                <w:sz w:val="21"/>
-                <w:szCs w:val="21"/>
-                <w:lang w:val="es-PE"/>
-              </w:rPr>
-            </w:pPr>
-            <w:proofErr w:type="spellStart"/>
-            <w:r>
-              <w:rPr>
-                <w:rFonts w:ascii="Times New Roman" w:eastAsia="Times New Roman" w:hAnsi="Times New Roman" w:cs="Times New Roman"/>
-                <w:sz w:val="21"/>
-                <w:szCs w:val="21"/>
-                <w:lang w:val="es-PE"/>
-              </w:rPr>
-              <w:t>Given</w:t>
-            </w:r>
-            <w:proofErr w:type="spellEnd"/>
+              <w:t>AC 20.</w:t>
+            </w:r>
+            <w:r>
+              <w:rPr>
+                <w:rFonts w:ascii="Times New Roman" w:eastAsia="Times New Roman" w:hAnsi="Times New Roman" w:cs="Times New Roman"/>
+                <w:sz w:val="21"/>
+                <w:szCs w:val="21"/>
+                <w:lang w:val="es-PE"/>
+              </w:rPr>
+              <w:t>2</w:t>
+            </w:r>
             <w:r>
               <w:rPr>
                 <w:rFonts w:ascii="Times New Roman" w:eastAsia="Times New Roman" w:hAnsi="Times New Roman" w:cs="Times New Roman"/>
@@ -3049,43 +2840,80 @@
               </w:rPr>
               <w:t xml:space="preserve"> </w:t>
             </w:r>
-          </w:p>
-          <w:p>
-            <w:pPr>
-              <w:rPr>
-                <w:rFonts w:ascii="Times New Roman" w:eastAsia="Times New Roman" w:hAnsi="Times New Roman" w:cs="Times New Roman"/>
-                <w:sz w:val="21"/>
-                <w:szCs w:val="21"/>
-                <w:lang w:val="es-PE"/>
-              </w:rPr>
-            </w:pPr>
-            <w:proofErr w:type="spellStart"/>
-            <w:r>
-              <w:rPr>
-                <w:rFonts w:ascii="Times New Roman" w:eastAsia="Times New Roman" w:hAnsi="Times New Roman" w:cs="Times New Roman"/>
-                <w:sz w:val="21"/>
-                <w:szCs w:val="21"/>
-                <w:lang w:val="es-PE"/>
-              </w:rPr>
-              <w:t>When</w:t>
-            </w:r>
-            <w:proofErr w:type="spellEnd"/>
-          </w:p>
-          <w:p>
-            <w:pPr>
-              <w:rPr>
-                <w:rFonts w:ascii="Times New Roman" w:eastAsia="Times New Roman" w:hAnsi="Times New Roman" w:cs="Times New Roman"/>
-                <w:sz w:val="21"/>
-                <w:szCs w:val="21"/>
-              </w:rPr>
-            </w:pPr>
-            <w:r>
-              <w:rPr>
-                <w:rFonts w:ascii="Times New Roman" w:eastAsia="Times New Roman" w:hAnsi="Times New Roman" w:cs="Times New Roman"/>
-                <w:sz w:val="21"/>
-                <w:szCs w:val="21"/>
-              </w:rPr>
-              <w:t>Then</w:t>
+            <w:r>
+              <w:rPr>
+                <w:rFonts w:ascii="Times New Roman" w:eastAsia="Times New Roman" w:hAnsi="Times New Roman" w:cs="Times New Roman"/>
+                <w:sz w:val="21"/>
+                <w:szCs w:val="21"/>
+                <w:lang w:val="es-PE"/>
+              </w:rPr>
+              <w:t>&lt;Grabar Juego Simple Computador vs Computador</w:t>
+            </w:r>
+            <w:r>
+              <w:rPr>
+                <w:rFonts w:ascii="Times New Roman" w:eastAsia="Times New Roman" w:hAnsi="Times New Roman" w:cs="Times New Roman"/>
+                <w:sz w:val="21"/>
+                <w:szCs w:val="21"/>
+                <w:lang w:val="es-PE"/>
+              </w:rPr>
+              <w:t>&gt;</w:t>
+            </w:r>
+          </w:p>
+          <w:p>
+            <w:pPr>
+              <w:rPr>
+                <w:rFonts w:ascii="Times New Roman" w:eastAsia="Times New Roman" w:hAnsi="Times New Roman" w:cs="Times New Roman"/>
+                <w:sz w:val="21"/>
+                <w:szCs w:val="21"/>
+                <w:lang w:val="es-PE"/>
+              </w:rPr>
+            </w:pPr>
+            <w:r>
+              <w:rPr>
+                <w:rFonts w:ascii="Times New Roman" w:eastAsia="Times New Roman" w:hAnsi="Times New Roman" w:cs="Times New Roman"/>
+                <w:sz w:val="21"/>
+                <w:szCs w:val="21"/>
+                <w:lang w:val="es-PE"/>
+              </w:rPr>
+              <w:t>Dado un juego simple de Computador vs Computador</w:t>
+            </w:r>
+          </w:p>
+          <w:p>
+            <w:pPr>
+              <w:rPr>
+                <w:rFonts w:ascii="Times New Roman" w:eastAsia="Times New Roman" w:hAnsi="Times New Roman" w:cs="Times New Roman"/>
+                <w:sz w:val="21"/>
+                <w:szCs w:val="21"/>
+                <w:lang w:val="es-PE"/>
+              </w:rPr>
+            </w:pPr>
+            <w:r>
+              <w:rPr>
+                <w:rFonts w:ascii="Times New Roman" w:eastAsia="Times New Roman" w:hAnsi="Times New Roman" w:cs="Times New Roman"/>
+                <w:sz w:val="21"/>
+                <w:szCs w:val="21"/>
+                <w:lang w:val="es-PE"/>
+              </w:rPr>
+              <w:t>Cuando esté marcada la opción de grabar y acabe el juego</w:t>
+            </w:r>
+          </w:p>
+          <w:p>
+            <w:pPr>
+              <w:rPr>
+                <w:rFonts w:ascii="Times New Roman" w:eastAsia="Times New Roman" w:hAnsi="Times New Roman" w:cs="Times New Roman"/>
+                <w:sz w:val="21"/>
+                <w:szCs w:val="21"/>
+                <w:lang w:val="es-PE"/>
+              </w:rPr>
+            </w:pPr>
+            <w:r>
+              <w:rPr>
+                <w:rFonts w:ascii="Times New Roman" w:eastAsia="Times New Roman" w:hAnsi="Times New Roman" w:cs="Times New Roman"/>
+                <w:sz w:val="21"/>
+                <w:szCs w:val="21"/>
+                <w:lang w:val="es-PE"/>
+              </w:rPr>
+              <w:t>Entonces se crea un archivo de texto que contiene las jugadas realizadas paso a paso.</w:t>
             </w:r>
           </w:p>
         </w:tc>
@@ -3099,12 +2927,25 @@
                 <w:rFonts w:ascii="Times New Roman" w:eastAsia="Times New Roman" w:hAnsi="Times New Roman" w:cs="Times New Roman"/>
                 <w:sz w:val="21"/>
                 <w:szCs w:val="21"/>
-              </w:rPr>
-            </w:pPr>
+                <w:lang w:val="es-PE"/>
+              </w:rPr>
+            </w:pPr>
+            <w:r>
+              <w:rPr>
+                <w:rFonts w:ascii="Times New Roman" w:eastAsia="Times New Roman" w:hAnsi="Times New Roman" w:cs="Times New Roman"/>
+                <w:sz w:val="21"/>
+                <w:szCs w:val="21"/>
+                <w:lang w:val="es-PE"/>
+              </w:rPr>
+              <w:t>COMPLETADO</w:t>
+            </w:r>
           </w:p>
         </w:tc>
       </w:tr>
       <w:tr>
+        <w:trPr>
+          <w:trHeight w:val="488"/>
+        </w:trPr>
         <w:tc>
           <w:tcPr>
             <w:tcW w:w="1695" w:type="dxa"/>
@@ -3118,6 +2959,7 @@
                 <w:rFonts w:ascii="Times New Roman" w:eastAsia="Times New Roman" w:hAnsi="Times New Roman" w:cs="Times New Roman"/>
                 <w:sz w:val="21"/>
                 <w:szCs w:val="21"/>
+                <w:lang w:val="es-PE"/>
               </w:rPr>
             </w:pPr>
           </w:p>
@@ -3140,7 +2982,7 @@
                 <w:sz w:val="21"/>
                 <w:szCs w:val="21"/>
               </w:rPr>
-              <w:t>…</w:t>
+              <w:t>20.3</w:t>
             </w:r>
           </w:p>
         </w:tc>
@@ -3154,8 +2996,120 @@
                 <w:rFonts w:ascii="Times New Roman" w:eastAsia="Times New Roman" w:hAnsi="Times New Roman" w:cs="Times New Roman"/>
                 <w:sz w:val="21"/>
                 <w:szCs w:val="21"/>
-              </w:rPr>
-            </w:pPr>
+                <w:lang w:val="es-PE"/>
+              </w:rPr>
+            </w:pPr>
+            <w:r>
+              <w:rPr>
+                <w:rFonts w:ascii="Times New Roman" w:eastAsia="Times New Roman" w:hAnsi="Times New Roman" w:cs="Times New Roman"/>
+                <w:sz w:val="21"/>
+                <w:szCs w:val="21"/>
+                <w:lang w:val="es-PE"/>
+              </w:rPr>
+              <w:t xml:space="preserve">AC </w:t>
+            </w:r>
+            <w:r>
+              <w:rPr>
+                <w:rFonts w:ascii="Times New Roman" w:eastAsia="Times New Roman" w:hAnsi="Times New Roman" w:cs="Times New Roman"/>
+                <w:sz w:val="21"/>
+                <w:szCs w:val="21"/>
+                <w:lang w:val="es-PE"/>
+              </w:rPr>
+              <w:t>20.</w:t>
+            </w:r>
+            <w:r>
+              <w:rPr>
+                <w:rFonts w:ascii="Times New Roman" w:eastAsia="Times New Roman" w:hAnsi="Times New Roman" w:cs="Times New Roman"/>
+                <w:sz w:val="21"/>
+                <w:szCs w:val="21"/>
+                <w:lang w:val="es-PE"/>
+              </w:rPr>
+              <w:t xml:space="preserve">3 </w:t>
+            </w:r>
+            <w:r>
+              <w:rPr>
+                <w:rFonts w:ascii="Times New Roman" w:eastAsia="Times New Roman" w:hAnsi="Times New Roman" w:cs="Times New Roman"/>
+                <w:sz w:val="21"/>
+                <w:szCs w:val="21"/>
+                <w:lang w:val="es-PE"/>
+              </w:rPr>
+              <w:t>&lt;Grabar Juego General Humano vs Humano&gt;</w:t>
+            </w:r>
+          </w:p>
+          <w:p>
+            <w:pPr>
+              <w:rPr>
+                <w:rFonts w:ascii="Times New Roman" w:eastAsia="Times New Roman" w:hAnsi="Times New Roman" w:cs="Times New Roman"/>
+                <w:sz w:val="21"/>
+                <w:szCs w:val="21"/>
+                <w:lang w:val="es-PE"/>
+              </w:rPr>
+            </w:pPr>
+            <w:r>
+              <w:rPr>
+                <w:rFonts w:ascii="Times New Roman" w:eastAsia="Times New Roman" w:hAnsi="Times New Roman" w:cs="Times New Roman"/>
+                <w:sz w:val="21"/>
+                <w:szCs w:val="21"/>
+                <w:lang w:val="es-PE"/>
+              </w:rPr>
+              <w:t>Dado un juego general de Humano vs Humano</w:t>
+            </w:r>
+          </w:p>
+          <w:p>
+            <w:pPr>
+              <w:rPr>
+                <w:rFonts w:ascii="Times New Roman" w:eastAsia="Times New Roman" w:hAnsi="Times New Roman" w:cs="Times New Roman"/>
+                <w:sz w:val="21"/>
+                <w:szCs w:val="21"/>
+                <w:lang w:val="es-PE"/>
+              </w:rPr>
+            </w:pPr>
+            <w:r>
+              <w:rPr>
+                <w:rFonts w:ascii="Times New Roman" w:eastAsia="Times New Roman" w:hAnsi="Times New Roman" w:cs="Times New Roman"/>
+                <w:sz w:val="21"/>
+                <w:szCs w:val="21"/>
+                <w:lang w:val="es-PE"/>
+              </w:rPr>
+              <w:t>Cuando esté marcada la opción de grabar y acabe el juego</w:t>
+            </w:r>
+          </w:p>
+          <w:p>
+            <w:pPr>
+              <w:rPr>
+                <w:rFonts w:ascii="Times New Roman" w:eastAsia="Times New Roman" w:hAnsi="Times New Roman" w:cs="Times New Roman"/>
+                <w:sz w:val="21"/>
+                <w:szCs w:val="21"/>
+                <w:lang w:val="es-PE"/>
+              </w:rPr>
+            </w:pPr>
+            <w:r>
+              <w:rPr>
+                <w:rFonts w:ascii="Times New Roman" w:eastAsia="Times New Roman" w:hAnsi="Times New Roman" w:cs="Times New Roman"/>
+                <w:sz w:val="21"/>
+                <w:szCs w:val="21"/>
+                <w:lang w:val="es-PE"/>
+              </w:rPr>
+              <w:t>Entonces se crea un archivo de texto que contiene las jugadas realizadas paso a paso</w:t>
+            </w:r>
+            <w:r>
+              <w:rPr>
+                <w:rFonts w:ascii="Times New Roman" w:eastAsia="Times New Roman" w:hAnsi="Times New Roman" w:cs="Times New Roman"/>
+                <w:sz w:val="21"/>
+                <w:szCs w:val="21"/>
+                <w:lang w:val="es-PE"/>
+              </w:rPr>
+              <w:t xml:space="preserve"> junto con el puntaje de cada jugador</w:t>
+            </w:r>
+            <w:r>
+              <w:rPr>
+                <w:rFonts w:ascii="Times New Roman" w:eastAsia="Times New Roman" w:hAnsi="Times New Roman" w:cs="Times New Roman"/>
+                <w:sz w:val="21"/>
+                <w:szCs w:val="21"/>
+                <w:lang w:val="es-PE"/>
+              </w:rPr>
+              <w:t>.</w:t>
+            </w:r>
           </w:p>
         </w:tc>
         <w:tc>
@@ -3168,12 +3122,262 @@
                 <w:rFonts w:ascii="Times New Roman" w:eastAsia="Times New Roman" w:hAnsi="Times New Roman" w:cs="Times New Roman"/>
                 <w:sz w:val="21"/>
                 <w:szCs w:val="21"/>
-              </w:rPr>
-            </w:pPr>
+                <w:lang w:val="es-PE"/>
+              </w:rPr>
+            </w:pPr>
+            <w:r>
+              <w:rPr>
+                <w:rFonts w:ascii="Times New Roman" w:eastAsia="Times New Roman" w:hAnsi="Times New Roman" w:cs="Times New Roman"/>
+                <w:sz w:val="21"/>
+                <w:szCs w:val="21"/>
+                <w:lang w:val="es-PE"/>
+              </w:rPr>
+              <w:t>COMPLETADO</w:t>
+            </w:r>
           </w:p>
         </w:tc>
       </w:tr>
       <w:tr>
+        <w:trPr>
+          <w:trHeight w:val="488"/>
+        </w:trPr>
+        <w:tc>
+          <w:tcPr>
+            <w:tcW w:w="1695" w:type="dxa"/>
+            <w:vMerge/>
+          </w:tcPr>
+          <w:p>
+            <w:pPr>
+              <w:widowControl w:val="0"/>
+              <w:spacing w:line="276" w:lineRule="auto"/>
+              <w:rPr>
+                <w:rFonts w:ascii="Times New Roman" w:eastAsia="Times New Roman" w:hAnsi="Times New Roman" w:cs="Times New Roman"/>
+                <w:sz w:val="21"/>
+                <w:szCs w:val="21"/>
+                <w:lang w:val="es-PE"/>
+              </w:rPr>
+            </w:pPr>
+          </w:p>
+        </w:tc>
+        <w:tc>
+          <w:tcPr>
+            <w:tcW w:w="540" w:type="dxa"/>
+          </w:tcPr>
+          <w:p>
+            <w:pPr>
+              <w:rPr>
+                <w:rFonts w:ascii="Times New Roman" w:eastAsia="Times New Roman" w:hAnsi="Times New Roman" w:cs="Times New Roman"/>
+                <w:sz w:val="21"/>
+                <w:szCs w:val="21"/>
+              </w:rPr>
+            </w:pPr>
+            <w:r>
+              <w:rPr>
+                <w:rFonts w:ascii="Times New Roman" w:eastAsia="Times New Roman" w:hAnsi="Times New Roman" w:cs="Times New Roman"/>
+                <w:sz w:val="21"/>
+                <w:szCs w:val="21"/>
+              </w:rPr>
+              <w:t>20.4</w:t>
+            </w:r>
+          </w:p>
+        </w:tc>
+        <w:tc>
+          <w:tcPr>
+            <w:tcW w:w="5997" w:type="dxa"/>
+          </w:tcPr>
+          <w:p>
+            <w:pPr>
+              <w:rPr>
+                <w:rFonts w:ascii="Times New Roman" w:eastAsia="Times New Roman" w:hAnsi="Times New Roman" w:cs="Times New Roman"/>
+                <w:sz w:val="21"/>
+                <w:szCs w:val="21"/>
+                <w:lang w:val="es-PE"/>
+              </w:rPr>
+            </w:pPr>
+            <w:r>
+              <w:rPr>
+                <w:rFonts w:ascii="Times New Roman" w:eastAsia="Times New Roman" w:hAnsi="Times New Roman" w:cs="Times New Roman"/>
+                <w:sz w:val="21"/>
+                <w:szCs w:val="21"/>
+                <w:lang w:val="es-PE"/>
+              </w:rPr>
+              <w:t>AC 20.</w:t>
+            </w:r>
+            <w:r>
+              <w:rPr>
+                <w:rFonts w:ascii="Times New Roman" w:eastAsia="Times New Roman" w:hAnsi="Times New Roman" w:cs="Times New Roman"/>
+                <w:sz w:val="21"/>
+                <w:szCs w:val="21"/>
+                <w:lang w:val="es-PE"/>
+              </w:rPr>
+              <w:t>4</w:t>
+            </w:r>
+            <w:r>
+              <w:rPr>
+                <w:rFonts w:ascii="Times New Roman" w:eastAsia="Times New Roman" w:hAnsi="Times New Roman" w:cs="Times New Roman"/>
+                <w:sz w:val="21"/>
+                <w:szCs w:val="21"/>
+                <w:lang w:val="es-PE"/>
+              </w:rPr>
+              <w:t xml:space="preserve"> </w:t>
+            </w:r>
+            <w:r>
+              <w:rPr>
+                <w:rFonts w:ascii="Times New Roman" w:eastAsia="Times New Roman" w:hAnsi="Times New Roman" w:cs="Times New Roman"/>
+                <w:sz w:val="21"/>
+                <w:szCs w:val="21"/>
+                <w:lang w:val="es-PE"/>
+              </w:rPr>
+              <w:t xml:space="preserve">&lt;Grabar Juego General </w:t>
+            </w:r>
+            <w:r>
+              <w:rPr>
+                <w:rFonts w:ascii="Times New Roman" w:eastAsia="Times New Roman" w:hAnsi="Times New Roman" w:cs="Times New Roman"/>
+                <w:sz w:val="21"/>
+                <w:szCs w:val="21"/>
+                <w:lang w:val="es-PE"/>
+              </w:rPr>
+              <w:t>Computador</w:t>
+            </w:r>
+            <w:r>
+              <w:rPr>
+                <w:rFonts w:ascii="Times New Roman" w:eastAsia="Times New Roman" w:hAnsi="Times New Roman" w:cs="Times New Roman"/>
+                <w:sz w:val="21"/>
+                <w:szCs w:val="21"/>
+                <w:lang w:val="es-PE"/>
+              </w:rPr>
+              <w:t xml:space="preserve"> vs </w:t>
+            </w:r>
+            <w:r>
+              <w:rPr>
+                <w:rFonts w:ascii="Times New Roman" w:eastAsia="Times New Roman" w:hAnsi="Times New Roman" w:cs="Times New Roman"/>
+                <w:sz w:val="21"/>
+                <w:szCs w:val="21"/>
+                <w:lang w:val="es-PE"/>
+              </w:rPr>
+              <w:t>Computador</w:t>
+            </w:r>
+            <w:r>
+              <w:rPr>
+                <w:rFonts w:ascii="Times New Roman" w:eastAsia="Times New Roman" w:hAnsi="Times New Roman" w:cs="Times New Roman"/>
+                <w:sz w:val="21"/>
+                <w:szCs w:val="21"/>
+                <w:lang w:val="es-PE"/>
+              </w:rPr>
+              <w:t>&gt;</w:t>
+            </w:r>
+          </w:p>
+          <w:p>
+            <w:pPr>
+              <w:rPr>
+                <w:rFonts w:ascii="Times New Roman" w:eastAsia="Times New Roman" w:hAnsi="Times New Roman" w:cs="Times New Roman"/>
+                <w:sz w:val="21"/>
+                <w:szCs w:val="21"/>
+                <w:lang w:val="es-PE"/>
+              </w:rPr>
+            </w:pPr>
+            <w:r>
+              <w:rPr>
+                <w:rFonts w:ascii="Times New Roman" w:eastAsia="Times New Roman" w:hAnsi="Times New Roman" w:cs="Times New Roman"/>
+                <w:sz w:val="21"/>
+                <w:szCs w:val="21"/>
+                <w:lang w:val="es-PE"/>
+              </w:rPr>
+              <w:t xml:space="preserve">Dado un juego general de </w:t>
+            </w:r>
+            <w:r>
+              <w:rPr>
+                <w:rFonts w:ascii="Times New Roman" w:eastAsia="Times New Roman" w:hAnsi="Times New Roman" w:cs="Times New Roman"/>
+                <w:sz w:val="21"/>
+                <w:szCs w:val="21"/>
+                <w:lang w:val="es-PE"/>
+              </w:rPr>
+              <w:t>Computador</w:t>
+            </w:r>
+            <w:r>
+              <w:rPr>
+                <w:rFonts w:ascii="Times New Roman" w:eastAsia="Times New Roman" w:hAnsi="Times New Roman" w:cs="Times New Roman"/>
+                <w:sz w:val="21"/>
+                <w:szCs w:val="21"/>
+                <w:lang w:val="es-PE"/>
+              </w:rPr>
+              <w:t xml:space="preserve"> vs </w:t>
+            </w:r>
+            <w:r>
+              <w:rPr>
+                <w:rFonts w:ascii="Times New Roman" w:eastAsia="Times New Roman" w:hAnsi="Times New Roman" w:cs="Times New Roman"/>
+                <w:sz w:val="21"/>
+                <w:szCs w:val="21"/>
+                <w:lang w:val="es-PE"/>
+              </w:rPr>
+              <w:t>Computador</w:t>
+            </w:r>
+          </w:p>
+          <w:p>
+            <w:pPr>
+              <w:rPr>
+                <w:rFonts w:ascii="Times New Roman" w:eastAsia="Times New Roman" w:hAnsi="Times New Roman" w:cs="Times New Roman"/>
+                <w:sz w:val="21"/>
+                <w:szCs w:val="21"/>
+                <w:lang w:val="es-PE"/>
+              </w:rPr>
+            </w:pPr>
+            <w:r>
+              <w:rPr>
+                <w:rFonts w:ascii="Times New Roman" w:eastAsia="Times New Roman" w:hAnsi="Times New Roman" w:cs="Times New Roman"/>
+                <w:sz w:val="21"/>
+                <w:szCs w:val="21"/>
+                <w:lang w:val="es-PE"/>
+              </w:rPr>
+              <w:t>Cuando esté marcada la opción de grabar y acabe el juego</w:t>
+            </w:r>
+          </w:p>
+          <w:p>
+            <w:pPr>
+              <w:rPr>
+                <w:rFonts w:ascii="Times New Roman" w:eastAsia="Times New Roman" w:hAnsi="Times New Roman" w:cs="Times New Roman"/>
+                <w:sz w:val="21"/>
+                <w:szCs w:val="21"/>
+                <w:lang w:val="es-PE"/>
+              </w:rPr>
+            </w:pPr>
+            <w:r>
+              <w:rPr>
+                <w:rFonts w:ascii="Times New Roman" w:eastAsia="Times New Roman" w:hAnsi="Times New Roman" w:cs="Times New Roman"/>
+                <w:sz w:val="21"/>
+                <w:szCs w:val="21"/>
+                <w:lang w:val="es-PE"/>
+              </w:rPr>
+              <w:t>Entonces se crea un archivo de texto que contiene las jugadas realizadas paso a paso junto con el puntaje de cada jugador.</w:t>
+            </w:r>
+          </w:p>
+        </w:tc>
+        <w:tc>
+          <w:tcPr>
+            <w:tcW w:w="2023" w:type="dxa"/>
+          </w:tcPr>
+          <w:p>
+            <w:pPr>
+              <w:rPr>
+                <w:rFonts w:ascii="Times New Roman" w:eastAsia="Times New Roman" w:hAnsi="Times New Roman" w:cs="Times New Roman"/>
+                <w:sz w:val="21"/>
+                <w:szCs w:val="21"/>
+                <w:lang w:val="es-PE"/>
+              </w:rPr>
+            </w:pPr>
+            <w:r>
+              <w:rPr>
+                <w:rFonts w:ascii="Times New Roman" w:eastAsia="Times New Roman" w:hAnsi="Times New Roman" w:cs="Times New Roman"/>
+                <w:sz w:val="21"/>
+                <w:szCs w:val="21"/>
+                <w:lang w:val="es-PE"/>
+              </w:rPr>
+              <w:t>COMPLETADO</w:t>
+            </w:r>
+          </w:p>
+        </w:tc>
+      </w:tr>
+      <w:tr>
         <w:tc>
           <w:tcPr>
             <w:tcW w:w="1695" w:type="dxa"/>
@@ -3239,75 +3443,136 @@
                 <w:szCs w:val="21"/>
                 <w:lang w:val="es-PE"/>
               </w:rPr>
-              <w:t>AC 21.1 &lt;descripción del escenario&gt;</w:t>
-            </w:r>
-          </w:p>
-          <w:p>
-            <w:pPr>
-              <w:rPr>
-                <w:rFonts w:ascii="Times New Roman" w:eastAsia="Times New Roman" w:hAnsi="Times New Roman" w:cs="Times New Roman"/>
-                <w:sz w:val="21"/>
-                <w:szCs w:val="21"/>
-                <w:lang w:val="es-PE"/>
-              </w:rPr>
-            </w:pPr>
-            <w:proofErr w:type="spellStart"/>
-            <w:r>
-              <w:rPr>
-                <w:rFonts w:ascii="Times New Roman" w:eastAsia="Times New Roman" w:hAnsi="Times New Roman" w:cs="Times New Roman"/>
-                <w:sz w:val="21"/>
-                <w:szCs w:val="21"/>
-                <w:lang w:val="es-PE"/>
-              </w:rPr>
-              <w:t>Given</w:t>
-            </w:r>
-            <w:proofErr w:type="spellEnd"/>
-            <w:r>
-              <w:rPr>
-                <w:rFonts w:ascii="Times New Roman" w:eastAsia="Times New Roman" w:hAnsi="Times New Roman" w:cs="Times New Roman"/>
-                <w:sz w:val="21"/>
-                <w:szCs w:val="21"/>
-                <w:lang w:val="es-PE"/>
-              </w:rPr>
-              <w:t xml:space="preserve"> </w:t>
-            </w:r>
-          </w:p>
-          <w:p>
-            <w:pPr>
-              <w:rPr>
-                <w:rFonts w:ascii="Times New Roman" w:eastAsia="Times New Roman" w:hAnsi="Times New Roman" w:cs="Times New Roman"/>
-                <w:sz w:val="21"/>
-                <w:szCs w:val="21"/>
-                <w:lang w:val="es-PE"/>
-              </w:rPr>
-            </w:pPr>
-            <w:proofErr w:type="spellStart"/>
-            <w:r>
-              <w:rPr>
-                <w:rFonts w:ascii="Times New Roman" w:eastAsia="Times New Roman" w:hAnsi="Times New Roman" w:cs="Times New Roman"/>
-                <w:sz w:val="21"/>
-                <w:szCs w:val="21"/>
-                <w:lang w:val="es-PE"/>
-              </w:rPr>
-              <w:t>When</w:t>
-            </w:r>
-            <w:proofErr w:type="spellEnd"/>
-          </w:p>
-          <w:p>
-            <w:pPr>
-              <w:rPr>
-                <w:rFonts w:ascii="Times New Roman" w:eastAsia="Times New Roman" w:hAnsi="Times New Roman" w:cs="Times New Roman"/>
-                <w:sz w:val="21"/>
-                <w:szCs w:val="21"/>
-              </w:rPr>
-            </w:pPr>
-            <w:r>
-              <w:rPr>
-                <w:rFonts w:ascii="Times New Roman" w:eastAsia="Times New Roman" w:hAnsi="Times New Roman" w:cs="Times New Roman"/>
-                <w:sz w:val="21"/>
-                <w:szCs w:val="21"/>
-              </w:rPr>
-              <w:t>Then</w:t>
+              <w:t>AC 21.1 &lt;</w:t>
+            </w:r>
+            <w:r>
+              <w:rPr>
+                <w:rFonts w:ascii="Times New Roman" w:eastAsia="Times New Roman" w:hAnsi="Times New Roman" w:cs="Times New Roman"/>
+                <w:sz w:val="21"/>
+                <w:szCs w:val="21"/>
+                <w:lang w:val="es-PE"/>
+              </w:rPr>
+              <w:t xml:space="preserve">Reproducir Juego </w:t>
+            </w:r>
+            <w:r>
+              <w:rPr>
+                <w:rFonts w:ascii="Times New Roman" w:eastAsia="Times New Roman" w:hAnsi="Times New Roman" w:cs="Times New Roman"/>
+                <w:sz w:val="21"/>
+                <w:szCs w:val="21"/>
+                <w:lang w:val="es-PE"/>
+              </w:rPr>
+              <w:t xml:space="preserve">Simple </w:t>
+            </w:r>
+            <w:r>
+              <w:rPr>
+                <w:rFonts w:ascii="Times New Roman" w:eastAsia="Times New Roman" w:hAnsi="Times New Roman" w:cs="Times New Roman"/>
+                <w:sz w:val="21"/>
+                <w:szCs w:val="21"/>
+                <w:lang w:val="es-PE"/>
+              </w:rPr>
+              <w:t>Grabado</w:t>
+            </w:r>
+            <w:r>
+              <w:rPr>
+                <w:rFonts w:ascii="Times New Roman" w:eastAsia="Times New Roman" w:hAnsi="Times New Roman" w:cs="Times New Roman"/>
+                <w:sz w:val="21"/>
+                <w:szCs w:val="21"/>
+                <w:lang w:val="es-PE"/>
+              </w:rPr>
+              <w:t>&gt;</w:t>
+            </w:r>
+          </w:p>
+          <w:p>
+            <w:pPr>
+              <w:rPr>
+                <w:rFonts w:ascii="Times New Roman" w:eastAsia="Times New Roman" w:hAnsi="Times New Roman" w:cs="Times New Roman"/>
+                <w:sz w:val="21"/>
+                <w:szCs w:val="21"/>
+                <w:lang w:val="es-PE"/>
+              </w:rPr>
+            </w:pPr>
+            <w:r>
+              <w:rPr>
+                <w:rFonts w:ascii="Times New Roman" w:eastAsia="Times New Roman" w:hAnsi="Times New Roman" w:cs="Times New Roman"/>
+                <w:sz w:val="21"/>
+                <w:szCs w:val="21"/>
+                <w:lang w:val="es-PE"/>
+              </w:rPr>
+              <w:t xml:space="preserve">Dado un </w:t>
+            </w:r>
+            <w:r>
+              <w:rPr>
+                <w:rFonts w:ascii="Times New Roman" w:eastAsia="Times New Roman" w:hAnsi="Times New Roman" w:cs="Times New Roman"/>
+                <w:sz w:val="21"/>
+                <w:szCs w:val="21"/>
+                <w:lang w:val="es-PE"/>
+              </w:rPr>
+              <w:t xml:space="preserve">archivo de texto que contenga un </w:t>
+            </w:r>
+            <w:r>
+              <w:rPr>
+                <w:rFonts w:ascii="Times New Roman" w:eastAsia="Times New Roman" w:hAnsi="Times New Roman" w:cs="Times New Roman"/>
+                <w:sz w:val="21"/>
+                <w:szCs w:val="21"/>
+                <w:lang w:val="es-PE"/>
+              </w:rPr>
+              <w:t>juego simple grabado</w:t>
+            </w:r>
+          </w:p>
+          <w:p>
+            <w:pPr>
+              <w:rPr>
+                <w:rFonts w:ascii="Times New Roman" w:eastAsia="Times New Roman" w:hAnsi="Times New Roman" w:cs="Times New Roman"/>
+                <w:sz w:val="21"/>
+                <w:szCs w:val="21"/>
+                <w:lang w:val="es-PE"/>
+              </w:rPr>
+            </w:pPr>
+            <w:r>
+              <w:rPr>
+                <w:rFonts w:ascii="Times New Roman" w:eastAsia="Times New Roman" w:hAnsi="Times New Roman" w:cs="Times New Roman"/>
+                <w:sz w:val="21"/>
+                <w:szCs w:val="21"/>
+                <w:lang w:val="es-PE"/>
+              </w:rPr>
+              <w:t xml:space="preserve">Cuando </w:t>
+            </w:r>
+            <w:r>
+              <w:rPr>
+                <w:rFonts w:ascii="Times New Roman" w:eastAsia="Times New Roman" w:hAnsi="Times New Roman" w:cs="Times New Roman"/>
+                <w:sz w:val="21"/>
+                <w:szCs w:val="21"/>
+                <w:lang w:val="es-PE"/>
+              </w:rPr>
+              <w:t>se reproduzca dicho archivo</w:t>
+            </w:r>
+          </w:p>
+          <w:p>
+            <w:pPr>
+              <w:rPr>
+                <w:rFonts w:ascii="Times New Roman" w:eastAsia="Times New Roman" w:hAnsi="Times New Roman" w:cs="Times New Roman"/>
+                <w:sz w:val="21"/>
+                <w:szCs w:val="21"/>
+                <w:lang w:val="es-PE"/>
+              </w:rPr>
+            </w:pPr>
+            <w:r>
+              <w:rPr>
+                <w:rFonts w:ascii="Times New Roman" w:eastAsia="Times New Roman" w:hAnsi="Times New Roman" w:cs="Times New Roman"/>
+                <w:sz w:val="21"/>
+                <w:szCs w:val="21"/>
+                <w:lang w:val="es-PE"/>
+              </w:rPr>
+              <w:t xml:space="preserve">Entonces </w:t>
+            </w:r>
+            <w:r>
+              <w:rPr>
+                <w:rFonts w:ascii="Times New Roman" w:eastAsia="Times New Roman" w:hAnsi="Times New Roman" w:cs="Times New Roman"/>
+                <w:sz w:val="21"/>
+                <w:szCs w:val="21"/>
+                <w:lang w:val="es-PE"/>
+              </w:rPr>
+              <w:t>se muestran los movimientos paso a paso en pantalla</w:t>
             </w:r>
           </w:p>
         </w:tc>
@@ -3321,8 +3586,18 @@
                 <w:rFonts w:ascii="Times New Roman" w:eastAsia="Times New Roman" w:hAnsi="Times New Roman" w:cs="Times New Roman"/>
                 <w:sz w:val="21"/>
                 <w:szCs w:val="21"/>
-              </w:rPr>
-            </w:pPr>
+                <w:lang w:val="es-PE"/>
+              </w:rPr>
+            </w:pPr>
+            <w:r>
+              <w:rPr>
+                <w:rFonts w:ascii="Times New Roman" w:eastAsia="Times New Roman" w:hAnsi="Times New Roman" w:cs="Times New Roman"/>
+                <w:sz w:val="21"/>
+                <w:szCs w:val="21"/>
+                <w:lang w:val="es-PE"/>
+              </w:rPr>
+              <w:t>POR HACER</w:t>
+            </w:r>
           </w:p>
         </w:tc>
       </w:tr>
@@ -3340,6 +3615,7 @@
                 <w:rFonts w:ascii="Times New Roman" w:eastAsia="Times New Roman" w:hAnsi="Times New Roman" w:cs="Times New Roman"/>
                 <w:sz w:val="21"/>
                 <w:szCs w:val="21"/>
+                <w:lang w:val="es-PE"/>
               </w:rPr>
             </w:pPr>
           </w:p>
@@ -3362,7 +3638,7 @@
                 <w:sz w:val="21"/>
                 <w:szCs w:val="21"/>
               </w:rPr>
-              <w:t>…</w:t>
+              <w:t>21.2</w:t>
             </w:r>
           </w:p>
         </w:tc>
@@ -3376,8 +3652,111 @@
                 <w:rFonts w:ascii="Times New Roman" w:eastAsia="Times New Roman" w:hAnsi="Times New Roman" w:cs="Times New Roman"/>
                 <w:sz w:val="21"/>
                 <w:szCs w:val="21"/>
-              </w:rPr>
-            </w:pPr>
+                <w:lang w:val="es-PE"/>
+              </w:rPr>
+            </w:pPr>
+            <w:r>
+              <w:rPr>
+                <w:rFonts w:ascii="Times New Roman" w:eastAsia="Times New Roman" w:hAnsi="Times New Roman" w:cs="Times New Roman"/>
+                <w:sz w:val="21"/>
+                <w:szCs w:val="21"/>
+                <w:lang w:val="es-PE"/>
+              </w:rPr>
+              <w:t>AC 21.</w:t>
+            </w:r>
+            <w:r>
+              <w:rPr>
+                <w:rFonts w:ascii="Times New Roman" w:eastAsia="Times New Roman" w:hAnsi="Times New Roman" w:cs="Times New Roman"/>
+                <w:sz w:val="21"/>
+                <w:szCs w:val="21"/>
+                <w:lang w:val="es-PE"/>
+              </w:rPr>
+              <w:t>2</w:t>
+            </w:r>
+            <w:r>
+              <w:rPr>
+                <w:rFonts w:ascii="Times New Roman" w:eastAsia="Times New Roman" w:hAnsi="Times New Roman" w:cs="Times New Roman"/>
+                <w:sz w:val="21"/>
+                <w:szCs w:val="21"/>
+                <w:lang w:val="es-PE"/>
+              </w:rPr>
+              <w:t xml:space="preserve"> &lt;</w:t>
+            </w:r>
+            <w:r>
+              <w:rPr>
+                <w:rFonts w:ascii="Times New Roman" w:eastAsia="Times New Roman" w:hAnsi="Times New Roman" w:cs="Times New Roman"/>
+                <w:sz w:val="21"/>
+                <w:szCs w:val="21"/>
+                <w:lang w:val="es-PE"/>
+              </w:rPr>
+              <w:t>Reproducir Juego General Grabado</w:t>
+            </w:r>
+            <w:r>
+              <w:rPr>
+                <w:rFonts w:ascii="Times New Roman" w:eastAsia="Times New Roman" w:hAnsi="Times New Roman" w:cs="Times New Roman"/>
+                <w:sz w:val="21"/>
+                <w:szCs w:val="21"/>
+                <w:lang w:val="es-PE"/>
+              </w:rPr>
+              <w:t>&gt;</w:t>
+            </w:r>
+          </w:p>
+          <w:p>
+            <w:pPr>
+              <w:rPr>
+                <w:rFonts w:ascii="Times New Roman" w:eastAsia="Times New Roman" w:hAnsi="Times New Roman" w:cs="Times New Roman"/>
+                <w:sz w:val="21"/>
+                <w:szCs w:val="21"/>
+                <w:lang w:val="es-PE"/>
+              </w:rPr>
+            </w:pPr>
+            <w:r>
+              <w:rPr>
+                <w:rFonts w:ascii="Times New Roman" w:eastAsia="Times New Roman" w:hAnsi="Times New Roman" w:cs="Times New Roman"/>
+                <w:sz w:val="21"/>
+                <w:szCs w:val="21"/>
+                <w:lang w:val="es-PE"/>
+              </w:rPr>
+              <w:t>Dado un archivo de texto que contenga un juego simple grabado</w:t>
+            </w:r>
+          </w:p>
+          <w:p>
+            <w:pPr>
+              <w:rPr>
+                <w:rFonts w:ascii="Times New Roman" w:eastAsia="Times New Roman" w:hAnsi="Times New Roman" w:cs="Times New Roman"/>
+                <w:sz w:val="21"/>
+                <w:szCs w:val="21"/>
+                <w:lang w:val="es-PE"/>
+              </w:rPr>
+            </w:pPr>
+            <w:r>
+              <w:rPr>
+                <w:rFonts w:ascii="Times New Roman" w:eastAsia="Times New Roman" w:hAnsi="Times New Roman" w:cs="Times New Roman"/>
+                <w:sz w:val="21"/>
+                <w:szCs w:val="21"/>
+                <w:lang w:val="es-PE"/>
+              </w:rPr>
+              <w:t>Cuando se reproduzca dicho archivo</w:t>
+            </w:r>
+          </w:p>
+          <w:p>
+            <w:pPr>
+              <w:rPr>
+                <w:rFonts w:ascii="Times New Roman" w:eastAsia="Times New Roman" w:hAnsi="Times New Roman" w:cs="Times New Roman"/>
+                <w:sz w:val="21"/>
+                <w:szCs w:val="21"/>
+                <w:lang w:val="es-PE"/>
+              </w:rPr>
+            </w:pPr>
+            <w:r>
+              <w:rPr>
+                <w:rFonts w:ascii="Times New Roman" w:eastAsia="Times New Roman" w:hAnsi="Times New Roman" w:cs="Times New Roman"/>
+                <w:sz w:val="21"/>
+                <w:szCs w:val="21"/>
+                <w:lang w:val="es-PE"/>
+              </w:rPr>
+              <w:t>Entonces se muestran los movimientos paso a paso en pantalla</w:t>
+            </w:r>
           </w:p>
         </w:tc>
         <w:tc>
@@ -3390,8 +3769,18 @@
                 <w:rFonts w:ascii="Times New Roman" w:eastAsia="Times New Roman" w:hAnsi="Times New Roman" w:cs="Times New Roman"/>
                 <w:sz w:val="21"/>
                 <w:szCs w:val="21"/>
-              </w:rPr>
-            </w:pPr>
+                <w:lang w:val="es-PE"/>
+              </w:rPr>
+            </w:pPr>
+            <w:r>
+              <w:rPr>
+                <w:rFonts w:ascii="Times New Roman" w:eastAsia="Times New Roman" w:hAnsi="Times New Roman" w:cs="Times New Roman"/>
+                <w:sz w:val="21"/>
+                <w:szCs w:val="21"/>
+                <w:lang w:val="es-PE"/>
+              </w:rPr>
+              <w:t>POR HACER</w:t>
+            </w:r>
           </w:p>
         </w:tc>
       </w:tr>
@@ -3400,6 +3789,7 @@
       <w:pPr>
         <w:rPr>
           <w:rFonts w:ascii="Times New Roman" w:eastAsia="Times New Roman" w:hAnsi="Times New Roman" w:cs="Times New Roman"/>
+          <w:lang w:val="es-PE"/>
         </w:rPr>
       </w:pPr>
     </w:p>
@@ -3415,39 +3805,7 @@
           <w:rFonts w:ascii="Times New Roman" w:eastAsia="Times New Roman" w:hAnsi="Times New Roman" w:cs="Times New Roman"/>
           <w:b/>
         </w:rPr>
-        <w:t xml:space="preserve">3.  </w:t>
-      </w:r>
-      <w:proofErr w:type="spellStart"/>
-      <w:r>
-        <w:rPr>
-          <w:rFonts w:ascii="Times New Roman" w:eastAsia="Times New Roman" w:hAnsi="Times New Roman" w:cs="Times New Roman"/>
-          <w:b/>
-        </w:rPr>
-        <w:t>Revisión</w:t>
-      </w:r>
-      <w:proofErr w:type="spellEnd"/>
-      <w:r>
-        <w:rPr>
-          <w:rFonts w:ascii="Times New Roman" w:eastAsia="Times New Roman" w:hAnsi="Times New Roman" w:cs="Times New Roman"/>
-          <w:b/>
-        </w:rPr>
-        <w:t xml:space="preserve"> de </w:t>
-      </w:r>
-      <w:proofErr w:type="spellStart"/>
-      <w:r>
-        <w:rPr>
-          <w:rFonts w:ascii="Times New Roman" w:eastAsia="Times New Roman" w:hAnsi="Times New Roman" w:cs="Times New Roman"/>
-          <w:b/>
-        </w:rPr>
-        <w:t>código</w:t>
-      </w:r>
-      <w:proofErr w:type="spellEnd"/>
-      <w:r>
-        <w:rPr>
-          <w:rFonts w:ascii="Times New Roman" w:eastAsia="Times New Roman" w:hAnsi="Times New Roman" w:cs="Times New Roman"/>
-          <w:b/>
-        </w:rPr>
-        <w:t xml:space="preserve"> (4 puntos)</w:t>
+        <w:t>3.  Revisión de código (4 puntos)</w:t>
       </w:r>
     </w:p>
     <w:p>
@@ -3471,7 +3829,14 @@
           <w:rFonts w:ascii="Times New Roman" w:eastAsia="Times New Roman" w:hAnsi="Times New Roman" w:cs="Times New Roman"/>
           <w:lang w:val="es-PE"/>
         </w:rPr>
-        <w:t xml:space="preserve">Aplica la revisión del código fuente a una o dos de las clases más importantes (y a otras clases si el tiempo te permite) e informa de los resultados. Además de buscar errores, la revisión debe verificar: (1) si todo el proyecto ha seguido el estándar de codificación de manera consistente, (2) si el proyecto ha seguido los principios de diseño presentados en clase y (3) si </w:t>
+        <w:t>Aplica la revisión del código fuente a una o dos de las clases más importantes (y a otras clases si el tiempo te permite) e informa de los resultados. Además de buscar errores, la revisión debe verificar: (1) si todo el proyecto ha seguido el estándar de c</w:t>
+      </w:r>
+      <w:r>
+        <w:rPr>
+          <w:rFonts w:ascii="Times New Roman" w:eastAsia="Times New Roman" w:hAnsi="Times New Roman" w:cs="Times New Roman"/>
+          <w:lang w:val="es-PE"/>
+        </w:rPr>
+        <w:t xml:space="preserve">odificación de manera consistente, (2) si el proyecto ha seguido los principios de diseño presentados en clase y (3) si </w:t>
       </w:r>
       <w:r>
         <w:rPr>
@@ -3508,15 +3873,21 @@
           <w:rFonts w:ascii="Times New Roman" w:eastAsia="Times New Roman" w:hAnsi="Times New Roman" w:cs="Times New Roman"/>
           <w:lang w:val="es-PE"/>
         </w:rPr>
-        <w:t xml:space="preserve">Las siguientes listas de verificación proporcionan pautas básicas. Puedes agregar nuevos elementos a cada una de las listas de verificación. Asegúrate de que tus respuestas sean el resultado del ejercicio de revisión del código. Si no hay hallazgos para una entrada, debes proporcionar una explicación. Por ejemplo, si tu respuesta a </w:t>
+        <w:t>Las siguientes listas de verificación proporcionan pautas básicas. P</w:t>
       </w:r>
       <w:r>
         <w:rPr>
           <w:rFonts w:ascii="Times New Roman" w:eastAsia="Times New Roman" w:hAnsi="Times New Roman" w:cs="Times New Roman"/>
           <w:lang w:val="es-PE"/>
         </w:rPr>
-        <w:lastRenderedPageBreak/>
-        <w:t xml:space="preserve">"¿Se violan las convenciones de nomenclatura?" es no, debes describir una convención de nomenclatura y presentar un ejemplo. No recibirás puntaje por si tus respuestas son simplemente sí o no sin información adicional. </w:t>
+        <w:t>uedes agregar nuevos elementos a cada una de las listas de verificación. Asegúrate de que tus respuestas sean el resultado del ejercicio de revisión del código. Si no hay hallazgos para una entrada, debes proporcionar una explicación. Por ejemplo, si tu re</w:t>
+      </w:r>
+      <w:r>
+        <w:rPr>
+          <w:rFonts w:ascii="Times New Roman" w:eastAsia="Times New Roman" w:hAnsi="Times New Roman" w:cs="Times New Roman"/>
+          <w:lang w:val="es-PE"/>
+        </w:rPr>
+        <w:t xml:space="preserve">spuesta a "¿Se violan las convenciones de nomenclatura?" es no, debes describir una convención de nomenclatura y presentar un ejemplo. No recibirás puntaje por si tus respuestas son simplemente sí o no sin información adicional. </w:t>
       </w:r>
     </w:p>
     <w:p>
@@ -3531,7 +3902,14 @@
           <w:rFonts w:ascii="Times New Roman" w:eastAsia="Times New Roman" w:hAnsi="Times New Roman" w:cs="Times New Roman"/>
           <w:lang w:val="es-PE"/>
         </w:rPr>
-        <w:t>Clases que han sido revisadas:</w:t>
+        <w:t>Clases que han sido revisa</w:t>
+      </w:r>
+      <w:r>
+        <w:rPr>
+          <w:rFonts w:ascii="Times New Roman" w:eastAsia="Times New Roman" w:hAnsi="Times New Roman" w:cs="Times New Roman"/>
+          <w:lang w:val="es-PE"/>
+        </w:rPr>
+        <w:t>das:</w:t>
       </w:r>
     </w:p>
     <w:p>
@@ -3558,6 +3936,52 @@
           <w:lang w:val="es-PE"/>
         </w:rPr>
       </w:pPr>
+    </w:p>
+    <w:p>
+      <w:pPr>
+        <w:rPr>
+          <w:rFonts w:ascii="Times New Roman" w:eastAsia="Times New Roman" w:hAnsi="Times New Roman" w:cs="Times New Roman"/>
+          <w:sz w:val="22"/>
+          <w:szCs w:val="22"/>
+          <w:lang w:val="es-PE"/>
+        </w:rPr>
+      </w:pPr>
+      <w:r>
+        <w:rPr>
+          <w:rFonts w:ascii="Times New Roman" w:eastAsia="Times New Roman" w:hAnsi="Times New Roman" w:cs="Times New Roman"/>
+          <w:sz w:val="22"/>
+          <w:szCs w:val="22"/>
+          <w:lang w:val="es-PE"/>
+        </w:rPr>
+        <w:t>Revisaré las clases Tablero</w:t>
+      </w:r>
+      <w:r>
+        <w:rPr>
+          <w:rFonts w:ascii="Times New Roman" w:eastAsia="Times New Roman" w:hAnsi="Times New Roman" w:cs="Times New Roman"/>
+          <w:sz w:val="22"/>
+          <w:szCs w:val="22"/>
+          <w:lang w:val="es-PE"/>
+        </w:rPr>
+        <w:t xml:space="preserve">, </w:t>
+      </w:r>
+      <w:r>
+        <w:rPr>
+          <w:rFonts w:ascii="Times New Roman" w:eastAsia="Times New Roman" w:hAnsi="Times New Roman" w:cs="Times New Roman"/>
+          <w:sz w:val="22"/>
+          <w:szCs w:val="22"/>
+          <w:lang w:val="es-PE"/>
+        </w:rPr>
+        <w:t>Juego</w:t>
+      </w:r>
+      <w:r>
+        <w:rPr>
+          <w:rFonts w:ascii="Times New Roman" w:eastAsia="Times New Roman" w:hAnsi="Times New Roman" w:cs="Times New Roman"/>
+          <w:sz w:val="22"/>
+          <w:szCs w:val="22"/>
+          <w:lang w:val="es-PE"/>
+        </w:rPr>
+        <w:t xml:space="preserve"> y un poco de Controller</w:t>
+      </w:r>
     </w:p>
     <w:p>
       <w:pPr>
@@ -3658,7 +4082,6 @@
                 <w:szCs w:val="20"/>
               </w:rPr>
             </w:pPr>
-            <w:proofErr w:type="spellStart"/>
             <w:r>
               <w:rPr>
                 <w:rFonts w:ascii="Times New Roman" w:eastAsia="Times New Roman" w:hAnsi="Times New Roman" w:cs="Times New Roman"/>
@@ -3668,7 +4091,6 @@
               </w:rPr>
               <w:t>Conclusiones</w:t>
             </w:r>
-            <w:proofErr w:type="spellEnd"/>
           </w:p>
         </w:tc>
       </w:tr>
@@ -3687,44 +4109,22 @@
                 <w:szCs w:val="20"/>
               </w:rPr>
             </w:pPr>
-            <w:proofErr w:type="spellStart"/>
-            <w:r>
-              <w:rPr>
-                <w:rFonts w:ascii="Times New Roman" w:eastAsia="Times New Roman" w:hAnsi="Times New Roman" w:cs="Times New Roman"/>
-                <w:sz w:val="20"/>
-                <w:szCs w:val="20"/>
-              </w:rPr>
-              <w:t>Estándares</w:t>
-            </w:r>
-            <w:proofErr w:type="spellEnd"/>
-            <w:r>
-              <w:rPr>
-                <w:rFonts w:ascii="Times New Roman" w:eastAsia="Times New Roman" w:hAnsi="Times New Roman" w:cs="Times New Roman"/>
-                <w:sz w:val="20"/>
-                <w:szCs w:val="20"/>
-              </w:rPr>
-              <w:t xml:space="preserve"> </w:t>
-            </w:r>
-            <w:proofErr w:type="gramStart"/>
-            <w:r>
-              <w:rPr>
-                <w:rFonts w:ascii="Times New Roman" w:eastAsia="Times New Roman" w:hAnsi="Times New Roman" w:cs="Times New Roman"/>
-                <w:sz w:val="20"/>
-                <w:szCs w:val="20"/>
-              </w:rPr>
-              <w:t xml:space="preserve">de  </w:t>
-            </w:r>
-            <w:proofErr w:type="spellStart"/>
-            <w:r>
-              <w:rPr>
-                <w:rFonts w:ascii="Times New Roman" w:eastAsia="Times New Roman" w:hAnsi="Times New Roman" w:cs="Times New Roman"/>
-                <w:sz w:val="20"/>
-                <w:szCs w:val="20"/>
-              </w:rPr>
-              <w:t>codificación</w:t>
-            </w:r>
-            <w:proofErr w:type="spellEnd"/>
-            <w:proofErr w:type="gramEnd"/>
+            <w:r>
+              <w:rPr>
+                <w:rFonts w:ascii="Times New Roman" w:eastAsia="Times New Roman" w:hAnsi="Times New Roman" w:cs="Times New Roman"/>
+                <w:sz w:val="20"/>
+                <w:szCs w:val="20"/>
+              </w:rPr>
+              <w:t xml:space="preserve">Estándares </w:t>
+            </w:r>
+            <w:r>
+              <w:rPr>
+                <w:rFonts w:ascii="Times New Roman" w:eastAsia="Times New Roman" w:hAnsi="Times New Roman" w:cs="Times New Roman"/>
+                <w:sz w:val="20"/>
+                <w:szCs w:val="20"/>
+              </w:rPr>
+              <w:t>de codificación</w:t>
+            </w:r>
           </w:p>
         </w:tc>
         <w:tc>
@@ -3739,34 +4139,14 @@
                 <w:szCs w:val="20"/>
               </w:rPr>
             </w:pPr>
-            <w:proofErr w:type="spellStart"/>
-            <w:r>
-              <w:rPr>
-                <w:rFonts w:ascii="Times New Roman" w:eastAsia="Times New Roman" w:hAnsi="Times New Roman" w:cs="Times New Roman"/>
-                <w:sz w:val="20"/>
-                <w:szCs w:val="20"/>
-              </w:rPr>
-              <w:t>Convenciones</w:t>
-            </w:r>
-            <w:proofErr w:type="spellEnd"/>
-            <w:r>
-              <w:rPr>
-                <w:rFonts w:ascii="Times New Roman" w:eastAsia="Times New Roman" w:hAnsi="Times New Roman" w:cs="Times New Roman"/>
-                <w:sz w:val="20"/>
-                <w:szCs w:val="20"/>
-              </w:rPr>
-              <w:t xml:space="preserve"> de </w:t>
-            </w:r>
-            <w:proofErr w:type="spellStart"/>
-            <w:r>
-              <w:rPr>
-                <w:rFonts w:ascii="Times New Roman" w:eastAsia="Times New Roman" w:hAnsi="Times New Roman" w:cs="Times New Roman"/>
-                <w:sz w:val="20"/>
-                <w:szCs w:val="20"/>
-              </w:rPr>
-              <w:t>nombres</w:t>
-            </w:r>
-            <w:proofErr w:type="spellEnd"/>
+            <w:r>
+              <w:rPr>
+                <w:rFonts w:ascii="Times New Roman" w:eastAsia="Times New Roman" w:hAnsi="Times New Roman" w:cs="Times New Roman"/>
+                <w:sz w:val="20"/>
+                <w:szCs w:val="20"/>
+              </w:rPr>
+              <w:t>Convenciones de nombres</w:t>
+            </w:r>
           </w:p>
         </w:tc>
         <w:tc>
@@ -3777,11 +4157,506 @@
           <w:p>
             <w:pPr>
               <w:rPr>
-                <w:rFonts w:ascii="Times New Roman" w:eastAsia="Times New Roman" w:hAnsi="Times New Roman" w:cs="Times New Roman"/>
-                <w:sz w:val="20"/>
-                <w:szCs w:val="20"/>
-              </w:rPr>
-            </w:pPr>
+                <w:rFonts w:ascii="Times New Roman" w:hAnsi="Times New Roman" w:cs="Times New Roman"/>
+                <w:sz w:val="20"/>
+                <w:szCs w:val="20"/>
+                <w:lang w:val="es-PE"/>
+              </w:rPr>
+            </w:pPr>
+            <w:r>
+              <w:rPr>
+                <w:rFonts w:ascii="Times New Roman" w:eastAsia="Times New Roman" w:hAnsi="Times New Roman" w:cs="Times New Roman"/>
+                <w:sz w:val="20"/>
+                <w:szCs w:val="20"/>
+                <w:lang w:val="es-PE"/>
+              </w:rPr>
+              <w:t xml:space="preserve">Desde el inicio del proyecto se han seguido </w:t>
+            </w:r>
+            <w:r>
+              <w:rPr>
+                <w:rFonts w:ascii="Times New Roman" w:eastAsia="Times New Roman" w:hAnsi="Times New Roman" w:cs="Times New Roman"/>
+                <w:sz w:val="20"/>
+                <w:szCs w:val="20"/>
+                <w:lang w:val="es-PE"/>
+              </w:rPr>
+              <w:t>las convenciones,</w:t>
+            </w:r>
+            <w:r>
+              <w:rPr>
+                <w:rFonts w:ascii="Times New Roman" w:eastAsia="Times New Roman" w:hAnsi="Times New Roman" w:cs="Times New Roman"/>
+                <w:sz w:val="20"/>
+                <w:szCs w:val="20"/>
+                <w:lang w:val="es-PE"/>
+              </w:rPr>
+              <w:t xml:space="preserve"> como podría ser </w:t>
+            </w:r>
+            <w:r>
+              <w:rPr>
+                <w:rFonts w:ascii="Times New Roman" w:eastAsia="Times New Roman" w:hAnsi="Times New Roman" w:cs="Times New Roman"/>
+                <w:sz w:val="20"/>
+                <w:szCs w:val="20"/>
+                <w:lang w:val="es-PE"/>
+              </w:rPr>
+              <w:t>escribir los métodos en Pascal Case</w:t>
+            </w:r>
+            <w:r>
+              <w:rPr>
+                <w:rFonts w:ascii="Times New Roman" w:eastAsia="Times New Roman" w:hAnsi="Times New Roman" w:cs="Times New Roman"/>
+                <w:sz w:val="20"/>
+                <w:szCs w:val="20"/>
+                <w:lang w:val="es-PE"/>
+              </w:rPr>
+              <w:t xml:space="preserve">. Como ejemplo: </w:t>
+            </w:r>
+            <w:r>
+              <w:rPr>
+                <w:rFonts w:ascii="Cascadia Mono" w:hAnsi="Cascadia Mono" w:cs="Cascadia Mono"/>
+                <w:color w:val="0000FF"/>
+                <w:sz w:val="19"/>
+                <w:szCs w:val="19"/>
+                <w:lang w:val="es-PE"/>
+              </w:rPr>
+              <w:t>public</w:t>
+            </w:r>
+            <w:r>
+              <w:rPr>
+                <w:rFonts w:ascii="Cascadia Mono" w:hAnsi="Cascadia Mono" w:cs="Cascadia Mono"/>
+                <w:color w:val="000000"/>
+                <w:sz w:val="19"/>
+                <w:szCs w:val="19"/>
+                <w:lang w:val="es-PE"/>
+              </w:rPr>
+              <w:t xml:space="preserve"> </w:t>
+            </w:r>
+            <w:r>
+              <w:rPr>
+                <w:rFonts w:ascii="Cascadia Mono" w:hAnsi="Cascadia Mono" w:cs="Cascadia Mono"/>
+                <w:color w:val="0000FF"/>
+                <w:sz w:val="19"/>
+                <w:szCs w:val="19"/>
+                <w:lang w:val="es-PE"/>
+              </w:rPr>
+              <w:t>void</w:t>
+            </w:r>
+            <w:r>
+              <w:rPr>
+                <w:rFonts w:ascii="Cascadia Mono" w:hAnsi="Cascadia Mono" w:cs="Cascadia Mono"/>
+                <w:color w:val="000000"/>
+                <w:sz w:val="19"/>
+                <w:szCs w:val="19"/>
+                <w:lang w:val="es-PE"/>
+              </w:rPr>
+              <w:t xml:space="preserve"> PrintGame(). </w:t>
+            </w:r>
+            <w:r>
+              <w:rPr>
+                <w:rFonts w:ascii="Times New Roman" w:eastAsia="Times New Roman" w:hAnsi="Times New Roman" w:cs="Times New Roman"/>
+                <w:sz w:val="20"/>
+                <w:szCs w:val="20"/>
+                <w:lang w:val="es-PE"/>
+              </w:rPr>
+              <w:t xml:space="preserve">También camel Casing, como ejemplo: </w:t>
+            </w:r>
+            <w:r>
+              <w:rPr>
+                <w:rFonts w:ascii="Cascadia Mono" w:hAnsi="Cascadia Mono" w:cs="Cascadia Mono"/>
+                <w:color w:val="0000FF"/>
+                <w:sz w:val="19"/>
+                <w:szCs w:val="19"/>
+                <w:lang w:val="es-PE"/>
+              </w:rPr>
+              <w:t>public</w:t>
+            </w:r>
+            <w:r>
+              <w:rPr>
+                <w:rFonts w:ascii="Cascadia Mono" w:hAnsi="Cascadia Mono" w:cs="Cascadia Mono"/>
+                <w:color w:val="000000"/>
+                <w:sz w:val="19"/>
+                <w:szCs w:val="19"/>
+                <w:lang w:val="es-PE"/>
+              </w:rPr>
+              <w:t xml:space="preserve"> </w:t>
+            </w:r>
+            <w:r>
+              <w:rPr>
+                <w:rFonts w:ascii="Cascadia Mono" w:hAnsi="Cascadia Mono" w:cs="Cascadia Mono"/>
+                <w:color w:val="2B91AF"/>
+                <w:sz w:val="19"/>
+                <w:szCs w:val="19"/>
+                <w:lang w:val="es-PE"/>
+              </w:rPr>
+              <w:t>Juego</w:t>
+            </w:r>
+            <w:r>
+              <w:rPr>
+                <w:rFonts w:ascii="Cascadia Mono" w:hAnsi="Cascadia Mono" w:cs="Cascadia Mono"/>
+                <w:color w:val="000000"/>
+                <w:sz w:val="19"/>
+                <w:szCs w:val="19"/>
+                <w:lang w:val="es-PE"/>
+              </w:rPr>
+              <w:t>(Tablero tablero)</w:t>
+            </w:r>
+            <w:r>
+              <w:rPr>
+                <w:rFonts w:ascii="Cascadia Mono" w:hAnsi="Cascadia Mono" w:cs="Cascadia Mono"/>
+                <w:color w:val="000000"/>
+                <w:sz w:val="19"/>
+                <w:szCs w:val="19"/>
+                <w:lang w:val="es-PE"/>
+              </w:rPr>
+              <w:t xml:space="preserve">. </w:t>
+            </w:r>
+            <w:r>
+              <w:rPr>
+                <w:rFonts w:ascii="Times New Roman" w:hAnsi="Times New Roman" w:cs="Times New Roman"/>
+                <w:color w:val="000000"/>
+                <w:sz w:val="20"/>
+                <w:szCs w:val="20"/>
+                <w:lang w:val="es-PE"/>
+              </w:rPr>
+              <w:t xml:space="preserve">Sin embargo, se nos pasó </w:t>
+            </w:r>
+            <w:r>
+              <w:rPr>
+                <w:rFonts w:ascii="Times New Roman" w:hAnsi="Times New Roman" w:cs="Times New Roman"/>
+                <w:color w:val="000000"/>
+                <w:sz w:val="20"/>
+                <w:szCs w:val="20"/>
+                <w:lang w:val="es-PE"/>
+              </w:rPr>
+              <w:t>las</w:t>
+            </w:r>
+            <w:r>
+              <w:rPr>
+                <w:rFonts w:ascii="Times New Roman" w:hAnsi="Times New Roman" w:cs="Times New Roman"/>
+                <w:color w:val="000000"/>
+                <w:sz w:val="20"/>
+                <w:szCs w:val="20"/>
+                <w:lang w:val="es-PE"/>
+              </w:rPr>
+              <w:t xml:space="preserve"> convenci</w:t>
+            </w:r>
+            <w:r>
+              <w:rPr>
+                <w:rFonts w:ascii="Times New Roman" w:hAnsi="Times New Roman" w:cs="Times New Roman"/>
+                <w:color w:val="000000"/>
+                <w:sz w:val="20"/>
+                <w:szCs w:val="20"/>
+                <w:lang w:val="es-PE"/>
+              </w:rPr>
+              <w:t xml:space="preserve">ones </w:t>
+            </w:r>
+            <w:r>
+              <w:rPr>
+                <w:rFonts w:ascii="Times New Roman" w:hAnsi="Times New Roman" w:cs="Times New Roman"/>
+                <w:color w:val="000000"/>
+                <w:sz w:val="20"/>
+                <w:szCs w:val="20"/>
+                <w:lang w:val="es-PE"/>
+              </w:rPr>
+              <w:t xml:space="preserve">de </w:t>
+            </w:r>
+            <w:r>
+              <w:rPr>
+                <w:rFonts w:ascii="Times New Roman" w:hAnsi="Times New Roman" w:cs="Times New Roman"/>
+                <w:color w:val="000000"/>
+                <w:sz w:val="20"/>
+                <w:szCs w:val="20"/>
+                <w:lang w:val="es-PE"/>
+              </w:rPr>
+              <w:t>no usar mayúsculas para constantes o variables de solo lectura</w:t>
+            </w:r>
+            <w:r>
+              <w:rPr>
+                <w:rFonts w:ascii="Times New Roman" w:hAnsi="Times New Roman" w:cs="Times New Roman"/>
+                <w:color w:val="000000"/>
+                <w:sz w:val="20"/>
+                <w:szCs w:val="20"/>
+                <w:lang w:val="es-PE"/>
+              </w:rPr>
+              <w:t>,</w:t>
+            </w:r>
+            <w:r>
+              <w:rPr>
+                <w:rFonts w:ascii="Times New Roman" w:hAnsi="Times New Roman" w:cs="Times New Roman"/>
+                <w:color w:val="000000"/>
+                <w:sz w:val="20"/>
+                <w:szCs w:val="20"/>
+                <w:lang w:val="es-PE"/>
+              </w:rPr>
+              <w:t xml:space="preserve"> y la con</w:t>
+            </w:r>
+            <w:r>
+              <w:rPr>
+                <w:rFonts w:ascii="Times New Roman" w:hAnsi="Times New Roman" w:cs="Times New Roman"/>
+                <w:color w:val="000000"/>
+                <w:sz w:val="20"/>
+                <w:szCs w:val="20"/>
+                <w:lang w:val="es-PE"/>
+              </w:rPr>
+              <w:t xml:space="preserve">vención de no usar underlines antes de una variable sin asignar, sin embargo se hizo </w:t>
+            </w:r>
+            <w:r>
+              <w:rPr>
+                <w:rFonts w:ascii="Times New Roman" w:hAnsi="Times New Roman" w:cs="Times New Roman"/>
+                <w:color w:val="000000"/>
+                <w:sz w:val="20"/>
+                <w:szCs w:val="20"/>
+                <w:lang w:val="es-PE"/>
+              </w:rPr>
+              <w:t>para evitar una mala admistración de variables</w:t>
+            </w:r>
+            <w:r>
+              <w:rPr>
+                <w:rFonts w:ascii="Times New Roman" w:hAnsi="Times New Roman" w:cs="Times New Roman"/>
+                <w:color w:val="000000"/>
+                <w:sz w:val="20"/>
+                <w:szCs w:val="20"/>
+                <w:lang w:val="es-PE"/>
+              </w:rPr>
+              <w:t>:</w:t>
+            </w:r>
+            <w:r>
+              <w:rPr>
+                <w:rFonts w:ascii="Cascadia Mono" w:hAnsi="Cascadia Mono" w:cs="Cascadia Mono"/>
+                <w:color w:val="0000FF"/>
+                <w:sz w:val="19"/>
+                <w:szCs w:val="19"/>
+                <w:lang w:val="es-PE"/>
+              </w:rPr>
+              <w:t xml:space="preserve"> public</w:t>
+            </w:r>
+            <w:r>
+              <w:rPr>
+                <w:rFonts w:ascii="Cascadia Mono" w:hAnsi="Cascadia Mono" w:cs="Cascadia Mono"/>
+                <w:color w:val="000000"/>
+                <w:sz w:val="19"/>
+                <w:szCs w:val="19"/>
+                <w:lang w:val="es-PE"/>
+              </w:rPr>
+              <w:t xml:space="preserve"> </w:t>
+            </w:r>
+            <w:r>
+              <w:rPr>
+                <w:rFonts w:ascii="Cascadia Mono" w:hAnsi="Cascadia Mono" w:cs="Cascadia Mono"/>
+                <w:color w:val="0000FF"/>
+                <w:sz w:val="19"/>
+                <w:szCs w:val="19"/>
+                <w:lang w:val="es-PE"/>
+              </w:rPr>
+              <w:t>override</w:t>
+            </w:r>
+            <w:r>
+              <w:rPr>
+                <w:rFonts w:ascii="Cascadia Mono" w:hAnsi="Cascadia Mono" w:cs="Cascadia Mono"/>
+                <w:color w:val="000000"/>
+                <w:sz w:val="19"/>
+                <w:szCs w:val="19"/>
+                <w:lang w:val="es-PE"/>
+              </w:rPr>
+              <w:t xml:space="preserve"> </w:t>
+            </w:r>
+            <w:r>
+              <w:rPr>
+                <w:rFonts w:ascii="Cascadia Mono" w:hAnsi="Cascadia Mono" w:cs="Cascadia Mono"/>
+                <w:color w:val="0000FF"/>
+                <w:sz w:val="19"/>
+                <w:szCs w:val="19"/>
+                <w:lang w:val="es-PE"/>
+              </w:rPr>
+              <w:t>void</w:t>
+            </w:r>
+            <w:r>
+              <w:rPr>
+                <w:rFonts w:ascii="Cascadia Mono" w:hAnsi="Cascadia Mono" w:cs="Cascadia Mono"/>
+                <w:color w:val="000000"/>
+                <w:sz w:val="19"/>
+                <w:szCs w:val="19"/>
+                <w:lang w:val="es-PE"/>
+              </w:rPr>
+              <w:t xml:space="preserve"> MakeMove(</w:t>
+            </w:r>
+            <w:r>
+              <w:rPr>
+                <w:rFonts w:ascii="Cascadia Mono" w:hAnsi="Cascadia Mono" w:cs="Cascadia Mono"/>
+                <w:color w:val="0000FF"/>
+                <w:sz w:val="19"/>
+                <w:szCs w:val="19"/>
+                <w:lang w:val="es-PE"/>
+              </w:rPr>
+              <w:t>int</w:t>
+            </w:r>
+            <w:r>
+              <w:rPr>
+                <w:rFonts w:ascii="Cascadia Mono" w:hAnsi="Cascadia Mono" w:cs="Cascadia Mono"/>
+                <w:color w:val="000000"/>
+                <w:sz w:val="19"/>
+                <w:szCs w:val="19"/>
+                <w:lang w:val="es-PE"/>
+              </w:rPr>
+              <w:t xml:space="preserve"> row, </w:t>
+            </w:r>
+            <w:r>
+              <w:rPr>
+                <w:rFonts w:ascii="Cascadia Mono" w:hAnsi="Cascadia Mono" w:cs="Cascadia Mono"/>
+                <w:color w:val="0000FF"/>
+                <w:sz w:val="19"/>
+                <w:szCs w:val="19"/>
+                <w:lang w:val="es-PE"/>
+              </w:rPr>
+              <w:t>int</w:t>
+            </w:r>
+            <w:r>
+              <w:rPr>
+                <w:rFonts w:ascii="Cascadia Mono" w:hAnsi="Cascadia Mono" w:cs="Cascadia Mono"/>
+                <w:color w:val="000000"/>
+                <w:sz w:val="19"/>
+                <w:szCs w:val="19"/>
+                <w:lang w:val="es-PE"/>
+              </w:rPr>
+              <w:t xml:space="preserve"> column, Tablero.Cell _ficha) </w:t>
+            </w:r>
+            <w:r>
+              <w:rPr>
+                <w:rFonts w:ascii="Times New Roman" w:hAnsi="Times New Roman" w:cs="Times New Roman"/>
+                <w:color w:val="000000"/>
+                <w:sz w:val="20"/>
+                <w:szCs w:val="20"/>
+                <w:lang w:val="es-PE"/>
+              </w:rPr>
+              <w:t xml:space="preserve"> </w:t>
+            </w:r>
+            <w:r>
+              <w:rPr>
+                <w:rFonts w:ascii="Times New Roman" w:hAnsi="Times New Roman" w:cs="Times New Roman"/>
+                <w:color w:val="000000"/>
+                <w:sz w:val="20"/>
+                <w:szCs w:val="20"/>
+                <w:lang w:val="es-PE"/>
+              </w:rPr>
+              <w:t xml:space="preserve">por </w:t>
+            </w:r>
+            <w:r>
+              <w:rPr>
+                <w:rFonts w:ascii="Cascadia Mono" w:hAnsi="Cascadia Mono" w:cs="Cascadia Mono"/>
+                <w:color w:val="0000FF"/>
+                <w:sz w:val="19"/>
+                <w:szCs w:val="19"/>
+                <w:lang w:val="es-PE"/>
+              </w:rPr>
+              <w:t>public</w:t>
+            </w:r>
+            <w:r>
+              <w:rPr>
+                <w:rFonts w:ascii="Cascadia Mono" w:hAnsi="Cascadia Mono" w:cs="Cascadia Mono"/>
+                <w:color w:val="000000"/>
+                <w:sz w:val="19"/>
+                <w:szCs w:val="19"/>
+                <w:lang w:val="es-PE"/>
+              </w:rPr>
+              <w:t xml:space="preserve"> </w:t>
+            </w:r>
+            <w:r>
+              <w:rPr>
+                <w:rFonts w:ascii="Cascadia Mono" w:hAnsi="Cascadia Mono" w:cs="Cascadia Mono"/>
+                <w:color w:val="0000FF"/>
+                <w:sz w:val="19"/>
+                <w:szCs w:val="19"/>
+                <w:lang w:val="es-PE"/>
+              </w:rPr>
+              <w:t>override</w:t>
+            </w:r>
+            <w:r>
+              <w:rPr>
+                <w:rFonts w:ascii="Cascadia Mono" w:hAnsi="Cascadia Mono" w:cs="Cascadia Mono"/>
+                <w:color w:val="000000"/>
+                <w:sz w:val="19"/>
+                <w:szCs w:val="19"/>
+                <w:lang w:val="es-PE"/>
+              </w:rPr>
+              <w:t xml:space="preserve"> </w:t>
+            </w:r>
+            <w:r>
+              <w:rPr>
+                <w:rFonts w:ascii="Cascadia Mono" w:hAnsi="Cascadia Mono" w:cs="Cascadia Mono"/>
+                <w:color w:val="0000FF"/>
+                <w:sz w:val="19"/>
+                <w:szCs w:val="19"/>
+                <w:lang w:val="es-PE"/>
+              </w:rPr>
+              <w:t>void</w:t>
+            </w:r>
+            <w:r>
+              <w:rPr>
+                <w:rFonts w:ascii="Cascadia Mono" w:hAnsi="Cascadia Mono" w:cs="Cascadia Mono"/>
+                <w:color w:val="000000"/>
+                <w:sz w:val="19"/>
+                <w:szCs w:val="19"/>
+                <w:lang w:val="es-PE"/>
+              </w:rPr>
+              <w:t xml:space="preserve"> MakeMove(</w:t>
+            </w:r>
+            <w:r>
+              <w:rPr>
+                <w:rFonts w:ascii="Cascadia Mono" w:hAnsi="Cascadia Mono" w:cs="Cascadia Mono"/>
+                <w:color w:val="0000FF"/>
+                <w:sz w:val="19"/>
+                <w:szCs w:val="19"/>
+                <w:lang w:val="es-PE"/>
+              </w:rPr>
+              <w:t>int</w:t>
+            </w:r>
+            <w:r>
+              <w:rPr>
+                <w:rFonts w:ascii="Cascadia Mono" w:hAnsi="Cascadia Mono" w:cs="Cascadia Mono"/>
+                <w:color w:val="000000"/>
+                <w:sz w:val="19"/>
+                <w:szCs w:val="19"/>
+                <w:lang w:val="es-PE"/>
+              </w:rPr>
+              <w:t xml:space="preserve"> row, </w:t>
+            </w:r>
+            <w:r>
+              <w:rPr>
+                <w:rFonts w:ascii="Cascadia Mono" w:hAnsi="Cascadia Mono" w:cs="Cascadia Mono"/>
+                <w:color w:val="0000FF"/>
+                <w:sz w:val="19"/>
+                <w:szCs w:val="19"/>
+                <w:lang w:val="es-PE"/>
+              </w:rPr>
+              <w:t>int</w:t>
+            </w:r>
+            <w:r>
+              <w:rPr>
+                <w:rFonts w:ascii="Cascadia Mono" w:hAnsi="Cascadia Mono" w:cs="Cascadia Mono"/>
+                <w:color w:val="000000"/>
+                <w:sz w:val="19"/>
+                <w:szCs w:val="19"/>
+                <w:lang w:val="es-PE"/>
+              </w:rPr>
+              <w:t xml:space="preserve"> column, Tablero.Cell ficha)</w:t>
+            </w:r>
+            <w:r>
+              <w:rPr>
+                <w:rFonts w:ascii="Times New Roman" w:hAnsi="Times New Roman" w:cs="Times New Roman"/>
+                <w:color w:val="000000"/>
+                <w:sz w:val="20"/>
+                <w:szCs w:val="20"/>
+                <w:lang w:val="es-PE"/>
+              </w:rPr>
+              <w:t xml:space="preserve">. </w:t>
+            </w:r>
+            <w:r>
+              <w:rPr>
+                <w:rFonts w:ascii="Times New Roman" w:hAnsi="Times New Roman" w:cs="Times New Roman"/>
+                <w:color w:val="000000"/>
+                <w:sz w:val="20"/>
+                <w:szCs w:val="20"/>
+                <w:lang w:val="es-PE"/>
+              </w:rPr>
+              <w:t>Además, una pequeña omisión fue que el nombre del proyecto sea ReSOSgame en vez de ReSOSGame.</w:t>
+            </w:r>
           </w:p>
         </w:tc>
       </w:tr>
@@ -3799,6 +4674,7 @@
                 <w:rFonts w:ascii="Times New Roman" w:eastAsia="Times New Roman" w:hAnsi="Times New Roman" w:cs="Times New Roman"/>
                 <w:sz w:val="20"/>
                 <w:szCs w:val="20"/>
+                <w:lang w:val="es-PE"/>
               </w:rPr>
             </w:pPr>
           </w:p>
@@ -3841,6 +4717,51 @@
                 <w:lang w:val="es-PE"/>
               </w:rPr>
             </w:pPr>
+            <w:r>
+              <w:rPr>
+                <w:rFonts w:ascii="Times New Roman" w:eastAsia="Times New Roman" w:hAnsi="Times New Roman" w:cs="Times New Roman"/>
+                <w:sz w:val="20"/>
+                <w:szCs w:val="20"/>
+                <w:lang w:val="es-PE"/>
+              </w:rPr>
+              <w:t xml:space="preserve">C# no cuenta con </w:t>
+            </w:r>
+            <w:r>
+              <w:rPr>
+                <w:rFonts w:ascii="Times New Roman" w:eastAsia="Times New Roman" w:hAnsi="Times New Roman" w:cs="Times New Roman"/>
+                <w:sz w:val="20"/>
+                <w:szCs w:val="20"/>
+                <w:lang w:val="es-PE"/>
+              </w:rPr>
+              <w:t xml:space="preserve">esta convención per se, pero hemos ordenado de forma consistente los métodos. De esta forma </w:t>
+            </w:r>
+            <w:r>
+              <w:rPr>
+                <w:rFonts w:ascii="Times New Roman" w:eastAsia="Times New Roman" w:hAnsi="Times New Roman" w:cs="Times New Roman"/>
+                <w:sz w:val="20"/>
+                <w:szCs w:val="20"/>
+                <w:lang w:val="es-PE"/>
+              </w:rPr>
+              <w:t xml:space="preserve">el ejecutar los métodos ya sea dentro del código en </w:t>
+            </w:r>
+            <w:r>
+              <w:rPr>
+                <w:rFonts w:ascii="Times New Roman" w:eastAsia="Times New Roman" w:hAnsi="Times New Roman" w:cs="Times New Roman"/>
+                <w:sz w:val="20"/>
+                <w:szCs w:val="20"/>
+                <w:lang w:val="es-PE"/>
+              </w:rPr>
+              <w:t>las pruebas</w:t>
+            </w:r>
+            <w:r>
+              <w:rPr>
+                <w:rFonts w:ascii="Times New Roman" w:eastAsia="Times New Roman" w:hAnsi="Times New Roman" w:cs="Times New Roman"/>
+                <w:sz w:val="20"/>
+                <w:szCs w:val="20"/>
+                <w:lang w:val="es-PE"/>
+              </w:rPr>
+              <w:t xml:space="preserve"> no se hizo confuso ni tedioso.</w:t>
+            </w:r>
           </w:p>
         </w:tc>
       </w:tr>
@@ -3875,59 +4796,21 @@
                 <w:szCs w:val="20"/>
               </w:rPr>
             </w:pPr>
-            <w:proofErr w:type="spellStart"/>
-            <w:r>
-              <w:rPr>
-                <w:rFonts w:ascii="Times New Roman" w:eastAsia="Times New Roman" w:hAnsi="Times New Roman" w:cs="Times New Roman"/>
-                <w:sz w:val="20"/>
-                <w:szCs w:val="20"/>
-              </w:rPr>
-              <w:t>Comentarios</w:t>
-            </w:r>
-            <w:proofErr w:type="spellEnd"/>
-            <w:r>
-              <w:rPr>
-                <w:rFonts w:ascii="Times New Roman" w:eastAsia="Times New Roman" w:hAnsi="Times New Roman" w:cs="Times New Roman"/>
-                <w:sz w:val="20"/>
-                <w:szCs w:val="20"/>
-              </w:rPr>
-              <w:t xml:space="preserve"> </w:t>
-            </w:r>
-            <w:proofErr w:type="spellStart"/>
-            <w:r>
-              <w:rPr>
-                <w:rFonts w:ascii="Times New Roman" w:eastAsia="Times New Roman" w:hAnsi="Times New Roman" w:cs="Times New Roman"/>
-                <w:sz w:val="20"/>
-                <w:szCs w:val="20"/>
-              </w:rPr>
-              <w:t>significativos</w:t>
-            </w:r>
-            <w:proofErr w:type="spellEnd"/>
-            <w:r>
-              <w:rPr>
-                <w:rFonts w:ascii="Times New Roman" w:eastAsia="Times New Roman" w:hAnsi="Times New Roman" w:cs="Times New Roman"/>
-                <w:sz w:val="20"/>
-                <w:szCs w:val="20"/>
-              </w:rPr>
-              <w:t xml:space="preserve"> y </w:t>
-            </w:r>
-            <w:proofErr w:type="spellStart"/>
-            <w:r>
-              <w:rPr>
-                <w:rFonts w:ascii="Times New Roman" w:eastAsia="Times New Roman" w:hAnsi="Times New Roman" w:cs="Times New Roman"/>
-                <w:sz w:val="20"/>
-                <w:szCs w:val="20"/>
-              </w:rPr>
-              <w:t>válidos</w:t>
-            </w:r>
-            <w:proofErr w:type="spellEnd"/>
-            <w:r>
-              <w:rPr>
-                <w:rFonts w:ascii="Times New Roman" w:eastAsia="Times New Roman" w:hAnsi="Times New Roman" w:cs="Times New Roman"/>
-                <w:sz w:val="20"/>
-                <w:szCs w:val="20"/>
-              </w:rPr>
-              <w:t>.</w:t>
+            <w:r>
+              <w:rPr>
+                <w:rFonts w:ascii="Times New Roman" w:eastAsia="Times New Roman" w:hAnsi="Times New Roman" w:cs="Times New Roman"/>
+                <w:sz w:val="20"/>
+                <w:szCs w:val="20"/>
+              </w:rPr>
+              <w:t>C</w:t>
+            </w:r>
+            <w:r>
+              <w:rPr>
+                <w:rFonts w:ascii="Times New Roman" w:eastAsia="Times New Roman" w:hAnsi="Times New Roman" w:cs="Times New Roman"/>
+                <w:sz w:val="20"/>
+                <w:szCs w:val="20"/>
+              </w:rPr>
+              <w:t>omentarios significativos y válidos.</w:t>
             </w:r>
           </w:p>
         </w:tc>
@@ -3942,8 +4825,54 @@
                 <w:rFonts w:ascii="Times New Roman" w:eastAsia="Times New Roman" w:hAnsi="Times New Roman" w:cs="Times New Roman"/>
                 <w:sz w:val="20"/>
                 <w:szCs w:val="20"/>
-              </w:rPr>
-            </w:pPr>
+                <w:lang w:val="es-PE"/>
+              </w:rPr>
+            </w:pPr>
+            <w:r>
+              <w:rPr>
+                <w:rFonts w:ascii="Times New Roman" w:eastAsia="Times New Roman" w:hAnsi="Times New Roman" w:cs="Times New Roman"/>
+                <w:sz w:val="20"/>
+                <w:szCs w:val="20"/>
+                <w:lang w:val="es-PE"/>
+              </w:rPr>
+              <w:t>A lo largo del c</w:t>
+            </w:r>
+            <w:r>
+              <w:rPr>
+                <w:rFonts w:ascii="Times New Roman" w:eastAsia="Times New Roman" w:hAnsi="Times New Roman" w:cs="Times New Roman"/>
+                <w:sz w:val="20"/>
+                <w:szCs w:val="20"/>
+                <w:lang w:val="es-PE"/>
+              </w:rPr>
+              <w:t xml:space="preserve">ódigo </w:t>
+            </w:r>
+            <w:r>
+              <w:rPr>
+                <w:rFonts w:ascii="Times New Roman" w:eastAsia="Times New Roman" w:hAnsi="Times New Roman" w:cs="Times New Roman"/>
+                <w:sz w:val="20"/>
+                <w:szCs w:val="20"/>
+                <w:lang w:val="es-PE"/>
+              </w:rPr>
+              <w:t xml:space="preserve">se logró comentar gran parte del </w:t>
+            </w:r>
+            <w:r>
+              <w:rPr>
+                <w:rFonts w:ascii="Times New Roman" w:eastAsia="Times New Roman" w:hAnsi="Times New Roman" w:cs="Times New Roman"/>
+                <w:sz w:val="20"/>
+                <w:szCs w:val="20"/>
+                <w:lang w:val="es-PE"/>
+              </w:rPr>
+              <w:t>código, los métodos, atributos y clases se han intentado hacer lo más autoexplicativ</w:t>
+            </w:r>
+            <w:r>
+              <w:rPr>
+                <w:rFonts w:ascii="Times New Roman" w:eastAsia="Times New Roman" w:hAnsi="Times New Roman" w:cs="Times New Roman"/>
+                <w:sz w:val="20"/>
+                <w:szCs w:val="20"/>
+                <w:lang w:val="es-PE"/>
+              </w:rPr>
+              <w:t>os posibles.</w:t>
+            </w:r>
           </w:p>
         </w:tc>
       </w:tr>
@@ -3961,6 +4890,7 @@
                 <w:rFonts w:ascii="Times New Roman" w:eastAsia="Times New Roman" w:hAnsi="Times New Roman" w:cs="Times New Roman"/>
                 <w:sz w:val="20"/>
                 <w:szCs w:val="20"/>
+                <w:lang w:val="es-PE"/>
               </w:rPr>
             </w:pPr>
           </w:p>
@@ -4003,6 +4933,42 @@
                 <w:lang w:val="es-PE"/>
               </w:rPr>
             </w:pPr>
+            <w:r>
+              <w:rPr>
+                <w:rFonts w:ascii="Times New Roman" w:eastAsia="Times New Roman" w:hAnsi="Times New Roman" w:cs="Times New Roman"/>
+                <w:sz w:val="20"/>
+                <w:szCs w:val="20"/>
+                <w:lang w:val="es-PE"/>
+              </w:rPr>
+              <w:t>Los atributos y propiedades se han puesto</w:t>
+            </w:r>
+            <w:r>
+              <w:rPr>
+                <w:rFonts w:ascii="Times New Roman" w:eastAsia="Times New Roman" w:hAnsi="Times New Roman" w:cs="Times New Roman"/>
+                <w:sz w:val="20"/>
+                <w:szCs w:val="20"/>
+                <w:lang w:val="es-PE"/>
+              </w:rPr>
+              <w:t xml:space="preserve"> en la parte de arriba de los bloques de código y luego los métodos.</w:t>
+            </w:r>
+            <w:r>
+              <w:rPr>
+                <w:rFonts w:ascii="Times New Roman" w:eastAsia="Times New Roman" w:hAnsi="Times New Roman" w:cs="Times New Roman"/>
+                <w:sz w:val="20"/>
+                <w:szCs w:val="20"/>
+                <w:lang w:val="es-PE"/>
+              </w:rPr>
+              <w:t xml:space="preserve"> Hubo omisiones que ya se han corregido. El orden es: </w:t>
+            </w:r>
+            <w:r>
+              <w:rPr>
+                <w:rFonts w:ascii="Times New Roman" w:eastAsia="Times New Roman" w:hAnsi="Times New Roman" w:cs="Times New Roman"/>
+                <w:sz w:val="20"/>
+                <w:szCs w:val="20"/>
+                <w:lang w:val="es-PE"/>
+              </w:rPr>
+              <w:t>Atributos, Propiedades, Métodos.</w:t>
+            </w:r>
           </w:p>
         </w:tc>
       </w:tr>
@@ -4037,34 +5003,14 @@
                 <w:szCs w:val="20"/>
               </w:rPr>
             </w:pPr>
-            <w:proofErr w:type="spellStart"/>
-            <w:r>
-              <w:rPr>
-                <w:rFonts w:ascii="Times New Roman" w:eastAsia="Times New Roman" w:hAnsi="Times New Roman" w:cs="Times New Roman"/>
-                <w:sz w:val="20"/>
-                <w:szCs w:val="20"/>
-              </w:rPr>
-              <w:t>Indentación</w:t>
-            </w:r>
-            <w:proofErr w:type="spellEnd"/>
-            <w:r>
-              <w:rPr>
-                <w:rFonts w:ascii="Times New Roman" w:eastAsia="Times New Roman" w:hAnsi="Times New Roman" w:cs="Times New Roman"/>
-                <w:sz w:val="20"/>
-                <w:szCs w:val="20"/>
-              </w:rPr>
-              <w:t xml:space="preserve"> </w:t>
-            </w:r>
-            <w:proofErr w:type="spellStart"/>
-            <w:r>
-              <w:rPr>
-                <w:rFonts w:ascii="Times New Roman" w:eastAsia="Times New Roman" w:hAnsi="Times New Roman" w:cs="Times New Roman"/>
-                <w:sz w:val="20"/>
-                <w:szCs w:val="20"/>
-              </w:rPr>
-              <w:t>consistente</w:t>
-            </w:r>
-            <w:proofErr w:type="spellEnd"/>
+            <w:r>
+              <w:rPr>
+                <w:rFonts w:ascii="Times New Roman" w:eastAsia="Times New Roman" w:hAnsi="Times New Roman" w:cs="Times New Roman"/>
+                <w:sz w:val="20"/>
+                <w:szCs w:val="20"/>
+              </w:rPr>
+              <w:t>Indentación consistente</w:t>
+            </w:r>
           </w:p>
         </w:tc>
         <w:tc>
@@ -4078,8 +5024,27 @@
                 <w:rFonts w:ascii="Times New Roman" w:eastAsia="Times New Roman" w:hAnsi="Times New Roman" w:cs="Times New Roman"/>
                 <w:sz w:val="20"/>
                 <w:szCs w:val="20"/>
-              </w:rPr>
-            </w:pPr>
+                <w:lang w:val="es-PE"/>
+              </w:rPr>
+            </w:pPr>
+            <w:r>
+              <w:rPr>
+                <w:rFonts w:ascii="Times New Roman" w:eastAsia="Times New Roman" w:hAnsi="Times New Roman" w:cs="Times New Roman"/>
+                <w:sz w:val="20"/>
+                <w:szCs w:val="20"/>
+                <w:lang w:val="es-PE"/>
+              </w:rPr>
+              <w:t>En aras de lograr u</w:t>
+            </w:r>
+            <w:r>
+              <w:rPr>
+                <w:rFonts w:ascii="Times New Roman" w:eastAsia="Times New Roman" w:hAnsi="Times New Roman" w:cs="Times New Roman"/>
+                <w:sz w:val="20"/>
+                <w:szCs w:val="20"/>
+                <w:lang w:val="es-PE"/>
+              </w:rPr>
+              <w:t>n código ordenado y comprensible se ha mantenido una correcta identación.</w:t>
+            </w:r>
           </w:p>
         </w:tc>
       </w:tr>
@@ -4097,6 +5062,7 @@
                 <w:rFonts w:ascii="Times New Roman" w:eastAsia="Times New Roman" w:hAnsi="Times New Roman" w:cs="Times New Roman"/>
                 <w:sz w:val="20"/>
                 <w:szCs w:val="20"/>
+                <w:lang w:val="es-PE"/>
               </w:rPr>
             </w:pPr>
           </w:p>
@@ -4119,7 +5085,7 @@
                 <w:sz w:val="20"/>
                 <w:szCs w:val="20"/>
               </w:rPr>
-              <w:t>…</w:t>
+              <w:t>Typos</w:t>
             </w:r>
           </w:p>
         </w:tc>
@@ -4134,8 +5100,45 @@
                 <w:rFonts w:ascii="Times New Roman" w:eastAsia="Times New Roman" w:hAnsi="Times New Roman" w:cs="Times New Roman"/>
                 <w:sz w:val="20"/>
                 <w:szCs w:val="20"/>
-              </w:rPr>
-            </w:pPr>
+                <w:lang w:val="es-PE"/>
+              </w:rPr>
+            </w:pPr>
+            <w:r>
+              <w:rPr>
+                <w:rFonts w:ascii="Times New Roman" w:eastAsia="Times New Roman" w:hAnsi="Times New Roman" w:cs="Times New Roman"/>
+                <w:sz w:val="20"/>
+                <w:szCs w:val="20"/>
+                <w:lang w:val="es-PE"/>
+              </w:rPr>
+              <w:t>Hay muchos typos señalados por el IDE</w:t>
+            </w:r>
+            <w:r>
+              <w:rPr>
+                <w:rFonts w:ascii="Times New Roman" w:eastAsia="Times New Roman" w:hAnsi="Times New Roman" w:cs="Times New Roman"/>
+                <w:sz w:val="20"/>
+                <w:szCs w:val="20"/>
+                <w:lang w:val="es-PE"/>
+              </w:rPr>
+              <w:t xml:space="preserve">, sin </w:t>
+            </w:r>
+            <w:r>
+              <w:rPr>
+                <w:rFonts w:ascii="Times New Roman" w:eastAsia="Times New Roman" w:hAnsi="Times New Roman" w:cs="Times New Roman"/>
+                <w:sz w:val="20"/>
+                <w:szCs w:val="20"/>
+                <w:lang w:val="es-PE"/>
+              </w:rPr>
+              <w:t>embargo,</w:t>
+            </w:r>
+            <w:r>
+              <w:rPr>
+                <w:rFonts w:ascii="Times New Roman" w:eastAsia="Times New Roman" w:hAnsi="Times New Roman" w:cs="Times New Roman"/>
+                <w:sz w:val="20"/>
+                <w:szCs w:val="20"/>
+                <w:lang w:val="es-PE"/>
+              </w:rPr>
+              <w:t xml:space="preserve"> estos se deben a que hay variables en español y los comentarios están en español también, por lo que después de revisar que no se tratan de violaciones de nomenclatura, se ha puesto como comentario.</w:t>
+            </w:r>
           </w:p>
         </w:tc>
       </w:tr>
@@ -4160,18 +5163,8 @@
                 <w:sz w:val="20"/>
                 <w:szCs w:val="20"/>
               </w:rPr>
-              <w:t xml:space="preserve">Principio de </w:t>
-            </w:r>
-            <w:proofErr w:type="spellStart"/>
-            <w:r>
-              <w:rPr>
-                <w:rFonts w:ascii="Times New Roman" w:eastAsia="Times New Roman" w:hAnsi="Times New Roman" w:cs="Times New Roman"/>
-                <w:sz w:val="20"/>
-                <w:szCs w:val="20"/>
-              </w:rPr>
-              <w:t>diseño</w:t>
-            </w:r>
-            <w:proofErr w:type="spellEnd"/>
+              <w:t>Principio de diseño</w:t>
+            </w:r>
           </w:p>
         </w:tc>
         <w:tc>
@@ -4212,6 +5205,33 @@
                 <w:lang w:val="es-PE"/>
               </w:rPr>
             </w:pPr>
+            <w:r>
+              <w:rPr>
+                <w:rFonts w:ascii="Times New Roman" w:eastAsia="Times New Roman" w:hAnsi="Times New Roman" w:cs="Times New Roman"/>
+                <w:sz w:val="20"/>
+                <w:szCs w:val="20"/>
+                <w:lang w:val="es-PE"/>
+              </w:rPr>
+              <w:t xml:space="preserve">En un principio la clase controller se encargaba no solo del juego, sino que también de su grabación. (Hace unos minutos). Pero </w:t>
+            </w:r>
+            <w:r>
+              <w:rPr>
+                <w:rFonts w:ascii="Times New Roman" w:eastAsia="Times New Roman" w:hAnsi="Times New Roman" w:cs="Times New Roman"/>
+                <w:sz w:val="20"/>
+                <w:szCs w:val="20"/>
+                <w:lang w:val="es-PE"/>
+              </w:rPr>
+              <w:t>ahora existe la clase GameRecorder que se encarga de la grabación del juego.</w:t>
+            </w:r>
+            <w:r>
+              <w:rPr>
+                <w:rFonts w:ascii="Times New Roman" w:eastAsia="Times New Roman" w:hAnsi="Times New Roman" w:cs="Times New Roman"/>
+                <w:sz w:val="20"/>
+                <w:szCs w:val="20"/>
+                <w:lang w:val="es-PE"/>
+              </w:rPr>
+              <w:t xml:space="preserve"> </w:t>
+            </w:r>
           </w:p>
         </w:tc>
       </w:tr>
@@ -4272,6 +5292,150 @@
                 <w:lang w:val="es-PE"/>
               </w:rPr>
             </w:pPr>
+            <w:r>
+              <w:rPr>
+                <w:rFonts w:ascii="Times New Roman" w:eastAsia="Times New Roman" w:hAnsi="Times New Roman" w:cs="Times New Roman"/>
+                <w:sz w:val="20"/>
+                <w:szCs w:val="20"/>
+                <w:lang w:val="es-PE"/>
+              </w:rPr>
+              <w:t>Había</w:t>
+            </w:r>
+            <w:r>
+              <w:rPr>
+                <w:rFonts w:ascii="Times New Roman" w:eastAsia="Times New Roman" w:hAnsi="Times New Roman" w:cs="Times New Roman"/>
+                <w:sz w:val="20"/>
+                <w:szCs w:val="20"/>
+                <w:lang w:val="es-PE"/>
+              </w:rPr>
+              <w:t xml:space="preserve"> variables</w:t>
+            </w:r>
+            <w:r>
+              <w:rPr>
+                <w:rFonts w:ascii="Times New Roman" w:eastAsia="Times New Roman" w:hAnsi="Times New Roman" w:cs="Times New Roman"/>
+                <w:sz w:val="20"/>
+                <w:szCs w:val="20"/>
+                <w:lang w:val="es-PE"/>
+              </w:rPr>
+              <w:t xml:space="preserve"> y métodos</w:t>
+            </w:r>
+            <w:r>
+              <w:rPr>
+                <w:rFonts w:ascii="Times New Roman" w:eastAsia="Times New Roman" w:hAnsi="Times New Roman" w:cs="Times New Roman"/>
+                <w:sz w:val="20"/>
+                <w:szCs w:val="20"/>
+                <w:lang w:val="es-PE"/>
+              </w:rPr>
+              <w:t xml:space="preserve"> cuya visibilidad no era la adecuada, muchas estaban en public cuando bien podrían estar en private</w:t>
+            </w:r>
+            <w:r>
+              <w:rPr>
+                <w:rFonts w:ascii="Times New Roman" w:eastAsia="Times New Roman" w:hAnsi="Times New Roman" w:cs="Times New Roman"/>
+                <w:sz w:val="20"/>
+                <w:szCs w:val="20"/>
+                <w:lang w:val="es-PE"/>
+              </w:rPr>
+              <w:t xml:space="preserve"> o </w:t>
+            </w:r>
+            <w:r>
+              <w:rPr>
+                <w:rFonts w:ascii="Times New Roman" w:eastAsia="Times New Roman" w:hAnsi="Times New Roman" w:cs="Times New Roman"/>
+                <w:sz w:val="20"/>
+                <w:szCs w:val="20"/>
+                <w:lang w:val="es-PE"/>
+              </w:rPr>
+              <w:t>en el caso de muchas Propiedades,</w:t>
+            </w:r>
+            <w:r>
+              <w:rPr>
+                <w:rFonts w:ascii="Times New Roman" w:eastAsia="Times New Roman" w:hAnsi="Times New Roman" w:cs="Times New Roman"/>
+                <w:sz w:val="20"/>
+                <w:szCs w:val="20"/>
+                <w:lang w:val="es-PE"/>
+              </w:rPr>
+              <w:t xml:space="preserve"> en protected</w:t>
+            </w:r>
+            <w:r>
+              <w:rPr>
+                <w:rFonts w:ascii="Times New Roman" w:eastAsia="Times New Roman" w:hAnsi="Times New Roman" w:cs="Times New Roman"/>
+                <w:sz w:val="20"/>
+                <w:szCs w:val="20"/>
+                <w:lang w:val="es-PE"/>
+              </w:rPr>
+              <w:t>.</w:t>
+            </w:r>
+            <w:r>
+              <w:rPr>
+                <w:rFonts w:ascii="Times New Roman" w:eastAsia="Times New Roman" w:hAnsi="Times New Roman" w:cs="Times New Roman"/>
+                <w:sz w:val="20"/>
+                <w:szCs w:val="20"/>
+                <w:lang w:val="es-PE"/>
+              </w:rPr>
+              <w:t xml:space="preserve"> </w:t>
+            </w:r>
+            <w:r>
+              <w:rPr>
+                <w:rFonts w:ascii="Times New Roman" w:eastAsia="Times New Roman" w:hAnsi="Times New Roman" w:cs="Times New Roman"/>
+                <w:sz w:val="20"/>
+                <w:szCs w:val="20"/>
+                <w:lang w:val="es-PE"/>
+              </w:rPr>
+              <w:t>C</w:t>
+            </w:r>
+            <w:r>
+              <w:rPr>
+                <w:rFonts w:ascii="Times New Roman" w:eastAsia="Times New Roman" w:hAnsi="Times New Roman" w:cs="Times New Roman"/>
+                <w:sz w:val="20"/>
+                <w:szCs w:val="20"/>
+                <w:lang w:val="es-PE"/>
+              </w:rPr>
+              <w:t>on cada sprint se ha mantenido constante la</w:t>
+            </w:r>
+            <w:r>
+              <w:rPr>
+                <w:rFonts w:ascii="Times New Roman" w:eastAsia="Times New Roman" w:hAnsi="Times New Roman" w:cs="Times New Roman"/>
+                <w:sz w:val="20"/>
+                <w:szCs w:val="20"/>
+                <w:lang w:val="es-PE"/>
+              </w:rPr>
+              <w:t xml:space="preserve"> omisión de buena encapsulación, sin </w:t>
+            </w:r>
+            <w:r>
+              <w:rPr>
+                <w:rFonts w:ascii="Times New Roman" w:eastAsia="Times New Roman" w:hAnsi="Times New Roman" w:cs="Times New Roman"/>
+                <w:sz w:val="20"/>
+                <w:szCs w:val="20"/>
+                <w:lang w:val="es-PE"/>
+              </w:rPr>
+              <w:t>embargo,</w:t>
+            </w:r>
+            <w:r>
+              <w:rPr>
+                <w:rFonts w:ascii="Times New Roman" w:eastAsia="Times New Roman" w:hAnsi="Times New Roman" w:cs="Times New Roman"/>
+                <w:sz w:val="20"/>
+                <w:szCs w:val="20"/>
+                <w:lang w:val="es-PE"/>
+              </w:rPr>
+              <w:t xml:space="preserve"> en esta revisión de código he </w:t>
+            </w:r>
+            <w:r>
+              <w:rPr>
+                <w:rFonts w:ascii="Times New Roman" w:eastAsia="Times New Roman" w:hAnsi="Times New Roman" w:cs="Times New Roman"/>
+                <w:sz w:val="20"/>
+                <w:szCs w:val="20"/>
+                <w:lang w:val="es-PE"/>
+              </w:rPr>
+              <w:t>cambiado muchas de estas visibilidades</w:t>
+            </w:r>
+            <w:r>
+              <w:rPr>
+                <w:rFonts w:ascii="Times New Roman" w:eastAsia="Times New Roman" w:hAnsi="Times New Roman" w:cs="Times New Roman"/>
+                <w:sz w:val="20"/>
+                <w:szCs w:val="20"/>
+                <w:lang w:val="es-PE"/>
+              </w:rPr>
+              <w:t>, principalmente en las propiedades.</w:t>
+            </w:r>
           </w:p>
         </w:tc>
       </w:tr>
@@ -4307,25 +5471,14 @@
                 <w:lang w:val="es-PE"/>
               </w:rPr>
             </w:pPr>
-            <w:proofErr w:type="gramStart"/>
-            <w:r>
-              <w:rPr>
-                <w:rFonts w:ascii="Times New Roman" w:eastAsia="Times New Roman" w:hAnsi="Times New Roman" w:cs="Times New Roman"/>
-                <w:sz w:val="20"/>
-                <w:szCs w:val="20"/>
-                <w:lang w:val="es-PE"/>
-              </w:rPr>
-              <w:t>Alguna  clase</w:t>
-            </w:r>
-            <w:proofErr w:type="gramEnd"/>
-            <w:r>
-              <w:rPr>
-                <w:rFonts w:ascii="Times New Roman" w:eastAsia="Times New Roman" w:hAnsi="Times New Roman" w:cs="Times New Roman"/>
-                <w:sz w:val="20"/>
-                <w:szCs w:val="20"/>
-                <w:lang w:val="es-PE"/>
-              </w:rPr>
-              <w:t xml:space="preserve"> con pobre abstracción</w:t>
+            <w:r>
+              <w:rPr>
+                <w:rFonts w:ascii="Times New Roman" w:eastAsia="Times New Roman" w:hAnsi="Times New Roman" w:cs="Times New Roman"/>
+                <w:sz w:val="20"/>
+                <w:szCs w:val="20"/>
+                <w:lang w:val="es-PE"/>
+              </w:rPr>
+              <w:t>Alguna clase con pobre abstracción</w:t>
             </w:r>
           </w:p>
         </w:tc>
@@ -4343,6 +5496,60 @@
                 <w:lang w:val="es-PE"/>
               </w:rPr>
             </w:pPr>
+            <w:r>
+              <w:rPr>
+                <w:rFonts w:ascii="Times New Roman" w:eastAsia="Times New Roman" w:hAnsi="Times New Roman" w:cs="Times New Roman"/>
+                <w:sz w:val="20"/>
+                <w:szCs w:val="20"/>
+                <w:lang w:val="es-PE"/>
+              </w:rPr>
+              <w:t xml:space="preserve">Se ha tenido </w:t>
+            </w:r>
+            <w:r>
+              <w:rPr>
+                <w:rFonts w:ascii="Times New Roman" w:eastAsia="Times New Roman" w:hAnsi="Times New Roman" w:cs="Times New Roman"/>
+                <w:sz w:val="20"/>
+                <w:szCs w:val="20"/>
+                <w:lang w:val="es-PE"/>
+              </w:rPr>
+              <w:t>muy en cuenta la abstracción para sacarle el mayor provecho al polimorfismo</w:t>
+            </w:r>
+            <w:r>
+              <w:rPr>
+                <w:rFonts w:ascii="Times New Roman" w:eastAsia="Times New Roman" w:hAnsi="Times New Roman" w:cs="Times New Roman"/>
+                <w:sz w:val="20"/>
+                <w:szCs w:val="20"/>
+                <w:lang w:val="es-PE"/>
+              </w:rPr>
+              <w:t xml:space="preserve">. Sin embargo, hay métodos o atributos que </w:t>
+            </w:r>
+            <w:r>
+              <w:rPr>
+                <w:rFonts w:ascii="Times New Roman" w:eastAsia="Times New Roman" w:hAnsi="Times New Roman" w:cs="Times New Roman"/>
+                <w:sz w:val="20"/>
+                <w:szCs w:val="20"/>
+                <w:lang w:val="es-PE"/>
+              </w:rPr>
+              <w:t>hacen que las clases estén estrechamente ligadas, como es el caso de Tablero y Juego</w:t>
+            </w:r>
+            <w:r>
+              <w:rPr>
+                <w:rFonts w:ascii="Times New Roman" w:eastAsia="Times New Roman" w:hAnsi="Times New Roman" w:cs="Times New Roman"/>
+                <w:sz w:val="20"/>
+                <w:szCs w:val="20"/>
+                <w:lang w:val="es-PE"/>
+              </w:rPr>
+              <w:t>, pues juego necesita de un tablero para poder trabajar</w:t>
+            </w:r>
+            <w:r>
+              <w:rPr>
+                <w:rFonts w:ascii="Times New Roman" w:eastAsia="Times New Roman" w:hAnsi="Times New Roman" w:cs="Times New Roman"/>
+                <w:sz w:val="20"/>
+                <w:szCs w:val="20"/>
+                <w:lang w:val="es-PE"/>
+              </w:rPr>
+              <w:t>. Quizá haya otro enfoque para trabajar esto.</w:t>
+            </w:r>
           </w:p>
         </w:tc>
       </w:tr>
@@ -4387,17 +5594,15 @@
               </w:rPr>
               <w:t xml:space="preserve">Diseño por contrato </w:t>
             </w:r>
-            <w:proofErr w:type="gramStart"/>
-            <w:r>
-              <w:rPr>
-                <w:rFonts w:ascii="Times New Roman" w:eastAsia="Times New Roman" w:hAnsi="Times New Roman" w:cs="Times New Roman"/>
-                <w:sz w:val="20"/>
-                <w:szCs w:val="20"/>
-                <w:lang w:val="es-PE"/>
-              </w:rPr>
-              <w:t>( pre</w:t>
-            </w:r>
-            <w:proofErr w:type="gramEnd"/>
+            <w:r>
+              <w:rPr>
+                <w:rFonts w:ascii="Times New Roman" w:eastAsia="Times New Roman" w:hAnsi="Times New Roman" w:cs="Times New Roman"/>
+                <w:sz w:val="20"/>
+                <w:szCs w:val="20"/>
+                <w:lang w:val="es-PE"/>
+              </w:rPr>
+              <w:t>(pre</w:t>
+            </w:r>
             <w:r>
               <w:rPr>
                 <w:rFonts w:ascii="Times New Roman" w:eastAsia="Times New Roman" w:hAnsi="Times New Roman" w:cs="Times New Roman"/>
@@ -4483,6 +5688,60 @@
                 <w:lang w:val="es-PE"/>
               </w:rPr>
             </w:pPr>
+            <w:r>
+              <w:rPr>
+                <w:rFonts w:ascii="Times New Roman" w:eastAsia="Times New Roman" w:hAnsi="Times New Roman" w:cs="Times New Roman"/>
+                <w:sz w:val="20"/>
+                <w:szCs w:val="20"/>
+                <w:lang w:val="es-PE"/>
+              </w:rPr>
+              <w:t xml:space="preserve">En este caso no, tal como pide este principio, las clases </w:t>
+            </w:r>
+            <w:r>
+              <w:rPr>
+                <w:rFonts w:ascii="Times New Roman" w:eastAsia="Times New Roman" w:hAnsi="Times New Roman" w:cs="Times New Roman"/>
+                <w:sz w:val="20"/>
+                <w:szCs w:val="20"/>
+                <w:lang w:val="es-PE"/>
+              </w:rPr>
+              <w:t>cumplen con estar abiertas a adicionar</w:t>
+            </w:r>
+            <w:r>
+              <w:rPr>
+                <w:rFonts w:ascii="Times New Roman" w:eastAsia="Times New Roman" w:hAnsi="Times New Roman" w:cs="Times New Roman"/>
+                <w:sz w:val="20"/>
+                <w:szCs w:val="20"/>
+                <w:lang w:val="es-PE"/>
+              </w:rPr>
+              <w:t>/quitar</w:t>
+            </w:r>
+            <w:r>
+              <w:rPr>
+                <w:rFonts w:ascii="Times New Roman" w:eastAsia="Times New Roman" w:hAnsi="Times New Roman" w:cs="Times New Roman"/>
+                <w:sz w:val="20"/>
+                <w:szCs w:val="20"/>
+                <w:lang w:val="es-PE"/>
+              </w:rPr>
+              <w:t xml:space="preserve"> funcionalidades, pero cerradas a la modificación de l</w:t>
+            </w:r>
+            <w:r>
+              <w:rPr>
+                <w:rFonts w:ascii="Times New Roman" w:eastAsia="Times New Roman" w:hAnsi="Times New Roman" w:cs="Times New Roman"/>
+                <w:sz w:val="20"/>
+                <w:szCs w:val="20"/>
+                <w:lang w:val="es-PE"/>
+              </w:rPr>
+              <w:t>a clase per se. Esto se ha logrado gracias a un buen seguimiento del SRP y de</w:t>
+            </w:r>
+            <w:r>
+              <w:rPr>
+                <w:rFonts w:ascii="Times New Roman" w:eastAsia="Times New Roman" w:hAnsi="Times New Roman" w:cs="Times New Roman"/>
+                <w:sz w:val="20"/>
+                <w:szCs w:val="20"/>
+                <w:lang w:val="es-PE"/>
+              </w:rPr>
+              <w:t xml:space="preserve"> la modularización de los métodos de clase.</w:t>
+            </w:r>
           </w:p>
         </w:tc>
       </w:tr>
@@ -4561,6 +5820,42 @@
                 <w:lang w:val="es-PE"/>
               </w:rPr>
             </w:pPr>
+            <w:r>
+              <w:rPr>
+                <w:rFonts w:ascii="Times New Roman" w:eastAsia="Times New Roman" w:hAnsi="Times New Roman" w:cs="Times New Roman"/>
+                <w:sz w:val="20"/>
+                <w:szCs w:val="20"/>
+                <w:lang w:val="es-PE"/>
+              </w:rPr>
+              <w:t>En un principio sí</w:t>
+            </w:r>
+            <w:r>
+              <w:rPr>
+                <w:rFonts w:ascii="Times New Roman" w:eastAsia="Times New Roman" w:hAnsi="Times New Roman" w:cs="Times New Roman"/>
+                <w:sz w:val="20"/>
+                <w:szCs w:val="20"/>
+                <w:lang w:val="es-PE"/>
+              </w:rPr>
+              <w:t xml:space="preserve">, de forma muy evidente. La clase controller se encargaba de manejar el juego </w:t>
+            </w:r>
+            <w:r>
+              <w:rPr>
+                <w:rFonts w:ascii="Times New Roman" w:eastAsia="Times New Roman" w:hAnsi="Times New Roman" w:cs="Times New Roman"/>
+                <w:sz w:val="20"/>
+                <w:szCs w:val="20"/>
+                <w:lang w:val="es-PE"/>
+              </w:rPr>
+              <w:t xml:space="preserve">y además </w:t>
+            </w:r>
+            <w:r>
+              <w:rPr>
+                <w:rFonts w:ascii="Times New Roman" w:eastAsia="Times New Roman" w:hAnsi="Times New Roman" w:cs="Times New Roman"/>
+                <w:sz w:val="20"/>
+                <w:szCs w:val="20"/>
+                <w:lang w:val="es-PE"/>
+              </w:rPr>
+              <w:t>de grabar la partida, como ya mencioné antes se separó a la clase GameRecorder</w:t>
+            </w:r>
           </w:p>
         </w:tc>
       </w:tr>
@@ -4584,18 +5879,8 @@
                 <w:sz w:val="20"/>
                 <w:szCs w:val="20"/>
               </w:rPr>
-              <w:t xml:space="preserve">Smells </w:t>
-            </w:r>
-            <w:proofErr w:type="spellStart"/>
-            <w:r>
-              <w:rPr>
-                <w:rFonts w:ascii="Times New Roman" w:eastAsia="Times New Roman" w:hAnsi="Times New Roman" w:cs="Times New Roman"/>
-                <w:sz w:val="20"/>
-                <w:szCs w:val="20"/>
-              </w:rPr>
-              <w:t>código</w:t>
-            </w:r>
-            <w:proofErr w:type="spellEnd"/>
+              <w:t>Smells código</w:t>
+            </w:r>
           </w:p>
         </w:tc>
         <w:tc>
@@ -4610,34 +5895,14 @@
                 <w:szCs w:val="20"/>
               </w:rPr>
             </w:pPr>
-            <w:proofErr w:type="spellStart"/>
-            <w:r>
-              <w:rPr>
-                <w:rFonts w:ascii="Times New Roman" w:eastAsia="Times New Roman" w:hAnsi="Times New Roman" w:cs="Times New Roman"/>
-                <w:sz w:val="20"/>
-                <w:szCs w:val="20"/>
-              </w:rPr>
-              <w:t>Números</w:t>
-            </w:r>
-            <w:proofErr w:type="spellEnd"/>
-            <w:r>
-              <w:rPr>
-                <w:rFonts w:ascii="Times New Roman" w:eastAsia="Times New Roman" w:hAnsi="Times New Roman" w:cs="Times New Roman"/>
-                <w:sz w:val="20"/>
-                <w:szCs w:val="20"/>
-              </w:rPr>
-              <w:t xml:space="preserve"> </w:t>
-            </w:r>
-            <w:proofErr w:type="spellStart"/>
-            <w:r>
-              <w:rPr>
-                <w:rFonts w:ascii="Times New Roman" w:eastAsia="Times New Roman" w:hAnsi="Times New Roman" w:cs="Times New Roman"/>
-                <w:sz w:val="20"/>
-                <w:szCs w:val="20"/>
-              </w:rPr>
-              <w:t>mágicos</w:t>
-            </w:r>
-            <w:proofErr w:type="spellEnd"/>
+            <w:r>
+              <w:rPr>
+                <w:rFonts w:ascii="Times New Roman" w:eastAsia="Times New Roman" w:hAnsi="Times New Roman" w:cs="Times New Roman"/>
+                <w:sz w:val="20"/>
+                <w:szCs w:val="20"/>
+              </w:rPr>
+              <w:t>Números mágicos</w:t>
+            </w:r>
           </w:p>
         </w:tc>
         <w:tc>
@@ -4692,36 +5957,8 @@
                 <w:sz w:val="20"/>
                 <w:szCs w:val="20"/>
               </w:rPr>
-              <w:t>Variable global /</w:t>
-            </w:r>
-            <w:proofErr w:type="spellStart"/>
-            <w:r>
-              <w:rPr>
-                <w:rFonts w:ascii="Times New Roman" w:eastAsia="Times New Roman" w:hAnsi="Times New Roman" w:cs="Times New Roman"/>
-                <w:sz w:val="20"/>
-                <w:szCs w:val="20"/>
-              </w:rPr>
-              <w:t>clase</w:t>
-            </w:r>
-            <w:proofErr w:type="spellEnd"/>
-            <w:r>
-              <w:rPr>
-                <w:rFonts w:ascii="Times New Roman" w:eastAsia="Times New Roman" w:hAnsi="Times New Roman" w:cs="Times New Roman"/>
-                <w:sz w:val="20"/>
-                <w:szCs w:val="20"/>
-              </w:rPr>
-              <w:t xml:space="preserve"> </w:t>
-            </w:r>
-            <w:proofErr w:type="spellStart"/>
-            <w:r>
-              <w:rPr>
-                <w:rFonts w:ascii="Times New Roman" w:eastAsia="Times New Roman" w:hAnsi="Times New Roman" w:cs="Times New Roman"/>
-                <w:sz w:val="20"/>
-                <w:szCs w:val="20"/>
-              </w:rPr>
-              <w:t>innecesaria</w:t>
-            </w:r>
-            <w:proofErr w:type="spellEnd"/>
+              <w:t>Variable global /clase innecesaria</w:t>
+            </w:r>
           </w:p>
         </w:tc>
         <w:tc>
@@ -4778,7 +6015,6 @@
               </w:rPr>
               <w:t xml:space="preserve">Código </w:t>
             </w:r>
-            <w:proofErr w:type="spellStart"/>
             <w:r>
               <w:rPr>
                 <w:rFonts w:ascii="Times New Roman" w:eastAsia="Times New Roman" w:hAnsi="Times New Roman" w:cs="Times New Roman"/>
@@ -4787,7 +6023,6 @@
               </w:rPr>
               <w:t>duplicado</w:t>
             </w:r>
-            <w:proofErr w:type="spellEnd"/>
           </w:p>
         </w:tc>
         <w:tc>
@@ -4836,23 +6071,13 @@
                 <w:szCs w:val="20"/>
               </w:rPr>
             </w:pPr>
-            <w:proofErr w:type="spellStart"/>
-            <w:r>
-              <w:rPr>
-                <w:rFonts w:ascii="Times New Roman" w:eastAsia="Times New Roman" w:hAnsi="Times New Roman" w:cs="Times New Roman"/>
-                <w:sz w:val="20"/>
-                <w:szCs w:val="20"/>
-              </w:rPr>
-              <w:t>Métodos</w:t>
-            </w:r>
-            <w:proofErr w:type="spellEnd"/>
-            <w:r>
-              <w:rPr>
-                <w:rFonts w:ascii="Times New Roman" w:eastAsia="Times New Roman" w:hAnsi="Times New Roman" w:cs="Times New Roman"/>
-                <w:sz w:val="20"/>
-                <w:szCs w:val="20"/>
-              </w:rPr>
-              <w:t xml:space="preserve"> largos</w:t>
+            <w:r>
+              <w:rPr>
+                <w:rFonts w:ascii="Times New Roman" w:eastAsia="Times New Roman" w:hAnsi="Times New Roman" w:cs="Times New Roman"/>
+                <w:sz w:val="20"/>
+                <w:szCs w:val="20"/>
+              </w:rPr>
+              <w:t>Métodos largos</w:t>
             </w:r>
           </w:p>
         </w:tc>
@@ -4902,52 +6127,14 @@
                 <w:szCs w:val="20"/>
               </w:rPr>
             </w:pPr>
-            <w:proofErr w:type="spellStart"/>
-            <w:r>
-              <w:rPr>
-                <w:rFonts w:ascii="Times New Roman" w:eastAsia="Times New Roman" w:hAnsi="Times New Roman" w:cs="Times New Roman"/>
-                <w:sz w:val="20"/>
-                <w:szCs w:val="20"/>
-              </w:rPr>
-              <w:t>Larga</w:t>
-            </w:r>
-            <w:proofErr w:type="spellEnd"/>
-            <w:r>
-              <w:rPr>
-                <w:rFonts w:ascii="Times New Roman" w:eastAsia="Times New Roman" w:hAnsi="Times New Roman" w:cs="Times New Roman"/>
-                <w:sz w:val="20"/>
-                <w:szCs w:val="20"/>
-              </w:rPr>
-              <w:t xml:space="preserve"> </w:t>
-            </w:r>
-            <w:proofErr w:type="spellStart"/>
-            <w:r>
-              <w:rPr>
-                <w:rFonts w:ascii="Times New Roman" w:eastAsia="Times New Roman" w:hAnsi="Times New Roman" w:cs="Times New Roman"/>
-                <w:sz w:val="20"/>
-                <w:szCs w:val="20"/>
-              </w:rPr>
-              <w:t>lista</w:t>
-            </w:r>
-            <w:proofErr w:type="spellEnd"/>
-            <w:r>
-              <w:rPr>
-                <w:rFonts w:ascii="Times New Roman" w:eastAsia="Times New Roman" w:hAnsi="Times New Roman" w:cs="Times New Roman"/>
-                <w:sz w:val="20"/>
-                <w:szCs w:val="20"/>
-              </w:rPr>
-              <w:t xml:space="preserve"> de </w:t>
-            </w:r>
-            <w:proofErr w:type="spellStart"/>
-            <w:r>
-              <w:rPr>
-                <w:rFonts w:ascii="Times New Roman" w:eastAsia="Times New Roman" w:hAnsi="Times New Roman" w:cs="Times New Roman"/>
-                <w:sz w:val="20"/>
-                <w:szCs w:val="20"/>
-              </w:rPr>
-              <w:t>parámetros</w:t>
-            </w:r>
-            <w:proofErr w:type="spellEnd"/>
+            <w:r>
+              <w:rPr>
+                <w:rFonts w:ascii="Times New Roman" w:eastAsia="Times New Roman" w:hAnsi="Times New Roman" w:cs="Times New Roman"/>
+                <w:sz w:val="20"/>
+                <w:szCs w:val="20"/>
+              </w:rPr>
+              <w:t>Larga lista de parámetros</w:t>
+            </w:r>
           </w:p>
         </w:tc>
         <w:tc>
@@ -4996,52 +6183,14 @@
                 <w:szCs w:val="20"/>
               </w:rPr>
             </w:pPr>
-            <w:proofErr w:type="spellStart"/>
-            <w:r>
-              <w:rPr>
-                <w:rFonts w:ascii="Times New Roman" w:eastAsia="Times New Roman" w:hAnsi="Times New Roman" w:cs="Times New Roman"/>
-                <w:sz w:val="20"/>
-                <w:szCs w:val="20"/>
-              </w:rPr>
-              <w:t>Expresión</w:t>
-            </w:r>
-            <w:proofErr w:type="spellEnd"/>
-            <w:r>
-              <w:rPr>
-                <w:rFonts w:ascii="Times New Roman" w:eastAsia="Times New Roman" w:hAnsi="Times New Roman" w:cs="Times New Roman"/>
-                <w:sz w:val="20"/>
-                <w:szCs w:val="20"/>
-              </w:rPr>
-              <w:t xml:space="preserve"> </w:t>
-            </w:r>
-            <w:proofErr w:type="spellStart"/>
-            <w:r>
-              <w:rPr>
-                <w:rFonts w:ascii="Times New Roman" w:eastAsia="Times New Roman" w:hAnsi="Times New Roman" w:cs="Times New Roman"/>
-                <w:sz w:val="20"/>
-                <w:szCs w:val="20"/>
-              </w:rPr>
-              <w:t>demasiado</w:t>
-            </w:r>
-            <w:proofErr w:type="spellEnd"/>
-            <w:r>
-              <w:rPr>
-                <w:rFonts w:ascii="Times New Roman" w:eastAsia="Times New Roman" w:hAnsi="Times New Roman" w:cs="Times New Roman"/>
-                <w:sz w:val="20"/>
-                <w:szCs w:val="20"/>
-              </w:rPr>
-              <w:t xml:space="preserve"> </w:t>
-            </w:r>
-            <w:proofErr w:type="spellStart"/>
-            <w:r>
-              <w:rPr>
-                <w:rFonts w:ascii="Times New Roman" w:eastAsia="Times New Roman" w:hAnsi="Times New Roman" w:cs="Times New Roman"/>
-                <w:sz w:val="20"/>
-                <w:szCs w:val="20"/>
-              </w:rPr>
-              <w:t>compleja</w:t>
-            </w:r>
-            <w:proofErr w:type="spellEnd"/>
+            <w:r>
+              <w:rPr>
+                <w:rFonts w:ascii="Times New Roman" w:eastAsia="Times New Roman" w:hAnsi="Times New Roman" w:cs="Times New Roman"/>
+                <w:sz w:val="20"/>
+                <w:szCs w:val="20"/>
+              </w:rPr>
+              <w:t>Expresión demasiado compleja</w:t>
+            </w:r>
           </w:p>
         </w:tc>
         <w:tc>
@@ -5091,45 +6240,14 @@
                 <w:lang w:val="es-PE"/>
               </w:rPr>
             </w:pPr>
-            <w:proofErr w:type="gramStart"/>
-            <w:r>
-              <w:rPr>
-                <w:rFonts w:ascii="Times New Roman" w:eastAsia="Times New Roman" w:hAnsi="Times New Roman" w:cs="Times New Roman"/>
-                <w:sz w:val="20"/>
-                <w:szCs w:val="20"/>
-                <w:lang w:val="es-PE"/>
-              </w:rPr>
-              <w:t>Switch  o</w:t>
-            </w:r>
-            <w:proofErr w:type="gramEnd"/>
-            <w:r>
-              <w:rPr>
-                <w:rFonts w:ascii="Times New Roman" w:eastAsia="Times New Roman" w:hAnsi="Times New Roman" w:cs="Times New Roman"/>
-                <w:sz w:val="20"/>
-                <w:szCs w:val="20"/>
-                <w:lang w:val="es-PE"/>
-              </w:rPr>
-              <w:t xml:space="preserve"> </w:t>
-            </w:r>
-            <w:proofErr w:type="spellStart"/>
-            <w:r>
-              <w:rPr>
-                <w:rFonts w:ascii="Times New Roman" w:eastAsia="Times New Roman" w:hAnsi="Times New Roman" w:cs="Times New Roman"/>
-                <w:sz w:val="20"/>
-                <w:szCs w:val="20"/>
-                <w:lang w:val="es-PE"/>
-              </w:rPr>
-              <w:t>if-then-else</w:t>
-            </w:r>
-            <w:proofErr w:type="spellEnd"/>
-            <w:r>
-              <w:rPr>
-                <w:rFonts w:ascii="Times New Roman" w:eastAsia="Times New Roman" w:hAnsi="Times New Roman" w:cs="Times New Roman"/>
-                <w:sz w:val="20"/>
-                <w:szCs w:val="20"/>
-                <w:lang w:val="es-PE"/>
-              </w:rPr>
-              <w:t xml:space="preserve"> que necesita ser reemplazado con polimorfismo</w:t>
+            <w:r>
+              <w:rPr>
+                <w:rFonts w:ascii="Times New Roman" w:eastAsia="Times New Roman" w:hAnsi="Times New Roman" w:cs="Times New Roman"/>
+                <w:sz w:val="20"/>
+                <w:szCs w:val="20"/>
+                <w:lang w:val="es-PE"/>
+              </w:rPr>
+              <w:t>Switch o if-then-else que necesita ser reemplazado con polimorfismo</w:t>
             </w:r>
           </w:p>
         </w:tc>
@@ -5249,7 +6367,16 @@
                 <w:szCs w:val="20"/>
                 <w:lang w:val="es-PE"/>
               </w:rPr>
-              <w:t>¿Algún método similar en otras clases?</w:t>
+              <w:t xml:space="preserve">¿Algún método similar en </w:t>
+            </w:r>
+            <w:r>
+              <w:rPr>
+                <w:rFonts w:ascii="Times New Roman" w:eastAsia="Times New Roman" w:hAnsi="Times New Roman" w:cs="Times New Roman"/>
+                <w:sz w:val="20"/>
+                <w:szCs w:val="20"/>
+                <w:lang w:val="es-PE"/>
+              </w:rPr>
+              <w:t>otras clases?</w:t>
             </w:r>
           </w:p>
         </w:tc>
@@ -5307,7 +6434,7 @@
                 <w:sz w:val="20"/>
                 <w:szCs w:val="20"/>
               </w:rPr>
-              <w:t>…</w:t>
+              <w:t>If anidados</w:t>
             </w:r>
           </w:p>
         </w:tc>
@@ -5322,8 +6449,45 @@
                 <w:rFonts w:ascii="Times New Roman" w:eastAsia="Times New Roman" w:hAnsi="Times New Roman" w:cs="Times New Roman"/>
                 <w:sz w:val="20"/>
                 <w:szCs w:val="20"/>
-              </w:rPr>
-            </w:pPr>
+                <w:lang w:val="es-PE"/>
+              </w:rPr>
+            </w:pPr>
+            <w:r>
+              <w:rPr>
+                <w:rFonts w:ascii="Times New Roman" w:eastAsia="Times New Roman" w:hAnsi="Times New Roman" w:cs="Times New Roman"/>
+                <w:sz w:val="20"/>
+                <w:szCs w:val="20"/>
+                <w:lang w:val="es-PE"/>
+              </w:rPr>
+              <w:t>A lo largo del códi</w:t>
+            </w:r>
+            <w:r>
+              <w:rPr>
+                <w:rFonts w:ascii="Times New Roman" w:eastAsia="Times New Roman" w:hAnsi="Times New Roman" w:cs="Times New Roman"/>
+                <w:sz w:val="20"/>
+                <w:szCs w:val="20"/>
+                <w:lang w:val="es-PE"/>
+              </w:rPr>
+              <w:t>go anidamos muchos if</w:t>
+            </w:r>
+            <w:r>
+              <w:rPr>
+                <w:rFonts w:ascii="Times New Roman" w:eastAsia="Times New Roman" w:hAnsi="Times New Roman" w:cs="Times New Roman"/>
+                <w:sz w:val="20"/>
+                <w:szCs w:val="20"/>
+                <w:lang w:val="es-PE"/>
+              </w:rPr>
+              <w:t xml:space="preserve"> porque era la solución de ese momento, ahora se ha reemplazado para que en vez de hacer comprobaciones largas, si no cumple la primer condición </w:t>
+            </w:r>
+            <w:r>
+              <w:rPr>
+                <w:rFonts w:ascii="Times New Roman" w:eastAsia="Times New Roman" w:hAnsi="Times New Roman" w:cs="Times New Roman"/>
+                <w:sz w:val="20"/>
+                <w:szCs w:val="20"/>
+                <w:lang w:val="es-PE"/>
+              </w:rPr>
+              <w:t>se ejecute un return</w:t>
+            </w:r>
           </w:p>
         </w:tc>
       </w:tr>
@@ -5342,7 +6506,6 @@
                 <w:szCs w:val="20"/>
               </w:rPr>
             </w:pPr>
-            <w:proofErr w:type="spellStart"/>
             <w:r>
               <w:rPr>
                 <w:rFonts w:ascii="Times New Roman" w:eastAsia="Times New Roman" w:hAnsi="Times New Roman" w:cs="Times New Roman"/>
@@ -5352,7 +6515,6 @@
               </w:rPr>
               <w:t>Errores</w:t>
             </w:r>
-            <w:proofErr w:type="spellEnd"/>
           </w:p>
         </w:tc>
         <w:tc>
@@ -5401,47 +6563,7 @@
                 <w:sz w:val="20"/>
                 <w:szCs w:val="20"/>
               </w:rPr>
-              <w:t>¿</w:t>
-            </w:r>
-            <w:proofErr w:type="spellStart"/>
-            <w:r>
-              <w:rPr>
-                <w:rFonts w:ascii="Times New Roman" w:eastAsia="Times New Roman" w:hAnsi="Times New Roman" w:cs="Times New Roman"/>
-                <w:b/>
-                <w:sz w:val="20"/>
-                <w:szCs w:val="20"/>
-              </w:rPr>
-              <w:t>Cuál</w:t>
-            </w:r>
-            <w:proofErr w:type="spellEnd"/>
-            <w:r>
-              <w:rPr>
-                <w:rFonts w:ascii="Times New Roman" w:eastAsia="Times New Roman" w:hAnsi="Times New Roman" w:cs="Times New Roman"/>
-                <w:b/>
-                <w:sz w:val="20"/>
-                <w:szCs w:val="20"/>
-              </w:rPr>
-              <w:t xml:space="preserve"> es </w:t>
-            </w:r>
-            <w:proofErr w:type="spellStart"/>
-            <w:r>
-              <w:rPr>
-                <w:rFonts w:ascii="Times New Roman" w:eastAsia="Times New Roman" w:hAnsi="Times New Roman" w:cs="Times New Roman"/>
-                <w:b/>
-                <w:sz w:val="20"/>
-                <w:szCs w:val="20"/>
-              </w:rPr>
-              <w:t>el</w:t>
-            </w:r>
-            <w:proofErr w:type="spellEnd"/>
-            <w:r>
-              <w:rPr>
-                <w:rFonts w:ascii="Times New Roman" w:eastAsia="Times New Roman" w:hAnsi="Times New Roman" w:cs="Times New Roman"/>
-                <w:b/>
-                <w:sz w:val="20"/>
-                <w:szCs w:val="20"/>
-              </w:rPr>
-              <w:t xml:space="preserve"> error?</w:t>
+              <w:t>¿Cuál es el error?</w:t>
             </w:r>
           </w:p>
         </w:tc>
@@ -5725,27 +6847,7 @@
           <w:color w:val="000000"/>
           <w:lang w:val="es-PE"/>
         </w:rPr>
-        <w:t xml:space="preserve"> (1 </w:t>
-      </w:r>
-      <w:proofErr w:type="spellStart"/>
-      <w:r>
-        <w:rPr>
-          <w:rFonts w:ascii="Times New Roman" w:eastAsia="Times New Roman" w:hAnsi="Times New Roman" w:cs="Times New Roman"/>
-          <w:b/>
-          <w:color w:val="000000"/>
-          <w:lang w:val="es-PE"/>
-        </w:rPr>
-        <w:t>points</w:t>
-      </w:r>
-      <w:proofErr w:type="spellEnd"/>
-      <w:r>
-        <w:rPr>
-          <w:rFonts w:ascii="Times New Roman" w:eastAsia="Times New Roman" w:hAnsi="Times New Roman" w:cs="Times New Roman"/>
-          <w:b/>
-          <w:color w:val="000000"/>
-          <w:lang w:val="es-PE"/>
-        </w:rPr>
-        <w:t>)</w:t>
+        <w:t xml:space="preserve"> (1 points)</w:t>
       </w:r>
     </w:p>
     <w:p>
@@ -5824,7 +6926,6 @@
                 <w:lang w:val="es-PE"/>
               </w:rPr>
             </w:pPr>
-            <w:proofErr w:type="gramStart"/>
             <w:r>
               <w:rPr>
                 <w:rFonts w:ascii="Times New Roman" w:eastAsia="Times New Roman" w:hAnsi="Times New Roman" w:cs="Times New Roman"/>
@@ -5834,7 +6935,6 @@
               </w:rPr>
               <w:t>Código de producción o prueba?</w:t>
             </w:r>
-            <w:proofErr w:type="gramEnd"/>
           </w:p>
         </w:tc>
         <w:tc>
@@ -5855,36 +6955,52 @@
                 <w:sz w:val="22"/>
                 <w:szCs w:val="22"/>
               </w:rPr>
-              <w:t xml:space="preserve"># </w:t>
-            </w:r>
-            <w:proofErr w:type="spellStart"/>
-            <w:r>
+              <w:t># lineas de código</w:t>
+            </w:r>
+          </w:p>
+        </w:tc>
+      </w:tr>
+      <w:tr>
+        <w:tc>
+          <w:tcPr>
+            <w:tcW w:w="3510" w:type="dxa"/>
+          </w:tcPr>
+          <w:p>
+            <w:pPr>
               <w:rPr>
                 <w:rFonts w:ascii="Times New Roman" w:eastAsia="Times New Roman" w:hAnsi="Times New Roman" w:cs="Times New Roman"/>
                 <w:sz w:val="22"/>
                 <w:szCs w:val="22"/>
               </w:rPr>
-              <w:t>lineas</w:t>
-            </w:r>
-            <w:proofErr w:type="spellEnd"/>
-            <w:r>
+            </w:pPr>
+          </w:p>
+        </w:tc>
+        <w:tc>
+          <w:tcPr>
+            <w:tcW w:w="3150" w:type="dxa"/>
+          </w:tcPr>
+          <w:p>
+            <w:pPr>
               <w:rPr>
                 <w:rFonts w:ascii="Times New Roman" w:eastAsia="Times New Roman" w:hAnsi="Times New Roman" w:cs="Times New Roman"/>
                 <w:sz w:val="22"/>
                 <w:szCs w:val="22"/>
               </w:rPr>
-              <w:t xml:space="preserve"> de </w:t>
-            </w:r>
-            <w:proofErr w:type="spellStart"/>
-            <w:r>
+            </w:pPr>
+          </w:p>
+        </w:tc>
+        <w:tc>
+          <w:tcPr>
+            <w:tcW w:w="1890" w:type="dxa"/>
+          </w:tcPr>
+          <w:p>
+            <w:pPr>
               <w:rPr>
                 <w:rFonts w:ascii="Times New Roman" w:eastAsia="Times New Roman" w:hAnsi="Times New Roman" w:cs="Times New Roman"/>
                 <w:sz w:val="22"/>
                 <w:szCs w:val="22"/>
               </w:rPr>
-              <w:t>código</w:t>
-            </w:r>
-            <w:proofErr w:type="spellEnd"/>
+            </w:pPr>
           </w:p>
         </w:tc>
       </w:tr>
@@ -5935,82 +7051,27 @@
       <w:tr>
         <w:tc>
           <w:tcPr>
-            <w:tcW w:w="3510" w:type="dxa"/>
-          </w:tcPr>
-          <w:p>
-            <w:pPr>
+            <w:tcW w:w="6660" w:type="dxa"/>
+            <w:gridSpan w:val="2"/>
+          </w:tcPr>
+          <w:p>
+            <w:pPr>
+              <w:jc w:val="right"/>
               <w:rPr>
                 <w:rFonts w:ascii="Times New Roman" w:eastAsia="Times New Roman" w:hAnsi="Times New Roman" w:cs="Times New Roman"/>
                 <w:sz w:val="22"/>
                 <w:szCs w:val="22"/>
-              </w:rPr>
-            </w:pPr>
-          </w:p>
-        </w:tc>
-        <w:tc>
-          <w:tcPr>
-            <w:tcW w:w="3150" w:type="dxa"/>
-          </w:tcPr>
-          <w:p>
-            <w:pPr>
+                <w:lang w:val="es-PE"/>
+              </w:rPr>
+            </w:pPr>
+            <w:r>
               <w:rPr>
                 <w:rFonts w:ascii="Times New Roman" w:eastAsia="Times New Roman" w:hAnsi="Times New Roman" w:cs="Times New Roman"/>
                 <w:sz w:val="22"/>
                 <w:szCs w:val="22"/>
-              </w:rPr>
-            </w:pPr>
-          </w:p>
-        </w:tc>
-        <w:tc>
-          <w:tcPr>
-            <w:tcW w:w="1890" w:type="dxa"/>
-          </w:tcPr>
-          <w:p>
-            <w:pPr>
-              <w:rPr>
-                <w:rFonts w:ascii="Times New Roman" w:eastAsia="Times New Roman" w:hAnsi="Times New Roman" w:cs="Times New Roman"/>
-                <w:sz w:val="22"/>
-                <w:szCs w:val="22"/>
-              </w:rPr>
-            </w:pPr>
-          </w:p>
-        </w:tc>
-      </w:tr>
-      <w:tr>
-        <w:tc>
-          <w:tcPr>
-            <w:tcW w:w="6660" w:type="dxa"/>
-            <w:gridSpan w:val="2"/>
-          </w:tcPr>
-          <w:p>
-            <w:pPr>
-              <w:jc w:val="right"/>
-              <w:rPr>
-                <w:rFonts w:ascii="Times New Roman" w:eastAsia="Times New Roman" w:hAnsi="Times New Roman" w:cs="Times New Roman"/>
-                <w:sz w:val="22"/>
-                <w:szCs w:val="22"/>
-                <w:lang w:val="es-PE"/>
-              </w:rPr>
-            </w:pPr>
-            <w:proofErr w:type="gramStart"/>
-            <w:r>
-              <w:rPr>
-                <w:rFonts w:ascii="Times New Roman" w:eastAsia="Times New Roman" w:hAnsi="Times New Roman" w:cs="Times New Roman"/>
-                <w:sz w:val="22"/>
-                <w:szCs w:val="22"/>
-                <w:lang w:val="es-PE"/>
-              </w:rPr>
-              <w:t>Total</w:t>
-            </w:r>
-            <w:proofErr w:type="gramEnd"/>
-            <w:r>
-              <w:rPr>
-                <w:rFonts w:ascii="Times New Roman" w:eastAsia="Times New Roman" w:hAnsi="Times New Roman" w:cs="Times New Roman"/>
-                <w:sz w:val="22"/>
-                <w:szCs w:val="22"/>
-                <w:lang w:val="es-PE"/>
-              </w:rPr>
-              <w:t xml:space="preserve"> de líneas de código</w:t>
+                <w:lang w:val="es-PE"/>
+              </w:rPr>
+              <w:t>Total de líneas de código</w:t>
             </w:r>
           </w:p>
         </w:tc>
@@ -6137,7 +7198,15 @@
           <w:b/>
           <w:lang w:val="es-PE"/>
         </w:rPr>
-        <w:t>4 puntos</w:t>
+        <w:t xml:space="preserve">4 </w:t>
+      </w:r>
+      <w:r>
+        <w:rPr>
+          <w:rFonts w:ascii="Times New Roman" w:eastAsia="Times New Roman" w:hAnsi="Times New Roman" w:cs="Times New Roman"/>
+          <w:b/>
+          <w:lang w:val="es-PE"/>
+        </w:rPr>
+        <w:t>puntos</w:t>
       </w:r>
       <w:r>
         <w:rPr>
@@ -6235,7 +7304,14 @@
           <w:rFonts w:ascii="Times New Roman" w:eastAsia="Times New Roman" w:hAnsi="Times New Roman" w:cs="Times New Roman"/>
           <w:lang w:val="es-PE"/>
         </w:rPr>
-        <w:t>Requisito mínimo para (5): Una página completa a espacio simple, tamaño de fuente no mayor a 12 puntos.</w:t>
+        <w:t>Requisito mínimo para (5): Una página complet</w:t>
+      </w:r>
+      <w:r>
+        <w:rPr>
+          <w:rFonts w:ascii="Times New Roman" w:eastAsia="Times New Roman" w:hAnsi="Times New Roman" w:cs="Times New Roman"/>
+          <w:lang w:val="es-PE"/>
+        </w:rPr>
+        <w:t>a a espacio simple, tamaño de fuente no mayor a 12 puntos.</w:t>
       </w:r>
     </w:p>
     <w:p>
@@ -6465,23 +7541,7 @@
           <w:sz w:val="20"/>
           <w:szCs w:val="20"/>
         </w:rPr>
-        <w:t xml:space="preserve"> </w:t>
-      </w:r>
-      <w:proofErr w:type="spellStart"/>
-      <w:r>
-        <w:rPr>
-          <w:sz w:val="20"/>
-          <w:szCs w:val="20"/>
-        </w:rPr>
-        <w:t>Revisa</w:t>
-      </w:r>
-      <w:proofErr w:type="spellEnd"/>
-      <w:r>
-        <w:rPr>
-          <w:sz w:val="20"/>
-          <w:szCs w:val="20"/>
-        </w:rPr>
-        <w:t xml:space="preserve">: </w:t>
+        <w:t xml:space="preserve"> Revisa: </w:t>
       </w:r>
       <w:hyperlink r:id="rId1">
         <w:r>

</xml_diff>

<commit_message>
Terminado Sprint 5, falta video
</commit_message>
<xml_diff>
--- a/Sprint5/Sprint5.docx
+++ b/Sprint5/Sprint5.docx
@@ -21,7 +21,27 @@
           <w:szCs w:val="26"/>
           <w:lang w:val="es-PE"/>
         </w:rPr>
-        <w:t xml:space="preserve">Reporte del  Sprint #5 </w:t>
+        <w:t xml:space="preserve">Reporte </w:t>
+      </w:r>
+      <w:r>
+        <w:rPr>
+          <w:rFonts w:ascii="Times New Roman" w:eastAsia="Times New Roman" w:hAnsi="Times New Roman" w:cs="Times New Roman"/>
+          <w:b/>
+          <w:sz w:val="26"/>
+          <w:szCs w:val="26"/>
+          <w:lang w:val="es-PE"/>
+        </w:rPr>
+        <w:t>del Sprint</w:t>
+      </w:r>
+      <w:r>
+        <w:rPr>
+          <w:rFonts w:ascii="Times New Roman" w:eastAsia="Times New Roman" w:hAnsi="Times New Roman" w:cs="Times New Roman"/>
+          <w:b/>
+          <w:sz w:val="26"/>
+          <w:szCs w:val="26"/>
+          <w:lang w:val="es-PE"/>
+        </w:rPr>
+        <w:t xml:space="preserve"> #5 </w:t>
       </w:r>
     </w:p>
     <w:p>
@@ -72,14 +92,14 @@
           <w:rFonts w:ascii="Times New Roman" w:eastAsia="Times New Roman" w:hAnsi="Times New Roman" w:cs="Times New Roman"/>
           <w:lang w:val="es-PE"/>
         </w:rPr>
-        <w:t>Agrega  la función de grabar (record</w:t>
-      </w:r>
-      <w:r>
-        <w:rPr>
-          <w:rFonts w:ascii="Times New Roman" w:eastAsia="Times New Roman" w:hAnsi="Times New Roman" w:cs="Times New Roman"/>
-          <w:lang w:val="es-PE"/>
-        </w:rPr>
-        <w:t xml:space="preserve">) un juego en un archivo de texto. Se requiere la historia de usuario y los criterios de aceptación tanto de grabación como de reproducción </w:t>
+        <w:t>Agrega la</w:t>
+      </w:r>
+      <w:r>
+        <w:rPr>
+          <w:rFonts w:ascii="Times New Roman" w:eastAsia="Times New Roman" w:hAnsi="Times New Roman" w:cs="Times New Roman"/>
+          <w:lang w:val="es-PE"/>
+        </w:rPr>
+        <w:t xml:space="preserve"> función de grabar (record) un juego en un archivo de texto. Se requiere la historia de usuario y los criterios de aceptación tanto de grabación como de reproducción </w:t>
       </w:r>
     </w:p>
     <w:p>
@@ -140,14 +160,7 @@
           <w:rFonts w:ascii="Times New Roman" w:eastAsia="Times New Roman" w:hAnsi="Times New Roman" w:cs="Times New Roman"/>
           <w:lang w:val="es-PE"/>
         </w:rPr>
-        <w:t>El</w:t>
-      </w:r>
-      <w:r>
-        <w:rPr>
-          <w:rFonts w:ascii="Times New Roman" w:eastAsia="Times New Roman" w:hAnsi="Times New Roman" w:cs="Times New Roman"/>
-          <w:lang w:val="es-PE"/>
-        </w:rPr>
-        <w:t xml:space="preserve"> siguiente es un diseño de GUI de muestra del producto final, donde "Replay" es opcional.</w:t>
+        <w:t>El siguiente es un diseño de GUI de muestra del producto final, donde "Replay" es opcional.</w:t>
       </w:r>
     </w:p>
     <w:p>
@@ -172,7 +185,23 @@
           <w:b/>
           <w:lang w:val="es-PE"/>
         </w:rPr>
-        <w:t>El trabajo es de caracter individual.</w:t>
+        <w:t xml:space="preserve">El trabajo es de </w:t>
+      </w:r>
+      <w:r>
+        <w:rPr>
+          <w:rFonts w:ascii="Times New Roman" w:eastAsia="Times New Roman" w:hAnsi="Times New Roman" w:cs="Times New Roman"/>
+          <w:b/>
+          <w:lang w:val="es-PE"/>
+        </w:rPr>
+        <w:t>carácter</w:t>
+      </w:r>
+      <w:r>
+        <w:rPr>
+          <w:rFonts w:ascii="Times New Roman" w:eastAsia="Times New Roman" w:hAnsi="Times New Roman" w:cs="Times New Roman"/>
+          <w:b/>
+          <w:lang w:val="es-PE"/>
+        </w:rPr>
+        <w:t xml:space="preserve"> individual.</w:t>
       </w:r>
     </w:p>
     <w:p>
@@ -1003,10 +1032,7 @@
               <w:spacing w:before="120" w:after="120"/>
             </w:pPr>
             <w:r>
-              <w:t>☒</w:t>
-            </w:r>
-            <w:r>
-              <w:t xml:space="preserve"> Record game</w:t>
+              <w:t>☒ Record game</w:t>
             </w:r>
           </w:p>
         </w:tc>
@@ -1159,7 +1185,21 @@
           <w:rFonts w:ascii="Times New Roman" w:eastAsia="Times New Roman" w:hAnsi="Times New Roman" w:cs="Times New Roman"/>
           <w:lang w:val="es-PE"/>
         </w:rPr>
-        <w:t xml:space="preserve">Figura 1. Sample GUI layout of the final product  Diseño de GUI del producto final </w:t>
+        <w:t xml:space="preserve">Figura 1. Sample GUI layout of the final </w:t>
+      </w:r>
+      <w:r>
+        <w:rPr>
+          <w:rFonts w:ascii="Times New Roman" w:eastAsia="Times New Roman" w:hAnsi="Times New Roman" w:cs="Times New Roman"/>
+          <w:lang w:val="es-PE"/>
+        </w:rPr>
+        <w:t>product Diseño</w:t>
+      </w:r>
+      <w:r>
+        <w:rPr>
+          <w:rFonts w:ascii="Times New Roman" w:eastAsia="Times New Roman" w:hAnsi="Times New Roman" w:cs="Times New Roman"/>
+          <w:lang w:val="es-PE"/>
+        </w:rPr>
+        <w:t xml:space="preserve"> de GUI del producto final </w:t>
       </w:r>
     </w:p>
     <w:p>
@@ -1283,14 +1323,7 @@
           <w:rFonts w:ascii="Times New Roman" w:eastAsia="Times New Roman" w:hAnsi="Times New Roman" w:cs="Times New Roman"/>
           <w:lang w:val="es-PE"/>
         </w:rPr>
-        <w:t xml:space="preserve">Envía un </w:t>
-      </w:r>
-      <w:r>
-        <w:rPr>
-          <w:rFonts w:ascii="Times New Roman" w:eastAsia="Times New Roman" w:hAnsi="Times New Roman" w:cs="Times New Roman"/>
-          <w:lang w:val="es-PE"/>
-        </w:rPr>
-        <w:t>video de no más de 15 minutos, demostrando claramente que has implementado todas las funciones en la siguiente tabla. En el video, debes explicar lo que se está demostrando.</w:t>
+        <w:t>Envía un video de no más de 15 minutos, demostrando claramente que has implementado todas las funciones en la siguiente tabla. En el video, debes explicar lo que se está demostrando.</w:t>
       </w:r>
       <w:r>
         <w:rPr>
@@ -1299,7 +1332,7 @@
           <w:color w:val="FF0000"/>
           <w:lang w:val="es-PE"/>
         </w:rPr>
-        <w:t xml:space="preserve"> Presenta el diagrama de clases de tu código de producción  y describe cómo la jera</w:t>
+        <w:t xml:space="preserve"> Presenta el diagrama de clases de tu código de </w:t>
       </w:r>
       <w:r>
         <w:rPr>
@@ -1308,7 +1341,16 @@
           <w:color w:val="FF0000"/>
           <w:lang w:val="es-PE"/>
         </w:rPr>
-        <w:t xml:space="preserve">rquía de clases en su diseño trata con los requisitos del oponente de la computadora. </w:t>
+        <w:t>producción y</w:t>
+      </w:r>
+      <w:r>
+        <w:rPr>
+          <w:rFonts w:ascii="Times New Roman" w:eastAsia="Times New Roman" w:hAnsi="Times New Roman" w:cs="Times New Roman"/>
+          <w:b/>
+          <w:color w:val="FF0000"/>
+          <w:lang w:val="es-PE"/>
+        </w:rPr>
+        <w:t xml:space="preserve"> describe cómo la jerarquía de clases en su diseño trata con los requisitos del oponente de la computadora. </w:t>
       </w:r>
     </w:p>
     <w:p>
@@ -1664,16 +1706,7 @@
                 <w:szCs w:val="22"/>
                 <w:lang w:val="es-PE"/>
               </w:rPr>
-              <w:t>Se graba un juego simple completo de jugadores comp</w:t>
-            </w:r>
-            <w:r>
-              <w:rPr>
-                <w:rFonts w:ascii="Times New Roman" w:eastAsia="Times New Roman" w:hAnsi="Times New Roman" w:cs="Times New Roman"/>
-                <w:sz w:val="22"/>
-                <w:szCs w:val="22"/>
-                <w:lang w:val="es-PE"/>
-              </w:rPr>
-              <w:t xml:space="preserve">utadora-computadora </w:t>
+              <w:t xml:space="preserve">Se graba un juego simple completo de jugadores computadora-computadora </w:t>
             </w:r>
           </w:p>
         </w:tc>
@@ -1997,17 +2030,7 @@
                 <w:szCs w:val="21"/>
                 <w:lang w:val="es-PE"/>
               </w:rPr>
-              <w:t>De</w:t>
-            </w:r>
-            <w:r>
-              <w:rPr>
-                <w:rFonts w:ascii="Times New Roman" w:eastAsia="Times New Roman" w:hAnsi="Times New Roman" w:cs="Times New Roman"/>
-                <w:b/>
-                <w:sz w:val="21"/>
-                <w:szCs w:val="21"/>
-                <w:lang w:val="es-PE"/>
-              </w:rPr>
-              <w:t>scripción de historia de usuario</w:t>
+              <w:t>Descripción de historia de usuario</w:t>
             </w:r>
           </w:p>
         </w:tc>
@@ -2357,7 +2380,7 @@
                 <w:szCs w:val="21"/>
                 <w:lang w:val="es-PE"/>
               </w:rPr>
-              <w:t xml:space="preserve">ver de </w:t>
+              <w:t xml:space="preserve">ver </w:t>
             </w:r>
             <w:r>
               <w:rPr>
@@ -3829,14 +3852,7 @@
           <w:rFonts w:ascii="Times New Roman" w:eastAsia="Times New Roman" w:hAnsi="Times New Roman" w:cs="Times New Roman"/>
           <w:lang w:val="es-PE"/>
         </w:rPr>
-        <w:t>Aplica la revisión del código fuente a una o dos de las clases más importantes (y a otras clases si el tiempo te permite) e informa de los resultados. Además de buscar errores, la revisión debe verificar: (1) si todo el proyecto ha seguido el estándar de c</w:t>
-      </w:r>
-      <w:r>
-        <w:rPr>
-          <w:rFonts w:ascii="Times New Roman" w:eastAsia="Times New Roman" w:hAnsi="Times New Roman" w:cs="Times New Roman"/>
-          <w:lang w:val="es-PE"/>
-        </w:rPr>
-        <w:t xml:space="preserve">odificación de manera consistente, (2) si el proyecto ha seguido los principios de diseño presentados en clase y (3) si </w:t>
+        <w:t xml:space="preserve">Aplica la revisión del código fuente a una o dos de las clases más importantes (y a otras clases si el tiempo te permite) e informa de los resultados. Además de buscar errores, la revisión debe verificar: (1) si todo el proyecto ha seguido el estándar de codificación de manera consistente, (2) si el proyecto ha seguido los principios de diseño presentados en clase y (3) si </w:t>
       </w:r>
       <w:r>
         <w:rPr>
@@ -3873,21 +3889,7 @@
           <w:rFonts w:ascii="Times New Roman" w:eastAsia="Times New Roman" w:hAnsi="Times New Roman" w:cs="Times New Roman"/>
           <w:lang w:val="es-PE"/>
         </w:rPr>
-        <w:t>Las siguientes listas de verificación proporcionan pautas básicas. P</w:t>
-      </w:r>
-      <w:r>
-        <w:rPr>
-          <w:rFonts w:ascii="Times New Roman" w:eastAsia="Times New Roman" w:hAnsi="Times New Roman" w:cs="Times New Roman"/>
-          <w:lang w:val="es-PE"/>
-        </w:rPr>
-        <w:t>uedes agregar nuevos elementos a cada una de las listas de verificación. Asegúrate de que tus respuestas sean el resultado del ejercicio de revisión del código. Si no hay hallazgos para una entrada, debes proporcionar una explicación. Por ejemplo, si tu re</w:t>
-      </w:r>
-      <w:r>
-        <w:rPr>
-          <w:rFonts w:ascii="Times New Roman" w:eastAsia="Times New Roman" w:hAnsi="Times New Roman" w:cs="Times New Roman"/>
-          <w:lang w:val="es-PE"/>
-        </w:rPr>
-        <w:t xml:space="preserve">spuesta a "¿Se violan las convenciones de nomenclatura?" es no, debes describir una convención de nomenclatura y presentar un ejemplo. No recibirás puntaje por si tus respuestas son simplemente sí o no sin información adicional. </w:t>
+        <w:t xml:space="preserve">Las siguientes listas de verificación proporcionan pautas básicas. Puedes agregar nuevos elementos a cada una de las listas de verificación. Asegúrate de que tus respuestas sean el resultado del ejercicio de revisión del código. Si no hay hallazgos para una entrada, debes proporcionar una explicación. Por ejemplo, si tu respuesta a "¿Se violan las convenciones de nomenclatura?" es no, debes describir una convención de nomenclatura y presentar un ejemplo. No recibirás puntaje por si tus respuestas son simplemente sí o no sin información adicional. </w:t>
       </w:r>
     </w:p>
     <w:p>
@@ -3902,14 +3904,7 @@
           <w:rFonts w:ascii="Times New Roman" w:eastAsia="Times New Roman" w:hAnsi="Times New Roman" w:cs="Times New Roman"/>
           <w:lang w:val="es-PE"/>
         </w:rPr>
-        <w:t>Clases que han sido revisa</w:t>
-      </w:r>
-      <w:r>
-        <w:rPr>
-          <w:rFonts w:ascii="Times New Roman" w:eastAsia="Times New Roman" w:hAnsi="Times New Roman" w:cs="Times New Roman"/>
-          <w:lang w:val="es-PE"/>
-        </w:rPr>
-        <w:t>das:</w:t>
+        <w:t>Clases que han sido revisadas:</w:t>
       </w:r>
     </w:p>
     <w:p>
@@ -3980,7 +3975,7 @@
           <w:szCs w:val="22"/>
           <w:lang w:val="es-PE"/>
         </w:rPr>
-        <w:t xml:space="preserve"> y un poco de Controller</w:t>
+        <w:t xml:space="preserve"> y Controller</w:t>
       </w:r>
     </w:p>
     <w:p>
@@ -4802,15 +4797,7 @@
                 <w:sz w:val="20"/>
                 <w:szCs w:val="20"/>
               </w:rPr>
-              <w:t>C</w:t>
-            </w:r>
-            <w:r>
-              <w:rPr>
-                <w:rFonts w:ascii="Times New Roman" w:eastAsia="Times New Roman" w:hAnsi="Times New Roman" w:cs="Times New Roman"/>
-                <w:sz w:val="20"/>
-                <w:szCs w:val="20"/>
-              </w:rPr>
-              <w:t>omentarios significativos y válidos.</w:t>
+              <w:t>Comentarios significativos y válidos.</w:t>
             </w:r>
           </w:p>
         </w:tc>
@@ -5362,6 +5349,24 @@
                 <w:szCs w:val="20"/>
                 <w:lang w:val="es-PE"/>
               </w:rPr>
+              <w:t xml:space="preserve"> para </w:t>
+            </w:r>
+            <w:r>
+              <w:rPr>
+                <w:rFonts w:ascii="Times New Roman" w:eastAsia="Times New Roman" w:hAnsi="Times New Roman" w:cs="Times New Roman"/>
+                <w:sz w:val="20"/>
+                <w:szCs w:val="20"/>
+                <w:lang w:val="es-PE"/>
+              </w:rPr>
+              <w:t>mantenerlo en casos de herencia y dentro de la misma clase</w:t>
+            </w:r>
+            <w:r>
+              <w:rPr>
+                <w:rFonts w:ascii="Times New Roman" w:eastAsia="Times New Roman" w:hAnsi="Times New Roman" w:cs="Times New Roman"/>
+                <w:sz w:val="20"/>
+                <w:szCs w:val="20"/>
+                <w:lang w:val="es-PE"/>
+              </w:rPr>
               <w:t>.</w:t>
             </w:r>
             <w:r>
@@ -5628,6 +5633,97 @@
                 <w:lang w:val="es-PE"/>
               </w:rPr>
             </w:pPr>
+            <w:r>
+              <w:rPr>
+                <w:rFonts w:ascii="Times New Roman" w:eastAsia="Times New Roman" w:hAnsi="Times New Roman" w:cs="Times New Roman"/>
+                <w:sz w:val="20"/>
+                <w:szCs w:val="20"/>
+                <w:lang w:val="es-PE"/>
+              </w:rPr>
+              <w:t xml:space="preserve">De forma implícita se ha </w:t>
+            </w:r>
+            <w:r>
+              <w:rPr>
+                <w:rFonts w:ascii="Times New Roman" w:eastAsia="Times New Roman" w:hAnsi="Times New Roman" w:cs="Times New Roman"/>
+                <w:sz w:val="20"/>
+                <w:szCs w:val="20"/>
+                <w:lang w:val="es-PE"/>
+              </w:rPr>
+              <w:t>implementado un enfoque de diseño por contrato</w:t>
+            </w:r>
+            <w:r>
+              <w:rPr>
+                <w:rFonts w:ascii="Times New Roman" w:eastAsia="Times New Roman" w:hAnsi="Times New Roman" w:cs="Times New Roman"/>
+                <w:sz w:val="20"/>
+                <w:szCs w:val="20"/>
+                <w:lang w:val="es-PE"/>
+              </w:rPr>
+              <w:t xml:space="preserve">. En este caso los if actúan como precondiciones </w:t>
+            </w:r>
+            <w:r>
+              <w:rPr>
+                <w:rFonts w:ascii="Times New Roman" w:eastAsia="Times New Roman" w:hAnsi="Times New Roman" w:cs="Times New Roman"/>
+                <w:sz w:val="20"/>
+                <w:szCs w:val="20"/>
+                <w:lang w:val="es-PE"/>
+              </w:rPr>
+              <w:t xml:space="preserve">que se aseguran </w:t>
+            </w:r>
+            <w:r>
+              <w:rPr>
+                <w:rFonts w:ascii="Times New Roman" w:eastAsia="Times New Roman" w:hAnsi="Times New Roman" w:cs="Times New Roman"/>
+                <w:sz w:val="20"/>
+                <w:szCs w:val="20"/>
+                <w:lang w:val="es-PE"/>
+              </w:rPr>
+              <w:t>de que</w:t>
+            </w:r>
+            <w:r>
+              <w:rPr>
+                <w:rFonts w:ascii="Times New Roman" w:eastAsia="Times New Roman" w:hAnsi="Times New Roman" w:cs="Times New Roman"/>
+                <w:sz w:val="20"/>
+                <w:szCs w:val="20"/>
+                <w:lang w:val="es-PE"/>
+              </w:rPr>
+              <w:t xml:space="preserve"> las acciones que vienen debajo</w:t>
+            </w:r>
+            <w:r>
+              <w:rPr>
+                <w:rFonts w:ascii="Times New Roman" w:eastAsia="Times New Roman" w:hAnsi="Times New Roman" w:cs="Times New Roman"/>
+                <w:sz w:val="20"/>
+                <w:szCs w:val="20"/>
+                <w:lang w:val="es-PE"/>
+              </w:rPr>
+              <w:t xml:space="preserve"> solo se realicen si </w:t>
+            </w:r>
+            <w:r>
+              <w:rPr>
+                <w:rFonts w:ascii="Times New Roman" w:eastAsia="Times New Roman" w:hAnsi="Times New Roman" w:cs="Times New Roman"/>
+                <w:sz w:val="20"/>
+                <w:szCs w:val="20"/>
+                <w:lang w:val="es-PE"/>
+              </w:rPr>
+              <w:t>se cumplen ciertas condiciones.</w:t>
+            </w:r>
+            <w:r>
+              <w:rPr>
+                <w:rFonts w:ascii="Times New Roman" w:eastAsia="Times New Roman" w:hAnsi="Times New Roman" w:cs="Times New Roman"/>
+                <w:sz w:val="20"/>
+                <w:szCs w:val="20"/>
+                <w:lang w:val="es-PE"/>
+              </w:rPr>
+              <w:br/>
+              <w:t xml:space="preserve">Además en los métodos MakeMove y </w:t>
+            </w:r>
+            <w:r>
+              <w:rPr>
+                <w:rFonts w:ascii="Times New Roman" w:eastAsia="Times New Roman" w:hAnsi="Times New Roman" w:cs="Times New Roman"/>
+                <w:sz w:val="20"/>
+                <w:szCs w:val="20"/>
+                <w:lang w:val="es-PE"/>
+              </w:rPr>
+              <w:t>FinalGameState de la clase Juego, en cada una de sus clases hijas están de forma explícita las pre y post condiciones</w:t>
+            </w:r>
           </w:p>
         </w:tc>
       </w:tr>
@@ -5854,7 +5950,34 @@
                 <w:szCs w:val="20"/>
                 <w:lang w:val="es-PE"/>
               </w:rPr>
-              <w:t>de grabar la partida, como ya mencioné antes se separó a la clase GameRecorder</w:t>
+              <w:t>de grabar la partida, como ya mencioné antes</w:t>
+            </w:r>
+            <w:r>
+              <w:rPr>
+                <w:rFonts w:ascii="Times New Roman" w:eastAsia="Times New Roman" w:hAnsi="Times New Roman" w:cs="Times New Roman"/>
+                <w:sz w:val="20"/>
+                <w:szCs w:val="20"/>
+                <w:lang w:val="es-PE"/>
+              </w:rPr>
+              <w:t>, esta función</w:t>
+            </w:r>
+            <w:r>
+              <w:rPr>
+                <w:rFonts w:ascii="Times New Roman" w:eastAsia="Times New Roman" w:hAnsi="Times New Roman" w:cs="Times New Roman"/>
+                <w:sz w:val="20"/>
+                <w:szCs w:val="20"/>
+                <w:lang w:val="es-PE"/>
+              </w:rPr>
+              <w:t xml:space="preserve"> se separó a la clase GameRecorder</w:t>
+            </w:r>
+            <w:r>
+              <w:rPr>
+                <w:rFonts w:ascii="Times New Roman" w:eastAsia="Times New Roman" w:hAnsi="Times New Roman" w:cs="Times New Roman"/>
+                <w:sz w:val="20"/>
+                <w:szCs w:val="20"/>
+                <w:lang w:val="es-PE"/>
+              </w:rPr>
+              <w:t>.</w:t>
             </w:r>
           </w:p>
         </w:tc>
@@ -5916,8 +6039,54 @@
                 <w:rFonts w:ascii="Times New Roman" w:eastAsia="Times New Roman" w:hAnsi="Times New Roman" w:cs="Times New Roman"/>
                 <w:sz w:val="20"/>
                 <w:szCs w:val="20"/>
-              </w:rPr>
-            </w:pPr>
+                <w:lang w:val="es-PE"/>
+              </w:rPr>
+            </w:pPr>
+            <w:r>
+              <w:rPr>
+                <w:rFonts w:ascii="Times New Roman" w:eastAsia="Times New Roman" w:hAnsi="Times New Roman" w:cs="Times New Roman"/>
+                <w:sz w:val="20"/>
+                <w:szCs w:val="20"/>
+                <w:lang w:val="es-PE"/>
+              </w:rPr>
+              <w:t>En los test</w:t>
+            </w:r>
+            <w:r>
+              <w:rPr>
+                <w:rFonts w:ascii="Times New Roman" w:eastAsia="Times New Roman" w:hAnsi="Times New Roman" w:cs="Times New Roman"/>
+                <w:sz w:val="20"/>
+                <w:szCs w:val="20"/>
+                <w:lang w:val="es-PE"/>
+              </w:rPr>
+              <w:t>s</w:t>
+            </w:r>
+            <w:r>
+              <w:rPr>
+                <w:rFonts w:ascii="Times New Roman" w:eastAsia="Times New Roman" w:hAnsi="Times New Roman" w:cs="Times New Roman"/>
+                <w:sz w:val="20"/>
+                <w:szCs w:val="20"/>
+                <w:lang w:val="es-PE"/>
+              </w:rPr>
+              <w:t xml:space="preserve"> se i</w:t>
+            </w:r>
+            <w:r>
+              <w:rPr>
+                <w:rFonts w:ascii="Times New Roman" w:eastAsia="Times New Roman" w:hAnsi="Times New Roman" w:cs="Times New Roman"/>
+                <w:sz w:val="20"/>
+                <w:szCs w:val="20"/>
+                <w:lang w:val="es-PE"/>
+              </w:rPr>
+              <w:t>niciaba muchos tableros con números que seleccionamos, se cambió por una constante PreferredSize en</w:t>
+            </w:r>
+            <w:r>
+              <w:rPr>
+                <w:rFonts w:ascii="Times New Roman" w:eastAsia="Times New Roman" w:hAnsi="Times New Roman" w:cs="Times New Roman"/>
+                <w:sz w:val="20"/>
+                <w:szCs w:val="20"/>
+                <w:lang w:val="es-PE"/>
+              </w:rPr>
+              <w:t xml:space="preserve"> esos casos.</w:t>
+            </w:r>
           </w:p>
         </w:tc>
       </w:tr>
@@ -5935,6 +6104,7 @@
                 <w:rFonts w:ascii="Times New Roman" w:eastAsia="Times New Roman" w:hAnsi="Times New Roman" w:cs="Times New Roman"/>
                 <w:sz w:val="20"/>
                 <w:szCs w:val="20"/>
+                <w:lang w:val="es-PE"/>
               </w:rPr>
             </w:pPr>
           </w:p>
@@ -5972,8 +6142,54 @@
                 <w:rFonts w:ascii="Times New Roman" w:eastAsia="Times New Roman" w:hAnsi="Times New Roman" w:cs="Times New Roman"/>
                 <w:sz w:val="20"/>
                 <w:szCs w:val="20"/>
-              </w:rPr>
-            </w:pPr>
+                <w:lang w:val="es-PE"/>
+              </w:rPr>
+            </w:pPr>
+            <w:r>
+              <w:rPr>
+                <w:rFonts w:ascii="Times New Roman" w:eastAsia="Times New Roman" w:hAnsi="Times New Roman" w:cs="Times New Roman"/>
+                <w:sz w:val="20"/>
+                <w:szCs w:val="20"/>
+                <w:lang w:val="es-PE"/>
+              </w:rPr>
+              <w:t>Las clases tienen propósitos b</w:t>
+            </w:r>
+            <w:r>
+              <w:rPr>
+                <w:rFonts w:ascii="Times New Roman" w:eastAsia="Times New Roman" w:hAnsi="Times New Roman" w:cs="Times New Roman"/>
+                <w:sz w:val="20"/>
+                <w:szCs w:val="20"/>
+                <w:lang w:val="es-PE"/>
+              </w:rPr>
+              <w:t>ien definidos</w:t>
+            </w:r>
+            <w:r>
+              <w:rPr>
+                <w:rFonts w:ascii="Times New Roman" w:eastAsia="Times New Roman" w:hAnsi="Times New Roman" w:cs="Times New Roman"/>
+                <w:sz w:val="20"/>
+                <w:szCs w:val="20"/>
+                <w:lang w:val="es-PE"/>
+              </w:rPr>
+              <w:t xml:space="preserve">, además </w:t>
+            </w:r>
+            <w:r>
+              <w:rPr>
+                <w:rFonts w:ascii="Times New Roman" w:eastAsia="Times New Roman" w:hAnsi="Times New Roman" w:cs="Times New Roman"/>
+                <w:sz w:val="20"/>
+                <w:szCs w:val="20"/>
+                <w:lang w:val="es-PE"/>
+              </w:rPr>
+              <w:t xml:space="preserve">todas </w:t>
+            </w:r>
+            <w:r>
+              <w:rPr>
+                <w:rFonts w:ascii="Times New Roman" w:eastAsia="Times New Roman" w:hAnsi="Times New Roman" w:cs="Times New Roman"/>
+                <w:sz w:val="20"/>
+                <w:szCs w:val="20"/>
+                <w:lang w:val="es-PE"/>
+              </w:rPr>
+              <w:t xml:space="preserve">las variables están siendo utilizadas. </w:t>
+            </w:r>
           </w:p>
         </w:tc>
       </w:tr>
@@ -5991,6 +6207,7 @@
                 <w:rFonts w:ascii="Times New Roman" w:eastAsia="Times New Roman" w:hAnsi="Times New Roman" w:cs="Times New Roman"/>
                 <w:sz w:val="20"/>
                 <w:szCs w:val="20"/>
+                <w:lang w:val="es-PE"/>
               </w:rPr>
             </w:pPr>
           </w:p>
@@ -6013,15 +6230,7 @@
                 <w:sz w:val="20"/>
                 <w:szCs w:val="20"/>
               </w:rPr>
-              <w:t xml:space="preserve">Código </w:t>
-            </w:r>
-            <w:r>
-              <w:rPr>
-                <w:rFonts w:ascii="Times New Roman" w:eastAsia="Times New Roman" w:hAnsi="Times New Roman" w:cs="Times New Roman"/>
-                <w:sz w:val="20"/>
-                <w:szCs w:val="20"/>
-              </w:rPr>
-              <w:t>duplicado</w:t>
+              <w:t>Código duplicado</w:t>
             </w:r>
           </w:p>
         </w:tc>
@@ -6036,8 +6245,72 @@
                 <w:rFonts w:ascii="Times New Roman" w:eastAsia="Times New Roman" w:hAnsi="Times New Roman" w:cs="Times New Roman"/>
                 <w:sz w:val="20"/>
                 <w:szCs w:val="20"/>
-              </w:rPr>
-            </w:pPr>
+                <w:lang w:val="es-PE"/>
+              </w:rPr>
+            </w:pPr>
+            <w:r>
+              <w:rPr>
+                <w:rFonts w:ascii="Times New Roman" w:eastAsia="Times New Roman" w:hAnsi="Times New Roman" w:cs="Times New Roman"/>
+                <w:sz w:val="20"/>
+                <w:szCs w:val="20"/>
+                <w:lang w:val="es-PE"/>
+              </w:rPr>
+              <w:t>Se intentó</w:t>
+            </w:r>
+            <w:r>
+              <w:rPr>
+                <w:rFonts w:ascii="Times New Roman" w:eastAsia="Times New Roman" w:hAnsi="Times New Roman" w:cs="Times New Roman"/>
+                <w:sz w:val="20"/>
+                <w:szCs w:val="20"/>
+                <w:lang w:val="es-PE"/>
+              </w:rPr>
+              <w:t xml:space="preserve">, </w:t>
+            </w:r>
+            <w:r>
+              <w:rPr>
+                <w:rFonts w:ascii="Times New Roman" w:eastAsia="Times New Roman" w:hAnsi="Times New Roman" w:cs="Times New Roman"/>
+                <w:sz w:val="20"/>
+                <w:szCs w:val="20"/>
+                <w:lang w:val="es-PE"/>
+              </w:rPr>
+              <w:t>en la m</w:t>
+            </w:r>
+            <w:r>
+              <w:rPr>
+                <w:rFonts w:ascii="Times New Roman" w:eastAsia="Times New Roman" w:hAnsi="Times New Roman" w:cs="Times New Roman"/>
+                <w:sz w:val="20"/>
+                <w:szCs w:val="20"/>
+                <w:lang w:val="es-PE"/>
+              </w:rPr>
+              <w:t xml:space="preserve">edida de lo posible, evitar la duplicación de código. Sin embargo, habían getters </w:t>
+            </w:r>
+            <w:r>
+              <w:rPr>
+                <w:rFonts w:ascii="Times New Roman" w:eastAsia="Times New Roman" w:hAnsi="Times New Roman" w:cs="Times New Roman"/>
+                <w:sz w:val="20"/>
+                <w:szCs w:val="20"/>
+                <w:lang w:val="es-PE"/>
+              </w:rPr>
+              <w:t xml:space="preserve">y propiedades que realizaban casi lo mismo, lo que hice fue añadirle más lógica a las Propiedades para </w:t>
+            </w:r>
+            <w:r>
+              <w:rPr>
+                <w:rFonts w:ascii="Times New Roman" w:eastAsia="Times New Roman" w:hAnsi="Times New Roman" w:cs="Times New Roman"/>
+                <w:sz w:val="20"/>
+                <w:szCs w:val="20"/>
+                <w:lang w:val="es-PE"/>
+              </w:rPr>
+              <w:t>descartar los getters. Por ejemplo se reemplazó GetCell(row,col) con una propiedad de indexación para poder usarlo de forma Tablero[row,col].</w:t>
+            </w:r>
+            <w:r>
+              <w:rPr>
+                <w:rFonts w:ascii="Times New Roman" w:eastAsia="Times New Roman" w:hAnsi="Times New Roman" w:cs="Times New Roman"/>
+                <w:sz w:val="20"/>
+                <w:szCs w:val="20"/>
+                <w:lang w:val="es-PE"/>
+              </w:rPr>
+              <w:t xml:space="preserve"> </w:t>
+            </w:r>
           </w:p>
         </w:tc>
       </w:tr>
@@ -6055,6 +6328,7 @@
                 <w:rFonts w:ascii="Times New Roman" w:eastAsia="Times New Roman" w:hAnsi="Times New Roman" w:cs="Times New Roman"/>
                 <w:sz w:val="20"/>
                 <w:szCs w:val="20"/>
+                <w:lang w:val="es-PE"/>
               </w:rPr>
             </w:pPr>
           </w:p>
@@ -6092,8 +6366,36 @@
                 <w:rFonts w:ascii="Times New Roman" w:eastAsia="Times New Roman" w:hAnsi="Times New Roman" w:cs="Times New Roman"/>
                 <w:sz w:val="20"/>
                 <w:szCs w:val="20"/>
-              </w:rPr>
-            </w:pPr>
+                <w:lang w:val="es-PE"/>
+              </w:rPr>
+            </w:pPr>
+            <w:r>
+              <w:rPr>
+                <w:rFonts w:ascii="Times New Roman" w:eastAsia="Times New Roman" w:hAnsi="Times New Roman" w:cs="Times New Roman"/>
+                <w:sz w:val="20"/>
+                <w:szCs w:val="20"/>
+                <w:lang w:val="es-PE"/>
+              </w:rPr>
+              <w:t xml:space="preserve">Al centrarnos en que </w:t>
+            </w:r>
+            <w:r>
+              <w:rPr>
+                <w:rFonts w:ascii="Times New Roman" w:eastAsia="Times New Roman" w:hAnsi="Times New Roman" w:cs="Times New Roman"/>
+                <w:sz w:val="20"/>
+                <w:szCs w:val="20"/>
+                <w:lang w:val="es-PE"/>
+              </w:rPr>
+              <w:t>los métodos y clases estén modularizados</w:t>
+            </w:r>
+            <w:r>
+              <w:rPr>
+                <w:rFonts w:ascii="Times New Roman" w:eastAsia="Times New Roman" w:hAnsi="Times New Roman" w:cs="Times New Roman"/>
+                <w:sz w:val="20"/>
+                <w:szCs w:val="20"/>
+                <w:lang w:val="es-PE"/>
+              </w:rPr>
+              <w:t>, no hay presencia de métodos largos.</w:t>
+            </w:r>
           </w:p>
         </w:tc>
       </w:tr>
@@ -6111,6 +6413,7 @@
                 <w:rFonts w:ascii="Times New Roman" w:eastAsia="Times New Roman" w:hAnsi="Times New Roman" w:cs="Times New Roman"/>
                 <w:sz w:val="20"/>
                 <w:szCs w:val="20"/>
+                <w:lang w:val="es-PE"/>
               </w:rPr>
             </w:pPr>
           </w:p>
@@ -6148,8 +6451,45 @@
                 <w:rFonts w:ascii="Times New Roman" w:eastAsia="Times New Roman" w:hAnsi="Times New Roman" w:cs="Times New Roman"/>
                 <w:sz w:val="20"/>
                 <w:szCs w:val="20"/>
-              </w:rPr>
-            </w:pPr>
+                <w:lang w:val="es-PE"/>
+              </w:rPr>
+            </w:pPr>
+            <w:r>
+              <w:rPr>
+                <w:rFonts w:ascii="Times New Roman" w:eastAsia="Times New Roman" w:hAnsi="Times New Roman" w:cs="Times New Roman"/>
+                <w:sz w:val="20"/>
+                <w:szCs w:val="20"/>
+                <w:lang w:val="es-PE"/>
+              </w:rPr>
+              <w:t>El método que pide m</w:t>
+            </w:r>
+            <w:r>
+              <w:rPr>
+                <w:rFonts w:ascii="Times New Roman" w:eastAsia="Times New Roman" w:hAnsi="Times New Roman" w:cs="Times New Roman"/>
+                <w:sz w:val="20"/>
+                <w:szCs w:val="20"/>
+                <w:lang w:val="es-PE"/>
+              </w:rPr>
+              <w:t xml:space="preserve">ás </w:t>
+            </w:r>
+            <w:r>
+              <w:rPr>
+                <w:rFonts w:ascii="Times New Roman" w:eastAsia="Times New Roman" w:hAnsi="Times New Roman" w:cs="Times New Roman"/>
+                <w:sz w:val="20"/>
+                <w:szCs w:val="20"/>
+                <w:lang w:val="es-PE"/>
+              </w:rPr>
+              <w:t xml:space="preserve">parámetros es MakeMove de la clase player, siendo 4 parámetros. Por lo que consideramos que </w:t>
+            </w:r>
+            <w:r>
+              <w:rPr>
+                <w:rFonts w:ascii="Times New Roman" w:eastAsia="Times New Roman" w:hAnsi="Times New Roman" w:cs="Times New Roman"/>
+                <w:sz w:val="20"/>
+                <w:szCs w:val="20"/>
+                <w:lang w:val="es-PE"/>
+              </w:rPr>
+              <w:t>los métodos en general no piden una larga lista de parámetros.</w:t>
+            </w:r>
           </w:p>
         </w:tc>
       </w:tr>
@@ -6167,6 +6507,7 @@
                 <w:rFonts w:ascii="Times New Roman" w:eastAsia="Times New Roman" w:hAnsi="Times New Roman" w:cs="Times New Roman"/>
                 <w:sz w:val="20"/>
                 <w:szCs w:val="20"/>
+                <w:lang w:val="es-PE"/>
               </w:rPr>
             </w:pPr>
           </w:p>
@@ -6204,8 +6545,45 @@
                 <w:rFonts w:ascii="Times New Roman" w:eastAsia="Times New Roman" w:hAnsi="Times New Roman" w:cs="Times New Roman"/>
                 <w:sz w:val="20"/>
                 <w:szCs w:val="20"/>
-              </w:rPr>
-            </w:pPr>
+                <w:lang w:val="es-PE"/>
+              </w:rPr>
+            </w:pPr>
+            <w:r>
+              <w:rPr>
+                <w:rFonts w:ascii="Times New Roman" w:eastAsia="Times New Roman" w:hAnsi="Times New Roman" w:cs="Times New Roman"/>
+                <w:sz w:val="20"/>
+                <w:szCs w:val="20"/>
+                <w:lang w:val="es-PE"/>
+              </w:rPr>
+              <w:t xml:space="preserve">No se evidencian </w:t>
+            </w:r>
+            <w:r>
+              <w:rPr>
+                <w:rFonts w:ascii="Times New Roman" w:eastAsia="Times New Roman" w:hAnsi="Times New Roman" w:cs="Times New Roman"/>
+                <w:sz w:val="20"/>
+                <w:szCs w:val="20"/>
+                <w:lang w:val="es-PE"/>
+              </w:rPr>
+              <w:t>expresiones m</w:t>
+            </w:r>
+            <w:r>
+              <w:rPr>
+                <w:rFonts w:ascii="Times New Roman" w:eastAsia="Times New Roman" w:hAnsi="Times New Roman" w:cs="Times New Roman"/>
+                <w:sz w:val="20"/>
+                <w:szCs w:val="20"/>
+                <w:lang w:val="es-PE"/>
+              </w:rPr>
+              <w:t xml:space="preserve">uy complejas, están bien estructuradas, </w:t>
+            </w:r>
+            <w:r>
+              <w:rPr>
+                <w:rFonts w:ascii="Times New Roman" w:eastAsia="Times New Roman" w:hAnsi="Times New Roman" w:cs="Times New Roman"/>
+                <w:sz w:val="20"/>
+                <w:szCs w:val="20"/>
+                <w:lang w:val="es-PE"/>
+              </w:rPr>
+              <w:t>casi no hay acoplamiento y tienen buena cohesión.</w:t>
+            </w:r>
           </w:p>
         </w:tc>
       </w:tr>
@@ -6223,6 +6601,7 @@
                 <w:rFonts w:ascii="Times New Roman" w:eastAsia="Times New Roman" w:hAnsi="Times New Roman" w:cs="Times New Roman"/>
                 <w:sz w:val="20"/>
                 <w:szCs w:val="20"/>
+                <w:lang w:val="es-PE"/>
               </w:rPr>
             </w:pPr>
           </w:p>
@@ -6265,6 +6644,24 @@
                 <w:lang w:val="es-PE"/>
               </w:rPr>
             </w:pPr>
+            <w:r>
+              <w:rPr>
+                <w:rFonts w:ascii="Times New Roman" w:eastAsia="Times New Roman" w:hAnsi="Times New Roman" w:cs="Times New Roman"/>
+                <w:sz w:val="20"/>
+                <w:szCs w:val="20"/>
+                <w:lang w:val="es-PE"/>
+              </w:rPr>
+              <w:t>No, se tuvo desde el primer momento en mente el uso de polimorfismo para evitar ese tipo de situaciones</w:t>
+            </w:r>
+            <w:r>
+              <w:rPr>
+                <w:rFonts w:ascii="Times New Roman" w:eastAsia="Times New Roman" w:hAnsi="Times New Roman" w:cs="Times New Roman"/>
+                <w:sz w:val="20"/>
+                <w:szCs w:val="20"/>
+                <w:lang w:val="es-PE"/>
+              </w:rPr>
+              <w:t xml:space="preserve">. </w:t>
+            </w:r>
           </w:p>
         </w:tc>
       </w:tr>
@@ -6325,6 +6722,42 @@
                 <w:lang w:val="es-PE"/>
               </w:rPr>
             </w:pPr>
+            <w:r>
+              <w:rPr>
+                <w:rFonts w:ascii="Times New Roman" w:eastAsia="Times New Roman" w:hAnsi="Times New Roman" w:cs="Times New Roman"/>
+                <w:sz w:val="20"/>
+                <w:szCs w:val="20"/>
+                <w:lang w:val="es-PE"/>
+              </w:rPr>
+              <w:t>El código se encuentra comentado en su mayoría, salvo algunos métodos</w:t>
+            </w:r>
+            <w:r>
+              <w:rPr>
+                <w:rFonts w:ascii="Times New Roman" w:eastAsia="Times New Roman" w:hAnsi="Times New Roman" w:cs="Times New Roman"/>
+                <w:sz w:val="20"/>
+                <w:szCs w:val="20"/>
+                <w:lang w:val="es-PE"/>
+              </w:rPr>
+              <w:t xml:space="preserve">, Propiedades </w:t>
+            </w:r>
+            <w:r>
+              <w:rPr>
+                <w:rFonts w:ascii="Times New Roman" w:eastAsia="Times New Roman" w:hAnsi="Times New Roman" w:cs="Times New Roman"/>
+                <w:sz w:val="20"/>
+                <w:szCs w:val="20"/>
+                <w:lang w:val="es-PE"/>
+              </w:rPr>
+              <w:t xml:space="preserve">o </w:t>
+            </w:r>
+            <w:r>
+              <w:rPr>
+                <w:rFonts w:ascii="Times New Roman" w:eastAsia="Times New Roman" w:hAnsi="Times New Roman" w:cs="Times New Roman"/>
+                <w:sz w:val="20"/>
+                <w:szCs w:val="20"/>
+                <w:lang w:val="es-PE"/>
+              </w:rPr>
+              <w:t>atributos self-explanatory (su función está en el nombre) que quizá se me habrá pasado.</w:t>
+            </w:r>
           </w:p>
         </w:tc>
       </w:tr>
@@ -6367,16 +6800,7 @@
                 <w:szCs w:val="20"/>
                 <w:lang w:val="es-PE"/>
               </w:rPr>
-              <w:t xml:space="preserve">¿Algún método similar en </w:t>
-            </w:r>
-            <w:r>
-              <w:rPr>
-                <w:rFonts w:ascii="Times New Roman" w:eastAsia="Times New Roman" w:hAnsi="Times New Roman" w:cs="Times New Roman"/>
-                <w:sz w:val="20"/>
-                <w:szCs w:val="20"/>
-                <w:lang w:val="es-PE"/>
-              </w:rPr>
-              <w:t>otras clases?</w:t>
+              <w:t>¿Algún método similar en otras clases?</w:t>
             </w:r>
           </w:p>
         </w:tc>
@@ -6394,6 +6818,43 @@
                 <w:lang w:val="es-PE"/>
               </w:rPr>
             </w:pPr>
+            <w:r>
+              <w:rPr>
+                <w:rFonts w:ascii="Times New Roman" w:eastAsia="Times New Roman" w:hAnsi="Times New Roman" w:cs="Times New Roman"/>
+                <w:sz w:val="20"/>
+                <w:szCs w:val="20"/>
+                <w:lang w:val="es-PE"/>
+              </w:rPr>
+              <w:t xml:space="preserve">Si bien el MakeMove de la clase Player </w:t>
+            </w:r>
+            <w:r>
+              <w:rPr>
+                <w:rFonts w:ascii="Times New Roman" w:eastAsia="Times New Roman" w:hAnsi="Times New Roman" w:cs="Times New Roman"/>
+                <w:sz w:val="20"/>
+                <w:szCs w:val="20"/>
+                <w:lang w:val="es-PE"/>
+              </w:rPr>
+              <w:t xml:space="preserve">se parece a MakeMove de Juego, se ocupan de responsabilidades diferentes. Al punto que se podría decir que solo se parecen en el nombre. Me </w:t>
+            </w:r>
+            <w:r>
+              <w:rPr>
+                <w:rFonts w:ascii="Times New Roman" w:eastAsia="Times New Roman" w:hAnsi="Times New Roman" w:cs="Times New Roman"/>
+                <w:sz w:val="20"/>
+                <w:szCs w:val="20"/>
+                <w:lang w:val="es-PE"/>
+              </w:rPr>
+              <w:lastRenderedPageBreak/>
+              <w:t>explico, mientras que en Juego se realiza un movimiento en el tablero</w:t>
+            </w:r>
+            <w:r>
+              <w:rPr>
+                <w:rFonts w:ascii="Times New Roman" w:eastAsia="Times New Roman" w:hAnsi="Times New Roman" w:cs="Times New Roman"/>
+                <w:sz w:val="20"/>
+                <w:szCs w:val="20"/>
+                <w:lang w:val="es-PE"/>
+              </w:rPr>
+              <w:t xml:space="preserve"> independientemente del tipo de Jugador, en Player importa qué jugador y qué tipo de jugador está intentando hacer el movimiento.</w:t>
+            </w:r>
           </w:p>
         </w:tc>
       </w:tr>
@@ -6477,16 +6938,34 @@
                 <w:szCs w:val="20"/>
                 <w:lang w:val="es-PE"/>
               </w:rPr>
-              <w:t xml:space="preserve"> porque era la solución de ese momento, ahora se ha reemplazado para que en vez de hacer comprobaciones largas, si no cumple la primer condición </w:t>
-            </w:r>
-            <w:r>
-              <w:rPr>
-                <w:rFonts w:ascii="Times New Roman" w:eastAsia="Times New Roman" w:hAnsi="Times New Roman" w:cs="Times New Roman"/>
-                <w:sz w:val="20"/>
-                <w:szCs w:val="20"/>
-                <w:lang w:val="es-PE"/>
-              </w:rPr>
-              <w:t>se ejecute un return</w:t>
+              <w:t xml:space="preserve"> porque era la solución de ese momento, ahora se ha reemplazado para </w:t>
+            </w:r>
+            <w:r>
+              <w:rPr>
+                <w:rFonts w:ascii="Times New Roman" w:eastAsia="Times New Roman" w:hAnsi="Times New Roman" w:cs="Times New Roman"/>
+                <w:sz w:val="20"/>
+                <w:szCs w:val="20"/>
+                <w:lang w:val="es-PE"/>
+              </w:rPr>
+              <w:t>que</w:t>
+            </w:r>
+            <w:r>
+              <w:rPr>
+                <w:rFonts w:ascii="Times New Roman" w:eastAsia="Times New Roman" w:hAnsi="Times New Roman" w:cs="Times New Roman"/>
+                <w:sz w:val="20"/>
+                <w:szCs w:val="20"/>
+                <w:lang w:val="es-PE"/>
+              </w:rPr>
+              <w:t xml:space="preserve"> en vez de hacer comprobaciones largas, si no cumple </w:t>
+            </w:r>
+            <w:r>
+              <w:rPr>
+                <w:rFonts w:ascii="Times New Roman" w:eastAsia="Times New Roman" w:hAnsi="Times New Roman" w:cs="Times New Roman"/>
+                <w:sz w:val="20"/>
+                <w:szCs w:val="20"/>
+                <w:lang w:val="es-PE"/>
+              </w:rPr>
+              <w:t>ciertas condiciones el método hará un return.</w:t>
             </w:r>
           </w:p>
         </w:tc>
@@ -6504,6 +6983,7 @@
                 <w:b/>
                 <w:sz w:val="20"/>
                 <w:szCs w:val="20"/>
+                <w:lang w:val="es-PE"/>
               </w:rPr>
             </w:pPr>
             <w:r>
@@ -6512,8 +6992,29 @@
                 <w:b/>
                 <w:sz w:val="20"/>
                 <w:szCs w:val="20"/>
+                <w:lang w:val="es-PE"/>
               </w:rPr>
               <w:t>Errores</w:t>
+            </w:r>
+            <w:r>
+              <w:rPr>
+                <w:rFonts w:ascii="Times New Roman" w:eastAsia="Times New Roman" w:hAnsi="Times New Roman" w:cs="Times New Roman"/>
+                <w:b/>
+                <w:sz w:val="20"/>
+                <w:szCs w:val="20"/>
+                <w:lang w:val="es-PE"/>
+              </w:rPr>
+              <w:t>:</w:t>
+            </w:r>
+            <w:r>
+              <w:rPr>
+                <w:rFonts w:ascii="Times New Roman" w:eastAsia="Times New Roman" w:hAnsi="Times New Roman" w:cs="Times New Roman"/>
+                <w:b/>
+                <w:sz w:val="20"/>
+                <w:szCs w:val="20"/>
+                <w:lang w:val="es-PE"/>
+              </w:rPr>
+              <w:br/>
             </w:r>
           </w:p>
         </w:tc>
@@ -6620,13 +7121,959 @@
           </w:tcPr>
           <w:p>
             <w:pPr>
-              <w:rPr>
-                <w:rFonts w:ascii="Times New Roman" w:eastAsia="Times New Roman" w:hAnsi="Times New Roman" w:cs="Times New Roman"/>
-                <w:sz w:val="20"/>
-                <w:szCs w:val="20"/>
-                <w:lang w:val="es-PE"/>
-              </w:rPr>
-            </w:pPr>
+              <w:autoSpaceDE w:val="0"/>
+              <w:autoSpaceDN w:val="0"/>
+              <w:adjustRightInd w:val="0"/>
+              <w:rPr>
+                <w:rFonts w:ascii="Cascadia Mono" w:hAnsi="Cascadia Mono" w:cs="Cascadia Mono"/>
+                <w:color w:val="000000"/>
+                <w:sz w:val="19"/>
+                <w:szCs w:val="19"/>
+              </w:rPr>
+            </w:pPr>
+            <w:r>
+              <w:rPr>
+                <w:rFonts w:ascii="Cascadia Mono" w:hAnsi="Cascadia Mono" w:cs="Cascadia Mono"/>
+                <w:color w:val="0000FF"/>
+                <w:sz w:val="19"/>
+                <w:szCs w:val="19"/>
+              </w:rPr>
+              <w:t>public</w:t>
+            </w:r>
+            <w:r>
+              <w:rPr>
+                <w:rFonts w:ascii="Cascadia Mono" w:hAnsi="Cascadia Mono" w:cs="Cascadia Mono"/>
+                <w:color w:val="000000"/>
+                <w:sz w:val="19"/>
+                <w:szCs w:val="19"/>
+              </w:rPr>
+              <w:t xml:space="preserve"> </w:t>
+            </w:r>
+            <w:r>
+              <w:rPr>
+                <w:rFonts w:ascii="Cascadia Mono" w:hAnsi="Cascadia Mono" w:cs="Cascadia Mono"/>
+                <w:color w:val="0000FF"/>
+                <w:sz w:val="19"/>
+                <w:szCs w:val="19"/>
+              </w:rPr>
+              <w:t>override</w:t>
+            </w:r>
+            <w:r>
+              <w:rPr>
+                <w:rFonts w:ascii="Cascadia Mono" w:hAnsi="Cascadia Mono" w:cs="Cascadia Mono"/>
+                <w:color w:val="000000"/>
+                <w:sz w:val="19"/>
+                <w:szCs w:val="19"/>
+              </w:rPr>
+              <w:t xml:space="preserve"> </w:t>
+            </w:r>
+            <w:r>
+              <w:rPr>
+                <w:rFonts w:ascii="Cascadia Mono" w:hAnsi="Cascadia Mono" w:cs="Cascadia Mono"/>
+                <w:color w:val="0000FF"/>
+                <w:sz w:val="19"/>
+                <w:szCs w:val="19"/>
+              </w:rPr>
+              <w:t>void</w:t>
+            </w:r>
+            <w:r>
+              <w:rPr>
+                <w:rFonts w:ascii="Cascadia Mono" w:hAnsi="Cascadia Mono" w:cs="Cascadia Mono"/>
+                <w:color w:val="000000"/>
+                <w:sz w:val="19"/>
+                <w:szCs w:val="19"/>
+              </w:rPr>
+              <w:t xml:space="preserve"> MakeMove(</w:t>
+            </w:r>
+            <w:r>
+              <w:rPr>
+                <w:rFonts w:ascii="Cascadia Mono" w:hAnsi="Cascadia Mono" w:cs="Cascadia Mono"/>
+                <w:color w:val="0000FF"/>
+                <w:sz w:val="19"/>
+                <w:szCs w:val="19"/>
+              </w:rPr>
+              <w:t>int</w:t>
+            </w:r>
+            <w:r>
+              <w:rPr>
+                <w:rFonts w:ascii="Cascadia Mono" w:hAnsi="Cascadia Mono" w:cs="Cascadia Mono"/>
+                <w:color w:val="000000"/>
+                <w:sz w:val="19"/>
+                <w:szCs w:val="19"/>
+              </w:rPr>
+              <w:t xml:space="preserve"> row, </w:t>
+            </w:r>
+            <w:r>
+              <w:rPr>
+                <w:rFonts w:ascii="Cascadia Mono" w:hAnsi="Cascadia Mono" w:cs="Cascadia Mono"/>
+                <w:color w:val="0000FF"/>
+                <w:sz w:val="19"/>
+                <w:szCs w:val="19"/>
+              </w:rPr>
+              <w:t>int</w:t>
+            </w:r>
+            <w:r>
+              <w:rPr>
+                <w:rFonts w:ascii="Cascadia Mono" w:hAnsi="Cascadia Mono" w:cs="Cascadia Mono"/>
+                <w:color w:val="000000"/>
+                <w:sz w:val="19"/>
+                <w:szCs w:val="19"/>
+              </w:rPr>
+              <w:t xml:space="preserve"> column, Cell _ficha)</w:t>
+            </w:r>
+          </w:p>
+          <w:p>
+            <w:pPr>
+              <w:autoSpaceDE w:val="0"/>
+              <w:autoSpaceDN w:val="0"/>
+              <w:adjustRightInd w:val="0"/>
+              <w:rPr>
+                <w:rFonts w:ascii="Cascadia Mono" w:hAnsi="Cascadia Mono" w:cs="Cascadia Mono"/>
+                <w:color w:val="000000"/>
+                <w:sz w:val="19"/>
+                <w:szCs w:val="19"/>
+                <w:lang w:val="es-PE"/>
+              </w:rPr>
+            </w:pPr>
+            <w:r>
+              <w:rPr>
+                <w:rFonts w:ascii="Cascadia Mono" w:hAnsi="Cascadia Mono" w:cs="Cascadia Mono"/>
+                <w:color w:val="000000"/>
+                <w:sz w:val="19"/>
+                <w:szCs w:val="19"/>
+                <w:lang w:val="es-PE"/>
+              </w:rPr>
+              <w:t>{</w:t>
+            </w:r>
+          </w:p>
+          <w:p>
+            <w:pPr>
+              <w:autoSpaceDE w:val="0"/>
+              <w:autoSpaceDN w:val="0"/>
+              <w:adjustRightInd w:val="0"/>
+              <w:rPr>
+                <w:rFonts w:ascii="Cascadia Mono" w:hAnsi="Cascadia Mono" w:cs="Cascadia Mono"/>
+                <w:color w:val="000000"/>
+                <w:sz w:val="19"/>
+                <w:szCs w:val="19"/>
+                <w:lang w:val="es-PE"/>
+              </w:rPr>
+            </w:pPr>
+            <w:r>
+              <w:rPr>
+                <w:rFonts w:ascii="Cascadia Mono" w:hAnsi="Cascadia Mono" w:cs="Cascadia Mono"/>
+                <w:color w:val="000000"/>
+                <w:sz w:val="19"/>
+                <w:szCs w:val="19"/>
+                <w:lang w:val="es-PE"/>
+              </w:rPr>
+              <w:t xml:space="preserve">    </w:t>
+            </w:r>
+            <w:r>
+              <w:rPr>
+                <w:rFonts w:ascii="Cascadia Mono" w:hAnsi="Cascadia Mono" w:cs="Cascadia Mono"/>
+                <w:color w:val="0000FF"/>
+                <w:sz w:val="19"/>
+                <w:szCs w:val="19"/>
+                <w:lang w:val="es-PE"/>
+              </w:rPr>
+              <w:t>if</w:t>
+            </w:r>
+            <w:r>
+              <w:rPr>
+                <w:rFonts w:ascii="Cascadia Mono" w:hAnsi="Cascadia Mono" w:cs="Cascadia Mono"/>
+                <w:color w:val="000000"/>
+                <w:sz w:val="19"/>
+                <w:szCs w:val="19"/>
+                <w:lang w:val="es-PE"/>
+              </w:rPr>
+              <w:t xml:space="preserve"> (!validator.GameOver()) </w:t>
+            </w:r>
+            <w:r>
+              <w:rPr>
+                <w:rFonts w:ascii="Cascadia Mono" w:hAnsi="Cascadia Mono" w:cs="Cascadia Mono"/>
+                <w:color w:val="008000"/>
+                <w:sz w:val="19"/>
+                <w:szCs w:val="19"/>
+                <w:lang w:val="es-PE"/>
+              </w:rPr>
+              <w:t>// Si es el estado de juego es JUGANDO</w:t>
+            </w:r>
+          </w:p>
+          <w:p>
+            <w:pPr>
+              <w:autoSpaceDE w:val="0"/>
+              <w:autoSpaceDN w:val="0"/>
+              <w:adjustRightInd w:val="0"/>
+              <w:rPr>
+                <w:rFonts w:ascii="Cascadia Mono" w:hAnsi="Cascadia Mono" w:cs="Cascadia Mono"/>
+                <w:color w:val="000000"/>
+                <w:sz w:val="19"/>
+                <w:szCs w:val="19"/>
+              </w:rPr>
+            </w:pPr>
+            <w:r>
+              <w:rPr>
+                <w:rFonts w:ascii="Cascadia Mono" w:hAnsi="Cascadia Mono" w:cs="Cascadia Mono"/>
+                <w:color w:val="000000"/>
+                <w:sz w:val="19"/>
+                <w:szCs w:val="19"/>
+                <w:lang w:val="es-PE"/>
+              </w:rPr>
+              <w:t xml:space="preserve">    </w:t>
+            </w:r>
+            <w:r>
+              <w:rPr>
+                <w:rFonts w:ascii="Cascadia Mono" w:hAnsi="Cascadia Mono" w:cs="Cascadia Mono"/>
+                <w:color w:val="000000"/>
+                <w:sz w:val="19"/>
+                <w:szCs w:val="19"/>
+              </w:rPr>
+              <w:t>{</w:t>
+            </w:r>
+          </w:p>
+          <w:p>
+            <w:pPr>
+              <w:autoSpaceDE w:val="0"/>
+              <w:autoSpaceDN w:val="0"/>
+              <w:adjustRightInd w:val="0"/>
+              <w:rPr>
+                <w:rFonts w:ascii="Cascadia Mono" w:hAnsi="Cascadia Mono" w:cs="Cascadia Mono"/>
+                <w:color w:val="000000"/>
+                <w:sz w:val="19"/>
+                <w:szCs w:val="19"/>
+              </w:rPr>
+            </w:pPr>
+            <w:r>
+              <w:rPr>
+                <w:rFonts w:ascii="Cascadia Mono" w:hAnsi="Cascadia Mono" w:cs="Cascadia Mono"/>
+                <w:color w:val="000000"/>
+                <w:sz w:val="19"/>
+                <w:szCs w:val="19"/>
+              </w:rPr>
+              <w:t xml:space="preserve">        </w:t>
+            </w:r>
+            <w:r>
+              <w:rPr>
+                <w:rFonts w:ascii="Cascadia Mono" w:hAnsi="Cascadia Mono" w:cs="Cascadia Mono"/>
+                <w:color w:val="0000FF"/>
+                <w:sz w:val="19"/>
+                <w:szCs w:val="19"/>
+              </w:rPr>
+              <w:t>if</w:t>
+            </w:r>
+            <w:r>
+              <w:rPr>
+                <w:rFonts w:ascii="Cascadia Mono" w:hAnsi="Cascadia Mono" w:cs="Cascadia Mono"/>
+                <w:color w:val="000000"/>
+                <w:sz w:val="19"/>
+                <w:szCs w:val="19"/>
+              </w:rPr>
+              <w:t xml:space="preserve"> (row &gt;= 0 &amp;&amp; row &lt; tablero.Tamanio &amp;&amp; column &gt;= 0 &amp;&amp; column &lt; tablero.Tamanio</w:t>
+            </w:r>
+          </w:p>
+          <w:p>
+            <w:pPr>
+              <w:autoSpaceDE w:val="0"/>
+              <w:autoSpaceDN w:val="0"/>
+              <w:adjustRightInd w:val="0"/>
+              <w:rPr>
+                <w:rFonts w:ascii="Cascadia Mono" w:hAnsi="Cascadia Mono" w:cs="Cascadia Mono"/>
+                <w:color w:val="000000"/>
+                <w:sz w:val="19"/>
+                <w:szCs w:val="19"/>
+              </w:rPr>
+            </w:pPr>
+            <w:r>
+              <w:rPr>
+                <w:rFonts w:ascii="Cascadia Mono" w:hAnsi="Cascadia Mono" w:cs="Cascadia Mono"/>
+                <w:color w:val="000000"/>
+                <w:sz w:val="19"/>
+                <w:szCs w:val="19"/>
+              </w:rPr>
+              <w:t xml:space="preserve">            &amp;&amp; tablero.GetCell(row, column) == 0)</w:t>
+            </w:r>
+          </w:p>
+          <w:p>
+            <w:pPr>
+              <w:autoSpaceDE w:val="0"/>
+              <w:autoSpaceDN w:val="0"/>
+              <w:adjustRightInd w:val="0"/>
+              <w:rPr>
+                <w:rFonts w:ascii="Cascadia Mono" w:hAnsi="Cascadia Mono" w:cs="Cascadia Mono"/>
+                <w:color w:val="000000"/>
+                <w:sz w:val="19"/>
+                <w:szCs w:val="19"/>
+              </w:rPr>
+            </w:pPr>
+            <w:r>
+              <w:rPr>
+                <w:rFonts w:ascii="Cascadia Mono" w:hAnsi="Cascadia Mono" w:cs="Cascadia Mono"/>
+                <w:color w:val="000000"/>
+                <w:sz w:val="19"/>
+                <w:szCs w:val="19"/>
+              </w:rPr>
+              <w:t xml:space="preserve">        {</w:t>
+            </w:r>
+          </w:p>
+          <w:p>
+            <w:pPr>
+              <w:autoSpaceDE w:val="0"/>
+              <w:autoSpaceDN w:val="0"/>
+              <w:adjustRightInd w:val="0"/>
+              <w:rPr>
+                <w:rFonts w:ascii="Cascadia Mono" w:hAnsi="Cascadia Mono" w:cs="Cascadia Mono"/>
+                <w:color w:val="000000"/>
+                <w:sz w:val="19"/>
+                <w:szCs w:val="19"/>
+              </w:rPr>
+            </w:pPr>
+            <w:r>
+              <w:rPr>
+                <w:rFonts w:ascii="Cascadia Mono" w:hAnsi="Cascadia Mono" w:cs="Cascadia Mono"/>
+                <w:color w:val="000000"/>
+                <w:sz w:val="19"/>
+                <w:szCs w:val="19"/>
+              </w:rPr>
+              <w:t xml:space="preserve">            tablero.ValidMove = </w:t>
+            </w:r>
+            <w:r>
+              <w:rPr>
+                <w:rFonts w:ascii="Cascadia Mono" w:hAnsi="Cascadia Mono" w:cs="Cascadia Mono"/>
+                <w:color w:val="0000FF"/>
+                <w:sz w:val="19"/>
+                <w:szCs w:val="19"/>
+              </w:rPr>
+              <w:t>true</w:t>
+            </w:r>
+            <w:r>
+              <w:rPr>
+                <w:rFonts w:ascii="Cascadia Mono" w:hAnsi="Cascadia Mono" w:cs="Cascadia Mono"/>
+                <w:color w:val="000000"/>
+                <w:sz w:val="19"/>
+                <w:szCs w:val="19"/>
+              </w:rPr>
+              <w:t>;</w:t>
+            </w:r>
+          </w:p>
+          <w:p>
+            <w:pPr>
+              <w:autoSpaceDE w:val="0"/>
+              <w:autoSpaceDN w:val="0"/>
+              <w:adjustRightInd w:val="0"/>
+              <w:rPr>
+                <w:rFonts w:ascii="Cascadia Mono" w:hAnsi="Cascadia Mono" w:cs="Cascadia Mono"/>
+                <w:color w:val="000000"/>
+                <w:sz w:val="19"/>
+                <w:szCs w:val="19"/>
+                <w:lang w:val="es-PE"/>
+              </w:rPr>
+            </w:pPr>
+            <w:r>
+              <w:rPr>
+                <w:rFonts w:ascii="Cascadia Mono" w:hAnsi="Cascadia Mono" w:cs="Cascadia Mono"/>
+                <w:color w:val="000000"/>
+                <w:sz w:val="19"/>
+                <w:szCs w:val="19"/>
+              </w:rPr>
+              <w:t xml:space="preserve">            </w:t>
+            </w:r>
+            <w:r>
+              <w:rPr>
+                <w:rFonts w:ascii="Cascadia Mono" w:hAnsi="Cascadia Mono" w:cs="Cascadia Mono"/>
+                <w:color w:val="000000"/>
+                <w:sz w:val="19"/>
+                <w:szCs w:val="19"/>
+                <w:lang w:val="es-PE"/>
+              </w:rPr>
+              <w:t>tablero.Ficha = _ficha;</w:t>
+            </w:r>
+          </w:p>
+          <w:p>
+            <w:pPr>
+              <w:autoSpaceDE w:val="0"/>
+              <w:autoSpaceDN w:val="0"/>
+              <w:adjustRightInd w:val="0"/>
+              <w:rPr>
+                <w:rFonts w:ascii="Cascadia Mono" w:hAnsi="Cascadia Mono" w:cs="Cascadia Mono"/>
+                <w:color w:val="000000"/>
+                <w:sz w:val="19"/>
+                <w:szCs w:val="19"/>
+                <w:lang w:val="es-PE"/>
+              </w:rPr>
+            </w:pPr>
+            <w:r>
+              <w:rPr>
+                <w:rFonts w:ascii="Cascadia Mono" w:hAnsi="Cascadia Mono" w:cs="Cascadia Mono"/>
+                <w:color w:val="000000"/>
+                <w:sz w:val="19"/>
+                <w:szCs w:val="19"/>
+                <w:lang w:val="es-PE"/>
+              </w:rPr>
+              <w:t xml:space="preserve">            tablero.Grid[row, column] = _ficha;</w:t>
+            </w:r>
+          </w:p>
+          <w:p>
+            <w:pPr>
+              <w:autoSpaceDE w:val="0"/>
+              <w:autoSpaceDN w:val="0"/>
+              <w:adjustRightInd w:val="0"/>
+              <w:rPr>
+                <w:rFonts w:ascii="Cascadia Mono" w:hAnsi="Cascadia Mono" w:cs="Cascadia Mono"/>
+                <w:color w:val="000000"/>
+                <w:sz w:val="19"/>
+                <w:szCs w:val="19"/>
+                <w:lang w:val="es-PE"/>
+              </w:rPr>
+            </w:pPr>
+            <w:r>
+              <w:rPr>
+                <w:rFonts w:ascii="Cascadia Mono" w:hAnsi="Cascadia Mono" w:cs="Cascadia Mono"/>
+                <w:color w:val="000000"/>
+                <w:sz w:val="19"/>
+                <w:szCs w:val="19"/>
+                <w:lang w:val="es-PE"/>
+              </w:rPr>
+              <w:t xml:space="preserve">            </w:t>
+            </w:r>
+            <w:r>
+              <w:rPr>
+                <w:rFonts w:ascii="Cascadia Mono" w:hAnsi="Cascadia Mono" w:cs="Cascadia Mono"/>
+                <w:color w:val="0000FF"/>
+                <w:sz w:val="19"/>
+                <w:szCs w:val="19"/>
+                <w:lang w:val="es-PE"/>
+              </w:rPr>
+              <w:t>if</w:t>
+            </w:r>
+            <w:r>
+              <w:rPr>
+                <w:rFonts w:ascii="Cascadia Mono" w:hAnsi="Cascadia Mono" w:cs="Cascadia Mono"/>
+                <w:color w:val="000000"/>
+                <w:sz w:val="19"/>
+                <w:szCs w:val="19"/>
+                <w:lang w:val="es-PE"/>
+              </w:rPr>
+              <w:t xml:space="preserve"> (validator.HasOnePoint(row, column, tablero.Ficha) || validator.FullBoard()) </w:t>
+            </w:r>
+            <w:r>
+              <w:rPr>
+                <w:rFonts w:ascii="Cascadia Mono" w:hAnsi="Cascadia Mono" w:cs="Cascadia Mono"/>
+                <w:color w:val="008000"/>
+                <w:sz w:val="19"/>
+                <w:szCs w:val="19"/>
+                <w:lang w:val="es-PE"/>
+              </w:rPr>
+              <w:t xml:space="preserve">// Cuando se ha hecho ganado 1 punto </w:t>
+            </w:r>
+          </w:p>
+          <w:p>
+            <w:pPr>
+              <w:autoSpaceDE w:val="0"/>
+              <w:autoSpaceDN w:val="0"/>
+              <w:adjustRightInd w:val="0"/>
+              <w:rPr>
+                <w:rFonts w:ascii="Cascadia Mono" w:hAnsi="Cascadia Mono" w:cs="Cascadia Mono"/>
+                <w:color w:val="000000"/>
+                <w:sz w:val="19"/>
+                <w:szCs w:val="19"/>
+                <w:lang w:val="es-PE"/>
+              </w:rPr>
+            </w:pPr>
+            <w:r>
+              <w:rPr>
+                <w:rFonts w:ascii="Cascadia Mono" w:hAnsi="Cascadia Mono" w:cs="Cascadia Mono"/>
+                <w:color w:val="000000"/>
+                <w:sz w:val="19"/>
+                <w:szCs w:val="19"/>
+                <w:lang w:val="es-PE"/>
+              </w:rPr>
+              <w:t xml:space="preserve">            {</w:t>
+            </w:r>
+          </w:p>
+          <w:p>
+            <w:pPr>
+              <w:autoSpaceDE w:val="0"/>
+              <w:autoSpaceDN w:val="0"/>
+              <w:adjustRightInd w:val="0"/>
+              <w:rPr>
+                <w:rFonts w:ascii="Cascadia Mono" w:hAnsi="Cascadia Mono" w:cs="Cascadia Mono"/>
+                <w:color w:val="000000"/>
+                <w:sz w:val="19"/>
+                <w:szCs w:val="19"/>
+                <w:lang w:val="es-PE"/>
+              </w:rPr>
+            </w:pPr>
+            <w:r>
+              <w:rPr>
+                <w:rFonts w:ascii="Cascadia Mono" w:hAnsi="Cascadia Mono" w:cs="Cascadia Mono"/>
+                <w:color w:val="000000"/>
+                <w:sz w:val="19"/>
+                <w:szCs w:val="19"/>
+                <w:lang w:val="es-PE"/>
+              </w:rPr>
+              <w:t xml:space="preserve">                FinalGameState();</w:t>
+            </w:r>
+          </w:p>
+          <w:p>
+            <w:pPr>
+              <w:autoSpaceDE w:val="0"/>
+              <w:autoSpaceDN w:val="0"/>
+              <w:adjustRightInd w:val="0"/>
+              <w:rPr>
+                <w:rFonts w:ascii="Cascadia Mono" w:hAnsi="Cascadia Mono" w:cs="Cascadia Mono"/>
+                <w:color w:val="000000"/>
+                <w:sz w:val="19"/>
+                <w:szCs w:val="19"/>
+                <w:lang w:val="es-PE"/>
+              </w:rPr>
+            </w:pPr>
+            <w:r>
+              <w:rPr>
+                <w:rFonts w:ascii="Cascadia Mono" w:hAnsi="Cascadia Mono" w:cs="Cascadia Mono"/>
+                <w:color w:val="000000"/>
+                <w:sz w:val="19"/>
+                <w:szCs w:val="19"/>
+                <w:lang w:val="es-PE"/>
+              </w:rPr>
+              <w:t xml:space="preserve">            }</w:t>
+            </w:r>
+          </w:p>
+          <w:p>
+            <w:pPr>
+              <w:autoSpaceDE w:val="0"/>
+              <w:autoSpaceDN w:val="0"/>
+              <w:adjustRightInd w:val="0"/>
+              <w:rPr>
+                <w:rFonts w:ascii="Cascadia Mono" w:hAnsi="Cascadia Mono" w:cs="Cascadia Mono"/>
+                <w:color w:val="000000"/>
+                <w:sz w:val="19"/>
+                <w:szCs w:val="19"/>
+                <w:lang w:val="es-PE"/>
+              </w:rPr>
+            </w:pPr>
+            <w:r>
+              <w:rPr>
+                <w:rFonts w:ascii="Cascadia Mono" w:hAnsi="Cascadia Mono" w:cs="Cascadia Mono"/>
+                <w:color w:val="000000"/>
+                <w:sz w:val="19"/>
+                <w:szCs w:val="19"/>
+                <w:lang w:val="es-PE"/>
+              </w:rPr>
+              <w:t xml:space="preserve">            </w:t>
+            </w:r>
+            <w:r>
+              <w:rPr>
+                <w:rFonts w:ascii="Cascadia Mono" w:hAnsi="Cascadia Mono" w:cs="Cascadia Mono"/>
+                <w:color w:val="0000FF"/>
+                <w:sz w:val="19"/>
+                <w:szCs w:val="19"/>
+                <w:lang w:val="es-PE"/>
+              </w:rPr>
+              <w:t>if</w:t>
+            </w:r>
+            <w:r>
+              <w:rPr>
+                <w:rFonts w:ascii="Cascadia Mono" w:hAnsi="Cascadia Mono" w:cs="Cascadia Mono"/>
+                <w:color w:val="000000"/>
+                <w:sz w:val="19"/>
+                <w:szCs w:val="19"/>
+                <w:lang w:val="es-PE"/>
+              </w:rPr>
+              <w:t xml:space="preserve"> (tablero.EstadoDeJuego == GameState.JUGANDO)</w:t>
+            </w:r>
+          </w:p>
+          <w:p>
+            <w:pPr>
+              <w:autoSpaceDE w:val="0"/>
+              <w:autoSpaceDN w:val="0"/>
+              <w:adjustRightInd w:val="0"/>
+              <w:rPr>
+                <w:rFonts w:ascii="Cascadia Mono" w:hAnsi="Cascadia Mono" w:cs="Cascadia Mono"/>
+                <w:color w:val="000000"/>
+                <w:sz w:val="19"/>
+                <w:szCs w:val="19"/>
+                <w:lang w:val="es-PE"/>
+              </w:rPr>
+            </w:pPr>
+            <w:r>
+              <w:rPr>
+                <w:rFonts w:ascii="Cascadia Mono" w:hAnsi="Cascadia Mono" w:cs="Cascadia Mono"/>
+                <w:color w:val="000000"/>
+                <w:sz w:val="19"/>
+                <w:szCs w:val="19"/>
+                <w:lang w:val="es-PE"/>
+              </w:rPr>
+              <w:t xml:space="preserve">            {</w:t>
+            </w:r>
+          </w:p>
+          <w:p>
+            <w:pPr>
+              <w:autoSpaceDE w:val="0"/>
+              <w:autoSpaceDN w:val="0"/>
+              <w:adjustRightInd w:val="0"/>
+              <w:rPr>
+                <w:rFonts w:ascii="Cascadia Mono" w:hAnsi="Cascadia Mono" w:cs="Cascadia Mono"/>
+                <w:color w:val="000000"/>
+                <w:sz w:val="19"/>
+                <w:szCs w:val="19"/>
+                <w:lang w:val="es-PE"/>
+              </w:rPr>
+            </w:pPr>
+            <w:r>
+              <w:rPr>
+                <w:rFonts w:ascii="Cascadia Mono" w:hAnsi="Cascadia Mono" w:cs="Cascadia Mono"/>
+                <w:color w:val="000000"/>
+                <w:sz w:val="19"/>
+                <w:szCs w:val="19"/>
+                <w:lang w:val="es-PE"/>
+              </w:rPr>
+              <w:t xml:space="preserve">                tablero.Turno = (tablero.Turno == Jugador.JAZUL) ? Jugador.JROJO : Jugador.JAZUL;</w:t>
+            </w:r>
+          </w:p>
+          <w:p>
+            <w:pPr>
+              <w:autoSpaceDE w:val="0"/>
+              <w:autoSpaceDN w:val="0"/>
+              <w:adjustRightInd w:val="0"/>
+              <w:rPr>
+                <w:rFonts w:ascii="Cascadia Mono" w:hAnsi="Cascadia Mono" w:cs="Cascadia Mono"/>
+                <w:color w:val="000000"/>
+                <w:sz w:val="19"/>
+                <w:szCs w:val="19"/>
+                <w:lang w:val="es-PE"/>
+              </w:rPr>
+            </w:pPr>
+            <w:r>
+              <w:rPr>
+                <w:rFonts w:ascii="Cascadia Mono" w:hAnsi="Cascadia Mono" w:cs="Cascadia Mono"/>
+                <w:color w:val="000000"/>
+                <w:sz w:val="19"/>
+                <w:szCs w:val="19"/>
+                <w:lang w:val="es-PE"/>
+              </w:rPr>
+              <w:t xml:space="preserve">            }</w:t>
+            </w:r>
+          </w:p>
+          <w:p>
+            <w:pPr>
+              <w:autoSpaceDE w:val="0"/>
+              <w:autoSpaceDN w:val="0"/>
+              <w:adjustRightInd w:val="0"/>
+              <w:rPr>
+                <w:rFonts w:ascii="Cascadia Mono" w:hAnsi="Cascadia Mono" w:cs="Cascadia Mono"/>
+                <w:color w:val="000000"/>
+                <w:sz w:val="19"/>
+                <w:szCs w:val="19"/>
+                <w:lang w:val="es-PE"/>
+              </w:rPr>
+            </w:pPr>
+            <w:r>
+              <w:rPr>
+                <w:rFonts w:ascii="Cascadia Mono" w:hAnsi="Cascadia Mono" w:cs="Cascadia Mono"/>
+                <w:color w:val="000000"/>
+                <w:sz w:val="19"/>
+                <w:szCs w:val="19"/>
+                <w:lang w:val="es-PE"/>
+              </w:rPr>
+              <w:t xml:space="preserve">        }</w:t>
+            </w:r>
+          </w:p>
+          <w:p>
+            <w:pPr>
+              <w:autoSpaceDE w:val="0"/>
+              <w:autoSpaceDN w:val="0"/>
+              <w:adjustRightInd w:val="0"/>
+              <w:rPr>
+                <w:rFonts w:ascii="Cascadia Mono" w:hAnsi="Cascadia Mono" w:cs="Cascadia Mono"/>
+                <w:color w:val="000000"/>
+                <w:sz w:val="19"/>
+                <w:szCs w:val="19"/>
+                <w:lang w:val="es-PE"/>
+              </w:rPr>
+            </w:pPr>
+            <w:r>
+              <w:rPr>
+                <w:rFonts w:ascii="Cascadia Mono" w:hAnsi="Cascadia Mono" w:cs="Cascadia Mono"/>
+                <w:color w:val="000000"/>
+                <w:sz w:val="19"/>
+                <w:szCs w:val="19"/>
+                <w:lang w:val="es-PE"/>
+              </w:rPr>
+              <w:t xml:space="preserve">        </w:t>
+            </w:r>
+            <w:r>
+              <w:rPr>
+                <w:rFonts w:ascii="Cascadia Mono" w:hAnsi="Cascadia Mono" w:cs="Cascadia Mono"/>
+                <w:color w:val="0000FF"/>
+                <w:sz w:val="19"/>
+                <w:szCs w:val="19"/>
+                <w:lang w:val="es-PE"/>
+              </w:rPr>
+              <w:t>else</w:t>
+            </w:r>
+          </w:p>
+          <w:p>
+            <w:pPr>
+              <w:autoSpaceDE w:val="0"/>
+              <w:autoSpaceDN w:val="0"/>
+              <w:adjustRightInd w:val="0"/>
+              <w:rPr>
+                <w:rFonts w:ascii="Cascadia Mono" w:hAnsi="Cascadia Mono" w:cs="Cascadia Mono"/>
+                <w:color w:val="000000"/>
+                <w:sz w:val="19"/>
+                <w:szCs w:val="19"/>
+                <w:lang w:val="es-PE"/>
+              </w:rPr>
+            </w:pPr>
+            <w:r>
+              <w:rPr>
+                <w:rFonts w:ascii="Cascadia Mono" w:hAnsi="Cascadia Mono" w:cs="Cascadia Mono"/>
+                <w:color w:val="000000"/>
+                <w:sz w:val="19"/>
+                <w:szCs w:val="19"/>
+                <w:lang w:val="es-PE"/>
+              </w:rPr>
+              <w:t xml:space="preserve">        {</w:t>
+            </w:r>
+          </w:p>
+          <w:p>
+            <w:pPr>
+              <w:autoSpaceDE w:val="0"/>
+              <w:autoSpaceDN w:val="0"/>
+              <w:adjustRightInd w:val="0"/>
+              <w:rPr>
+                <w:rFonts w:ascii="Cascadia Mono" w:hAnsi="Cascadia Mono" w:cs="Cascadia Mono"/>
+                <w:color w:val="000000"/>
+                <w:sz w:val="19"/>
+                <w:szCs w:val="19"/>
+                <w:lang w:val="es-PE"/>
+              </w:rPr>
+            </w:pPr>
+            <w:r>
+              <w:rPr>
+                <w:rFonts w:ascii="Cascadia Mono" w:hAnsi="Cascadia Mono" w:cs="Cascadia Mono"/>
+                <w:color w:val="000000"/>
+                <w:sz w:val="19"/>
+                <w:szCs w:val="19"/>
+                <w:lang w:val="es-PE"/>
+              </w:rPr>
+              <w:t xml:space="preserve">            tablero.ValidMove = </w:t>
+            </w:r>
+            <w:r>
+              <w:rPr>
+                <w:rFonts w:ascii="Cascadia Mono" w:hAnsi="Cascadia Mono" w:cs="Cascadia Mono"/>
+                <w:color w:val="0000FF"/>
+                <w:sz w:val="19"/>
+                <w:szCs w:val="19"/>
+                <w:lang w:val="es-PE"/>
+              </w:rPr>
+              <w:t>false</w:t>
+            </w:r>
+            <w:r>
+              <w:rPr>
+                <w:rFonts w:ascii="Cascadia Mono" w:hAnsi="Cascadia Mono" w:cs="Cascadia Mono"/>
+                <w:color w:val="000000"/>
+                <w:sz w:val="19"/>
+                <w:szCs w:val="19"/>
+                <w:lang w:val="es-PE"/>
+              </w:rPr>
+              <w:t>;</w:t>
+            </w:r>
+          </w:p>
+          <w:p>
+            <w:pPr>
+              <w:autoSpaceDE w:val="0"/>
+              <w:autoSpaceDN w:val="0"/>
+              <w:adjustRightInd w:val="0"/>
+              <w:rPr>
+                <w:rFonts w:ascii="Cascadia Mono" w:hAnsi="Cascadia Mono" w:cs="Cascadia Mono"/>
+                <w:color w:val="000000"/>
+                <w:sz w:val="19"/>
+                <w:szCs w:val="19"/>
+                <w:lang w:val="es-PE"/>
+              </w:rPr>
+            </w:pPr>
+            <w:r>
+              <w:rPr>
+                <w:rFonts w:ascii="Cascadia Mono" w:hAnsi="Cascadia Mono" w:cs="Cascadia Mono"/>
+                <w:color w:val="000000"/>
+                <w:sz w:val="19"/>
+                <w:szCs w:val="19"/>
+                <w:lang w:val="es-PE"/>
+              </w:rPr>
+              <w:t xml:space="preserve">        }</w:t>
+            </w:r>
+          </w:p>
+          <w:p>
+            <w:pPr>
+              <w:autoSpaceDE w:val="0"/>
+              <w:autoSpaceDN w:val="0"/>
+              <w:adjustRightInd w:val="0"/>
+              <w:rPr>
+                <w:rFonts w:ascii="Cascadia Mono" w:hAnsi="Cascadia Mono" w:cs="Cascadia Mono"/>
+                <w:color w:val="000000"/>
+                <w:sz w:val="19"/>
+                <w:szCs w:val="19"/>
+                <w:lang w:val="es-PE"/>
+              </w:rPr>
+            </w:pPr>
+            <w:r>
+              <w:rPr>
+                <w:rFonts w:ascii="Cascadia Mono" w:hAnsi="Cascadia Mono" w:cs="Cascadia Mono"/>
+                <w:color w:val="000000"/>
+                <w:sz w:val="19"/>
+                <w:szCs w:val="19"/>
+                <w:lang w:val="es-PE"/>
+              </w:rPr>
+              <w:t xml:space="preserve">    }</w:t>
+            </w:r>
+          </w:p>
+          <w:p>
+            <w:pPr>
+              <w:autoSpaceDE w:val="0"/>
+              <w:autoSpaceDN w:val="0"/>
+              <w:adjustRightInd w:val="0"/>
+              <w:rPr>
+                <w:rFonts w:ascii="Cascadia Mono" w:hAnsi="Cascadia Mono" w:cs="Cascadia Mono"/>
+                <w:color w:val="000000"/>
+                <w:sz w:val="19"/>
+                <w:szCs w:val="19"/>
+                <w:lang w:val="es-PE"/>
+              </w:rPr>
+            </w:pPr>
+            <w:r>
+              <w:rPr>
+                <w:rFonts w:ascii="Cascadia Mono" w:hAnsi="Cascadia Mono" w:cs="Cascadia Mono"/>
+                <w:color w:val="000000"/>
+                <w:sz w:val="19"/>
+                <w:szCs w:val="19"/>
+                <w:lang w:val="es-PE"/>
+              </w:rPr>
+              <w:t xml:space="preserve">    </w:t>
+            </w:r>
+            <w:r>
+              <w:rPr>
+                <w:rFonts w:ascii="Cascadia Mono" w:hAnsi="Cascadia Mono" w:cs="Cascadia Mono"/>
+                <w:color w:val="0000FF"/>
+                <w:sz w:val="19"/>
+                <w:szCs w:val="19"/>
+                <w:lang w:val="es-PE"/>
+              </w:rPr>
+              <w:t>else</w:t>
+            </w:r>
+          </w:p>
+          <w:p>
+            <w:pPr>
+              <w:autoSpaceDE w:val="0"/>
+              <w:autoSpaceDN w:val="0"/>
+              <w:adjustRightInd w:val="0"/>
+              <w:rPr>
+                <w:rFonts w:ascii="Cascadia Mono" w:hAnsi="Cascadia Mono" w:cs="Cascadia Mono"/>
+                <w:color w:val="000000"/>
+                <w:sz w:val="19"/>
+                <w:szCs w:val="19"/>
+                <w:lang w:val="es-PE"/>
+              </w:rPr>
+            </w:pPr>
+            <w:r>
+              <w:rPr>
+                <w:rFonts w:ascii="Cascadia Mono" w:hAnsi="Cascadia Mono" w:cs="Cascadia Mono"/>
+                <w:color w:val="000000"/>
+                <w:sz w:val="19"/>
+                <w:szCs w:val="19"/>
+                <w:lang w:val="es-PE"/>
+              </w:rPr>
+              <w:t xml:space="preserve">    {</w:t>
+            </w:r>
+          </w:p>
+          <w:p>
+            <w:pPr>
+              <w:autoSpaceDE w:val="0"/>
+              <w:autoSpaceDN w:val="0"/>
+              <w:adjustRightInd w:val="0"/>
+              <w:rPr>
+                <w:rFonts w:ascii="Cascadia Mono" w:hAnsi="Cascadia Mono" w:cs="Cascadia Mono"/>
+                <w:color w:val="000000"/>
+                <w:sz w:val="19"/>
+                <w:szCs w:val="19"/>
+                <w:lang w:val="es-PE"/>
+              </w:rPr>
+            </w:pPr>
+            <w:r>
+              <w:rPr>
+                <w:rFonts w:ascii="Cascadia Mono" w:hAnsi="Cascadia Mono" w:cs="Cascadia Mono"/>
+                <w:color w:val="000000"/>
+                <w:sz w:val="19"/>
+                <w:szCs w:val="19"/>
+                <w:lang w:val="es-PE"/>
+              </w:rPr>
+              <w:t xml:space="preserve">        tablero.ValidMove = </w:t>
+            </w:r>
+            <w:r>
+              <w:rPr>
+                <w:rFonts w:ascii="Cascadia Mono" w:hAnsi="Cascadia Mono" w:cs="Cascadia Mono"/>
+                <w:color w:val="0000FF"/>
+                <w:sz w:val="19"/>
+                <w:szCs w:val="19"/>
+                <w:lang w:val="es-PE"/>
+              </w:rPr>
+              <w:t>false</w:t>
+            </w:r>
+            <w:r>
+              <w:rPr>
+                <w:rFonts w:ascii="Cascadia Mono" w:hAnsi="Cascadia Mono" w:cs="Cascadia Mono"/>
+                <w:color w:val="000000"/>
+                <w:sz w:val="19"/>
+                <w:szCs w:val="19"/>
+                <w:lang w:val="es-PE"/>
+              </w:rPr>
+              <w:t>;</w:t>
+            </w:r>
+          </w:p>
+          <w:p>
+            <w:pPr>
+              <w:autoSpaceDE w:val="0"/>
+              <w:autoSpaceDN w:val="0"/>
+              <w:adjustRightInd w:val="0"/>
+              <w:rPr>
+                <w:rFonts w:ascii="Cascadia Mono" w:hAnsi="Cascadia Mono" w:cs="Cascadia Mono"/>
+                <w:color w:val="000000"/>
+                <w:sz w:val="19"/>
+                <w:szCs w:val="19"/>
+                <w:lang w:val="es-PE"/>
+              </w:rPr>
+            </w:pPr>
+            <w:r>
+              <w:rPr>
+                <w:rFonts w:ascii="Cascadia Mono" w:hAnsi="Cascadia Mono" w:cs="Cascadia Mono"/>
+                <w:color w:val="000000"/>
+                <w:sz w:val="19"/>
+                <w:szCs w:val="19"/>
+                <w:lang w:val="es-PE"/>
+              </w:rPr>
+              <w:t xml:space="preserve">    }</w:t>
+            </w:r>
+          </w:p>
+          <w:p>
+            <w:pPr>
+              <w:rPr>
+                <w:rFonts w:ascii="Times New Roman" w:eastAsia="Times New Roman" w:hAnsi="Times New Roman" w:cs="Times New Roman"/>
+                <w:sz w:val="20"/>
+                <w:szCs w:val="20"/>
+                <w:lang w:val="es-PE"/>
+              </w:rPr>
+            </w:pPr>
+            <w:r>
+              <w:rPr>
+                <w:rFonts w:ascii="Cascadia Mono" w:hAnsi="Cascadia Mono" w:cs="Cascadia Mono"/>
+                <w:color w:val="000000"/>
+                <w:sz w:val="19"/>
+                <w:szCs w:val="19"/>
+                <w:lang w:val="es-PE"/>
+              </w:rPr>
+              <w:t>}</w:t>
+            </w:r>
           </w:p>
         </w:tc>
         <w:tc>
@@ -6635,6 +8082,142 @@
           </w:tcPr>
           <w:p>
             <w:pPr>
+              <w:autoSpaceDE w:val="0"/>
+              <w:autoSpaceDN w:val="0"/>
+              <w:adjustRightInd w:val="0"/>
+              <w:rPr>
+                <w:rFonts w:ascii="Cascadia Mono" w:hAnsi="Cascadia Mono" w:cs="Cascadia Mono"/>
+                <w:color w:val="000000"/>
+                <w:sz w:val="19"/>
+                <w:szCs w:val="19"/>
+                <w:lang w:val="es-PE"/>
+              </w:rPr>
+            </w:pPr>
+            <w:r>
+              <w:rPr>
+                <w:rFonts w:ascii="Cascadia Mono" w:hAnsi="Cascadia Mono" w:cs="Cascadia Mono"/>
+                <w:color w:val="000000"/>
+                <w:sz w:val="19"/>
+                <w:szCs w:val="19"/>
+                <w:lang w:val="es-PE"/>
+              </w:rPr>
+              <w:t xml:space="preserve">            </w:t>
+            </w:r>
+            <w:r>
+              <w:rPr>
+                <w:rFonts w:ascii="Cascadia Mono" w:hAnsi="Cascadia Mono" w:cs="Cascadia Mono"/>
+                <w:color w:val="0000FF"/>
+                <w:sz w:val="19"/>
+                <w:szCs w:val="19"/>
+                <w:lang w:val="es-PE"/>
+              </w:rPr>
+              <w:t>if</w:t>
+            </w:r>
+            <w:r>
+              <w:rPr>
+                <w:rFonts w:ascii="Cascadia Mono" w:hAnsi="Cascadia Mono" w:cs="Cascadia Mono"/>
+                <w:color w:val="000000"/>
+                <w:sz w:val="19"/>
+                <w:szCs w:val="19"/>
+                <w:lang w:val="es-PE"/>
+              </w:rPr>
+              <w:t xml:space="preserve"> (validator.HasOnePoint(row, column, tablero.Ficha) || validator.FullBoard()) </w:t>
+            </w:r>
+            <w:r>
+              <w:rPr>
+                <w:rFonts w:ascii="Cascadia Mono" w:hAnsi="Cascadia Mono" w:cs="Cascadia Mono"/>
+                <w:color w:val="008000"/>
+                <w:sz w:val="19"/>
+                <w:szCs w:val="19"/>
+                <w:lang w:val="es-PE"/>
+              </w:rPr>
+              <w:t xml:space="preserve">// Cuando se ha hecho ganado 1 punto </w:t>
+            </w:r>
+          </w:p>
+          <w:p>
+            <w:pPr>
+              <w:autoSpaceDE w:val="0"/>
+              <w:autoSpaceDN w:val="0"/>
+              <w:adjustRightInd w:val="0"/>
+              <w:rPr>
+                <w:rFonts w:ascii="Cascadia Mono" w:hAnsi="Cascadia Mono" w:cs="Cascadia Mono"/>
+                <w:color w:val="000000"/>
+                <w:sz w:val="19"/>
+                <w:szCs w:val="19"/>
+                <w:lang w:val="es-PE"/>
+              </w:rPr>
+            </w:pPr>
+            <w:r>
+              <w:rPr>
+                <w:rFonts w:ascii="Cascadia Mono" w:hAnsi="Cascadia Mono" w:cs="Cascadia Mono"/>
+                <w:color w:val="000000"/>
+                <w:sz w:val="19"/>
+                <w:szCs w:val="19"/>
+                <w:lang w:val="es-PE"/>
+              </w:rPr>
+              <w:t xml:space="preserve">            {</w:t>
+            </w:r>
+          </w:p>
+          <w:p>
+            <w:pPr>
+              <w:autoSpaceDE w:val="0"/>
+              <w:autoSpaceDN w:val="0"/>
+              <w:adjustRightInd w:val="0"/>
+              <w:rPr>
+                <w:rFonts w:ascii="Cascadia Mono" w:hAnsi="Cascadia Mono" w:cs="Cascadia Mono"/>
+                <w:color w:val="000000"/>
+                <w:sz w:val="19"/>
+                <w:szCs w:val="19"/>
+                <w:lang w:val="es-PE"/>
+              </w:rPr>
+            </w:pPr>
+            <w:r>
+              <w:rPr>
+                <w:rFonts w:ascii="Cascadia Mono" w:hAnsi="Cascadia Mono" w:cs="Cascadia Mono"/>
+                <w:color w:val="000000"/>
+                <w:sz w:val="19"/>
+                <w:szCs w:val="19"/>
+                <w:lang w:val="es-PE"/>
+              </w:rPr>
+              <w:t xml:space="preserve">                FinalGameState();</w:t>
+            </w:r>
+          </w:p>
+          <w:p>
+            <w:pPr>
+              <w:autoSpaceDE w:val="0"/>
+              <w:autoSpaceDN w:val="0"/>
+              <w:adjustRightInd w:val="0"/>
+              <w:rPr>
+                <w:rFonts w:ascii="Cascadia Mono" w:hAnsi="Cascadia Mono" w:cs="Cascadia Mono"/>
+                <w:color w:val="000000"/>
+                <w:sz w:val="19"/>
+                <w:szCs w:val="19"/>
+                <w:lang w:val="es-PE"/>
+              </w:rPr>
+            </w:pPr>
+            <w:r>
+              <w:rPr>
+                <w:rFonts w:ascii="Cascadia Mono" w:hAnsi="Cascadia Mono" w:cs="Cascadia Mono"/>
+                <w:color w:val="000000"/>
+                <w:sz w:val="19"/>
+                <w:szCs w:val="19"/>
+                <w:lang w:val="es-PE"/>
+              </w:rPr>
+              <w:t xml:space="preserve">            }</w:t>
+            </w:r>
+          </w:p>
+          <w:p>
+            <w:pPr>
+              <w:rPr>
+                <w:rFonts w:ascii="Times New Roman" w:eastAsia="Times New Roman" w:hAnsi="Times New Roman" w:cs="Times New Roman"/>
+                <w:sz w:val="20"/>
+                <w:szCs w:val="20"/>
+                <w:lang w:val="es-PE"/>
+              </w:rPr>
+            </w:pPr>
+          </w:p>
+          <w:p>
+            <w:pPr>
               <w:rPr>
                 <w:rFonts w:ascii="Times New Roman" w:eastAsia="Times New Roman" w:hAnsi="Times New Roman" w:cs="Times New Roman"/>
                 <w:sz w:val="20"/>
@@ -6657,136 +8240,24 @@
                 <w:lang w:val="es-PE"/>
               </w:rPr>
             </w:pPr>
-          </w:p>
-        </w:tc>
-      </w:tr>
-      <w:tr>
-        <w:tc>
-          <w:tcPr>
-            <w:tcW w:w="1440" w:type="dxa"/>
-            <w:vMerge/>
-          </w:tcPr>
-          <w:p>
-            <w:pPr>
-              <w:widowControl w:val="0"/>
-              <w:spacing w:line="276" w:lineRule="auto"/>
-              <w:rPr>
-                <w:rFonts w:ascii="Times New Roman" w:eastAsia="Times New Roman" w:hAnsi="Times New Roman" w:cs="Times New Roman"/>
-                <w:sz w:val="20"/>
-                <w:szCs w:val="20"/>
-                <w:lang w:val="es-PE"/>
-              </w:rPr>
-            </w:pPr>
-          </w:p>
-        </w:tc>
-        <w:tc>
-          <w:tcPr>
-            <w:tcW w:w="3795" w:type="dxa"/>
-          </w:tcPr>
-          <w:p>
-            <w:pPr>
-              <w:rPr>
-                <w:rFonts w:ascii="Times New Roman" w:eastAsia="Times New Roman" w:hAnsi="Times New Roman" w:cs="Times New Roman"/>
-                <w:sz w:val="20"/>
-                <w:szCs w:val="20"/>
-                <w:lang w:val="es-PE"/>
-              </w:rPr>
-            </w:pPr>
-          </w:p>
-        </w:tc>
-        <w:tc>
-          <w:tcPr>
-            <w:tcW w:w="1875" w:type="dxa"/>
-          </w:tcPr>
-          <w:p>
-            <w:pPr>
-              <w:rPr>
-                <w:rFonts w:ascii="Times New Roman" w:eastAsia="Times New Roman" w:hAnsi="Times New Roman" w:cs="Times New Roman"/>
-                <w:sz w:val="20"/>
-                <w:szCs w:val="20"/>
-                <w:lang w:val="es-PE"/>
-              </w:rPr>
-            </w:pPr>
-          </w:p>
-        </w:tc>
-        <w:tc>
-          <w:tcPr>
-            <w:tcW w:w="3510" w:type="dxa"/>
-          </w:tcPr>
-          <w:p>
-            <w:pPr>
-              <w:rPr>
-                <w:rFonts w:ascii="Times New Roman" w:eastAsia="Times New Roman" w:hAnsi="Times New Roman" w:cs="Times New Roman"/>
-                <w:sz w:val="20"/>
-                <w:szCs w:val="20"/>
-                <w:lang w:val="es-PE"/>
-              </w:rPr>
-            </w:pPr>
-          </w:p>
-        </w:tc>
-      </w:tr>
-      <w:tr>
-        <w:tc>
-          <w:tcPr>
-            <w:tcW w:w="1440" w:type="dxa"/>
-            <w:vMerge/>
-          </w:tcPr>
-          <w:p>
-            <w:pPr>
-              <w:widowControl w:val="0"/>
-              <w:spacing w:line="276" w:lineRule="auto"/>
-              <w:rPr>
-                <w:rFonts w:ascii="Times New Roman" w:eastAsia="Times New Roman" w:hAnsi="Times New Roman" w:cs="Times New Roman"/>
-                <w:sz w:val="20"/>
-                <w:szCs w:val="20"/>
-                <w:lang w:val="es-PE"/>
-              </w:rPr>
-            </w:pPr>
-          </w:p>
-        </w:tc>
-        <w:tc>
-          <w:tcPr>
-            <w:tcW w:w="3795" w:type="dxa"/>
-          </w:tcPr>
-          <w:p>
-            <w:pPr>
-              <w:rPr>
-                <w:rFonts w:ascii="Times New Roman" w:eastAsia="Times New Roman" w:hAnsi="Times New Roman" w:cs="Times New Roman"/>
-                <w:sz w:val="20"/>
-                <w:szCs w:val="20"/>
-                <w:lang w:val="es-PE"/>
-              </w:rPr>
-            </w:pPr>
-          </w:p>
-        </w:tc>
-        <w:tc>
-          <w:tcPr>
-            <w:tcW w:w="1875" w:type="dxa"/>
-          </w:tcPr>
-          <w:p>
-            <w:pPr>
-              <w:rPr>
-                <w:rFonts w:ascii="Times New Roman" w:eastAsia="Times New Roman" w:hAnsi="Times New Roman" w:cs="Times New Roman"/>
-                <w:sz w:val="20"/>
-                <w:szCs w:val="20"/>
-                <w:lang w:val="es-PE"/>
-              </w:rPr>
-            </w:pPr>
-          </w:p>
-        </w:tc>
-        <w:tc>
-          <w:tcPr>
-            <w:tcW w:w="3510" w:type="dxa"/>
-          </w:tcPr>
-          <w:p>
-            <w:pPr>
-              <w:rPr>
-                <w:rFonts w:ascii="Times New Roman" w:eastAsia="Times New Roman" w:hAnsi="Times New Roman" w:cs="Times New Roman"/>
-                <w:sz w:val="20"/>
-                <w:szCs w:val="20"/>
-                <w:lang w:val="es-PE"/>
-              </w:rPr>
-            </w:pPr>
+            <w:r>
+              <w:rPr>
+                <w:rFonts w:ascii="Times New Roman" w:eastAsia="Times New Roman" w:hAnsi="Times New Roman" w:cs="Times New Roman"/>
+                <w:sz w:val="20"/>
+                <w:szCs w:val="20"/>
+                <w:lang w:val="es-PE"/>
+              </w:rPr>
+              <w:t>Pues cuando se obtiene un punto en la jugada que también rellena por completo el tablero</w:t>
+            </w:r>
+            <w:r>
+              <w:rPr>
+                <w:rFonts w:ascii="Times New Roman" w:eastAsia="Times New Roman" w:hAnsi="Times New Roman" w:cs="Times New Roman"/>
+                <w:sz w:val="20"/>
+                <w:szCs w:val="20"/>
+                <w:lang w:val="es-PE"/>
+              </w:rPr>
+              <w:t xml:space="preserve"> da empate en vez de dar un ganador.</w:t>
+            </w:r>
           </w:p>
         </w:tc>
       </w:tr>
@@ -6838,6 +8309,7 @@
           <w:b/>
           <w:lang w:val="es-PE"/>
         </w:rPr>
+        <w:lastRenderedPageBreak/>
         <w:t>4. Resumen de todo el código</w:t>
       </w:r>
       <w:r>
@@ -6933,7 +8405,7 @@
                 <w:szCs w:val="22"/>
                 <w:lang w:val="es-PE"/>
               </w:rPr>
-              <w:t>Código de producción o prueba?</w:t>
+              <w:t>¿Código de producción o prueba?</w:t>
             </w:r>
           </w:p>
         </w:tc>
@@ -6973,25 +8445,19 @@
                 <w:szCs w:val="22"/>
               </w:rPr>
             </w:pPr>
-          </w:p>
-        </w:tc>
-        <w:tc>
-          <w:tcPr>
-            <w:tcW w:w="3150" w:type="dxa"/>
-          </w:tcPr>
-          <w:p>
-            <w:pPr>
+            <w:r>
               <w:rPr>
                 <w:rFonts w:ascii="Times New Roman" w:eastAsia="Times New Roman" w:hAnsi="Times New Roman" w:cs="Times New Roman"/>
                 <w:sz w:val="22"/>
                 <w:szCs w:val="22"/>
               </w:rPr>
-            </w:pPr>
-          </w:p>
-        </w:tc>
-        <w:tc>
-          <w:tcPr>
-            <w:tcW w:w="1890" w:type="dxa"/>
+              <w:t>Consola.cs</w:t>
+            </w:r>
+          </w:p>
+        </w:tc>
+        <w:tc>
+          <w:tcPr>
+            <w:tcW w:w="3150" w:type="dxa"/>
           </w:tcPr>
           <w:p>
             <w:pPr>
@@ -7001,6 +8467,36 @@
                 <w:szCs w:val="22"/>
               </w:rPr>
             </w:pPr>
+            <w:r>
+              <w:rPr>
+                <w:rFonts w:ascii="Times New Roman" w:eastAsia="Times New Roman" w:hAnsi="Times New Roman" w:cs="Times New Roman"/>
+                <w:sz w:val="22"/>
+                <w:szCs w:val="22"/>
+              </w:rPr>
+              <w:t>Producción</w:t>
+            </w:r>
+          </w:p>
+        </w:tc>
+        <w:tc>
+          <w:tcPr>
+            <w:tcW w:w="1890" w:type="dxa"/>
+          </w:tcPr>
+          <w:p>
+            <w:pPr>
+              <w:rPr>
+                <w:rFonts w:ascii="Times New Roman" w:eastAsia="Times New Roman" w:hAnsi="Times New Roman" w:cs="Times New Roman"/>
+                <w:sz w:val="22"/>
+                <w:szCs w:val="22"/>
+              </w:rPr>
+            </w:pPr>
+            <w:r>
+              <w:rPr>
+                <w:rFonts w:ascii="Times New Roman" w:eastAsia="Times New Roman" w:hAnsi="Times New Roman" w:cs="Times New Roman"/>
+                <w:sz w:val="22"/>
+                <w:szCs w:val="22"/>
+              </w:rPr>
+              <w:t>44</w:t>
+            </w:r>
           </w:p>
         </w:tc>
       </w:tr>
@@ -7017,25 +8513,19 @@
                 <w:szCs w:val="22"/>
               </w:rPr>
             </w:pPr>
-          </w:p>
-        </w:tc>
-        <w:tc>
-          <w:tcPr>
-            <w:tcW w:w="3150" w:type="dxa"/>
-          </w:tcPr>
-          <w:p>
-            <w:pPr>
+            <w:r>
               <w:rPr>
                 <w:rFonts w:ascii="Times New Roman" w:eastAsia="Times New Roman" w:hAnsi="Times New Roman" w:cs="Times New Roman"/>
                 <w:sz w:val="22"/>
                 <w:szCs w:val="22"/>
               </w:rPr>
-            </w:pPr>
-          </w:p>
-        </w:tc>
-        <w:tc>
-          <w:tcPr>
-            <w:tcW w:w="1890" w:type="dxa"/>
+              <w:t>Controller.cs</w:t>
+            </w:r>
+          </w:p>
+        </w:tc>
+        <w:tc>
+          <w:tcPr>
+            <w:tcW w:w="3150" w:type="dxa"/>
           </w:tcPr>
           <w:p>
             <w:pPr>
@@ -7045,12 +8535,526 @@
                 <w:szCs w:val="22"/>
               </w:rPr>
             </w:pPr>
+            <w:r>
+              <w:rPr>
+                <w:rFonts w:ascii="Times New Roman" w:eastAsia="Times New Roman" w:hAnsi="Times New Roman" w:cs="Times New Roman"/>
+                <w:sz w:val="22"/>
+                <w:szCs w:val="22"/>
+              </w:rPr>
+              <w:t>Producción</w:t>
+            </w:r>
+          </w:p>
+        </w:tc>
+        <w:tc>
+          <w:tcPr>
+            <w:tcW w:w="1890" w:type="dxa"/>
+          </w:tcPr>
+          <w:p>
+            <w:pPr>
+              <w:rPr>
+                <w:rFonts w:ascii="Times New Roman" w:eastAsia="Times New Roman" w:hAnsi="Times New Roman" w:cs="Times New Roman"/>
+                <w:sz w:val="22"/>
+                <w:szCs w:val="22"/>
+              </w:rPr>
+            </w:pPr>
+            <w:r>
+              <w:rPr>
+                <w:rFonts w:ascii="Times New Roman" w:eastAsia="Times New Roman" w:hAnsi="Times New Roman" w:cs="Times New Roman"/>
+                <w:sz w:val="22"/>
+                <w:szCs w:val="22"/>
+              </w:rPr>
+              <w:t>37</w:t>
+            </w:r>
           </w:p>
         </w:tc>
       </w:tr>
       <w:tr>
         <w:tc>
           <w:tcPr>
+            <w:tcW w:w="3510" w:type="dxa"/>
+          </w:tcPr>
+          <w:p>
+            <w:pPr>
+              <w:rPr>
+                <w:rFonts w:ascii="Times New Roman" w:eastAsia="Times New Roman" w:hAnsi="Times New Roman" w:cs="Times New Roman"/>
+                <w:sz w:val="22"/>
+                <w:szCs w:val="22"/>
+              </w:rPr>
+            </w:pPr>
+            <w:r>
+              <w:rPr>
+                <w:rFonts w:ascii="Times New Roman" w:eastAsia="Times New Roman" w:hAnsi="Times New Roman" w:cs="Times New Roman"/>
+                <w:sz w:val="22"/>
+                <w:szCs w:val="22"/>
+              </w:rPr>
+              <w:t>GameRecorder.cs</w:t>
+            </w:r>
+          </w:p>
+        </w:tc>
+        <w:tc>
+          <w:tcPr>
+            <w:tcW w:w="3150" w:type="dxa"/>
+          </w:tcPr>
+          <w:p>
+            <w:pPr>
+              <w:rPr>
+                <w:rFonts w:ascii="Times New Roman" w:eastAsia="Times New Roman" w:hAnsi="Times New Roman" w:cs="Times New Roman"/>
+                <w:sz w:val="22"/>
+                <w:szCs w:val="22"/>
+              </w:rPr>
+            </w:pPr>
+            <w:r>
+              <w:rPr>
+                <w:rFonts w:ascii="Times New Roman" w:eastAsia="Times New Roman" w:hAnsi="Times New Roman" w:cs="Times New Roman"/>
+                <w:sz w:val="22"/>
+                <w:szCs w:val="22"/>
+              </w:rPr>
+              <w:t>Producción</w:t>
+            </w:r>
+          </w:p>
+        </w:tc>
+        <w:tc>
+          <w:tcPr>
+            <w:tcW w:w="1890" w:type="dxa"/>
+          </w:tcPr>
+          <w:p>
+            <w:pPr>
+              <w:rPr>
+                <w:rFonts w:ascii="Times New Roman" w:eastAsia="Times New Roman" w:hAnsi="Times New Roman" w:cs="Times New Roman"/>
+                <w:sz w:val="22"/>
+                <w:szCs w:val="22"/>
+              </w:rPr>
+            </w:pPr>
+            <w:r>
+              <w:rPr>
+                <w:rFonts w:ascii="Times New Roman" w:eastAsia="Times New Roman" w:hAnsi="Times New Roman" w:cs="Times New Roman"/>
+                <w:sz w:val="22"/>
+                <w:szCs w:val="22"/>
+              </w:rPr>
+              <w:t>133</w:t>
+            </w:r>
+          </w:p>
+        </w:tc>
+      </w:tr>
+      <w:tr>
+        <w:tc>
+          <w:tcPr>
+            <w:tcW w:w="3510" w:type="dxa"/>
+          </w:tcPr>
+          <w:p>
+            <w:pPr>
+              <w:rPr>
+                <w:rFonts w:ascii="Times New Roman" w:eastAsia="Times New Roman" w:hAnsi="Times New Roman" w:cs="Times New Roman"/>
+                <w:sz w:val="22"/>
+                <w:szCs w:val="22"/>
+              </w:rPr>
+            </w:pPr>
+            <w:r>
+              <w:rPr>
+                <w:rFonts w:ascii="Times New Roman" w:eastAsia="Times New Roman" w:hAnsi="Times New Roman" w:cs="Times New Roman"/>
+                <w:sz w:val="22"/>
+                <w:szCs w:val="22"/>
+              </w:rPr>
+              <w:t>Juego.cs</w:t>
+            </w:r>
+          </w:p>
+        </w:tc>
+        <w:tc>
+          <w:tcPr>
+            <w:tcW w:w="3150" w:type="dxa"/>
+          </w:tcPr>
+          <w:p>
+            <w:pPr>
+              <w:rPr>
+                <w:rFonts w:ascii="Times New Roman" w:eastAsia="Times New Roman" w:hAnsi="Times New Roman" w:cs="Times New Roman"/>
+                <w:sz w:val="22"/>
+                <w:szCs w:val="22"/>
+              </w:rPr>
+            </w:pPr>
+            <w:r>
+              <w:rPr>
+                <w:rFonts w:ascii="Times New Roman" w:eastAsia="Times New Roman" w:hAnsi="Times New Roman" w:cs="Times New Roman"/>
+                <w:sz w:val="22"/>
+                <w:szCs w:val="22"/>
+              </w:rPr>
+              <w:t>Producción</w:t>
+            </w:r>
+          </w:p>
+        </w:tc>
+        <w:tc>
+          <w:tcPr>
+            <w:tcW w:w="1890" w:type="dxa"/>
+          </w:tcPr>
+          <w:p>
+            <w:pPr>
+              <w:rPr>
+                <w:rFonts w:ascii="Times New Roman" w:eastAsia="Times New Roman" w:hAnsi="Times New Roman" w:cs="Times New Roman"/>
+                <w:sz w:val="22"/>
+                <w:szCs w:val="22"/>
+              </w:rPr>
+            </w:pPr>
+            <w:r>
+              <w:rPr>
+                <w:rFonts w:ascii="Times New Roman" w:eastAsia="Times New Roman" w:hAnsi="Times New Roman" w:cs="Times New Roman"/>
+                <w:sz w:val="22"/>
+                <w:szCs w:val="22"/>
+              </w:rPr>
+              <w:t>209</w:t>
+            </w:r>
+          </w:p>
+        </w:tc>
+      </w:tr>
+      <w:tr>
+        <w:tc>
+          <w:tcPr>
+            <w:tcW w:w="3510" w:type="dxa"/>
+          </w:tcPr>
+          <w:p>
+            <w:pPr>
+              <w:rPr>
+                <w:rFonts w:ascii="Times New Roman" w:eastAsia="Times New Roman" w:hAnsi="Times New Roman" w:cs="Times New Roman"/>
+                <w:sz w:val="22"/>
+                <w:szCs w:val="22"/>
+              </w:rPr>
+            </w:pPr>
+            <w:r>
+              <w:rPr>
+                <w:rFonts w:ascii="Times New Roman" w:eastAsia="Times New Roman" w:hAnsi="Times New Roman" w:cs="Times New Roman"/>
+                <w:sz w:val="22"/>
+                <w:szCs w:val="22"/>
+              </w:rPr>
+              <w:t>Player.cs</w:t>
+            </w:r>
+          </w:p>
+        </w:tc>
+        <w:tc>
+          <w:tcPr>
+            <w:tcW w:w="3150" w:type="dxa"/>
+          </w:tcPr>
+          <w:p>
+            <w:pPr>
+              <w:rPr>
+                <w:rFonts w:ascii="Times New Roman" w:eastAsia="Times New Roman" w:hAnsi="Times New Roman" w:cs="Times New Roman"/>
+                <w:sz w:val="22"/>
+                <w:szCs w:val="22"/>
+              </w:rPr>
+            </w:pPr>
+            <w:r>
+              <w:rPr>
+                <w:rFonts w:ascii="Times New Roman" w:eastAsia="Times New Roman" w:hAnsi="Times New Roman" w:cs="Times New Roman"/>
+                <w:sz w:val="22"/>
+                <w:szCs w:val="22"/>
+              </w:rPr>
+              <w:t>Producción</w:t>
+            </w:r>
+          </w:p>
+        </w:tc>
+        <w:tc>
+          <w:tcPr>
+            <w:tcW w:w="1890" w:type="dxa"/>
+          </w:tcPr>
+          <w:p>
+            <w:pPr>
+              <w:rPr>
+                <w:rFonts w:ascii="Times New Roman" w:eastAsia="Times New Roman" w:hAnsi="Times New Roman" w:cs="Times New Roman"/>
+                <w:sz w:val="22"/>
+                <w:szCs w:val="22"/>
+              </w:rPr>
+            </w:pPr>
+            <w:r>
+              <w:rPr>
+                <w:rFonts w:ascii="Times New Roman" w:eastAsia="Times New Roman" w:hAnsi="Times New Roman" w:cs="Times New Roman"/>
+                <w:sz w:val="22"/>
+                <w:szCs w:val="22"/>
+              </w:rPr>
+              <w:t>85</w:t>
+            </w:r>
+          </w:p>
+        </w:tc>
+      </w:tr>
+      <w:tr>
+        <w:tc>
+          <w:tcPr>
+            <w:tcW w:w="3510" w:type="dxa"/>
+          </w:tcPr>
+          <w:p>
+            <w:pPr>
+              <w:rPr>
+                <w:rFonts w:ascii="Times New Roman" w:eastAsia="Times New Roman" w:hAnsi="Times New Roman" w:cs="Times New Roman"/>
+                <w:sz w:val="22"/>
+                <w:szCs w:val="22"/>
+              </w:rPr>
+            </w:pPr>
+            <w:r>
+              <w:rPr>
+                <w:rFonts w:ascii="Times New Roman" w:eastAsia="Times New Roman" w:hAnsi="Times New Roman" w:cs="Times New Roman"/>
+                <w:sz w:val="22"/>
+                <w:szCs w:val="22"/>
+              </w:rPr>
+              <w:t>ScoreValidator.cs</w:t>
+            </w:r>
+          </w:p>
+        </w:tc>
+        <w:tc>
+          <w:tcPr>
+            <w:tcW w:w="3150" w:type="dxa"/>
+          </w:tcPr>
+          <w:p>
+            <w:pPr>
+              <w:rPr>
+                <w:rFonts w:ascii="Times New Roman" w:eastAsia="Times New Roman" w:hAnsi="Times New Roman" w:cs="Times New Roman"/>
+                <w:sz w:val="22"/>
+                <w:szCs w:val="22"/>
+              </w:rPr>
+            </w:pPr>
+            <w:r>
+              <w:rPr>
+                <w:rFonts w:ascii="Times New Roman" w:eastAsia="Times New Roman" w:hAnsi="Times New Roman" w:cs="Times New Roman"/>
+                <w:sz w:val="22"/>
+                <w:szCs w:val="22"/>
+              </w:rPr>
+              <w:t>Producción</w:t>
+            </w:r>
+          </w:p>
+        </w:tc>
+        <w:tc>
+          <w:tcPr>
+            <w:tcW w:w="1890" w:type="dxa"/>
+          </w:tcPr>
+          <w:p>
+            <w:pPr>
+              <w:rPr>
+                <w:rFonts w:ascii="Times New Roman" w:eastAsia="Times New Roman" w:hAnsi="Times New Roman" w:cs="Times New Roman"/>
+                <w:sz w:val="22"/>
+                <w:szCs w:val="22"/>
+              </w:rPr>
+            </w:pPr>
+            <w:r>
+              <w:rPr>
+                <w:rFonts w:ascii="Times New Roman" w:eastAsia="Times New Roman" w:hAnsi="Times New Roman" w:cs="Times New Roman"/>
+                <w:sz w:val="22"/>
+                <w:szCs w:val="22"/>
+              </w:rPr>
+              <w:t>57</w:t>
+            </w:r>
+          </w:p>
+        </w:tc>
+      </w:tr>
+      <w:tr>
+        <w:tc>
+          <w:tcPr>
+            <w:tcW w:w="3510" w:type="dxa"/>
+          </w:tcPr>
+          <w:p>
+            <w:pPr>
+              <w:rPr>
+                <w:rFonts w:ascii="Times New Roman" w:eastAsia="Times New Roman" w:hAnsi="Times New Roman" w:cs="Times New Roman"/>
+                <w:sz w:val="22"/>
+                <w:szCs w:val="22"/>
+              </w:rPr>
+            </w:pPr>
+            <w:r>
+              <w:rPr>
+                <w:rFonts w:ascii="Times New Roman" w:eastAsia="Times New Roman" w:hAnsi="Times New Roman" w:cs="Times New Roman"/>
+                <w:sz w:val="22"/>
+                <w:szCs w:val="22"/>
+              </w:rPr>
+              <w:t>Tablero.cs</w:t>
+            </w:r>
+          </w:p>
+        </w:tc>
+        <w:tc>
+          <w:tcPr>
+            <w:tcW w:w="3150" w:type="dxa"/>
+          </w:tcPr>
+          <w:p>
+            <w:pPr>
+              <w:rPr>
+                <w:rFonts w:ascii="Times New Roman" w:eastAsia="Times New Roman" w:hAnsi="Times New Roman" w:cs="Times New Roman"/>
+                <w:sz w:val="22"/>
+                <w:szCs w:val="22"/>
+              </w:rPr>
+            </w:pPr>
+            <w:r>
+              <w:rPr>
+                <w:rFonts w:ascii="Times New Roman" w:eastAsia="Times New Roman" w:hAnsi="Times New Roman" w:cs="Times New Roman"/>
+                <w:sz w:val="22"/>
+                <w:szCs w:val="22"/>
+              </w:rPr>
+              <w:t>Producción</w:t>
+            </w:r>
+          </w:p>
+        </w:tc>
+        <w:tc>
+          <w:tcPr>
+            <w:tcW w:w="1890" w:type="dxa"/>
+          </w:tcPr>
+          <w:p>
+            <w:pPr>
+              <w:rPr>
+                <w:rFonts w:ascii="Times New Roman" w:eastAsia="Times New Roman" w:hAnsi="Times New Roman" w:cs="Times New Roman"/>
+                <w:sz w:val="22"/>
+                <w:szCs w:val="22"/>
+              </w:rPr>
+            </w:pPr>
+            <w:r>
+              <w:rPr>
+                <w:rFonts w:ascii="Times New Roman" w:eastAsia="Times New Roman" w:hAnsi="Times New Roman" w:cs="Times New Roman"/>
+                <w:sz w:val="22"/>
+                <w:szCs w:val="22"/>
+              </w:rPr>
+              <w:t>54</w:t>
+            </w:r>
+          </w:p>
+        </w:tc>
+      </w:tr>
+      <w:tr>
+        <w:tc>
+          <w:tcPr>
+            <w:tcW w:w="3510" w:type="dxa"/>
+          </w:tcPr>
+          <w:p>
+            <w:pPr>
+              <w:rPr>
+                <w:rFonts w:ascii="Times New Roman" w:eastAsia="Times New Roman" w:hAnsi="Times New Roman" w:cs="Times New Roman"/>
+                <w:sz w:val="22"/>
+                <w:szCs w:val="22"/>
+              </w:rPr>
+            </w:pPr>
+            <w:r>
+              <w:rPr>
+                <w:rFonts w:ascii="Times New Roman" w:eastAsia="Times New Roman" w:hAnsi="Times New Roman" w:cs="Times New Roman"/>
+                <w:sz w:val="22"/>
+                <w:szCs w:val="22"/>
+              </w:rPr>
+              <w:t>Form1.cs</w:t>
+            </w:r>
+          </w:p>
+        </w:tc>
+        <w:tc>
+          <w:tcPr>
+            <w:tcW w:w="3150" w:type="dxa"/>
+          </w:tcPr>
+          <w:p>
+            <w:pPr>
+              <w:rPr>
+                <w:rFonts w:ascii="Times New Roman" w:eastAsia="Times New Roman" w:hAnsi="Times New Roman" w:cs="Times New Roman"/>
+                <w:sz w:val="22"/>
+                <w:szCs w:val="22"/>
+              </w:rPr>
+            </w:pPr>
+            <w:r>
+              <w:rPr>
+                <w:rFonts w:ascii="Times New Roman" w:eastAsia="Times New Roman" w:hAnsi="Times New Roman" w:cs="Times New Roman"/>
+                <w:sz w:val="22"/>
+                <w:szCs w:val="22"/>
+              </w:rPr>
+              <w:t>Producción</w:t>
+            </w:r>
+          </w:p>
+        </w:tc>
+        <w:tc>
+          <w:tcPr>
+            <w:tcW w:w="1890" w:type="dxa"/>
+          </w:tcPr>
+          <w:p>
+            <w:pPr>
+              <w:rPr>
+                <w:rFonts w:ascii="Times New Roman" w:eastAsia="Times New Roman" w:hAnsi="Times New Roman" w:cs="Times New Roman"/>
+                <w:sz w:val="22"/>
+                <w:szCs w:val="22"/>
+              </w:rPr>
+            </w:pPr>
+            <w:r>
+              <w:rPr>
+                <w:rFonts w:ascii="Times New Roman" w:eastAsia="Times New Roman" w:hAnsi="Times New Roman" w:cs="Times New Roman"/>
+                <w:sz w:val="22"/>
+                <w:szCs w:val="22"/>
+              </w:rPr>
+              <w:t>3</w:t>
+            </w:r>
+            <w:r>
+              <w:rPr>
+                <w:rFonts w:ascii="Times New Roman" w:eastAsia="Times New Roman" w:hAnsi="Times New Roman" w:cs="Times New Roman"/>
+                <w:sz w:val="22"/>
+                <w:szCs w:val="22"/>
+              </w:rPr>
+              <w:t>31</w:t>
+            </w:r>
+          </w:p>
+        </w:tc>
+      </w:tr>
+      <w:tr>
+        <w:tc>
+          <w:tcPr>
+            <w:tcW w:w="3510" w:type="dxa"/>
+          </w:tcPr>
+          <w:p>
+            <w:pPr>
+              <w:rPr>
+                <w:rFonts w:ascii="Times New Roman" w:eastAsia="Times New Roman" w:hAnsi="Times New Roman" w:cs="Times New Roman"/>
+                <w:sz w:val="22"/>
+                <w:szCs w:val="22"/>
+              </w:rPr>
+            </w:pPr>
+            <w:r>
+              <w:rPr>
+                <w:rFonts w:ascii="Times New Roman" w:eastAsia="Times New Roman" w:hAnsi="Times New Roman" w:cs="Times New Roman"/>
+                <w:sz w:val="22"/>
+                <w:szCs w:val="22"/>
+              </w:rPr>
+              <w:t>UnitTest1.cs</w:t>
+            </w:r>
+          </w:p>
+        </w:tc>
+        <w:tc>
+          <w:tcPr>
+            <w:tcW w:w="3150" w:type="dxa"/>
+          </w:tcPr>
+          <w:p>
+            <w:pPr>
+              <w:rPr>
+                <w:rFonts w:ascii="Times New Roman" w:eastAsia="Times New Roman" w:hAnsi="Times New Roman" w:cs="Times New Roman"/>
+                <w:sz w:val="22"/>
+                <w:szCs w:val="22"/>
+              </w:rPr>
+            </w:pPr>
+            <w:r>
+              <w:rPr>
+                <w:rFonts w:ascii="Times New Roman" w:eastAsia="Times New Roman" w:hAnsi="Times New Roman" w:cs="Times New Roman"/>
+                <w:sz w:val="22"/>
+                <w:szCs w:val="22"/>
+              </w:rPr>
+              <w:t>Prueba</w:t>
+            </w:r>
+          </w:p>
+        </w:tc>
+        <w:tc>
+          <w:tcPr>
+            <w:tcW w:w="1890" w:type="dxa"/>
+          </w:tcPr>
+          <w:p>
+            <w:pPr>
+              <w:rPr>
+                <w:rFonts w:ascii="Times New Roman" w:eastAsia="Times New Roman" w:hAnsi="Times New Roman" w:cs="Times New Roman"/>
+                <w:sz w:val="22"/>
+                <w:szCs w:val="22"/>
+              </w:rPr>
+            </w:pPr>
+            <w:r>
+              <w:rPr>
+                <w:rFonts w:ascii="Times New Roman" w:eastAsia="Times New Roman" w:hAnsi="Times New Roman" w:cs="Times New Roman"/>
+                <w:sz w:val="22"/>
+                <w:szCs w:val="22"/>
+              </w:rPr>
+              <w:t>499</w:t>
+            </w:r>
+          </w:p>
+        </w:tc>
+      </w:tr>
+      <w:tr>
+        <w:tc>
+          <w:tcPr>
             <w:tcW w:w="6660" w:type="dxa"/>
             <w:gridSpan w:val="2"/>
           </w:tcPr>
@@ -7088,6 +9092,33 @@
                 <w:lang w:val="es-PE"/>
               </w:rPr>
             </w:pPr>
+            <w:r>
+              <w:rPr>
+                <w:rFonts w:ascii="Times New Roman" w:eastAsia="Times New Roman" w:hAnsi="Times New Roman" w:cs="Times New Roman"/>
+                <w:sz w:val="22"/>
+                <w:szCs w:val="22"/>
+                <w:lang w:val="es-PE"/>
+              </w:rPr>
+              <w:t>1</w:t>
+            </w:r>
+            <w:r>
+              <w:rPr>
+                <w:rFonts w:ascii="Times New Roman" w:eastAsia="Times New Roman" w:hAnsi="Times New Roman" w:cs="Times New Roman"/>
+                <w:sz w:val="22"/>
+                <w:szCs w:val="22"/>
+                <w:lang w:val="es-PE"/>
+              </w:rPr>
+              <w:t>4</w:t>
+            </w:r>
+            <w:r>
+              <w:rPr>
+                <w:rFonts w:ascii="Times New Roman" w:eastAsia="Times New Roman" w:hAnsi="Times New Roman" w:cs="Times New Roman"/>
+                <w:sz w:val="22"/>
+                <w:szCs w:val="22"/>
+                <w:lang w:val="es-PE"/>
+              </w:rPr>
+              <w:t>49</w:t>
+            </w:r>
           </w:p>
         </w:tc>
       </w:tr>
@@ -7189,7 +9220,6 @@
           <w:rFonts w:ascii="Times New Roman" w:eastAsia="Times New Roman" w:hAnsi="Times New Roman" w:cs="Times New Roman"/>
           <w:lang w:val="es-PE"/>
         </w:rPr>
-        <w:lastRenderedPageBreak/>
         <w:t>5.  Resume las lecciones aprendidas de todo el proyecto respondiendo las siguientes preguntas desde la perspectiva de los procesos de desarrollo, codificación, diseño, refactorización y prueba (</w:t>
       </w:r>
       <w:r>
@@ -7198,15 +9228,7 @@
           <w:b/>
           <w:lang w:val="es-PE"/>
         </w:rPr>
-        <w:t xml:space="preserve">4 </w:t>
-      </w:r>
-      <w:r>
-        <w:rPr>
-          <w:rFonts w:ascii="Times New Roman" w:eastAsia="Times New Roman" w:hAnsi="Times New Roman" w:cs="Times New Roman"/>
-          <w:b/>
-          <w:lang w:val="es-PE"/>
-        </w:rPr>
-        <w:t>puntos</w:t>
+        <w:t>4 puntos</w:t>
       </w:r>
       <w:r>
         <w:rPr>
@@ -7304,23 +9326,1137 @@
           <w:rFonts w:ascii="Times New Roman" w:eastAsia="Times New Roman" w:hAnsi="Times New Roman" w:cs="Times New Roman"/>
           <w:lang w:val="es-PE"/>
         </w:rPr>
-        <w:t>Requisito mínimo para (5): Una página complet</w:t>
-      </w:r>
-      <w:r>
-        <w:rPr>
-          <w:rFonts w:ascii="Times New Roman" w:eastAsia="Times New Roman" w:hAnsi="Times New Roman" w:cs="Times New Roman"/>
-          <w:lang w:val="es-PE"/>
-        </w:rPr>
-        <w:t>a a espacio simple, tamaño de fuente no mayor a 12 puntos.</w:t>
+        <w:t>Requisito mínimo para (5): Una página completa a espacio simple, tamaño de fuente no mayor a 12 puntos.</w:t>
       </w:r>
     </w:p>
     <w:p>
       <w:pPr>
+        <w:ind w:left="360"/>
         <w:rPr>
           <w:rFonts w:ascii="Times New Roman" w:eastAsia="Times New Roman" w:hAnsi="Times New Roman" w:cs="Times New Roman"/>
           <w:lang w:val="es-PE"/>
         </w:rPr>
       </w:pPr>
+    </w:p>
+    <w:p>
+      <w:pPr>
+        <w:ind w:left="360"/>
+        <w:rPr>
+          <w:rFonts w:ascii="Times New Roman" w:eastAsia="Times New Roman" w:hAnsi="Times New Roman" w:cs="Times New Roman"/>
+          <w:b/>
+          <w:bCs/>
+          <w:u w:val="single"/>
+          <w:lang w:val="es-PE"/>
+        </w:rPr>
+      </w:pPr>
+      <w:r>
+        <w:rPr>
+          <w:rFonts w:ascii="Times New Roman" w:eastAsia="Times New Roman" w:hAnsi="Times New Roman" w:cs="Times New Roman"/>
+          <w:b/>
+          <w:bCs/>
+          <w:u w:val="single"/>
+          <w:lang w:val="es-PE"/>
+        </w:rPr>
+        <w:t>¿Qué ganaste personalmente con el proyecto?</w:t>
+      </w:r>
+    </w:p>
+    <w:p>
+      <w:pPr>
+        <w:rPr>
+          <w:rFonts w:ascii="Times New Roman" w:eastAsia="Times New Roman" w:hAnsi="Times New Roman" w:cs="Times New Roman"/>
+          <w:lang w:val="es-PE"/>
+        </w:rPr>
+      </w:pPr>
+      <w:r>
+        <w:rPr>
+          <w:rFonts w:ascii="Times New Roman" w:eastAsia="Times New Roman" w:hAnsi="Times New Roman" w:cs="Times New Roman"/>
+          <w:lang w:val="es-PE"/>
+        </w:rPr>
+        <w:t xml:space="preserve">Principalmente </w:t>
+      </w:r>
+      <w:r>
+        <w:rPr>
+          <w:rFonts w:ascii="Times New Roman" w:eastAsia="Times New Roman" w:hAnsi="Times New Roman" w:cs="Times New Roman"/>
+          <w:lang w:val="es-PE"/>
+        </w:rPr>
+        <w:t xml:space="preserve">el conocer mejor el estilo de trabajo de mi compañero de grupo, además de aprender a ceder </w:t>
+      </w:r>
+      <w:r>
+        <w:rPr>
+          <w:rFonts w:ascii="Times New Roman" w:eastAsia="Times New Roman" w:hAnsi="Times New Roman" w:cs="Times New Roman"/>
+          <w:lang w:val="es-PE"/>
+        </w:rPr>
+        <w:t>en ciertas situaciones</w:t>
+      </w:r>
+      <w:r>
+        <w:rPr>
+          <w:rFonts w:ascii="Times New Roman" w:eastAsia="Times New Roman" w:hAnsi="Times New Roman" w:cs="Times New Roman"/>
+          <w:lang w:val="es-PE"/>
+        </w:rPr>
+        <w:t xml:space="preserve"> lo que implica ser más flexible</w:t>
+      </w:r>
+      <w:r>
+        <w:rPr>
+          <w:rFonts w:ascii="Times New Roman" w:eastAsia="Times New Roman" w:hAnsi="Times New Roman" w:cs="Times New Roman"/>
+          <w:lang w:val="es-PE"/>
+        </w:rPr>
+        <w:t>:</w:t>
+      </w:r>
+      <w:r>
+        <w:rPr>
+          <w:rFonts w:ascii="Times New Roman" w:eastAsia="Times New Roman" w:hAnsi="Times New Roman" w:cs="Times New Roman"/>
+          <w:lang w:val="es-PE"/>
+        </w:rPr>
+        <w:t xml:space="preserve"> lo cual sirve mucho para dejar mi ansia de </w:t>
+      </w:r>
+      <w:r>
+        <w:rPr>
+          <w:rFonts w:ascii="Times New Roman" w:eastAsia="Times New Roman" w:hAnsi="Times New Roman" w:cs="Times New Roman"/>
+          <w:lang w:val="es-PE"/>
+        </w:rPr>
+        <w:t>tener el control</w:t>
+      </w:r>
+      <w:r>
+        <w:rPr>
+          <w:rFonts w:ascii="Times New Roman" w:eastAsia="Times New Roman" w:hAnsi="Times New Roman" w:cs="Times New Roman"/>
+          <w:lang w:val="es-PE"/>
+        </w:rPr>
+        <w:t xml:space="preserve">. Lo que lleva a aprender a confiar en mi partner, </w:t>
+      </w:r>
+      <w:r>
+        <w:rPr>
+          <w:rFonts w:ascii="Times New Roman" w:eastAsia="Times New Roman" w:hAnsi="Times New Roman" w:cs="Times New Roman"/>
+          <w:lang w:val="es-PE"/>
+        </w:rPr>
+        <w:t>pues no puedo hacerlo todo solo</w:t>
+      </w:r>
+      <w:r>
+        <w:rPr>
+          <w:rFonts w:ascii="Times New Roman" w:eastAsia="Times New Roman" w:hAnsi="Times New Roman" w:cs="Times New Roman"/>
+          <w:lang w:val="es-PE"/>
+        </w:rPr>
+        <w:t>,</w:t>
+      </w:r>
+      <w:r>
+        <w:rPr>
+          <w:rFonts w:ascii="Times New Roman" w:eastAsia="Times New Roman" w:hAnsi="Times New Roman" w:cs="Times New Roman"/>
+          <w:lang w:val="es-PE"/>
+        </w:rPr>
+        <w:t xml:space="preserve"> </w:t>
+      </w:r>
+      <w:r>
+        <w:rPr>
+          <w:rFonts w:ascii="Times New Roman" w:eastAsia="Times New Roman" w:hAnsi="Times New Roman" w:cs="Times New Roman"/>
+          <w:lang w:val="es-PE"/>
+        </w:rPr>
+        <w:t>incluso si no fuese por eso muchas soluciones no se hubiesen dado en primer lugar. Sin embargo, lo anterior también me ayudó a ser más organizado y responsable</w:t>
+      </w:r>
+      <w:r>
+        <w:rPr>
+          <w:rFonts w:ascii="Times New Roman" w:eastAsia="Times New Roman" w:hAnsi="Times New Roman" w:cs="Times New Roman"/>
+          <w:lang w:val="es-PE"/>
+        </w:rPr>
+        <w:t>, también a pedir ayuda</w:t>
+      </w:r>
+      <w:r>
+        <w:rPr>
+          <w:rFonts w:ascii="Times New Roman" w:eastAsia="Times New Roman" w:hAnsi="Times New Roman" w:cs="Times New Roman"/>
+          <w:lang w:val="es-PE"/>
+        </w:rPr>
+        <w:t>.</w:t>
+      </w:r>
+    </w:p>
+    <w:p>
+      <w:pPr>
+        <w:rPr>
+          <w:rFonts w:ascii="Times New Roman" w:eastAsia="Times New Roman" w:hAnsi="Times New Roman" w:cs="Times New Roman"/>
+          <w:lang w:val="es-PE"/>
+        </w:rPr>
+      </w:pPr>
+      <w:r>
+        <w:rPr>
+          <w:rFonts w:ascii="Times New Roman" w:eastAsia="Times New Roman" w:hAnsi="Times New Roman" w:cs="Times New Roman"/>
+          <w:lang w:val="es-PE"/>
+        </w:rPr>
+        <w:t>Algo importante qu</w:t>
+      </w:r>
+      <w:r>
+        <w:rPr>
+          <w:rFonts w:ascii="Times New Roman" w:eastAsia="Times New Roman" w:hAnsi="Times New Roman" w:cs="Times New Roman"/>
+          <w:lang w:val="es-PE"/>
+        </w:rPr>
+        <w:t>e</w:t>
+      </w:r>
+      <w:r>
+        <w:rPr>
+          <w:rFonts w:ascii="Times New Roman" w:eastAsia="Times New Roman" w:hAnsi="Times New Roman" w:cs="Times New Roman"/>
+          <w:lang w:val="es-PE"/>
+        </w:rPr>
+        <w:t xml:space="preserve"> destacar es que </w:t>
+      </w:r>
+      <w:r>
+        <w:rPr>
+          <w:rFonts w:ascii="Times New Roman" w:eastAsia="Times New Roman" w:hAnsi="Times New Roman" w:cs="Times New Roman"/>
+          <w:lang w:val="es-PE"/>
+        </w:rPr>
+        <w:t>aprendí a usar más herramientas tales como el code coverage</w:t>
+      </w:r>
+      <w:r>
+        <w:rPr>
+          <w:rFonts w:ascii="Times New Roman" w:eastAsia="Times New Roman" w:hAnsi="Times New Roman" w:cs="Times New Roman"/>
+          <w:lang w:val="es-PE"/>
+        </w:rPr>
+        <w:t>, git, markdown</w:t>
+      </w:r>
+      <w:r>
+        <w:rPr>
+          <w:rFonts w:ascii="Times New Roman" w:eastAsia="Times New Roman" w:hAnsi="Times New Roman" w:cs="Times New Roman"/>
+          <w:lang w:val="es-PE"/>
+        </w:rPr>
+        <w:t>; y también a aprovechar mis conocimientos de programación</w:t>
+      </w:r>
+      <w:r>
+        <w:rPr>
+          <w:rFonts w:ascii="Times New Roman" w:eastAsia="Times New Roman" w:hAnsi="Times New Roman" w:cs="Times New Roman"/>
+          <w:lang w:val="es-PE"/>
+        </w:rPr>
+        <w:t>,</w:t>
+      </w:r>
+      <w:r>
+        <w:rPr>
+          <w:rFonts w:ascii="Times New Roman" w:eastAsia="Times New Roman" w:hAnsi="Times New Roman" w:cs="Times New Roman"/>
+          <w:lang w:val="es-PE"/>
+        </w:rPr>
+        <w:t xml:space="preserve"> pues si bien conocía superficialmente </w:t>
+      </w:r>
+      <w:r>
+        <w:rPr>
+          <w:rFonts w:ascii="Times New Roman" w:eastAsia="Times New Roman" w:hAnsi="Times New Roman" w:cs="Times New Roman"/>
+          <w:lang w:val="es-PE"/>
+        </w:rPr>
+        <w:t>C# y fue en ese lenguaje que aprendí a cómo hacer una GUI</w:t>
+      </w:r>
+      <w:r>
+        <w:rPr>
+          <w:rFonts w:ascii="Times New Roman" w:eastAsia="Times New Roman" w:hAnsi="Times New Roman" w:cs="Times New Roman"/>
+          <w:lang w:val="es-PE"/>
+        </w:rPr>
+        <w:t>, aún tenía mucho camino por recorrer lo que me llevó a aprender sobre la marcha mucho más</w:t>
+      </w:r>
+      <w:r>
+        <w:rPr>
+          <w:rFonts w:ascii="Times New Roman" w:eastAsia="Times New Roman" w:hAnsi="Times New Roman" w:cs="Times New Roman"/>
+          <w:lang w:val="es-PE"/>
+        </w:rPr>
+        <w:t>: cosas tales como las Properties</w:t>
+      </w:r>
+      <w:r>
+        <w:rPr>
+          <w:rFonts w:ascii="Times New Roman" w:eastAsia="Times New Roman" w:hAnsi="Times New Roman" w:cs="Times New Roman"/>
+          <w:lang w:val="es-PE"/>
+        </w:rPr>
+        <w:t xml:space="preserve">, conocer más sobre el entorno de </w:t>
+      </w:r>
+      <w:r>
+        <w:rPr>
+          <w:rFonts w:ascii="Times New Roman" w:eastAsia="Times New Roman" w:hAnsi="Times New Roman" w:cs="Times New Roman"/>
+          <w:lang w:val="es-PE"/>
+        </w:rPr>
+        <w:t>forms, etc. Además,</w:t>
+      </w:r>
+      <w:r>
+        <w:rPr>
+          <w:rFonts w:ascii="Times New Roman" w:eastAsia="Times New Roman" w:hAnsi="Times New Roman" w:cs="Times New Roman"/>
+          <w:lang w:val="es-PE"/>
+        </w:rPr>
+        <w:t xml:space="preserve"> el adaptar el código del proyecto TicTacToe en Java al nuestro me ayudó a comprender mejor ambos lenguajes y tenerle menos tirria </w:t>
+      </w:r>
+      <w:r>
+        <w:rPr>
+          <w:rFonts w:ascii="Times New Roman" w:eastAsia="Times New Roman" w:hAnsi="Times New Roman" w:cs="Times New Roman"/>
+          <w:lang w:val="es-PE"/>
+        </w:rPr>
+        <w:t>a Java.</w:t>
+      </w:r>
+    </w:p>
+    <w:p>
+      <w:pPr>
+        <w:rPr>
+          <w:rFonts w:ascii="Times New Roman" w:eastAsia="Times New Roman" w:hAnsi="Times New Roman" w:cs="Times New Roman"/>
+          <w:lang w:val="es-PE"/>
+        </w:rPr>
+      </w:pPr>
+      <w:r>
+        <w:rPr>
+          <w:rFonts w:ascii="Times New Roman" w:eastAsia="Times New Roman" w:hAnsi="Times New Roman" w:cs="Times New Roman"/>
+          <w:lang w:val="es-PE"/>
+        </w:rPr>
+        <w:t>Sobre el TDD</w:t>
+      </w:r>
+      <w:r>
+        <w:rPr>
+          <w:rFonts w:ascii="Times New Roman" w:eastAsia="Times New Roman" w:hAnsi="Times New Roman" w:cs="Times New Roman"/>
+          <w:lang w:val="es-PE"/>
+        </w:rPr>
+        <w:t xml:space="preserve"> a tener una mejor comprensión de cómo desarrollar software</w:t>
+      </w:r>
+      <w:r>
+        <w:rPr>
+          <w:rFonts w:ascii="Times New Roman" w:eastAsia="Times New Roman" w:hAnsi="Times New Roman" w:cs="Times New Roman"/>
+          <w:lang w:val="es-PE"/>
+        </w:rPr>
+        <w:t>,</w:t>
+      </w:r>
+      <w:r>
+        <w:rPr>
+          <w:rFonts w:ascii="Times New Roman" w:eastAsia="Times New Roman" w:hAnsi="Times New Roman" w:cs="Times New Roman"/>
+          <w:lang w:val="es-PE"/>
+        </w:rPr>
+        <w:t xml:space="preserve"> ya no desarrollo teniendo en mente que funcione perfecto a la primera</w:t>
+      </w:r>
+      <w:r>
+        <w:rPr>
+          <w:rFonts w:ascii="Times New Roman" w:eastAsia="Times New Roman" w:hAnsi="Times New Roman" w:cs="Times New Roman"/>
+          <w:lang w:val="es-PE"/>
+        </w:rPr>
+        <w:t>, sino que pienso en</w:t>
+      </w:r>
+      <w:r>
+        <w:rPr>
+          <w:rFonts w:ascii="Times New Roman" w:eastAsia="Times New Roman" w:hAnsi="Times New Roman" w:cs="Times New Roman"/>
+          <w:lang w:val="es-PE"/>
+        </w:rPr>
+        <w:t xml:space="preserve"> ir mejorando progresivamente</w:t>
+      </w:r>
+      <w:r>
+        <w:rPr>
+          <w:rFonts w:ascii="Times New Roman" w:eastAsia="Times New Roman" w:hAnsi="Times New Roman" w:cs="Times New Roman"/>
+          <w:lang w:val="es-PE"/>
+        </w:rPr>
+        <w:t xml:space="preserve"> el código</w:t>
+      </w:r>
+      <w:r>
+        <w:rPr>
+          <w:rFonts w:ascii="Times New Roman" w:eastAsia="Times New Roman" w:hAnsi="Times New Roman" w:cs="Times New Roman"/>
+          <w:lang w:val="es-PE"/>
+        </w:rPr>
+        <w:t>.</w:t>
+      </w:r>
+    </w:p>
+    <w:p>
+      <w:pPr>
+        <w:rPr>
+          <w:rFonts w:ascii="Times New Roman" w:eastAsia="Times New Roman" w:hAnsi="Times New Roman" w:cs="Times New Roman"/>
+          <w:lang w:val="es-PE"/>
+        </w:rPr>
+      </w:pPr>
+      <w:r>
+        <w:rPr>
+          <w:rFonts w:ascii="Times New Roman" w:eastAsia="Times New Roman" w:hAnsi="Times New Roman" w:cs="Times New Roman"/>
+          <w:lang w:val="es-PE"/>
+        </w:rPr>
+        <w:t>También he ido aplicando lo que he estado aprendiendo tanto en el curso como en el de diseño de algoritmos.</w:t>
+      </w:r>
+      <w:r>
+        <w:rPr>
+          <w:rFonts w:ascii="Times New Roman" w:eastAsia="Times New Roman" w:hAnsi="Times New Roman" w:cs="Times New Roman"/>
+          <w:lang w:val="es-PE"/>
+        </w:rPr>
+        <w:t xml:space="preserve"> Sobre lo primero he estado aplicando técnicas de refactorización </w:t>
+      </w:r>
+      <w:r>
+        <w:rPr>
+          <w:rFonts w:ascii="Times New Roman" w:eastAsia="Times New Roman" w:hAnsi="Times New Roman" w:cs="Times New Roman"/>
+          <w:lang w:val="es-PE"/>
+        </w:rPr>
+        <w:t xml:space="preserve">lo que me ha ayudado a entender mi código, pues había veces en las que regresaba a él y no entendía nada si no fuese porque estaba comentado y las variables me explicaban </w:t>
+      </w:r>
+      <w:r>
+        <w:rPr>
+          <w:rFonts w:ascii="Times New Roman" w:eastAsia="Times New Roman" w:hAnsi="Times New Roman" w:cs="Times New Roman"/>
+          <w:lang w:val="es-PE"/>
+        </w:rPr>
+        <w:t>qué hacen también.</w:t>
+      </w:r>
+    </w:p>
+    <w:p>
+      <w:pPr>
+        <w:rPr>
+          <w:rFonts w:ascii="Times New Roman" w:eastAsia="Times New Roman" w:hAnsi="Times New Roman" w:cs="Times New Roman"/>
+          <w:lang w:val="es-PE"/>
+        </w:rPr>
+      </w:pPr>
+      <w:r>
+        <w:rPr>
+          <w:rFonts w:ascii="Times New Roman" w:eastAsia="Times New Roman" w:hAnsi="Times New Roman" w:cs="Times New Roman"/>
+          <w:lang w:val="es-PE"/>
+        </w:rPr>
+        <w:t>También c</w:t>
+      </w:r>
+      <w:r>
+        <w:rPr>
+          <w:rFonts w:ascii="Times New Roman" w:eastAsia="Times New Roman" w:hAnsi="Times New Roman" w:cs="Times New Roman"/>
+          <w:lang w:val="es-PE"/>
+        </w:rPr>
+        <w:t xml:space="preserve">onocer y entender la importancia de tener un control de versiones, me ha salvado de varios fallos que sin un rollback no podría </w:t>
+      </w:r>
+      <w:r>
+        <w:rPr>
+          <w:rFonts w:ascii="Times New Roman" w:eastAsia="Times New Roman" w:hAnsi="Times New Roman" w:cs="Times New Roman"/>
+          <w:lang w:val="es-PE"/>
+        </w:rPr>
+        <w:t>haber solucionado. Aunque también me enseñó a tener cuidado con los stash, push y pulls que hacía</w:t>
+      </w:r>
+      <w:r>
+        <w:rPr>
+          <w:rFonts w:ascii="Times New Roman" w:eastAsia="Times New Roman" w:hAnsi="Times New Roman" w:cs="Times New Roman"/>
+          <w:lang w:val="es-PE"/>
+        </w:rPr>
+        <w:t>, y sí, aprendí por la mala (Recuerdos del Sprint 4).</w:t>
+      </w:r>
+    </w:p>
+    <w:p>
+      <w:pPr>
+        <w:rPr>
+          <w:rFonts w:ascii="Times New Roman" w:eastAsia="Times New Roman" w:hAnsi="Times New Roman" w:cs="Times New Roman"/>
+          <w:lang w:val="es-PE"/>
+        </w:rPr>
+      </w:pPr>
+      <w:r>
+        <w:rPr>
+          <w:rFonts w:ascii="Times New Roman" w:eastAsia="Times New Roman" w:hAnsi="Times New Roman" w:cs="Times New Roman"/>
+          <w:lang w:val="es-PE"/>
+        </w:rPr>
+        <w:t>Si bien en ing de software aprendí la importancia de capturar requerimientos, las historias de usuario y criterios de aceptación me ayudaron a entender cómo aplicarlas para crear código funcional y con propósito.</w:t>
+      </w:r>
+    </w:p>
+    <w:p>
+      <w:pPr>
+        <w:rPr>
+          <w:rFonts w:ascii="Times New Roman" w:eastAsia="Times New Roman" w:hAnsi="Times New Roman" w:cs="Times New Roman"/>
+          <w:lang w:val="es-PE"/>
+        </w:rPr>
+      </w:pPr>
+      <w:r>
+        <w:rPr>
+          <w:rFonts w:ascii="Times New Roman" w:eastAsia="Times New Roman" w:hAnsi="Times New Roman" w:cs="Times New Roman"/>
+          <w:lang w:val="es-PE"/>
+        </w:rPr>
+        <w:lastRenderedPageBreak/>
+        <w:t>Que modularizar las clases y métodos hace más fácil la implementación de más funciones y actores</w:t>
+      </w:r>
+      <w:r>
+        <w:rPr>
+          <w:rFonts w:ascii="Times New Roman" w:eastAsia="Times New Roman" w:hAnsi="Times New Roman" w:cs="Times New Roman"/>
+          <w:lang w:val="es-PE"/>
+        </w:rPr>
+        <w:t>, sin ello este Sprint 5 no hubiese sido tan sencillo.</w:t>
+      </w:r>
+      <w:r>
+        <w:rPr>
+          <w:rFonts w:ascii="Times New Roman" w:eastAsia="Times New Roman" w:hAnsi="Times New Roman" w:cs="Times New Roman"/>
+          <w:lang w:val="es-PE"/>
+        </w:rPr>
+        <w:t xml:space="preserve"> </w:t>
+      </w:r>
+    </w:p>
+    <w:p>
+      <w:pPr>
+        <w:rPr>
+          <w:rFonts w:ascii="Times New Roman" w:eastAsia="Times New Roman" w:hAnsi="Times New Roman" w:cs="Times New Roman"/>
+          <w:lang w:val="es-PE"/>
+        </w:rPr>
+      </w:pPr>
+      <w:r>
+        <w:rPr>
+          <w:rFonts w:ascii="Times New Roman" w:eastAsia="Times New Roman" w:hAnsi="Times New Roman" w:cs="Times New Roman"/>
+          <w:lang w:val="es-PE"/>
+        </w:rPr>
+        <w:t xml:space="preserve">Y puedo rescatar </w:t>
+      </w:r>
+      <w:r>
+        <w:rPr>
+          <w:rFonts w:ascii="Times New Roman" w:eastAsia="Times New Roman" w:hAnsi="Times New Roman" w:cs="Times New Roman"/>
+          <w:lang w:val="es-PE"/>
+        </w:rPr>
+        <w:t>que,</w:t>
+      </w:r>
+      <w:r>
+        <w:rPr>
+          <w:rFonts w:ascii="Times New Roman" w:eastAsia="Times New Roman" w:hAnsi="Times New Roman" w:cs="Times New Roman"/>
+          <w:lang w:val="es-PE"/>
+        </w:rPr>
+        <w:t xml:space="preserve"> aunque </w:t>
+      </w:r>
+      <w:r>
+        <w:rPr>
+          <w:rFonts w:ascii="Times New Roman" w:eastAsia="Times New Roman" w:hAnsi="Times New Roman" w:cs="Times New Roman"/>
+          <w:lang w:val="es-PE"/>
+        </w:rPr>
+        <w:t xml:space="preserve">medio obligué a Gabriel a que hagamos el proyecto en un lenguaje desconocido para él, supe guiarlo </w:t>
+      </w:r>
+      <w:r>
+        <w:rPr>
+          <w:rFonts w:ascii="Times New Roman" w:eastAsia="Times New Roman" w:hAnsi="Times New Roman" w:cs="Times New Roman"/>
+          <w:lang w:val="es-PE"/>
+        </w:rPr>
+        <w:t>en sus primeros pasos</w:t>
+      </w:r>
+      <w:r>
+        <w:rPr>
+          <w:rFonts w:ascii="Times New Roman" w:eastAsia="Times New Roman" w:hAnsi="Times New Roman" w:cs="Times New Roman"/>
+          <w:lang w:val="es-PE"/>
+        </w:rPr>
+        <w:t xml:space="preserve"> y él mismo se dio cuenta de lo familiar que es y fue aprendiendo más por su cuenta</w:t>
+      </w:r>
+      <w:r>
+        <w:rPr>
+          <w:rFonts w:ascii="Times New Roman" w:eastAsia="Times New Roman" w:hAnsi="Times New Roman" w:cs="Times New Roman"/>
+          <w:lang w:val="es-PE"/>
+        </w:rPr>
+        <w:t>.</w:t>
+      </w:r>
+      <w:r>
+        <w:rPr>
+          <w:rFonts w:ascii="Times New Roman" w:eastAsia="Times New Roman" w:hAnsi="Times New Roman" w:cs="Times New Roman"/>
+          <w:lang w:val="es-PE"/>
+        </w:rPr>
+        <w:t xml:space="preserve"> </w:t>
+      </w:r>
+      <w:r>
+        <w:rPr>
+          <w:rFonts w:ascii="Times New Roman" w:eastAsia="Times New Roman" w:hAnsi="Times New Roman" w:cs="Times New Roman"/>
+          <w:lang w:val="es-PE"/>
+        </w:rPr>
+        <w:t>D</w:t>
+      </w:r>
+      <w:r>
+        <w:rPr>
+          <w:rFonts w:ascii="Times New Roman" w:eastAsia="Times New Roman" w:hAnsi="Times New Roman" w:cs="Times New Roman"/>
+          <w:lang w:val="es-PE"/>
+        </w:rPr>
+        <w:t xml:space="preserve">e </w:t>
+      </w:r>
+      <w:r>
+        <w:rPr>
+          <w:rFonts w:ascii="Times New Roman" w:eastAsia="Times New Roman" w:hAnsi="Times New Roman" w:cs="Times New Roman"/>
+          <w:lang w:val="es-PE"/>
+        </w:rPr>
+        <w:t>hecho,</w:t>
+      </w:r>
+      <w:r>
+        <w:rPr>
+          <w:rFonts w:ascii="Times New Roman" w:eastAsia="Times New Roman" w:hAnsi="Times New Roman" w:cs="Times New Roman"/>
+          <w:lang w:val="es-PE"/>
+        </w:rPr>
+        <w:t xml:space="preserve"> le agradezco completamente el Sprint4.5 que fue donde logró conectar la lógica que hicimos</w:t>
+      </w:r>
+      <w:r>
+        <w:rPr>
+          <w:rFonts w:ascii="Times New Roman" w:eastAsia="Times New Roman" w:hAnsi="Times New Roman" w:cs="Times New Roman"/>
+          <w:lang w:val="es-PE"/>
+        </w:rPr>
+        <w:t xml:space="preserve"> a la interfaz gráfica</w:t>
+      </w:r>
+      <w:r>
+        <w:rPr>
+          <w:rFonts w:ascii="Times New Roman" w:eastAsia="Times New Roman" w:hAnsi="Times New Roman" w:cs="Times New Roman"/>
+          <w:lang w:val="es-PE"/>
+        </w:rPr>
+        <w:t xml:space="preserve"> lo que dejó que este sprint no sea tan trabajoso como lo tenía previsto desde donde dejamos el Sprint 4.</w:t>
+      </w:r>
+      <w:r>
+        <w:rPr>
+          <w:rFonts w:ascii="Times New Roman" w:eastAsia="Times New Roman" w:hAnsi="Times New Roman" w:cs="Times New Roman"/>
+          <w:lang w:val="es-PE"/>
+        </w:rPr>
+        <w:t xml:space="preserve"> Y también que me ayudó a tener la costumbre de comentar mi código porque en ese momento sé que hace, pero días después puede que ya no.</w:t>
+      </w:r>
+    </w:p>
+    <w:p>
+      <w:pPr>
+        <w:ind w:left="360"/>
+        <w:rPr>
+          <w:rFonts w:ascii="Times New Roman" w:eastAsia="Times New Roman" w:hAnsi="Times New Roman" w:cs="Times New Roman"/>
+          <w:b/>
+          <w:bCs/>
+          <w:u w:val="single"/>
+          <w:lang w:val="es-PE"/>
+        </w:rPr>
+      </w:pPr>
+      <w:r>
+        <w:rPr>
+          <w:rFonts w:ascii="Times New Roman" w:eastAsia="Times New Roman" w:hAnsi="Times New Roman" w:cs="Times New Roman"/>
+          <w:b/>
+          <w:bCs/>
+          <w:u w:val="single"/>
+          <w:lang w:val="es-PE"/>
+        </w:rPr>
+        <w:t>¿Qué hace bien tu proyecto y qué podría hacer mejor tu proyecto?</w:t>
+      </w:r>
+    </w:p>
+    <w:p>
+      <w:pPr>
+        <w:rPr>
+          <w:rFonts w:ascii="Times New Roman" w:eastAsia="Times New Roman" w:hAnsi="Times New Roman" w:cs="Times New Roman"/>
+          <w:lang w:val="es-PE"/>
+        </w:rPr>
+      </w:pPr>
+      <w:r>
+        <w:rPr>
+          <w:rFonts w:ascii="Times New Roman" w:eastAsia="Times New Roman" w:hAnsi="Times New Roman" w:cs="Times New Roman"/>
+          <w:lang w:val="es-PE"/>
+        </w:rPr>
+        <w:t xml:space="preserve">Se puede jugar de forma funcional al SOS, tanto de forma simple como general, siendo los jugadores </w:t>
+      </w:r>
+      <w:r>
+        <w:rPr>
+          <w:rFonts w:ascii="Times New Roman" w:eastAsia="Times New Roman" w:hAnsi="Times New Roman" w:cs="Times New Roman"/>
+          <w:lang w:val="es-PE"/>
+        </w:rPr>
+        <w:t>humanos o máquinas en cualquiera de sus 4 combinaciones.</w:t>
+      </w:r>
+    </w:p>
+    <w:p>
+      <w:pPr>
+        <w:rPr>
+          <w:rFonts w:ascii="Times New Roman" w:eastAsia="Times New Roman" w:hAnsi="Times New Roman" w:cs="Times New Roman"/>
+          <w:lang w:val="es-PE"/>
+        </w:rPr>
+      </w:pPr>
+      <w:r>
+        <w:rPr>
+          <w:rFonts w:ascii="Times New Roman" w:eastAsia="Times New Roman" w:hAnsi="Times New Roman" w:cs="Times New Roman"/>
+          <w:lang w:val="es-PE"/>
+        </w:rPr>
+        <w:t>En el juego general muestra puntajes, mientras que en el simple estos puntajes no se muestran pues solo se necesita un punto para ganar.</w:t>
+      </w:r>
+    </w:p>
+    <w:p>
+      <w:pPr>
+        <w:rPr>
+          <w:rFonts w:ascii="Times New Roman" w:eastAsia="Times New Roman" w:hAnsi="Times New Roman" w:cs="Times New Roman"/>
+          <w:lang w:val="es-PE"/>
+        </w:rPr>
+      </w:pPr>
+      <w:r>
+        <w:rPr>
+          <w:rFonts w:ascii="Times New Roman" w:eastAsia="Times New Roman" w:hAnsi="Times New Roman" w:cs="Times New Roman"/>
+          <w:lang w:val="es-PE"/>
+        </w:rPr>
+        <w:t>Además,</w:t>
+      </w:r>
+      <w:r>
+        <w:rPr>
+          <w:rFonts w:ascii="Times New Roman" w:eastAsia="Times New Roman" w:hAnsi="Times New Roman" w:cs="Times New Roman"/>
+          <w:lang w:val="es-PE"/>
+        </w:rPr>
+        <w:t xml:space="preserve"> está la opción de grabar el jueg</w:t>
+      </w:r>
+      <w:r>
+        <w:rPr>
+          <w:rFonts w:ascii="Times New Roman" w:eastAsia="Times New Roman" w:hAnsi="Times New Roman" w:cs="Times New Roman"/>
+          <w:lang w:val="es-PE"/>
+        </w:rPr>
+        <w:t>o, independientemente del tipo y de los jugadores.</w:t>
+      </w:r>
+    </w:p>
+    <w:p>
+      <w:pPr>
+        <w:rPr>
+          <w:rFonts w:ascii="Times New Roman" w:eastAsia="Times New Roman" w:hAnsi="Times New Roman" w:cs="Times New Roman"/>
+          <w:lang w:val="es-PE"/>
+        </w:rPr>
+      </w:pPr>
+      <w:r>
+        <w:rPr>
+          <w:rFonts w:ascii="Times New Roman" w:eastAsia="Times New Roman" w:hAnsi="Times New Roman" w:cs="Times New Roman"/>
+          <w:lang w:val="es-PE"/>
+        </w:rPr>
+        <w:t>El proyecto evidencia buenas prácticas (o al menos la intención de ellas)</w:t>
+      </w:r>
+      <w:r>
+        <w:rPr>
+          <w:rFonts w:ascii="Times New Roman" w:eastAsia="Times New Roman" w:hAnsi="Times New Roman" w:cs="Times New Roman"/>
+          <w:lang w:val="es-PE"/>
+        </w:rPr>
+        <w:t>.</w:t>
+      </w:r>
+      <w:r>
+        <w:rPr>
+          <w:rFonts w:ascii="Times New Roman" w:eastAsia="Times New Roman" w:hAnsi="Times New Roman" w:cs="Times New Roman"/>
+          <w:lang w:val="es-PE"/>
+        </w:rPr>
+        <w:t xml:space="preserve"> </w:t>
+      </w:r>
+    </w:p>
+    <w:p>
+      <w:pPr>
+        <w:rPr>
+          <w:rFonts w:ascii="Times New Roman" w:eastAsia="Times New Roman" w:hAnsi="Times New Roman" w:cs="Times New Roman"/>
+          <w:lang w:val="es-PE"/>
+        </w:rPr>
+      </w:pPr>
+      <w:r>
+        <w:rPr>
+          <w:rFonts w:ascii="Times New Roman" w:eastAsia="Times New Roman" w:hAnsi="Times New Roman" w:cs="Times New Roman"/>
+          <w:lang w:val="es-PE"/>
+        </w:rPr>
+        <w:t xml:space="preserve">El código </w:t>
+      </w:r>
+      <w:r>
+        <w:rPr>
+          <w:rFonts w:ascii="Times New Roman" w:eastAsia="Times New Roman" w:hAnsi="Times New Roman" w:cs="Times New Roman"/>
+          <w:lang w:val="es-PE"/>
+        </w:rPr>
+        <w:t>está modularizado y nos enfocamos en que s</w:t>
+      </w:r>
+      <w:r>
+        <w:rPr>
+          <w:rFonts w:ascii="Times New Roman" w:eastAsia="Times New Roman" w:hAnsi="Times New Roman" w:cs="Times New Roman"/>
+          <w:lang w:val="es-PE"/>
+        </w:rPr>
+        <w:t>iga el SRP.</w:t>
+      </w:r>
+    </w:p>
+    <w:p>
+      <w:pPr>
+        <w:rPr>
+          <w:rFonts w:ascii="Times New Roman" w:eastAsia="Times New Roman" w:hAnsi="Times New Roman" w:cs="Times New Roman"/>
+          <w:lang w:val="es-PE"/>
+        </w:rPr>
+      </w:pPr>
+      <w:r>
+        <w:rPr>
+          <w:rFonts w:ascii="Times New Roman" w:eastAsia="Times New Roman" w:hAnsi="Times New Roman" w:cs="Times New Roman"/>
+          <w:lang w:val="es-PE"/>
+        </w:rPr>
+        <w:t>Se hace</w:t>
+      </w:r>
+      <w:r>
+        <w:rPr>
+          <w:rFonts w:ascii="Times New Roman" w:eastAsia="Times New Roman" w:hAnsi="Times New Roman" w:cs="Times New Roman"/>
+          <w:lang w:val="es-PE"/>
+        </w:rPr>
+        <w:t xml:space="preserve"> uso del polimorfismo</w:t>
+      </w:r>
+      <w:r>
+        <w:rPr>
+          <w:rFonts w:ascii="Times New Roman" w:eastAsia="Times New Roman" w:hAnsi="Times New Roman" w:cs="Times New Roman"/>
+          <w:lang w:val="es-PE"/>
+        </w:rPr>
+        <w:t xml:space="preserve"> lo que ayuda a hacer un código más general y </w:t>
+      </w:r>
+      <w:r>
+        <w:rPr>
+          <w:rFonts w:ascii="Times New Roman" w:eastAsia="Times New Roman" w:hAnsi="Times New Roman" w:cs="Times New Roman"/>
+          <w:lang w:val="es-PE"/>
+        </w:rPr>
+        <w:t>se apoya en el LSP para que funcione como debería.</w:t>
+      </w:r>
+    </w:p>
+    <w:p>
+      <w:pPr>
+        <w:rPr>
+          <w:rFonts w:ascii="Times New Roman" w:eastAsia="Times New Roman" w:hAnsi="Times New Roman" w:cs="Times New Roman"/>
+          <w:lang w:val="es-PE"/>
+        </w:rPr>
+      </w:pPr>
+      <w:r>
+        <w:rPr>
+          <w:rFonts w:ascii="Times New Roman" w:eastAsia="Times New Roman" w:hAnsi="Times New Roman" w:cs="Times New Roman"/>
+          <w:lang w:val="es-PE"/>
+        </w:rPr>
+        <w:t xml:space="preserve">Hay cosas que se pueden mejorar, como </w:t>
+      </w:r>
+      <w:r>
+        <w:rPr>
+          <w:rFonts w:ascii="Times New Roman" w:eastAsia="Times New Roman" w:hAnsi="Times New Roman" w:cs="Times New Roman"/>
+          <w:lang w:val="es-PE"/>
+        </w:rPr>
+        <w:t>la implementación de un replay (estoy escribiendo esto el sábado y aún no está)</w:t>
+      </w:r>
+      <w:r>
+        <w:rPr>
+          <w:rFonts w:ascii="Times New Roman" w:eastAsia="Times New Roman" w:hAnsi="Times New Roman" w:cs="Times New Roman"/>
+          <w:lang w:val="es-PE"/>
+        </w:rPr>
+        <w:t>. También se podría implementar el dibujo de una línea para evidenciar un SOS</w:t>
+      </w:r>
+      <w:r>
+        <w:rPr>
+          <w:rFonts w:ascii="Times New Roman" w:eastAsia="Times New Roman" w:hAnsi="Times New Roman" w:cs="Times New Roman"/>
+          <w:lang w:val="es-PE"/>
+        </w:rPr>
+        <w:t xml:space="preserve"> (espero implementarlo antes del jueves</w:t>
+      </w:r>
+      <w:r>
+        <w:rPr>
+          <w:rFonts w:ascii="Times New Roman" w:eastAsia="Times New Roman" w:hAnsi="Times New Roman" w:cs="Times New Roman"/>
+          <w:lang w:val="es-PE"/>
+        </w:rPr>
+        <w:t xml:space="preserve">, así que quizá lo implemente después de </w:t>
+      </w:r>
+      <w:r>
+        <w:rPr>
+          <w:rFonts w:ascii="Times New Roman" w:eastAsia="Times New Roman" w:hAnsi="Times New Roman" w:cs="Times New Roman"/>
+          <w:lang w:val="es-PE"/>
+        </w:rPr>
+        <w:t>presentar</w:t>
+      </w:r>
+      <w:r>
+        <w:rPr>
+          <w:rFonts w:ascii="Times New Roman" w:eastAsia="Times New Roman" w:hAnsi="Times New Roman" w:cs="Times New Roman"/>
+          <w:lang w:val="es-PE"/>
+        </w:rPr>
+        <w:t>)</w:t>
+      </w:r>
+      <w:r>
+        <w:rPr>
+          <w:rFonts w:ascii="Times New Roman" w:eastAsia="Times New Roman" w:hAnsi="Times New Roman" w:cs="Times New Roman"/>
+          <w:lang w:val="es-PE"/>
+        </w:rPr>
+        <w:t>.</w:t>
+      </w:r>
+    </w:p>
+    <w:p>
+      <w:pPr>
+        <w:rPr>
+          <w:rFonts w:ascii="Times New Roman" w:eastAsia="Times New Roman" w:hAnsi="Times New Roman" w:cs="Times New Roman"/>
+          <w:lang w:val="es-PE"/>
+        </w:rPr>
+      </w:pPr>
+      <w:r>
+        <w:rPr>
+          <w:rFonts w:ascii="Times New Roman" w:eastAsia="Times New Roman" w:hAnsi="Times New Roman" w:cs="Times New Roman"/>
+          <w:lang w:val="es-PE"/>
+        </w:rPr>
+        <w:t>Se podría implementar más pruebas, tales como las pruebas automatizadas de la GUI entre otras para lograr un 100% de code coverage.</w:t>
+      </w:r>
+    </w:p>
+    <w:p>
+      <w:pPr>
+        <w:ind w:left="360"/>
+        <w:rPr>
+          <w:rFonts w:ascii="Times New Roman" w:eastAsia="Times New Roman" w:hAnsi="Times New Roman" w:cs="Times New Roman"/>
+          <w:b/>
+          <w:bCs/>
+          <w:u w:val="single"/>
+          <w:lang w:val="es-PE"/>
+        </w:rPr>
+      </w:pPr>
+      <w:r>
+        <w:rPr>
+          <w:rFonts w:ascii="Times New Roman" w:eastAsia="Times New Roman" w:hAnsi="Times New Roman" w:cs="Times New Roman"/>
+          <w:b/>
+          <w:bCs/>
+          <w:u w:val="single"/>
+          <w:lang w:val="es-PE"/>
+        </w:rPr>
+        <w:t>¿Cómo podrías mejorar tu proceso de desarrollo si desarrollas un juego similar desde cero?</w:t>
+      </w:r>
+    </w:p>
+    <w:p>
+      <w:pPr>
+        <w:rPr>
+          <w:rFonts w:ascii="Times New Roman" w:eastAsia="Times New Roman" w:hAnsi="Times New Roman" w:cs="Times New Roman"/>
+          <w:lang w:val="es-PE"/>
+        </w:rPr>
+      </w:pPr>
+      <w:r>
+        <w:rPr>
+          <w:rFonts w:ascii="Times New Roman" w:eastAsia="Times New Roman" w:hAnsi="Times New Roman" w:cs="Times New Roman"/>
+          <w:lang w:val="es-PE"/>
+        </w:rPr>
+        <w:t xml:space="preserve">Lo principal sería anotar </w:t>
+      </w:r>
+      <w:r>
+        <w:rPr>
+          <w:rFonts w:ascii="Times New Roman" w:eastAsia="Times New Roman" w:hAnsi="Times New Roman" w:cs="Times New Roman"/>
+          <w:lang w:val="es-PE"/>
+        </w:rPr>
+        <w:t>en mi backlog los errores pendientes de resolución, para que no se acumulen o entorpezcan tanto el trabajo</w:t>
+      </w:r>
+      <w:r>
+        <w:rPr>
+          <w:rFonts w:ascii="Times New Roman" w:eastAsia="Times New Roman" w:hAnsi="Times New Roman" w:cs="Times New Roman"/>
+          <w:lang w:val="es-PE"/>
+        </w:rPr>
+        <w:t xml:space="preserve">, ejemplo de esto fue que el error en saber si se hizo un SOS </w:t>
+      </w:r>
+      <w:r>
+        <w:rPr>
+          <w:rFonts w:ascii="Times New Roman" w:eastAsia="Times New Roman" w:hAnsi="Times New Roman" w:cs="Times New Roman"/>
+          <w:lang w:val="es-PE"/>
+        </w:rPr>
+        <w:t xml:space="preserve">estuvo presente hasta el Sprint4 cuando empezó en el sprint3 y también un error </w:t>
+      </w:r>
+      <w:r>
+        <w:rPr>
+          <w:rFonts w:ascii="Times New Roman" w:eastAsia="Times New Roman" w:hAnsi="Times New Roman" w:cs="Times New Roman"/>
+          <w:lang w:val="es-PE"/>
+        </w:rPr>
+        <w:t xml:space="preserve">que no cambiaba el </w:t>
+      </w:r>
+      <w:r>
+        <w:rPr>
+          <w:rFonts w:ascii="Times New Roman" w:eastAsia="Times New Roman" w:hAnsi="Times New Roman" w:cs="Times New Roman"/>
+          <w:lang w:val="es-PE"/>
+        </w:rPr>
+        <w:t>estado de juego en un juego simple cuando la jugada ganadora también terminaba de rellenar el tablero</w:t>
+      </w:r>
+      <w:r>
+        <w:rPr>
+          <w:rFonts w:ascii="Times New Roman" w:eastAsia="Times New Roman" w:hAnsi="Times New Roman" w:cs="Times New Roman"/>
+          <w:lang w:val="es-PE"/>
+        </w:rPr>
+        <w:t xml:space="preserve"> desde el Sprint3 hasta este Sprint5</w:t>
+      </w:r>
+      <w:r>
+        <w:rPr>
+          <w:rFonts w:ascii="Times New Roman" w:eastAsia="Times New Roman" w:hAnsi="Times New Roman" w:cs="Times New Roman"/>
+          <w:lang w:val="es-PE"/>
+        </w:rPr>
+        <w:t>.</w:t>
+      </w:r>
+    </w:p>
+    <w:p>
+      <w:pPr>
+        <w:rPr>
+          <w:rFonts w:ascii="Times New Roman" w:eastAsia="Times New Roman" w:hAnsi="Times New Roman" w:cs="Times New Roman"/>
+          <w:lang w:val="es-PE"/>
+        </w:rPr>
+      </w:pPr>
+      <w:r>
+        <w:rPr>
+          <w:rFonts w:ascii="Times New Roman" w:eastAsia="Times New Roman" w:hAnsi="Times New Roman" w:cs="Times New Roman"/>
+          <w:lang w:val="es-PE"/>
+        </w:rPr>
+        <w:t>Algo que también es muy importante es asegurarme de que capturé bien las historias de usuario para tener buenos criterios de aceptación y así seguir un TDD</w:t>
+      </w:r>
+      <w:r>
+        <w:rPr>
+          <w:rFonts w:ascii="Times New Roman" w:eastAsia="Times New Roman" w:hAnsi="Times New Roman" w:cs="Times New Roman"/>
+          <w:lang w:val="es-PE"/>
+        </w:rPr>
+        <w:t xml:space="preserve"> lo que facilita la arquitectura</w:t>
+      </w:r>
+      <w:r>
+        <w:rPr>
+          <w:rFonts w:ascii="Times New Roman" w:eastAsia="Times New Roman" w:hAnsi="Times New Roman" w:cs="Times New Roman"/>
+          <w:lang w:val="es-PE"/>
+        </w:rPr>
+        <w:t>.</w:t>
+      </w:r>
+    </w:p>
+    <w:p>
+      <w:pPr>
+        <w:rPr>
+          <w:rFonts w:ascii="Times New Roman" w:eastAsia="Times New Roman" w:hAnsi="Times New Roman" w:cs="Times New Roman"/>
+          <w:lang w:val="es-PE"/>
+        </w:rPr>
+      </w:pPr>
+      <w:r>
+        <w:rPr>
+          <w:rFonts w:ascii="Times New Roman" w:eastAsia="Times New Roman" w:hAnsi="Times New Roman" w:cs="Times New Roman"/>
+          <w:lang w:val="es-PE"/>
+        </w:rPr>
+        <w:t>También podría darle más importancia a la GUI para que no se me escapen detalles como en este caso que desde el Sprint 2</w:t>
+      </w:r>
+      <w:r>
+        <w:rPr>
+          <w:rFonts w:ascii="Times New Roman" w:eastAsia="Times New Roman" w:hAnsi="Times New Roman" w:cs="Times New Roman"/>
+          <w:lang w:val="es-PE"/>
+        </w:rPr>
+        <w:t xml:space="preserve"> no se puede hacer una línea que evidencia un SOS.</w:t>
+      </w:r>
+    </w:p>
+    <w:p>
+      <w:pPr>
+        <w:rPr>
+          <w:rFonts w:ascii="Times New Roman" w:eastAsia="Times New Roman" w:hAnsi="Times New Roman" w:cs="Times New Roman"/>
+          <w:lang w:val="es-PE"/>
+        </w:rPr>
+      </w:pPr>
+      <w:r>
+        <w:rPr>
+          <w:rFonts w:ascii="Times New Roman" w:eastAsia="Times New Roman" w:hAnsi="Times New Roman" w:cs="Times New Roman"/>
+          <w:lang w:val="es-PE"/>
+        </w:rPr>
+        <w:t>Además,</w:t>
+      </w:r>
+      <w:r>
+        <w:rPr>
+          <w:rFonts w:ascii="Times New Roman" w:eastAsia="Times New Roman" w:hAnsi="Times New Roman" w:cs="Times New Roman"/>
+          <w:lang w:val="es-PE"/>
+        </w:rPr>
+        <w:t xml:space="preserve"> aprovechar más el uso de </w:t>
+      </w:r>
+      <w:r>
+        <w:rPr>
+          <w:rFonts w:ascii="Times New Roman" w:eastAsia="Times New Roman" w:hAnsi="Times New Roman" w:cs="Times New Roman"/>
+          <w:lang w:val="es-PE"/>
+        </w:rPr>
+        <w:t>ReShaper para acelerar el refactor cuando se cambie de nombre, entre otras funcionalidades.</w:t>
+      </w:r>
+    </w:p>
+    <w:p>
+      <w:pPr>
+        <w:rPr>
+          <w:rFonts w:ascii="Times New Roman" w:eastAsia="Times New Roman" w:hAnsi="Times New Roman" w:cs="Times New Roman"/>
+          <w:lang w:val="es-PE"/>
+        </w:rPr>
+      </w:pPr>
+      <w:r>
+        <w:rPr>
+          <w:rFonts w:ascii="Times New Roman" w:eastAsia="Times New Roman" w:hAnsi="Times New Roman" w:cs="Times New Roman"/>
+          <w:lang w:val="es-PE"/>
+        </w:rPr>
+        <w:t>Como tengo una mejor comprensión del uso de Properties podría reducir la redundancia de código si uso C#</w:t>
+      </w:r>
+      <w:r>
+        <w:rPr>
+          <w:rFonts w:ascii="Times New Roman" w:eastAsia="Times New Roman" w:hAnsi="Times New Roman" w:cs="Times New Roman"/>
+          <w:lang w:val="es-PE"/>
+        </w:rPr>
+        <w:t>.</w:t>
+      </w:r>
+    </w:p>
+    <w:p>
+      <w:pPr>
+        <w:rPr>
+          <w:rFonts w:ascii="Times New Roman" w:eastAsia="Times New Roman" w:hAnsi="Times New Roman" w:cs="Times New Roman"/>
+          <w:lang w:val="es-PE"/>
+        </w:rPr>
+      </w:pPr>
+      <w:r>
+        <w:rPr>
+          <w:rFonts w:ascii="Times New Roman" w:eastAsia="Times New Roman" w:hAnsi="Times New Roman" w:cs="Times New Roman"/>
+          <w:lang w:val="es-PE"/>
+        </w:rPr>
+        <w:t xml:space="preserve">Apuntar </w:t>
+      </w:r>
+      <w:r>
+        <w:rPr>
+          <w:rFonts w:ascii="Times New Roman" w:eastAsia="Times New Roman" w:hAnsi="Times New Roman" w:cs="Times New Roman"/>
+          <w:lang w:val="es-PE"/>
+        </w:rPr>
+        <w:t xml:space="preserve">en orden </w:t>
+      </w:r>
+      <w:r>
+        <w:rPr>
+          <w:rFonts w:ascii="Times New Roman" w:eastAsia="Times New Roman" w:hAnsi="Times New Roman" w:cs="Times New Roman"/>
+          <w:lang w:val="es-PE"/>
+        </w:rPr>
+        <w:t>los cambios pequeños que hago</w:t>
+      </w:r>
+      <w:r>
+        <w:rPr>
+          <w:rFonts w:ascii="Times New Roman" w:eastAsia="Times New Roman" w:hAnsi="Times New Roman" w:cs="Times New Roman"/>
+          <w:lang w:val="es-PE"/>
+        </w:rPr>
+        <w:t xml:space="preserve"> al momento de refactorizar </w:t>
+      </w:r>
+      <w:r>
+        <w:rPr>
+          <w:rFonts w:ascii="Times New Roman" w:eastAsia="Times New Roman" w:hAnsi="Times New Roman" w:cs="Times New Roman"/>
+          <w:lang w:val="es-PE"/>
+        </w:rPr>
+        <w:t xml:space="preserve">por si </w:t>
+      </w:r>
+      <w:r>
+        <w:rPr>
+          <w:rFonts w:ascii="Times New Roman" w:eastAsia="Times New Roman" w:hAnsi="Times New Roman" w:cs="Times New Roman"/>
+          <w:lang w:val="es-PE"/>
+        </w:rPr>
+        <w:t>se presenta</w:t>
+      </w:r>
+      <w:r>
+        <w:rPr>
+          <w:rFonts w:ascii="Times New Roman" w:eastAsia="Times New Roman" w:hAnsi="Times New Roman" w:cs="Times New Roman"/>
+          <w:lang w:val="es-PE"/>
+        </w:rPr>
+        <w:t xml:space="preserve"> un error ocasionado por uno de esos cambios </w:t>
+      </w:r>
+      <w:r>
+        <w:rPr>
+          <w:rFonts w:ascii="Times New Roman" w:eastAsia="Times New Roman" w:hAnsi="Times New Roman" w:cs="Times New Roman"/>
+          <w:lang w:val="es-PE"/>
+        </w:rPr>
+        <w:t xml:space="preserve">para no tener que regresar </w:t>
+      </w:r>
+      <w:r>
+        <w:rPr>
+          <w:rFonts w:ascii="Times New Roman" w:eastAsia="Times New Roman" w:hAnsi="Times New Roman" w:cs="Times New Roman"/>
+          <w:lang w:val="es-PE"/>
+        </w:rPr>
+        <w:t xml:space="preserve">mucho, digamos a un commit con mucha antigüedad o peor, a un </w:t>
+      </w:r>
+      <w:r>
+        <w:rPr>
+          <w:rFonts w:ascii="Times New Roman" w:eastAsia="Times New Roman" w:hAnsi="Times New Roman" w:cs="Times New Roman"/>
+          <w:lang w:val="es-PE"/>
+        </w:rPr>
+        <w:t>Sprint anterior.</w:t>
+      </w:r>
+    </w:p>
+    <w:p>
+      <w:pPr>
+        <w:rPr>
+          <w:rFonts w:ascii="Times New Roman" w:eastAsia="Times New Roman" w:hAnsi="Times New Roman" w:cs="Times New Roman"/>
+          <w:lang w:val="es-PE"/>
+        </w:rPr>
+      </w:pPr>
+      <w:r>
+        <w:rPr>
+          <w:rFonts w:ascii="Times New Roman" w:eastAsia="Times New Roman" w:hAnsi="Times New Roman" w:cs="Times New Roman"/>
+          <w:lang w:val="es-PE"/>
+        </w:rPr>
+        <w:t xml:space="preserve">Apoyando lo anterior, un mejor uso del control de versiones </w:t>
+      </w:r>
+      <w:r>
+        <w:rPr>
+          <w:rFonts w:ascii="Times New Roman" w:eastAsia="Times New Roman" w:hAnsi="Times New Roman" w:cs="Times New Roman"/>
+          <w:lang w:val="es-PE"/>
+        </w:rPr>
+        <w:t>gracias a la práctica que tengo evitará el tiempo perdido al tratar de arreglar una rama</w:t>
+      </w:r>
+      <w:r>
+        <w:rPr>
+          <w:rFonts w:ascii="Times New Roman" w:eastAsia="Times New Roman" w:hAnsi="Times New Roman" w:cs="Times New Roman"/>
+          <w:lang w:val="es-PE"/>
+        </w:rPr>
+        <w:t xml:space="preserve">, </w:t>
+      </w:r>
+      <w:r>
+        <w:rPr>
+          <w:rFonts w:ascii="Times New Roman" w:eastAsia="Times New Roman" w:hAnsi="Times New Roman" w:cs="Times New Roman"/>
+          <w:lang w:val="es-PE"/>
+        </w:rPr>
+        <w:t>repositorio</w:t>
+      </w:r>
+      <w:r>
+        <w:rPr>
+          <w:rFonts w:ascii="Times New Roman" w:eastAsia="Times New Roman" w:hAnsi="Times New Roman" w:cs="Times New Roman"/>
+          <w:lang w:val="es-PE"/>
+        </w:rPr>
+        <w:t xml:space="preserve"> o (intento de) commit.</w:t>
+      </w:r>
+    </w:p>
+    <w:p>
+      <w:pPr>
+        <w:rPr>
+          <w:rFonts w:ascii="Times New Roman" w:eastAsia="Times New Roman" w:hAnsi="Times New Roman" w:cs="Times New Roman"/>
+          <w:lang w:val="es-PE"/>
+        </w:rPr>
+      </w:pPr>
+      <w:r>
+        <w:rPr>
+          <w:rFonts w:ascii="Times New Roman" w:eastAsia="Times New Roman" w:hAnsi="Times New Roman" w:cs="Times New Roman"/>
+          <w:lang w:val="es-PE"/>
+        </w:rPr>
+        <w:t>Incluso podría aprovechar las pruebas por especificaciones para cubrir el mayor rango de cobertura posible.</w:t>
+      </w:r>
     </w:p>
     <w:sectPr>
       <w:footerReference w:type="even" r:id="rId15"/>
@@ -8282,7 +11418,7 @@
   <w:style w:type="paragraph" w:default="1" w:styleId="Normal">
     <w:name w:val="Normal"/>
     <w:qFormat/>
-    <w:rsid w:val="00EF002B"/>
+    <w:rsid w:val="00667442"/>
   </w:style>
   <w:style w:type="paragraph" w:styleId="Ttulo1">
     <w:name w:val="heading 1"/>

</xml_diff>

<commit_message>
Sprint 5 terminado/video subido
</commit_message>
<xml_diff>
--- a/Sprint5/Sprint5.docx
+++ b/Sprint5/Sprint5.docx
@@ -6312,6 +6312,34 @@
               <w:t xml:space="preserve"> </w:t>
             </w:r>
           </w:p>
+          <w:p>
+            <w:pPr>
+              <w:rPr>
+                <w:rFonts w:ascii="Times New Roman" w:eastAsia="Times New Roman" w:hAnsi="Times New Roman" w:cs="Times New Roman"/>
+                <w:sz w:val="20"/>
+                <w:szCs w:val="20"/>
+                <w:lang w:val="es-PE"/>
+              </w:rPr>
+            </w:pPr>
+            <w:r>
+              <w:rPr>
+                <w:rFonts w:ascii="Times New Roman" w:eastAsia="Times New Roman" w:hAnsi="Times New Roman" w:cs="Times New Roman"/>
+                <w:sz w:val="20"/>
+                <w:szCs w:val="20"/>
+                <w:lang w:val="es-PE"/>
+              </w:rPr>
+              <w:t xml:space="preserve">También la clase GameRecorder y Consola </w:t>
+            </w:r>
+            <w:r>
+              <w:rPr>
+                <w:rFonts w:ascii="Times New Roman" w:eastAsia="Times New Roman" w:hAnsi="Times New Roman" w:cs="Times New Roman"/>
+                <w:sz w:val="20"/>
+                <w:szCs w:val="20"/>
+                <w:lang w:val="es-PE"/>
+              </w:rPr>
+              <w:t>tenían gran similitud así que con ayuda de la clase TableroHelper se logró reducir esa duplicación de código.</w:t>
+            </w:r>
+          </w:p>
         </w:tc>
       </w:tr>
       <w:tr>
@@ -6834,17 +6862,7 @@
                 <w:szCs w:val="20"/>
                 <w:lang w:val="es-PE"/>
               </w:rPr>
-              <w:t xml:space="preserve">se parece a MakeMove de Juego, se ocupan de responsabilidades diferentes. Al punto que se podría decir que solo se parecen en el nombre. Me </w:t>
-            </w:r>
-            <w:r>
-              <w:rPr>
-                <w:rFonts w:ascii="Times New Roman" w:eastAsia="Times New Roman" w:hAnsi="Times New Roman" w:cs="Times New Roman"/>
-                <w:sz w:val="20"/>
-                <w:szCs w:val="20"/>
-                <w:lang w:val="es-PE"/>
-              </w:rPr>
-              <w:lastRenderedPageBreak/>
-              <w:t>explico, mientras que en Juego se realiza un movimiento en el tablero</w:t>
+              <w:t>se parece a MakeMove de Juego, se ocupan de responsabilidades diferentes. Al punto que se podría decir que solo se parecen en el nombre. Me explico, mientras que en Juego se realiza un movimiento en el tablero</w:t>
             </w:r>
             <w:r>
               <w:rPr>
@@ -6947,7 +6965,7 @@
                 <w:szCs w:val="20"/>
                 <w:lang w:val="es-PE"/>
               </w:rPr>
-              <w:t>que</w:t>
+              <w:t>que,</w:t>
             </w:r>
             <w:r>
               <w:rPr>
@@ -7103,8 +7121,6 @@
           </w:tcPr>
           <w:p>
             <w:pPr>
-              <w:widowControl w:val="0"/>
-              <w:spacing w:line="276" w:lineRule="auto"/>
               <w:rPr>
                 <w:rFonts w:ascii="Times New Roman" w:eastAsia="Times New Roman" w:hAnsi="Times New Roman" w:cs="Times New Roman"/>
                 <w:b/>
@@ -7156,16 +7172,16 @@
                 <w:sz w:val="19"/>
                 <w:szCs w:val="19"/>
               </w:rPr>
-              <w:t>override</w:t>
-            </w:r>
-            <w:r>
-              <w:rPr>
-                <w:rFonts w:ascii="Cascadia Mono" w:hAnsi="Cascadia Mono" w:cs="Cascadia Mono"/>
-                <w:color w:val="000000"/>
-                <w:sz w:val="19"/>
-                <w:szCs w:val="19"/>
-              </w:rPr>
-              <w:t xml:space="preserve"> </w:t>
+              <w:t>bool</w:t>
+            </w:r>
+            <w:r>
+              <w:rPr>
+                <w:rFonts w:ascii="Cascadia Mono" w:hAnsi="Cascadia Mono" w:cs="Cascadia Mono"/>
+                <w:color w:val="000000"/>
+                <w:sz w:val="19"/>
+                <w:szCs w:val="19"/>
+              </w:rPr>
+              <w:t xml:space="preserve"> HasOnePoint(</w:t>
             </w:r>
             <w:r>
               <w:rPr>
@@ -7174,16 +7190,16 @@
                 <w:sz w:val="19"/>
                 <w:szCs w:val="19"/>
               </w:rPr>
-              <w:t>void</w:t>
-            </w:r>
-            <w:r>
-              <w:rPr>
-                <w:rFonts w:ascii="Cascadia Mono" w:hAnsi="Cascadia Mono" w:cs="Cascadia Mono"/>
-                <w:color w:val="000000"/>
-                <w:sz w:val="19"/>
-                <w:szCs w:val="19"/>
-              </w:rPr>
-              <w:t xml:space="preserve"> MakeMove(</w:t>
+              <w:t>int</w:t>
+            </w:r>
+            <w:r>
+              <w:rPr>
+                <w:rFonts w:ascii="Cascadia Mono" w:hAnsi="Cascadia Mono" w:cs="Cascadia Mono"/>
+                <w:color w:val="000000"/>
+                <w:sz w:val="19"/>
+                <w:szCs w:val="19"/>
+              </w:rPr>
+              <w:t xml:space="preserve"> row, </w:t>
             </w:r>
             <w:r>
               <w:rPr>
@@ -7201,25 +7217,7 @@
                 <w:sz w:val="19"/>
                 <w:szCs w:val="19"/>
               </w:rPr>
-              <w:t xml:space="preserve"> row, </w:t>
-            </w:r>
-            <w:r>
-              <w:rPr>
-                <w:rFonts w:ascii="Cascadia Mono" w:hAnsi="Cascadia Mono" w:cs="Cascadia Mono"/>
-                <w:color w:val="0000FF"/>
-                <w:sz w:val="19"/>
-                <w:szCs w:val="19"/>
-              </w:rPr>
-              <w:t>int</w:t>
-            </w:r>
-            <w:r>
-              <w:rPr>
-                <w:rFonts w:ascii="Cascadia Mono" w:hAnsi="Cascadia Mono" w:cs="Cascadia Mono"/>
-                <w:color w:val="000000"/>
-                <w:sz w:val="19"/>
-                <w:szCs w:val="19"/>
-              </w:rPr>
-              <w:t xml:space="preserve"> column, Cell _ficha)</w:t>
+              <w:t xml:space="preserve"> col, Cell ficha)</w:t>
             </w:r>
           </w:p>
           <w:p>
@@ -7232,16 +7230,23 @@
                 <w:color w:val="000000"/>
                 <w:sz w:val="19"/>
                 <w:szCs w:val="19"/>
-                <w:lang w:val="es-PE"/>
-              </w:rPr>
-            </w:pPr>
-            <w:r>
-              <w:rPr>
-                <w:rFonts w:ascii="Cascadia Mono" w:hAnsi="Cascadia Mono" w:cs="Cascadia Mono"/>
-                <w:color w:val="000000"/>
-                <w:sz w:val="19"/>
-                <w:szCs w:val="19"/>
-                <w:lang w:val="es-PE"/>
+              </w:rPr>
+            </w:pPr>
+            <w:r>
+              <w:rPr>
+                <w:rFonts w:ascii="Cascadia Mono" w:hAnsi="Cascadia Mono" w:cs="Cascadia Mono"/>
+                <w:color w:val="000000"/>
+                <w:sz w:val="19"/>
+                <w:szCs w:val="19"/>
+              </w:rPr>
+              <w:t xml:space="preserve">        </w:t>
+            </w:r>
+            <w:r>
+              <w:rPr>
+                <w:rFonts w:ascii="Cascadia Mono" w:hAnsi="Cascadia Mono" w:cs="Cascadia Mono"/>
+                <w:color w:val="000000"/>
+                <w:sz w:val="19"/>
+                <w:szCs w:val="19"/>
               </w:rPr>
               <w:t>{</w:t>
             </w:r>
@@ -7256,18 +7261,16 @@
                 <w:color w:val="000000"/>
                 <w:sz w:val="19"/>
                 <w:szCs w:val="19"/>
-                <w:lang w:val="es-PE"/>
-              </w:rPr>
-            </w:pPr>
-            <w:r>
-              <w:rPr>
-                <w:rFonts w:ascii="Cascadia Mono" w:hAnsi="Cascadia Mono" w:cs="Cascadia Mono"/>
-                <w:color w:val="000000"/>
-                <w:sz w:val="19"/>
-                <w:szCs w:val="19"/>
-                <w:lang w:val="es-PE"/>
-              </w:rPr>
-              <w:t xml:space="preserve">    </w:t>
+              </w:rPr>
+            </w:pPr>
+            <w:r>
+              <w:rPr>
+                <w:rFonts w:ascii="Cascadia Mono" w:hAnsi="Cascadia Mono" w:cs="Cascadia Mono"/>
+                <w:color w:val="000000"/>
+                <w:sz w:val="19"/>
+                <w:szCs w:val="19"/>
+              </w:rPr>
+              <w:t xml:space="preserve">            </w:t>
             </w:r>
             <w:r>
               <w:rPr>
@@ -7275,7 +7278,6 @@
                 <w:color w:val="0000FF"/>
                 <w:sz w:val="19"/>
                 <w:szCs w:val="19"/>
-                <w:lang w:val="es-PE"/>
               </w:rPr>
               <w:t>if</w:t>
             </w:r>
@@ -7285,19 +7287,8 @@
                 <w:color w:val="000000"/>
                 <w:sz w:val="19"/>
                 <w:szCs w:val="19"/>
-                <w:lang w:val="es-PE"/>
-              </w:rPr>
-              <w:t xml:space="preserve"> (!validator.GameOver()) </w:t>
-            </w:r>
-            <w:r>
-              <w:rPr>
-                <w:rFonts w:ascii="Cascadia Mono" w:hAnsi="Cascadia Mono" w:cs="Cascadia Mono"/>
-                <w:color w:val="008000"/>
-                <w:sz w:val="19"/>
-                <w:szCs w:val="19"/>
-                <w:lang w:val="es-PE"/>
-              </w:rPr>
-              <w:t>// Si es el estado de juego es JUGANDO</w:t>
+              </w:rPr>
+              <w:t xml:space="preserve"> (ficha == Cell.S)</w:t>
             </w:r>
           </w:p>
           <w:p>
@@ -7318,18 +7309,8 @@
                 <w:color w:val="000000"/>
                 <w:sz w:val="19"/>
                 <w:szCs w:val="19"/>
-                <w:lang w:val="es-PE"/>
-              </w:rPr>
-              <w:t xml:space="preserve">    </w:t>
-            </w:r>
-            <w:r>
-              <w:rPr>
-                <w:rFonts w:ascii="Cascadia Mono" w:hAnsi="Cascadia Mono" w:cs="Cascadia Mono"/>
-                <w:color w:val="000000"/>
-                <w:sz w:val="19"/>
-                <w:szCs w:val="19"/>
-              </w:rPr>
-              <w:t>{</w:t>
+              </w:rPr>
+              <w:t xml:space="preserve">            {</w:t>
             </w:r>
           </w:p>
           <w:p>
@@ -7351,7 +7332,7 @@
                 <w:sz w:val="19"/>
                 <w:szCs w:val="19"/>
               </w:rPr>
-              <w:t xml:space="preserve">        </w:t>
+              <w:t xml:space="preserve">                </w:t>
             </w:r>
             <w:r>
               <w:rPr>
@@ -7360,16 +7341,16 @@
                 <w:sz w:val="19"/>
                 <w:szCs w:val="19"/>
               </w:rPr>
-              <w:t>if</w:t>
-            </w:r>
-            <w:r>
-              <w:rPr>
-                <w:rFonts w:ascii="Cascadia Mono" w:hAnsi="Cascadia Mono" w:cs="Cascadia Mono"/>
-                <w:color w:val="000000"/>
-                <w:sz w:val="19"/>
-                <w:szCs w:val="19"/>
-              </w:rPr>
-              <w:t xml:space="preserve"> (row &gt;= 0 &amp;&amp; row &lt; tablero.Tamanio &amp;&amp; column &gt;= 0 &amp;&amp; column &lt; tablero.Tamanio</w:t>
+              <w:t>return</w:t>
+            </w:r>
+            <w:r>
+              <w:rPr>
+                <w:rFonts w:ascii="Cascadia Mono" w:hAnsi="Cascadia Mono" w:cs="Cascadia Mono"/>
+                <w:color w:val="000000"/>
+                <w:sz w:val="19"/>
+                <w:szCs w:val="19"/>
+              </w:rPr>
+              <w:t xml:space="preserve"> (tablero.GetCell(row + 1, col + 1) == Cell.O &amp;&amp; tablero.GetCell(row + 2, col + 2) == Cell.S) ||</w:t>
             </w:r>
           </w:p>
           <w:p>
@@ -7391,7 +7372,7 @@
                 <w:sz w:val="19"/>
                 <w:szCs w:val="19"/>
               </w:rPr>
-              <w:t xml:space="preserve">            &amp;&amp; tablero.GetCell(row, column) == 0)</w:t>
+              <w:t xml:space="preserve">                    (tablero.GetCell(row - 1, col - 1) == Cell.O &amp;&amp; tablero.GetCell(row - 2, col - 2) == Cell.S) ||</w:t>
             </w:r>
           </w:p>
           <w:p>
@@ -7413,7 +7394,7 @@
                 <w:sz w:val="19"/>
                 <w:szCs w:val="19"/>
               </w:rPr>
-              <w:t xml:space="preserve">        {</w:t>
+              <w:t xml:space="preserve">                    (tablero.GetCell(row, col + 1) == Cell.O &amp;&amp; tablero.GetCell(row, col + 2) == Cell.S) ||</w:t>
             </w:r>
           </w:p>
           <w:p>
@@ -7435,25 +7416,7 @@
                 <w:sz w:val="19"/>
                 <w:szCs w:val="19"/>
               </w:rPr>
-              <w:t xml:space="preserve">            tablero.ValidMove = </w:t>
-            </w:r>
-            <w:r>
-              <w:rPr>
-                <w:rFonts w:ascii="Cascadia Mono" w:hAnsi="Cascadia Mono" w:cs="Cascadia Mono"/>
-                <w:color w:val="0000FF"/>
-                <w:sz w:val="19"/>
-                <w:szCs w:val="19"/>
-              </w:rPr>
-              <w:t>true</w:t>
-            </w:r>
-            <w:r>
-              <w:rPr>
-                <w:rFonts w:ascii="Cascadia Mono" w:hAnsi="Cascadia Mono" w:cs="Cascadia Mono"/>
-                <w:color w:val="000000"/>
-                <w:sz w:val="19"/>
-                <w:szCs w:val="19"/>
-              </w:rPr>
-              <w:t>;</w:t>
+              <w:t xml:space="preserve">                    (tablero.GetCell(row, col - 1) == Cell.O &amp;&amp; tablero.GetCell(row, col - 2) == Cell.S) ||</w:t>
             </w:r>
           </w:p>
           <w:p>
@@ -7466,27 +7429,16 @@
                 <w:color w:val="000000"/>
                 <w:sz w:val="19"/>
                 <w:szCs w:val="19"/>
-                <w:lang w:val="es-PE"/>
-              </w:rPr>
-            </w:pPr>
-            <w:r>
-              <w:rPr>
-                <w:rFonts w:ascii="Cascadia Mono" w:hAnsi="Cascadia Mono" w:cs="Cascadia Mono"/>
-                <w:color w:val="000000"/>
-                <w:sz w:val="19"/>
-                <w:szCs w:val="19"/>
-              </w:rPr>
-              <w:t xml:space="preserve">            </w:t>
-            </w:r>
-            <w:r>
-              <w:rPr>
-                <w:rFonts w:ascii="Cascadia Mono" w:hAnsi="Cascadia Mono" w:cs="Cascadia Mono"/>
-                <w:color w:val="000000"/>
-                <w:sz w:val="19"/>
-                <w:szCs w:val="19"/>
-                <w:lang w:val="es-PE"/>
-              </w:rPr>
-              <w:t>tablero.Ficha = _ficha;</w:t>
+              </w:rPr>
+            </w:pPr>
+            <w:r>
+              <w:rPr>
+                <w:rFonts w:ascii="Cascadia Mono" w:hAnsi="Cascadia Mono" w:cs="Cascadia Mono"/>
+                <w:color w:val="000000"/>
+                <w:sz w:val="19"/>
+                <w:szCs w:val="19"/>
+              </w:rPr>
+              <w:t xml:space="preserve">                    (tablero.GetCell(row + 1, col) == Cell.O &amp;&amp; tablero.GetCell(row + 2, col) == Cell.S) ||</w:t>
             </w:r>
           </w:p>
           <w:p>
@@ -7499,18 +7451,16 @@
                 <w:color w:val="000000"/>
                 <w:sz w:val="19"/>
                 <w:szCs w:val="19"/>
-                <w:lang w:val="es-PE"/>
-              </w:rPr>
-            </w:pPr>
-            <w:r>
-              <w:rPr>
-                <w:rFonts w:ascii="Cascadia Mono" w:hAnsi="Cascadia Mono" w:cs="Cascadia Mono"/>
-                <w:color w:val="000000"/>
-                <w:sz w:val="19"/>
-                <w:szCs w:val="19"/>
-                <w:lang w:val="es-PE"/>
-              </w:rPr>
-              <w:t xml:space="preserve">            tablero.Grid[row, column] = _ficha;</w:t>
+              </w:rPr>
+            </w:pPr>
+            <w:r>
+              <w:rPr>
+                <w:rFonts w:ascii="Cascadia Mono" w:hAnsi="Cascadia Mono" w:cs="Cascadia Mono"/>
+                <w:color w:val="000000"/>
+                <w:sz w:val="19"/>
+                <w:szCs w:val="19"/>
+              </w:rPr>
+              <w:t xml:space="preserve">                    (tablero.GetCell(row - 1, col) == Cell.O &amp;&amp; tablero.GetCell(row - 2, col) == Cell.S) ;</w:t>
             </w:r>
           </w:p>
           <w:p>
@@ -7523,48 +7473,16 @@
                 <w:color w:val="000000"/>
                 <w:sz w:val="19"/>
                 <w:szCs w:val="19"/>
-                <w:lang w:val="es-PE"/>
-              </w:rPr>
-            </w:pPr>
-            <w:r>
-              <w:rPr>
-                <w:rFonts w:ascii="Cascadia Mono" w:hAnsi="Cascadia Mono" w:cs="Cascadia Mono"/>
-                <w:color w:val="000000"/>
-                <w:sz w:val="19"/>
-                <w:szCs w:val="19"/>
-                <w:lang w:val="es-PE"/>
-              </w:rPr>
-              <w:t xml:space="preserve">            </w:t>
-            </w:r>
-            <w:r>
-              <w:rPr>
-                <w:rFonts w:ascii="Cascadia Mono" w:hAnsi="Cascadia Mono" w:cs="Cascadia Mono"/>
-                <w:color w:val="0000FF"/>
-                <w:sz w:val="19"/>
-                <w:szCs w:val="19"/>
-                <w:lang w:val="es-PE"/>
-              </w:rPr>
-              <w:t>if</w:t>
-            </w:r>
-            <w:r>
-              <w:rPr>
-                <w:rFonts w:ascii="Cascadia Mono" w:hAnsi="Cascadia Mono" w:cs="Cascadia Mono"/>
-                <w:color w:val="000000"/>
-                <w:sz w:val="19"/>
-                <w:szCs w:val="19"/>
-                <w:lang w:val="es-PE"/>
-              </w:rPr>
-              <w:t xml:space="preserve"> (validator.HasOnePoint(row, column, tablero.Ficha) || validator.FullBoard()) </w:t>
-            </w:r>
-            <w:r>
-              <w:rPr>
-                <w:rFonts w:ascii="Cascadia Mono" w:hAnsi="Cascadia Mono" w:cs="Cascadia Mono"/>
-                <w:color w:val="008000"/>
-                <w:sz w:val="19"/>
-                <w:szCs w:val="19"/>
-                <w:lang w:val="es-PE"/>
-              </w:rPr>
-              <w:t xml:space="preserve">// Cuando se ha hecho ganado 1 punto </w:t>
+              </w:rPr>
+            </w:pPr>
+            <w:r>
+              <w:rPr>
+                <w:rFonts w:ascii="Cascadia Mono" w:hAnsi="Cascadia Mono" w:cs="Cascadia Mono"/>
+                <w:color w:val="000000"/>
+                <w:sz w:val="19"/>
+                <w:szCs w:val="19"/>
+              </w:rPr>
+              <w:t xml:space="preserve">            }</w:t>
             </w:r>
           </w:p>
           <w:p>
@@ -7577,18 +7495,52 @@
                 <w:color w:val="000000"/>
                 <w:sz w:val="19"/>
                 <w:szCs w:val="19"/>
-                <w:lang w:val="es-PE"/>
-              </w:rPr>
-            </w:pPr>
-            <w:r>
-              <w:rPr>
-                <w:rFonts w:ascii="Cascadia Mono" w:hAnsi="Cascadia Mono" w:cs="Cascadia Mono"/>
-                <w:color w:val="000000"/>
-                <w:sz w:val="19"/>
-                <w:szCs w:val="19"/>
-                <w:lang w:val="es-PE"/>
-              </w:rPr>
-              <w:t xml:space="preserve">            {</w:t>
+              </w:rPr>
+            </w:pPr>
+            <w:r>
+              <w:rPr>
+                <w:rFonts w:ascii="Cascadia Mono" w:hAnsi="Cascadia Mono" w:cs="Cascadia Mono"/>
+                <w:color w:val="000000"/>
+                <w:sz w:val="19"/>
+                <w:szCs w:val="19"/>
+              </w:rPr>
+              <w:t xml:space="preserve">            </w:t>
+            </w:r>
+            <w:r>
+              <w:rPr>
+                <w:rFonts w:ascii="Cascadia Mono" w:hAnsi="Cascadia Mono" w:cs="Cascadia Mono"/>
+                <w:color w:val="0000FF"/>
+                <w:sz w:val="19"/>
+                <w:szCs w:val="19"/>
+              </w:rPr>
+              <w:t>else</w:t>
+            </w:r>
+            <w:r>
+              <w:rPr>
+                <w:rFonts w:ascii="Cascadia Mono" w:hAnsi="Cascadia Mono" w:cs="Cascadia Mono"/>
+                <w:color w:val="000000"/>
+                <w:sz w:val="19"/>
+                <w:szCs w:val="19"/>
+              </w:rPr>
+              <w:t xml:space="preserve"> </w:t>
+            </w:r>
+            <w:r>
+              <w:rPr>
+                <w:rFonts w:ascii="Cascadia Mono" w:hAnsi="Cascadia Mono" w:cs="Cascadia Mono"/>
+                <w:color w:val="0000FF"/>
+                <w:sz w:val="19"/>
+                <w:szCs w:val="19"/>
+              </w:rPr>
+              <w:t>if</w:t>
+            </w:r>
+            <w:r>
+              <w:rPr>
+                <w:rFonts w:ascii="Cascadia Mono" w:hAnsi="Cascadia Mono" w:cs="Cascadia Mono"/>
+                <w:color w:val="000000"/>
+                <w:sz w:val="19"/>
+                <w:szCs w:val="19"/>
+              </w:rPr>
+              <w:t xml:space="preserve"> (ficha == Cell.O)</w:t>
             </w:r>
           </w:p>
           <w:p>
@@ -7601,18 +7553,16 @@
                 <w:color w:val="000000"/>
                 <w:sz w:val="19"/>
                 <w:szCs w:val="19"/>
-                <w:lang w:val="es-PE"/>
-              </w:rPr>
-            </w:pPr>
-            <w:r>
-              <w:rPr>
-                <w:rFonts w:ascii="Cascadia Mono" w:hAnsi="Cascadia Mono" w:cs="Cascadia Mono"/>
-                <w:color w:val="000000"/>
-                <w:sz w:val="19"/>
-                <w:szCs w:val="19"/>
-                <w:lang w:val="es-PE"/>
-              </w:rPr>
-              <w:t xml:space="preserve">                FinalGameState();</w:t>
+              </w:rPr>
+            </w:pPr>
+            <w:r>
+              <w:rPr>
+                <w:rFonts w:ascii="Cascadia Mono" w:hAnsi="Cascadia Mono" w:cs="Cascadia Mono"/>
+                <w:color w:val="000000"/>
+                <w:sz w:val="19"/>
+                <w:szCs w:val="19"/>
+              </w:rPr>
+              <w:t xml:space="preserve">            {</w:t>
             </w:r>
           </w:p>
           <w:p>
@@ -7625,18 +7575,34 @@
                 <w:color w:val="000000"/>
                 <w:sz w:val="19"/>
                 <w:szCs w:val="19"/>
-                <w:lang w:val="es-PE"/>
-              </w:rPr>
-            </w:pPr>
-            <w:r>
-              <w:rPr>
-                <w:rFonts w:ascii="Cascadia Mono" w:hAnsi="Cascadia Mono" w:cs="Cascadia Mono"/>
-                <w:color w:val="000000"/>
-                <w:sz w:val="19"/>
-                <w:szCs w:val="19"/>
-                <w:lang w:val="es-PE"/>
-              </w:rPr>
-              <w:t xml:space="preserve">            }</w:t>
+              </w:rPr>
+            </w:pPr>
+            <w:r>
+              <w:rPr>
+                <w:rFonts w:ascii="Cascadia Mono" w:hAnsi="Cascadia Mono" w:cs="Cascadia Mono"/>
+                <w:color w:val="000000"/>
+                <w:sz w:val="19"/>
+                <w:szCs w:val="19"/>
+              </w:rPr>
+              <w:t xml:space="preserve">                </w:t>
+            </w:r>
+            <w:r>
+              <w:rPr>
+                <w:rFonts w:ascii="Cascadia Mono" w:hAnsi="Cascadia Mono" w:cs="Cascadia Mono"/>
+                <w:color w:val="0000FF"/>
+                <w:sz w:val="19"/>
+                <w:szCs w:val="19"/>
+              </w:rPr>
+              <w:t>return</w:t>
+            </w:r>
+            <w:r>
+              <w:rPr>
+                <w:rFonts w:ascii="Cascadia Mono" w:hAnsi="Cascadia Mono" w:cs="Cascadia Mono"/>
+                <w:color w:val="000000"/>
+                <w:sz w:val="19"/>
+                <w:szCs w:val="19"/>
+              </w:rPr>
+              <w:t xml:space="preserve"> (tablero.GetCell(row - 1, col - 1) == Cell.S &amp;&amp; tablero.GetCell(row + 1, col + 1) == Cell.S) ||</w:t>
             </w:r>
           </w:p>
           <w:p>
@@ -7649,38 +7615,16 @@
                 <w:color w:val="000000"/>
                 <w:sz w:val="19"/>
                 <w:szCs w:val="19"/>
-                <w:lang w:val="es-PE"/>
-              </w:rPr>
-            </w:pPr>
-            <w:r>
-              <w:rPr>
-                <w:rFonts w:ascii="Cascadia Mono" w:hAnsi="Cascadia Mono" w:cs="Cascadia Mono"/>
-                <w:color w:val="000000"/>
-                <w:sz w:val="19"/>
-                <w:szCs w:val="19"/>
-                <w:lang w:val="es-PE"/>
-              </w:rPr>
-              <w:t xml:space="preserve">            </w:t>
-            </w:r>
-            <w:r>
-              <w:rPr>
-                <w:rFonts w:ascii="Cascadia Mono" w:hAnsi="Cascadia Mono" w:cs="Cascadia Mono"/>
-                <w:color w:val="0000FF"/>
-                <w:sz w:val="19"/>
-                <w:szCs w:val="19"/>
-                <w:lang w:val="es-PE"/>
-              </w:rPr>
-              <w:t>if</w:t>
-            </w:r>
-            <w:r>
-              <w:rPr>
-                <w:rFonts w:ascii="Cascadia Mono" w:hAnsi="Cascadia Mono" w:cs="Cascadia Mono"/>
-                <w:color w:val="000000"/>
-                <w:sz w:val="19"/>
-                <w:szCs w:val="19"/>
-                <w:lang w:val="es-PE"/>
-              </w:rPr>
-              <w:t xml:space="preserve"> (tablero.EstadoDeJuego == GameState.JUGANDO)</w:t>
+              </w:rPr>
+            </w:pPr>
+            <w:r>
+              <w:rPr>
+                <w:rFonts w:ascii="Cascadia Mono" w:hAnsi="Cascadia Mono" w:cs="Cascadia Mono"/>
+                <w:color w:val="000000"/>
+                <w:sz w:val="19"/>
+                <w:szCs w:val="19"/>
+              </w:rPr>
+              <w:t xml:space="preserve">                    (tablero.GetCell(row + 1, col - 1) == Cell.S &amp;&amp; tablero.GetCell(row - 1, col + 1) == Cell.S) ||</w:t>
             </w:r>
           </w:p>
           <w:p>
@@ -7693,18 +7637,26 @@
                 <w:color w:val="000000"/>
                 <w:sz w:val="19"/>
                 <w:szCs w:val="19"/>
-                <w:lang w:val="es-PE"/>
-              </w:rPr>
-            </w:pPr>
-            <w:r>
-              <w:rPr>
-                <w:rFonts w:ascii="Cascadia Mono" w:hAnsi="Cascadia Mono" w:cs="Cascadia Mono"/>
-                <w:color w:val="000000"/>
-                <w:sz w:val="19"/>
-                <w:szCs w:val="19"/>
-                <w:lang w:val="es-PE"/>
-              </w:rPr>
-              <w:t xml:space="preserve">            {</w:t>
+              </w:rPr>
+            </w:pPr>
+            <w:r>
+              <w:rPr>
+                <w:rFonts w:ascii="Cascadia Mono" w:hAnsi="Cascadia Mono" w:cs="Cascadia Mono"/>
+                <w:color w:val="000000"/>
+                <w:sz w:val="19"/>
+                <w:szCs w:val="19"/>
+              </w:rPr>
+              <w:t xml:space="preserve">                    (tablero.GetCell(row - 1, col) </w:t>
+            </w:r>
+            <w:r>
+              <w:rPr>
+                <w:rFonts w:ascii="Cascadia Mono" w:hAnsi="Cascadia Mono" w:cs="Cascadia Mono"/>
+                <w:color w:val="000000"/>
+                <w:sz w:val="19"/>
+                <w:szCs w:val="19"/>
+              </w:rPr>
+              <w:lastRenderedPageBreak/>
+              <w:t>== Cell.S &amp;&amp; tablero.GetCell(row + 1, col) == Cell.S) ||</w:t>
             </w:r>
           </w:p>
           <w:p>
@@ -7717,18 +7669,16 @@
                 <w:color w:val="000000"/>
                 <w:sz w:val="19"/>
                 <w:szCs w:val="19"/>
-                <w:lang w:val="es-PE"/>
-              </w:rPr>
-            </w:pPr>
-            <w:r>
-              <w:rPr>
-                <w:rFonts w:ascii="Cascadia Mono" w:hAnsi="Cascadia Mono" w:cs="Cascadia Mono"/>
-                <w:color w:val="000000"/>
-                <w:sz w:val="19"/>
-                <w:szCs w:val="19"/>
-                <w:lang w:val="es-PE"/>
-              </w:rPr>
-              <w:t xml:space="preserve">                tablero.Turno = (tablero.Turno == Jugador.JAZUL) ? Jugador.JROJO : Jugador.JAZUL;</w:t>
+              </w:rPr>
+            </w:pPr>
+            <w:r>
+              <w:rPr>
+                <w:rFonts w:ascii="Cascadia Mono" w:hAnsi="Cascadia Mono" w:cs="Cascadia Mono"/>
+                <w:color w:val="000000"/>
+                <w:sz w:val="19"/>
+                <w:szCs w:val="19"/>
+              </w:rPr>
+              <w:t xml:space="preserve">                    (tablero.GetCell(row, col - 1) == Cell.S &amp;&amp; tablero.GetCell(row, col + 1) == Cell.S);</w:t>
             </w:r>
           </w:p>
           <w:p>
@@ -7750,9 +7700,18 @@
                 <w:color w:val="000000"/>
                 <w:sz w:val="19"/>
                 <w:szCs w:val="19"/>
-                <w:lang w:val="es-PE"/>
-              </w:rPr>
-              <w:t xml:space="preserve">            }</w:t>
+              </w:rPr>
+              <w:t xml:space="preserve">            </w:t>
+            </w:r>
+            <w:r>
+              <w:rPr>
+                <w:rFonts w:ascii="Cascadia Mono" w:hAnsi="Cascadia Mono" w:cs="Cascadia Mono"/>
+                <w:color w:val="000000"/>
+                <w:sz w:val="19"/>
+                <w:szCs w:val="19"/>
+                <w:lang w:val="es-PE"/>
+              </w:rPr>
+              <w:t>}</w:t>
             </w:r>
           </w:p>
           <w:p>
@@ -7776,9 +7735,157 @@
                 <w:szCs w:val="19"/>
                 <w:lang w:val="es-PE"/>
               </w:rPr>
+              <w:t xml:space="preserve">            </w:t>
+            </w:r>
+            <w:r>
+              <w:rPr>
+                <w:rFonts w:ascii="Cascadia Mono" w:hAnsi="Cascadia Mono" w:cs="Cascadia Mono"/>
+                <w:color w:val="0000FF"/>
+                <w:sz w:val="19"/>
+                <w:szCs w:val="19"/>
+                <w:lang w:val="es-PE"/>
+              </w:rPr>
+              <w:t>return</w:t>
+            </w:r>
+            <w:r>
+              <w:rPr>
+                <w:rFonts w:ascii="Cascadia Mono" w:hAnsi="Cascadia Mono" w:cs="Cascadia Mono"/>
+                <w:color w:val="000000"/>
+                <w:sz w:val="19"/>
+                <w:szCs w:val="19"/>
+                <w:lang w:val="es-PE"/>
+              </w:rPr>
+              <w:t xml:space="preserve"> </w:t>
+            </w:r>
+            <w:r>
+              <w:rPr>
+                <w:rFonts w:ascii="Cascadia Mono" w:hAnsi="Cascadia Mono" w:cs="Cascadia Mono"/>
+                <w:color w:val="0000FF"/>
+                <w:sz w:val="19"/>
+                <w:szCs w:val="19"/>
+                <w:lang w:val="es-PE"/>
+              </w:rPr>
+              <w:t>false</w:t>
+            </w:r>
+            <w:r>
+              <w:rPr>
+                <w:rFonts w:ascii="Cascadia Mono" w:hAnsi="Cascadia Mono" w:cs="Cascadia Mono"/>
+                <w:color w:val="000000"/>
+                <w:sz w:val="19"/>
+                <w:szCs w:val="19"/>
+                <w:lang w:val="es-PE"/>
+              </w:rPr>
+              <w:t>;</w:t>
+            </w:r>
+          </w:p>
+          <w:p>
+            <w:r>
+              <w:rPr>
+                <w:rFonts w:ascii="Cascadia Mono" w:hAnsi="Cascadia Mono" w:cs="Cascadia Mono"/>
+                <w:color w:val="000000"/>
+                <w:sz w:val="19"/>
+                <w:szCs w:val="19"/>
+                <w:lang w:val="es-PE"/>
+              </w:rPr>
               <w:t xml:space="preserve">        }</w:t>
             </w:r>
           </w:p>
+        </w:tc>
+        <w:tc>
+          <w:tcPr>
+            <w:tcW w:w="1875" w:type="dxa"/>
+          </w:tcPr>
+          <w:p>
+            <w:pPr>
+              <w:rPr>
+                <w:rFonts w:ascii="Times New Roman" w:hAnsi="Times New Roman" w:cs="Times New Roman"/>
+                <w:sz w:val="20"/>
+                <w:szCs w:val="20"/>
+                <w:lang w:val="es-PE"/>
+              </w:rPr>
+            </w:pPr>
+            <w:r>
+              <w:rPr>
+                <w:rFonts w:ascii="Times New Roman" w:hAnsi="Times New Roman" w:cs="Times New Roman"/>
+                <w:sz w:val="20"/>
+                <w:szCs w:val="20"/>
+                <w:lang w:val="es-PE"/>
+              </w:rPr>
+              <w:lastRenderedPageBreak/>
+              <w:t>No tiene todas las f</w:t>
+            </w:r>
+            <w:r>
+              <w:rPr>
+                <w:rFonts w:ascii="Times New Roman" w:hAnsi="Times New Roman" w:cs="Times New Roman"/>
+                <w:sz w:val="20"/>
+                <w:szCs w:val="20"/>
+                <w:lang w:val="es-PE"/>
+              </w:rPr>
+              <w:t>ormas de marcar SOS</w:t>
+            </w:r>
+          </w:p>
+        </w:tc>
+        <w:tc>
+          <w:tcPr>
+            <w:tcW w:w="3510" w:type="dxa"/>
+          </w:tcPr>
+          <w:p>
+            <w:pPr>
+              <w:rPr>
+                <w:rFonts w:ascii="Times New Roman" w:eastAsia="Times New Roman" w:hAnsi="Times New Roman" w:cs="Times New Roman"/>
+                <w:bCs/>
+                <w:sz w:val="20"/>
+                <w:szCs w:val="20"/>
+                <w:lang w:val="es-PE"/>
+              </w:rPr>
+            </w:pPr>
+            <w:r>
+              <w:rPr>
+                <w:rFonts w:ascii="Times New Roman" w:eastAsia="Times New Roman" w:hAnsi="Times New Roman" w:cs="Times New Roman"/>
+                <w:bCs/>
+                <w:sz w:val="20"/>
+                <w:szCs w:val="20"/>
+                <w:lang w:val="es-PE"/>
+              </w:rPr>
+              <w:t>No n</w:t>
+            </w:r>
+            <w:r>
+              <w:rPr>
+                <w:rFonts w:ascii="Times New Roman" w:eastAsia="Times New Roman" w:hAnsi="Times New Roman" w:cs="Times New Roman"/>
+                <w:bCs/>
+                <w:sz w:val="20"/>
+                <w:szCs w:val="20"/>
+                <w:lang w:val="es-PE"/>
+              </w:rPr>
+              <w:t>os da la puntuación adecuada</w:t>
+            </w:r>
+          </w:p>
+        </w:tc>
+      </w:tr>
+      <w:tr>
+        <w:tc>
+          <w:tcPr>
+            <w:tcW w:w="1440" w:type="dxa"/>
+            <w:vMerge/>
+          </w:tcPr>
+          <w:p>
+            <w:pPr>
+              <w:widowControl w:val="0"/>
+              <w:spacing w:line="276" w:lineRule="auto"/>
+              <w:rPr>
+                <w:rFonts w:ascii="Times New Roman" w:eastAsia="Times New Roman" w:hAnsi="Times New Roman" w:cs="Times New Roman"/>
+                <w:b/>
+                <w:sz w:val="20"/>
+                <w:szCs w:val="20"/>
+                <w:lang w:val="es-PE"/>
+              </w:rPr>
+            </w:pPr>
+          </w:p>
+        </w:tc>
+        <w:tc>
+          <w:tcPr>
+            <w:tcW w:w="3795" w:type="dxa"/>
+          </w:tcPr>
           <w:p>
             <w:pPr>
               <w:autoSpaceDE w:val="0"/>
@@ -7789,28 +7896,97 @@
                 <w:color w:val="000000"/>
                 <w:sz w:val="19"/>
                 <w:szCs w:val="19"/>
-                <w:lang w:val="es-PE"/>
-              </w:rPr>
-            </w:pPr>
-            <w:r>
-              <w:rPr>
-                <w:rFonts w:ascii="Cascadia Mono" w:hAnsi="Cascadia Mono" w:cs="Cascadia Mono"/>
-                <w:color w:val="000000"/>
-                <w:sz w:val="19"/>
-                <w:szCs w:val="19"/>
-                <w:lang w:val="es-PE"/>
-              </w:rPr>
-              <w:t xml:space="preserve">        </w:t>
-            </w:r>
+              </w:rPr>
+            </w:pPr>
             <w:r>
               <w:rPr>
                 <w:rFonts w:ascii="Cascadia Mono" w:hAnsi="Cascadia Mono" w:cs="Cascadia Mono"/>
                 <w:color w:val="0000FF"/>
                 <w:sz w:val="19"/>
                 <w:szCs w:val="19"/>
-                <w:lang w:val="es-PE"/>
-              </w:rPr>
-              <w:t>else</w:t>
+              </w:rPr>
+              <w:t>public</w:t>
+            </w:r>
+            <w:r>
+              <w:rPr>
+                <w:rFonts w:ascii="Cascadia Mono" w:hAnsi="Cascadia Mono" w:cs="Cascadia Mono"/>
+                <w:color w:val="000000"/>
+                <w:sz w:val="19"/>
+                <w:szCs w:val="19"/>
+              </w:rPr>
+              <w:t xml:space="preserve"> </w:t>
+            </w:r>
+            <w:r>
+              <w:rPr>
+                <w:rFonts w:ascii="Cascadia Mono" w:hAnsi="Cascadia Mono" w:cs="Cascadia Mono"/>
+                <w:color w:val="0000FF"/>
+                <w:sz w:val="19"/>
+                <w:szCs w:val="19"/>
+              </w:rPr>
+              <w:t>override</w:t>
+            </w:r>
+            <w:r>
+              <w:rPr>
+                <w:rFonts w:ascii="Cascadia Mono" w:hAnsi="Cascadia Mono" w:cs="Cascadia Mono"/>
+                <w:color w:val="000000"/>
+                <w:sz w:val="19"/>
+                <w:szCs w:val="19"/>
+              </w:rPr>
+              <w:t xml:space="preserve"> </w:t>
+            </w:r>
+            <w:r>
+              <w:rPr>
+                <w:rFonts w:ascii="Cascadia Mono" w:hAnsi="Cascadia Mono" w:cs="Cascadia Mono"/>
+                <w:color w:val="0000FF"/>
+                <w:sz w:val="19"/>
+                <w:szCs w:val="19"/>
+              </w:rPr>
+              <w:t>void</w:t>
+            </w:r>
+            <w:r>
+              <w:rPr>
+                <w:rFonts w:ascii="Cascadia Mono" w:hAnsi="Cascadia Mono" w:cs="Cascadia Mono"/>
+                <w:color w:val="000000"/>
+                <w:sz w:val="19"/>
+                <w:szCs w:val="19"/>
+              </w:rPr>
+              <w:t xml:space="preserve"> MakeMove(</w:t>
+            </w:r>
+            <w:r>
+              <w:rPr>
+                <w:rFonts w:ascii="Cascadia Mono" w:hAnsi="Cascadia Mono" w:cs="Cascadia Mono"/>
+                <w:color w:val="0000FF"/>
+                <w:sz w:val="19"/>
+                <w:szCs w:val="19"/>
+              </w:rPr>
+              <w:t>int</w:t>
+            </w:r>
+            <w:r>
+              <w:rPr>
+                <w:rFonts w:ascii="Cascadia Mono" w:hAnsi="Cascadia Mono" w:cs="Cascadia Mono"/>
+                <w:color w:val="000000"/>
+                <w:sz w:val="19"/>
+                <w:szCs w:val="19"/>
+              </w:rPr>
+              <w:t xml:space="preserve"> row, </w:t>
+            </w:r>
+            <w:r>
+              <w:rPr>
+                <w:rFonts w:ascii="Cascadia Mono" w:hAnsi="Cascadia Mono" w:cs="Cascadia Mono"/>
+                <w:color w:val="0000FF"/>
+                <w:sz w:val="19"/>
+                <w:szCs w:val="19"/>
+              </w:rPr>
+              <w:t>int</w:t>
+            </w:r>
+            <w:r>
+              <w:rPr>
+                <w:rFonts w:ascii="Cascadia Mono" w:hAnsi="Cascadia Mono" w:cs="Cascadia Mono"/>
+                <w:color w:val="000000"/>
+                <w:sz w:val="19"/>
+                <w:szCs w:val="19"/>
+              </w:rPr>
+              <w:t xml:space="preserve"> column, Cell _ficha)</w:t>
             </w:r>
           </w:p>
           <w:p>
@@ -7834,7 +8010,7 @@
                 <w:szCs w:val="19"/>
                 <w:lang w:val="es-PE"/>
               </w:rPr>
-              <w:t xml:space="preserve">        {</w:t>
+              <w:t>{</w:t>
             </w:r>
           </w:p>
           <w:p>
@@ -7858,7 +8034,7 @@
                 <w:szCs w:val="19"/>
                 <w:lang w:val="es-PE"/>
               </w:rPr>
-              <w:t xml:space="preserve">            tablero.ValidMove = </w:t>
+              <w:t xml:space="preserve">    </w:t>
             </w:r>
             <w:r>
               <w:rPr>
@@ -7868,17 +8044,27 @@
                 <w:szCs w:val="19"/>
                 <w:lang w:val="es-PE"/>
               </w:rPr>
-              <w:t>false</w:t>
-            </w:r>
-            <w:r>
-              <w:rPr>
-                <w:rFonts w:ascii="Cascadia Mono" w:hAnsi="Cascadia Mono" w:cs="Cascadia Mono"/>
-                <w:color w:val="000000"/>
-                <w:sz w:val="19"/>
-                <w:szCs w:val="19"/>
-                <w:lang w:val="es-PE"/>
-              </w:rPr>
-              <w:t>;</w:t>
+              <w:t>if</w:t>
+            </w:r>
+            <w:r>
+              <w:rPr>
+                <w:rFonts w:ascii="Cascadia Mono" w:hAnsi="Cascadia Mono" w:cs="Cascadia Mono"/>
+                <w:color w:val="000000"/>
+                <w:sz w:val="19"/>
+                <w:szCs w:val="19"/>
+                <w:lang w:val="es-PE"/>
+              </w:rPr>
+              <w:t xml:space="preserve"> (!validator.GameOver()) </w:t>
+            </w:r>
+            <w:r>
+              <w:rPr>
+                <w:rFonts w:ascii="Cascadia Mono" w:hAnsi="Cascadia Mono" w:cs="Cascadia Mono"/>
+                <w:color w:val="008000"/>
+                <w:sz w:val="19"/>
+                <w:szCs w:val="19"/>
+                <w:lang w:val="es-PE"/>
+              </w:rPr>
+              <w:t>// Si es el estado de juego es JUGANDO</w:t>
             </w:r>
           </w:p>
           <w:p>
@@ -7891,18 +8077,26 @@
                 <w:color w:val="000000"/>
                 <w:sz w:val="19"/>
                 <w:szCs w:val="19"/>
-                <w:lang w:val="es-PE"/>
-              </w:rPr>
-            </w:pPr>
-            <w:r>
-              <w:rPr>
-                <w:rFonts w:ascii="Cascadia Mono" w:hAnsi="Cascadia Mono" w:cs="Cascadia Mono"/>
-                <w:color w:val="000000"/>
-                <w:sz w:val="19"/>
-                <w:szCs w:val="19"/>
-                <w:lang w:val="es-PE"/>
-              </w:rPr>
-              <w:t xml:space="preserve">        }</w:t>
+              </w:rPr>
+            </w:pPr>
+            <w:r>
+              <w:rPr>
+                <w:rFonts w:ascii="Cascadia Mono" w:hAnsi="Cascadia Mono" w:cs="Cascadia Mono"/>
+                <w:color w:val="000000"/>
+                <w:sz w:val="19"/>
+                <w:szCs w:val="19"/>
+                <w:lang w:val="es-PE"/>
+              </w:rPr>
+              <w:t xml:space="preserve">    </w:t>
+            </w:r>
+            <w:r>
+              <w:rPr>
+                <w:rFonts w:ascii="Cascadia Mono" w:hAnsi="Cascadia Mono" w:cs="Cascadia Mono"/>
+                <w:color w:val="000000"/>
+                <w:sz w:val="19"/>
+                <w:szCs w:val="19"/>
+              </w:rPr>
+              <w:t>{</w:t>
             </w:r>
           </w:p>
           <w:p>
@@ -7915,18 +8109,34 @@
                 <w:color w:val="000000"/>
                 <w:sz w:val="19"/>
                 <w:szCs w:val="19"/>
-                <w:lang w:val="es-PE"/>
-              </w:rPr>
-            </w:pPr>
-            <w:r>
-              <w:rPr>
-                <w:rFonts w:ascii="Cascadia Mono" w:hAnsi="Cascadia Mono" w:cs="Cascadia Mono"/>
-                <w:color w:val="000000"/>
-                <w:sz w:val="19"/>
-                <w:szCs w:val="19"/>
-                <w:lang w:val="es-PE"/>
-              </w:rPr>
-              <w:t xml:space="preserve">    }</w:t>
+              </w:rPr>
+            </w:pPr>
+            <w:r>
+              <w:rPr>
+                <w:rFonts w:ascii="Cascadia Mono" w:hAnsi="Cascadia Mono" w:cs="Cascadia Mono"/>
+                <w:color w:val="000000"/>
+                <w:sz w:val="19"/>
+                <w:szCs w:val="19"/>
+              </w:rPr>
+              <w:t xml:space="preserve">        </w:t>
+            </w:r>
+            <w:r>
+              <w:rPr>
+                <w:rFonts w:ascii="Cascadia Mono" w:hAnsi="Cascadia Mono" w:cs="Cascadia Mono"/>
+                <w:color w:val="0000FF"/>
+                <w:sz w:val="19"/>
+                <w:szCs w:val="19"/>
+              </w:rPr>
+              <w:t>if</w:t>
+            </w:r>
+            <w:r>
+              <w:rPr>
+                <w:rFonts w:ascii="Cascadia Mono" w:hAnsi="Cascadia Mono" w:cs="Cascadia Mono"/>
+                <w:color w:val="000000"/>
+                <w:sz w:val="19"/>
+                <w:szCs w:val="19"/>
+              </w:rPr>
+              <w:t xml:space="preserve"> (row &gt;= 0 &amp;&amp; row &lt; tablero.Tamanio &amp;&amp; column &gt;= 0 &amp;&amp; column &lt; tablero.Tamanio</w:t>
             </w:r>
           </w:p>
           <w:p>
@@ -7939,28 +8149,16 @@
                 <w:color w:val="000000"/>
                 <w:sz w:val="19"/>
                 <w:szCs w:val="19"/>
-                <w:lang w:val="es-PE"/>
-              </w:rPr>
-            </w:pPr>
-            <w:r>
-              <w:rPr>
-                <w:rFonts w:ascii="Cascadia Mono" w:hAnsi="Cascadia Mono" w:cs="Cascadia Mono"/>
-                <w:color w:val="000000"/>
-                <w:sz w:val="19"/>
-                <w:szCs w:val="19"/>
-                <w:lang w:val="es-PE"/>
-              </w:rPr>
-              <w:t xml:space="preserve">    </w:t>
-            </w:r>
-            <w:r>
-              <w:rPr>
-                <w:rFonts w:ascii="Cascadia Mono" w:hAnsi="Cascadia Mono" w:cs="Cascadia Mono"/>
-                <w:color w:val="0000FF"/>
-                <w:sz w:val="19"/>
-                <w:szCs w:val="19"/>
-                <w:lang w:val="es-PE"/>
-              </w:rPr>
-              <w:t>else</w:t>
+              </w:rPr>
+            </w:pPr>
+            <w:r>
+              <w:rPr>
+                <w:rFonts w:ascii="Cascadia Mono" w:hAnsi="Cascadia Mono" w:cs="Cascadia Mono"/>
+                <w:color w:val="000000"/>
+                <w:sz w:val="19"/>
+                <w:szCs w:val="19"/>
+              </w:rPr>
+              <w:t xml:space="preserve">            &amp;&amp; tablero.GetCell(row, column) == 0)</w:t>
             </w:r>
           </w:p>
           <w:p>
@@ -7973,18 +8171,16 @@
                 <w:color w:val="000000"/>
                 <w:sz w:val="19"/>
                 <w:szCs w:val="19"/>
-                <w:lang w:val="es-PE"/>
-              </w:rPr>
-            </w:pPr>
-            <w:r>
-              <w:rPr>
-                <w:rFonts w:ascii="Cascadia Mono" w:hAnsi="Cascadia Mono" w:cs="Cascadia Mono"/>
-                <w:color w:val="000000"/>
-                <w:sz w:val="19"/>
-                <w:szCs w:val="19"/>
-                <w:lang w:val="es-PE"/>
-              </w:rPr>
-              <w:t xml:space="preserve">    {</w:t>
+              </w:rPr>
+            </w:pPr>
+            <w:r>
+              <w:rPr>
+                <w:rFonts w:ascii="Cascadia Mono" w:hAnsi="Cascadia Mono" w:cs="Cascadia Mono"/>
+                <w:color w:val="000000"/>
+                <w:sz w:val="19"/>
+                <w:szCs w:val="19"/>
+              </w:rPr>
+              <w:t xml:space="preserve">        {</w:t>
             </w:r>
           </w:p>
           <w:p>
@@ -7997,18 +8193,25 @@
                 <w:color w:val="000000"/>
                 <w:sz w:val="19"/>
                 <w:szCs w:val="19"/>
-                <w:lang w:val="es-PE"/>
-              </w:rPr>
-            </w:pPr>
-            <w:r>
-              <w:rPr>
-                <w:rFonts w:ascii="Cascadia Mono" w:hAnsi="Cascadia Mono" w:cs="Cascadia Mono"/>
-                <w:color w:val="000000"/>
-                <w:sz w:val="19"/>
-                <w:szCs w:val="19"/>
-                <w:lang w:val="es-PE"/>
-              </w:rPr>
-              <w:t xml:space="preserve">        tablero.ValidMove = </w:t>
+              </w:rPr>
+            </w:pPr>
+            <w:r>
+              <w:rPr>
+                <w:rFonts w:ascii="Cascadia Mono" w:hAnsi="Cascadia Mono" w:cs="Cascadia Mono"/>
+                <w:color w:val="000000"/>
+                <w:sz w:val="19"/>
+                <w:szCs w:val="19"/>
+              </w:rPr>
+              <w:t xml:space="preserve">            </w:t>
+            </w:r>
+            <w:r>
+              <w:rPr>
+                <w:rFonts w:ascii="Cascadia Mono" w:hAnsi="Cascadia Mono" w:cs="Cascadia Mono"/>
+                <w:color w:val="000000"/>
+                <w:sz w:val="19"/>
+                <w:szCs w:val="19"/>
+              </w:rPr>
+              <w:t xml:space="preserve">tablero.ValidMove = </w:t>
             </w:r>
             <w:r>
               <w:rPr>
@@ -8016,17 +8219,15 @@
                 <w:color w:val="0000FF"/>
                 <w:sz w:val="19"/>
                 <w:szCs w:val="19"/>
-                <w:lang w:val="es-PE"/>
-              </w:rPr>
-              <w:t>false</w:t>
-            </w:r>
-            <w:r>
-              <w:rPr>
-                <w:rFonts w:ascii="Cascadia Mono" w:hAnsi="Cascadia Mono" w:cs="Cascadia Mono"/>
-                <w:color w:val="000000"/>
-                <w:sz w:val="19"/>
-                <w:szCs w:val="19"/>
-                <w:lang w:val="es-PE"/>
+              </w:rPr>
+              <w:t>true</w:t>
+            </w:r>
+            <w:r>
+              <w:rPr>
+                <w:rFonts w:ascii="Cascadia Mono" w:hAnsi="Cascadia Mono" w:cs="Cascadia Mono"/>
+                <w:color w:val="000000"/>
+                <w:sz w:val="19"/>
+                <w:szCs w:val="19"/>
               </w:rPr>
               <w:t>;</w:t>
             </w:r>
@@ -8050,6 +8251,455 @@
                 <w:color w:val="000000"/>
                 <w:sz w:val="19"/>
                 <w:szCs w:val="19"/>
+              </w:rPr>
+              <w:t xml:space="preserve">            </w:t>
+            </w:r>
+            <w:r>
+              <w:rPr>
+                <w:rFonts w:ascii="Cascadia Mono" w:hAnsi="Cascadia Mono" w:cs="Cascadia Mono"/>
+                <w:color w:val="000000"/>
+                <w:sz w:val="19"/>
+                <w:szCs w:val="19"/>
+                <w:lang w:val="es-PE"/>
+              </w:rPr>
+              <w:t>tablero.Ficha = _ficha;</w:t>
+            </w:r>
+          </w:p>
+          <w:p>
+            <w:pPr>
+              <w:autoSpaceDE w:val="0"/>
+              <w:autoSpaceDN w:val="0"/>
+              <w:adjustRightInd w:val="0"/>
+              <w:rPr>
+                <w:rFonts w:ascii="Cascadia Mono" w:hAnsi="Cascadia Mono" w:cs="Cascadia Mono"/>
+                <w:color w:val="000000"/>
+                <w:sz w:val="19"/>
+                <w:szCs w:val="19"/>
+                <w:lang w:val="es-PE"/>
+              </w:rPr>
+            </w:pPr>
+            <w:r>
+              <w:rPr>
+                <w:rFonts w:ascii="Cascadia Mono" w:hAnsi="Cascadia Mono" w:cs="Cascadia Mono"/>
+                <w:color w:val="000000"/>
+                <w:sz w:val="19"/>
+                <w:szCs w:val="19"/>
+                <w:lang w:val="es-PE"/>
+              </w:rPr>
+              <w:t xml:space="preserve">            tablero.Grid[row, column] = _ficha;</w:t>
+            </w:r>
+          </w:p>
+          <w:p>
+            <w:pPr>
+              <w:autoSpaceDE w:val="0"/>
+              <w:autoSpaceDN w:val="0"/>
+              <w:adjustRightInd w:val="0"/>
+              <w:rPr>
+                <w:rFonts w:ascii="Cascadia Mono" w:hAnsi="Cascadia Mono" w:cs="Cascadia Mono"/>
+                <w:color w:val="000000"/>
+                <w:sz w:val="19"/>
+                <w:szCs w:val="19"/>
+                <w:lang w:val="es-PE"/>
+              </w:rPr>
+            </w:pPr>
+            <w:r>
+              <w:rPr>
+                <w:rFonts w:ascii="Cascadia Mono" w:hAnsi="Cascadia Mono" w:cs="Cascadia Mono"/>
+                <w:color w:val="000000"/>
+                <w:sz w:val="19"/>
+                <w:szCs w:val="19"/>
+                <w:lang w:val="es-PE"/>
+              </w:rPr>
+              <w:t xml:space="preserve">            </w:t>
+            </w:r>
+            <w:r>
+              <w:rPr>
+                <w:rFonts w:ascii="Cascadia Mono" w:hAnsi="Cascadia Mono" w:cs="Cascadia Mono"/>
+                <w:color w:val="0000FF"/>
+                <w:sz w:val="19"/>
+                <w:szCs w:val="19"/>
+                <w:lang w:val="es-PE"/>
+              </w:rPr>
+              <w:t>if</w:t>
+            </w:r>
+            <w:r>
+              <w:rPr>
+                <w:rFonts w:ascii="Cascadia Mono" w:hAnsi="Cascadia Mono" w:cs="Cascadia Mono"/>
+                <w:color w:val="000000"/>
+                <w:sz w:val="19"/>
+                <w:szCs w:val="19"/>
+                <w:lang w:val="es-PE"/>
+              </w:rPr>
+              <w:t xml:space="preserve"> (validator.HasOnePoint(row, column, tablero.Ficha) || validator.FullBoard()) </w:t>
+            </w:r>
+            <w:r>
+              <w:rPr>
+                <w:rFonts w:ascii="Cascadia Mono" w:hAnsi="Cascadia Mono" w:cs="Cascadia Mono"/>
+                <w:color w:val="008000"/>
+                <w:sz w:val="19"/>
+                <w:szCs w:val="19"/>
+                <w:lang w:val="es-PE"/>
+              </w:rPr>
+              <w:t xml:space="preserve">// Cuando se ha hecho ganado 1 punto </w:t>
+            </w:r>
+          </w:p>
+          <w:p>
+            <w:pPr>
+              <w:autoSpaceDE w:val="0"/>
+              <w:autoSpaceDN w:val="0"/>
+              <w:adjustRightInd w:val="0"/>
+              <w:rPr>
+                <w:rFonts w:ascii="Cascadia Mono" w:hAnsi="Cascadia Mono" w:cs="Cascadia Mono"/>
+                <w:color w:val="000000"/>
+                <w:sz w:val="19"/>
+                <w:szCs w:val="19"/>
+                <w:lang w:val="es-PE"/>
+              </w:rPr>
+            </w:pPr>
+            <w:r>
+              <w:rPr>
+                <w:rFonts w:ascii="Cascadia Mono" w:hAnsi="Cascadia Mono" w:cs="Cascadia Mono"/>
+                <w:color w:val="000000"/>
+                <w:sz w:val="19"/>
+                <w:szCs w:val="19"/>
+                <w:lang w:val="es-PE"/>
+              </w:rPr>
+              <w:t xml:space="preserve">            {</w:t>
+            </w:r>
+          </w:p>
+          <w:p>
+            <w:pPr>
+              <w:autoSpaceDE w:val="0"/>
+              <w:autoSpaceDN w:val="0"/>
+              <w:adjustRightInd w:val="0"/>
+              <w:rPr>
+                <w:rFonts w:ascii="Cascadia Mono" w:hAnsi="Cascadia Mono" w:cs="Cascadia Mono"/>
+                <w:color w:val="000000"/>
+                <w:sz w:val="19"/>
+                <w:szCs w:val="19"/>
+                <w:lang w:val="es-PE"/>
+              </w:rPr>
+            </w:pPr>
+            <w:r>
+              <w:rPr>
+                <w:rFonts w:ascii="Cascadia Mono" w:hAnsi="Cascadia Mono" w:cs="Cascadia Mono"/>
+                <w:color w:val="000000"/>
+                <w:sz w:val="19"/>
+                <w:szCs w:val="19"/>
+                <w:lang w:val="es-PE"/>
+              </w:rPr>
+              <w:t xml:space="preserve">                FinalGameState();</w:t>
+            </w:r>
+          </w:p>
+          <w:p>
+            <w:pPr>
+              <w:autoSpaceDE w:val="0"/>
+              <w:autoSpaceDN w:val="0"/>
+              <w:adjustRightInd w:val="0"/>
+              <w:rPr>
+                <w:rFonts w:ascii="Cascadia Mono" w:hAnsi="Cascadia Mono" w:cs="Cascadia Mono"/>
+                <w:color w:val="000000"/>
+                <w:sz w:val="19"/>
+                <w:szCs w:val="19"/>
+                <w:lang w:val="es-PE"/>
+              </w:rPr>
+            </w:pPr>
+            <w:r>
+              <w:rPr>
+                <w:rFonts w:ascii="Cascadia Mono" w:hAnsi="Cascadia Mono" w:cs="Cascadia Mono"/>
+                <w:color w:val="000000"/>
+                <w:sz w:val="19"/>
+                <w:szCs w:val="19"/>
+                <w:lang w:val="es-PE"/>
+              </w:rPr>
+              <w:t xml:space="preserve">            }</w:t>
+            </w:r>
+          </w:p>
+          <w:p>
+            <w:pPr>
+              <w:autoSpaceDE w:val="0"/>
+              <w:autoSpaceDN w:val="0"/>
+              <w:adjustRightInd w:val="0"/>
+              <w:rPr>
+                <w:rFonts w:ascii="Cascadia Mono" w:hAnsi="Cascadia Mono" w:cs="Cascadia Mono"/>
+                <w:color w:val="000000"/>
+                <w:sz w:val="19"/>
+                <w:szCs w:val="19"/>
+                <w:lang w:val="es-PE"/>
+              </w:rPr>
+            </w:pPr>
+            <w:r>
+              <w:rPr>
+                <w:rFonts w:ascii="Cascadia Mono" w:hAnsi="Cascadia Mono" w:cs="Cascadia Mono"/>
+                <w:color w:val="000000"/>
+                <w:sz w:val="19"/>
+                <w:szCs w:val="19"/>
+                <w:lang w:val="es-PE"/>
+              </w:rPr>
+              <w:t xml:space="preserve">            </w:t>
+            </w:r>
+            <w:r>
+              <w:rPr>
+                <w:rFonts w:ascii="Cascadia Mono" w:hAnsi="Cascadia Mono" w:cs="Cascadia Mono"/>
+                <w:color w:val="0000FF"/>
+                <w:sz w:val="19"/>
+                <w:szCs w:val="19"/>
+                <w:lang w:val="es-PE"/>
+              </w:rPr>
+              <w:t>if</w:t>
+            </w:r>
+            <w:r>
+              <w:rPr>
+                <w:rFonts w:ascii="Cascadia Mono" w:hAnsi="Cascadia Mono" w:cs="Cascadia Mono"/>
+                <w:color w:val="000000"/>
+                <w:sz w:val="19"/>
+                <w:szCs w:val="19"/>
+                <w:lang w:val="es-PE"/>
+              </w:rPr>
+              <w:t xml:space="preserve"> (tablero.EstadoDeJuego == GameState.JUGANDO)</w:t>
+            </w:r>
+          </w:p>
+          <w:p>
+            <w:pPr>
+              <w:autoSpaceDE w:val="0"/>
+              <w:autoSpaceDN w:val="0"/>
+              <w:adjustRightInd w:val="0"/>
+              <w:rPr>
+                <w:rFonts w:ascii="Cascadia Mono" w:hAnsi="Cascadia Mono" w:cs="Cascadia Mono"/>
+                <w:color w:val="000000"/>
+                <w:sz w:val="19"/>
+                <w:szCs w:val="19"/>
+                <w:lang w:val="es-PE"/>
+              </w:rPr>
+            </w:pPr>
+            <w:r>
+              <w:rPr>
+                <w:rFonts w:ascii="Cascadia Mono" w:hAnsi="Cascadia Mono" w:cs="Cascadia Mono"/>
+                <w:color w:val="000000"/>
+                <w:sz w:val="19"/>
+                <w:szCs w:val="19"/>
+                <w:lang w:val="es-PE"/>
+              </w:rPr>
+              <w:t xml:space="preserve">            {</w:t>
+            </w:r>
+          </w:p>
+          <w:p>
+            <w:pPr>
+              <w:autoSpaceDE w:val="0"/>
+              <w:autoSpaceDN w:val="0"/>
+              <w:adjustRightInd w:val="0"/>
+              <w:rPr>
+                <w:rFonts w:ascii="Cascadia Mono" w:hAnsi="Cascadia Mono" w:cs="Cascadia Mono"/>
+                <w:color w:val="000000"/>
+                <w:sz w:val="19"/>
+                <w:szCs w:val="19"/>
+                <w:lang w:val="es-PE"/>
+              </w:rPr>
+            </w:pPr>
+            <w:r>
+              <w:rPr>
+                <w:rFonts w:ascii="Cascadia Mono" w:hAnsi="Cascadia Mono" w:cs="Cascadia Mono"/>
+                <w:color w:val="000000"/>
+                <w:sz w:val="19"/>
+                <w:szCs w:val="19"/>
+                <w:lang w:val="es-PE"/>
+              </w:rPr>
+              <w:t xml:space="preserve">                tablero.Turno = (tablero.Turno == Jugador.JAZUL) ? Jugador.JROJO : Jugador.JAZUL;</w:t>
+            </w:r>
+          </w:p>
+          <w:p>
+            <w:pPr>
+              <w:autoSpaceDE w:val="0"/>
+              <w:autoSpaceDN w:val="0"/>
+              <w:adjustRightInd w:val="0"/>
+              <w:rPr>
+                <w:rFonts w:ascii="Cascadia Mono" w:hAnsi="Cascadia Mono" w:cs="Cascadia Mono"/>
+                <w:color w:val="000000"/>
+                <w:sz w:val="19"/>
+                <w:szCs w:val="19"/>
+                <w:lang w:val="es-PE"/>
+              </w:rPr>
+            </w:pPr>
+            <w:r>
+              <w:rPr>
+                <w:rFonts w:ascii="Cascadia Mono" w:hAnsi="Cascadia Mono" w:cs="Cascadia Mono"/>
+                <w:color w:val="000000"/>
+                <w:sz w:val="19"/>
+                <w:szCs w:val="19"/>
+                <w:lang w:val="es-PE"/>
+              </w:rPr>
+              <w:t xml:space="preserve">            }</w:t>
+            </w:r>
+          </w:p>
+          <w:p>
+            <w:pPr>
+              <w:autoSpaceDE w:val="0"/>
+              <w:autoSpaceDN w:val="0"/>
+              <w:adjustRightInd w:val="0"/>
+              <w:rPr>
+                <w:rFonts w:ascii="Cascadia Mono" w:hAnsi="Cascadia Mono" w:cs="Cascadia Mono"/>
+                <w:color w:val="000000"/>
+                <w:sz w:val="19"/>
+                <w:szCs w:val="19"/>
+                <w:lang w:val="es-PE"/>
+              </w:rPr>
+            </w:pPr>
+            <w:r>
+              <w:rPr>
+                <w:rFonts w:ascii="Cascadia Mono" w:hAnsi="Cascadia Mono" w:cs="Cascadia Mono"/>
+                <w:color w:val="000000"/>
+                <w:sz w:val="19"/>
+                <w:szCs w:val="19"/>
+                <w:lang w:val="es-PE"/>
+              </w:rPr>
+              <w:t xml:space="preserve">        }</w:t>
+            </w:r>
+          </w:p>
+          <w:p>
+            <w:pPr>
+              <w:autoSpaceDE w:val="0"/>
+              <w:autoSpaceDN w:val="0"/>
+              <w:adjustRightInd w:val="0"/>
+              <w:rPr>
+                <w:rFonts w:ascii="Cascadia Mono" w:hAnsi="Cascadia Mono" w:cs="Cascadia Mono"/>
+                <w:color w:val="000000"/>
+                <w:sz w:val="19"/>
+                <w:szCs w:val="19"/>
+                <w:lang w:val="es-PE"/>
+              </w:rPr>
+            </w:pPr>
+            <w:r>
+              <w:rPr>
+                <w:rFonts w:ascii="Cascadia Mono" w:hAnsi="Cascadia Mono" w:cs="Cascadia Mono"/>
+                <w:color w:val="000000"/>
+                <w:sz w:val="19"/>
+                <w:szCs w:val="19"/>
+                <w:lang w:val="es-PE"/>
+              </w:rPr>
+              <w:t xml:space="preserve">        </w:t>
+            </w:r>
+            <w:r>
+              <w:rPr>
+                <w:rFonts w:ascii="Cascadia Mono" w:hAnsi="Cascadia Mono" w:cs="Cascadia Mono"/>
+                <w:color w:val="0000FF"/>
+                <w:sz w:val="19"/>
+                <w:szCs w:val="19"/>
+                <w:lang w:val="es-PE"/>
+              </w:rPr>
+              <w:t>else</w:t>
+            </w:r>
+          </w:p>
+          <w:p>
+            <w:pPr>
+              <w:autoSpaceDE w:val="0"/>
+              <w:autoSpaceDN w:val="0"/>
+              <w:adjustRightInd w:val="0"/>
+              <w:rPr>
+                <w:rFonts w:ascii="Cascadia Mono" w:hAnsi="Cascadia Mono" w:cs="Cascadia Mono"/>
+                <w:color w:val="000000"/>
+                <w:sz w:val="19"/>
+                <w:szCs w:val="19"/>
+                <w:lang w:val="es-PE"/>
+              </w:rPr>
+            </w:pPr>
+            <w:r>
+              <w:rPr>
+                <w:rFonts w:ascii="Cascadia Mono" w:hAnsi="Cascadia Mono" w:cs="Cascadia Mono"/>
+                <w:color w:val="000000"/>
+                <w:sz w:val="19"/>
+                <w:szCs w:val="19"/>
+                <w:lang w:val="es-PE"/>
+              </w:rPr>
+              <w:t xml:space="preserve">        {</w:t>
+            </w:r>
+          </w:p>
+          <w:p>
+            <w:pPr>
+              <w:autoSpaceDE w:val="0"/>
+              <w:autoSpaceDN w:val="0"/>
+              <w:adjustRightInd w:val="0"/>
+              <w:rPr>
+                <w:rFonts w:ascii="Cascadia Mono" w:hAnsi="Cascadia Mono" w:cs="Cascadia Mono"/>
+                <w:color w:val="000000"/>
+                <w:sz w:val="19"/>
+                <w:szCs w:val="19"/>
+                <w:lang w:val="es-PE"/>
+              </w:rPr>
+            </w:pPr>
+            <w:r>
+              <w:rPr>
+                <w:rFonts w:ascii="Cascadia Mono" w:hAnsi="Cascadia Mono" w:cs="Cascadia Mono"/>
+                <w:color w:val="000000"/>
+                <w:sz w:val="19"/>
+                <w:szCs w:val="19"/>
+                <w:lang w:val="es-PE"/>
+              </w:rPr>
+              <w:t xml:space="preserve">            tablero.ValidMove = </w:t>
+            </w:r>
+            <w:r>
+              <w:rPr>
+                <w:rFonts w:ascii="Cascadia Mono" w:hAnsi="Cascadia Mono" w:cs="Cascadia Mono"/>
+                <w:color w:val="0000FF"/>
+                <w:sz w:val="19"/>
+                <w:szCs w:val="19"/>
+                <w:lang w:val="es-PE"/>
+              </w:rPr>
+              <w:t>false</w:t>
+            </w:r>
+            <w:r>
+              <w:rPr>
+                <w:rFonts w:ascii="Cascadia Mono" w:hAnsi="Cascadia Mono" w:cs="Cascadia Mono"/>
+                <w:color w:val="000000"/>
+                <w:sz w:val="19"/>
+                <w:szCs w:val="19"/>
+                <w:lang w:val="es-PE"/>
+              </w:rPr>
+              <w:t>;</w:t>
+            </w:r>
+          </w:p>
+          <w:p>
+            <w:pPr>
+              <w:autoSpaceDE w:val="0"/>
+              <w:autoSpaceDN w:val="0"/>
+              <w:adjustRightInd w:val="0"/>
+              <w:rPr>
+                <w:rFonts w:ascii="Cascadia Mono" w:hAnsi="Cascadia Mono" w:cs="Cascadia Mono"/>
+                <w:color w:val="000000"/>
+                <w:sz w:val="19"/>
+                <w:szCs w:val="19"/>
+                <w:lang w:val="es-PE"/>
+              </w:rPr>
+            </w:pPr>
+            <w:r>
+              <w:rPr>
+                <w:rFonts w:ascii="Cascadia Mono" w:hAnsi="Cascadia Mono" w:cs="Cascadia Mono"/>
+                <w:color w:val="000000"/>
+                <w:sz w:val="19"/>
+                <w:szCs w:val="19"/>
+                <w:lang w:val="es-PE"/>
+              </w:rPr>
+              <w:t xml:space="preserve">        }</w:t>
+            </w:r>
+          </w:p>
+          <w:p>
+            <w:pPr>
+              <w:autoSpaceDE w:val="0"/>
+              <w:autoSpaceDN w:val="0"/>
+              <w:adjustRightInd w:val="0"/>
+              <w:rPr>
+                <w:rFonts w:ascii="Cascadia Mono" w:hAnsi="Cascadia Mono" w:cs="Cascadia Mono"/>
+                <w:color w:val="000000"/>
+                <w:sz w:val="19"/>
+                <w:szCs w:val="19"/>
+                <w:lang w:val="es-PE"/>
+              </w:rPr>
+            </w:pPr>
+            <w:r>
+              <w:rPr>
+                <w:rFonts w:ascii="Cascadia Mono" w:hAnsi="Cascadia Mono" w:cs="Cascadia Mono"/>
+                <w:color w:val="000000"/>
+                <w:sz w:val="19"/>
+                <w:szCs w:val="19"/>
                 <w:lang w:val="es-PE"/>
               </w:rPr>
               <w:t xml:space="preserve">    }</w:t>
@@ -8057,10 +8707,145 @@
           </w:p>
           <w:p>
             <w:pPr>
-              <w:rPr>
-                <w:rFonts w:ascii="Times New Roman" w:eastAsia="Times New Roman" w:hAnsi="Times New Roman" w:cs="Times New Roman"/>
-                <w:sz w:val="20"/>
-                <w:szCs w:val="20"/>
+              <w:autoSpaceDE w:val="0"/>
+              <w:autoSpaceDN w:val="0"/>
+              <w:adjustRightInd w:val="0"/>
+              <w:rPr>
+                <w:rFonts w:ascii="Cascadia Mono" w:hAnsi="Cascadia Mono" w:cs="Cascadia Mono"/>
+                <w:color w:val="000000"/>
+                <w:sz w:val="19"/>
+                <w:szCs w:val="19"/>
+                <w:lang w:val="es-PE"/>
+              </w:rPr>
+            </w:pPr>
+            <w:r>
+              <w:rPr>
+                <w:rFonts w:ascii="Cascadia Mono" w:hAnsi="Cascadia Mono" w:cs="Cascadia Mono"/>
+                <w:color w:val="000000"/>
+                <w:sz w:val="19"/>
+                <w:szCs w:val="19"/>
+                <w:lang w:val="es-PE"/>
+              </w:rPr>
+              <w:t xml:space="preserve">    </w:t>
+            </w:r>
+            <w:r>
+              <w:rPr>
+                <w:rFonts w:ascii="Cascadia Mono" w:hAnsi="Cascadia Mono" w:cs="Cascadia Mono"/>
+                <w:color w:val="0000FF"/>
+                <w:sz w:val="19"/>
+                <w:szCs w:val="19"/>
+                <w:lang w:val="es-PE"/>
+              </w:rPr>
+              <w:t>else</w:t>
+            </w:r>
+          </w:p>
+          <w:p>
+            <w:pPr>
+              <w:autoSpaceDE w:val="0"/>
+              <w:autoSpaceDN w:val="0"/>
+              <w:adjustRightInd w:val="0"/>
+              <w:rPr>
+                <w:rFonts w:ascii="Cascadia Mono" w:hAnsi="Cascadia Mono" w:cs="Cascadia Mono"/>
+                <w:color w:val="000000"/>
+                <w:sz w:val="19"/>
+                <w:szCs w:val="19"/>
+                <w:lang w:val="es-PE"/>
+              </w:rPr>
+            </w:pPr>
+            <w:r>
+              <w:rPr>
+                <w:rFonts w:ascii="Cascadia Mono" w:hAnsi="Cascadia Mono" w:cs="Cascadia Mono"/>
+                <w:color w:val="000000"/>
+                <w:sz w:val="19"/>
+                <w:szCs w:val="19"/>
+                <w:lang w:val="es-PE"/>
+              </w:rPr>
+              <w:t xml:space="preserve">    {</w:t>
+            </w:r>
+          </w:p>
+          <w:p>
+            <w:pPr>
+              <w:autoSpaceDE w:val="0"/>
+              <w:autoSpaceDN w:val="0"/>
+              <w:adjustRightInd w:val="0"/>
+              <w:rPr>
+                <w:rFonts w:ascii="Cascadia Mono" w:hAnsi="Cascadia Mono" w:cs="Cascadia Mono"/>
+                <w:color w:val="000000"/>
+                <w:sz w:val="19"/>
+                <w:szCs w:val="19"/>
+                <w:lang w:val="es-PE"/>
+              </w:rPr>
+            </w:pPr>
+            <w:r>
+              <w:rPr>
+                <w:rFonts w:ascii="Cascadia Mono" w:hAnsi="Cascadia Mono" w:cs="Cascadia Mono"/>
+                <w:color w:val="000000"/>
+                <w:sz w:val="19"/>
+                <w:szCs w:val="19"/>
+                <w:lang w:val="es-PE"/>
+              </w:rPr>
+              <w:t xml:space="preserve">        tablero.ValidMove = </w:t>
+            </w:r>
+            <w:r>
+              <w:rPr>
+                <w:rFonts w:ascii="Cascadia Mono" w:hAnsi="Cascadia Mono" w:cs="Cascadia Mono"/>
+                <w:color w:val="0000FF"/>
+                <w:sz w:val="19"/>
+                <w:szCs w:val="19"/>
+                <w:lang w:val="es-PE"/>
+              </w:rPr>
+              <w:t>false</w:t>
+            </w:r>
+            <w:r>
+              <w:rPr>
+                <w:rFonts w:ascii="Cascadia Mono" w:hAnsi="Cascadia Mono" w:cs="Cascadia Mono"/>
+                <w:color w:val="000000"/>
+                <w:sz w:val="19"/>
+                <w:szCs w:val="19"/>
+                <w:lang w:val="es-PE"/>
+              </w:rPr>
+              <w:t>;</w:t>
+            </w:r>
+          </w:p>
+          <w:p>
+            <w:pPr>
+              <w:autoSpaceDE w:val="0"/>
+              <w:autoSpaceDN w:val="0"/>
+              <w:adjustRightInd w:val="0"/>
+              <w:rPr>
+                <w:rFonts w:ascii="Cascadia Mono" w:hAnsi="Cascadia Mono" w:cs="Cascadia Mono"/>
+                <w:color w:val="000000"/>
+                <w:sz w:val="19"/>
+                <w:szCs w:val="19"/>
+              </w:rPr>
+            </w:pPr>
+            <w:r>
+              <w:rPr>
+                <w:rFonts w:ascii="Cascadia Mono" w:hAnsi="Cascadia Mono" w:cs="Cascadia Mono"/>
+                <w:color w:val="000000"/>
+                <w:sz w:val="19"/>
+                <w:szCs w:val="19"/>
+                <w:lang w:val="es-PE"/>
+              </w:rPr>
+              <w:t xml:space="preserve">    </w:t>
+            </w:r>
+            <w:r>
+              <w:rPr>
+                <w:rFonts w:ascii="Cascadia Mono" w:hAnsi="Cascadia Mono" w:cs="Cascadia Mono"/>
+                <w:color w:val="000000"/>
+                <w:sz w:val="19"/>
+                <w:szCs w:val="19"/>
+              </w:rPr>
+              <w:t>}</w:t>
+            </w:r>
+          </w:p>
+          <w:p>
+            <w:pPr>
+              <w:rPr>
+                <w:rFonts w:ascii="Cascadia Mono" w:hAnsi="Cascadia Mono" w:cs="Cascadia Mono"/>
+                <w:color w:val="000000"/>
+                <w:sz w:val="19"/>
+                <w:szCs w:val="19"/>
                 <w:lang w:val="es-PE"/>
               </w:rPr>
             </w:pPr>
@@ -8309,7 +9094,6 @@
           <w:b/>
           <w:lang w:val="es-PE"/>
         </w:rPr>
-        <w:lastRenderedPageBreak/>
         <w:t>4. Resumen de todo el código</w:t>
       </w:r>
       <w:r>
@@ -8495,7 +9279,7 @@
                 <w:sz w:val="22"/>
                 <w:szCs w:val="22"/>
               </w:rPr>
-              <w:t>44</w:t>
+              <w:t>21</w:t>
             </w:r>
           </w:p>
         </w:tc>
@@ -8631,7 +9415,15 @@
                 <w:sz w:val="22"/>
                 <w:szCs w:val="22"/>
               </w:rPr>
-              <w:t>133</w:t>
+              <w:t>9</w:t>
+            </w:r>
+            <w:r>
+              <w:rPr>
+                <w:rFonts w:ascii="Times New Roman" w:eastAsia="Times New Roman" w:hAnsi="Times New Roman" w:cs="Times New Roman"/>
+                <w:sz w:val="22"/>
+                <w:szCs w:val="22"/>
+              </w:rPr>
+              <w:t>4</w:t>
             </w:r>
           </w:p>
         </w:tc>
@@ -8691,6 +9483,7 @@
                 <w:rFonts w:ascii="Times New Roman" w:eastAsia="Times New Roman" w:hAnsi="Times New Roman" w:cs="Times New Roman"/>
                 <w:sz w:val="22"/>
                 <w:szCs w:val="22"/>
+                <w:u w:val="single"/>
               </w:rPr>
             </w:pPr>
             <w:r>
@@ -8699,7 +9492,7 @@
                 <w:sz w:val="22"/>
                 <w:szCs w:val="22"/>
               </w:rPr>
-              <w:t>209</w:t>
+              <w:t>199</w:t>
             </w:r>
           </w:p>
         </w:tc>
@@ -8835,7 +9628,15 @@
                 <w:sz w:val="22"/>
                 <w:szCs w:val="22"/>
               </w:rPr>
-              <w:t>57</w:t>
+              <w:t>5</w:t>
+            </w:r>
+            <w:r>
+              <w:rPr>
+                <w:rFonts w:ascii="Times New Roman" w:eastAsia="Times New Roman" w:hAnsi="Times New Roman" w:cs="Times New Roman"/>
+                <w:sz w:val="22"/>
+                <w:szCs w:val="22"/>
+              </w:rPr>
+              <w:t>9</w:t>
             </w:r>
           </w:p>
         </w:tc>
@@ -8963,6 +9764,7 @@
                 <w:rFonts w:ascii="Times New Roman" w:eastAsia="Times New Roman" w:hAnsi="Times New Roman" w:cs="Times New Roman"/>
                 <w:sz w:val="22"/>
                 <w:szCs w:val="22"/>
+                <w:u w:val="single"/>
               </w:rPr>
             </w:pPr>
             <w:r>
@@ -8979,7 +9781,7 @@
                 <w:sz w:val="22"/>
                 <w:szCs w:val="22"/>
               </w:rPr>
-              <w:t>31</w:t>
+              <w:t>11</w:t>
             </w:r>
           </w:p>
         </w:tc>
@@ -9003,7 +9805,7 @@
                 <w:sz w:val="22"/>
                 <w:szCs w:val="22"/>
               </w:rPr>
-              <w:t>UnitTest1.cs</w:t>
+              <w:t>TableroHelper.cs</w:t>
             </w:r>
           </w:p>
         </w:tc>
@@ -9025,7 +9827,7 @@
                 <w:sz w:val="22"/>
                 <w:szCs w:val="22"/>
               </w:rPr>
-              <w:t>Prueba</w:t>
+              <w:t>Producción</w:t>
             </w:r>
           </w:p>
         </w:tc>
@@ -9047,7 +9849,7 @@
                 <w:sz w:val="22"/>
                 <w:szCs w:val="22"/>
               </w:rPr>
-              <w:t>499</w:t>
+              <w:t>38</w:t>
             </w:r>
           </w:p>
         </w:tc>
@@ -9055,6 +9857,74 @@
       <w:tr>
         <w:tc>
           <w:tcPr>
+            <w:tcW w:w="3510" w:type="dxa"/>
+          </w:tcPr>
+          <w:p>
+            <w:pPr>
+              <w:rPr>
+                <w:rFonts w:ascii="Times New Roman" w:eastAsia="Times New Roman" w:hAnsi="Times New Roman" w:cs="Times New Roman"/>
+                <w:sz w:val="22"/>
+                <w:szCs w:val="22"/>
+              </w:rPr>
+            </w:pPr>
+            <w:r>
+              <w:rPr>
+                <w:rFonts w:ascii="Times New Roman" w:eastAsia="Times New Roman" w:hAnsi="Times New Roman" w:cs="Times New Roman"/>
+                <w:sz w:val="22"/>
+                <w:szCs w:val="22"/>
+              </w:rPr>
+              <w:t>UnitTest1.cs</w:t>
+            </w:r>
+          </w:p>
+        </w:tc>
+        <w:tc>
+          <w:tcPr>
+            <w:tcW w:w="3150" w:type="dxa"/>
+          </w:tcPr>
+          <w:p>
+            <w:pPr>
+              <w:rPr>
+                <w:rFonts w:ascii="Times New Roman" w:eastAsia="Times New Roman" w:hAnsi="Times New Roman" w:cs="Times New Roman"/>
+                <w:sz w:val="22"/>
+                <w:szCs w:val="22"/>
+              </w:rPr>
+            </w:pPr>
+            <w:r>
+              <w:rPr>
+                <w:rFonts w:ascii="Times New Roman" w:eastAsia="Times New Roman" w:hAnsi="Times New Roman" w:cs="Times New Roman"/>
+                <w:sz w:val="22"/>
+                <w:szCs w:val="22"/>
+              </w:rPr>
+              <w:t>Prueba</w:t>
+            </w:r>
+          </w:p>
+        </w:tc>
+        <w:tc>
+          <w:tcPr>
+            <w:tcW w:w="1890" w:type="dxa"/>
+          </w:tcPr>
+          <w:p>
+            <w:pPr>
+              <w:rPr>
+                <w:rFonts w:ascii="Times New Roman" w:eastAsia="Times New Roman" w:hAnsi="Times New Roman" w:cs="Times New Roman"/>
+                <w:sz w:val="22"/>
+                <w:szCs w:val="22"/>
+              </w:rPr>
+            </w:pPr>
+            <w:r>
+              <w:rPr>
+                <w:rFonts w:ascii="Times New Roman" w:eastAsia="Times New Roman" w:hAnsi="Times New Roman" w:cs="Times New Roman"/>
+                <w:sz w:val="22"/>
+                <w:szCs w:val="22"/>
+              </w:rPr>
+              <w:t>519</w:t>
+            </w:r>
+          </w:p>
+        </w:tc>
+      </w:tr>
+      <w:tr>
+        <w:tc>
+          <w:tcPr>
             <w:tcW w:w="6660" w:type="dxa"/>
             <w:gridSpan w:val="2"/>
           </w:tcPr>
@@ -9099,7 +9969,7 @@
                 <w:szCs w:val="22"/>
                 <w:lang w:val="es-PE"/>
               </w:rPr>
-              <w:t>1</w:t>
+              <w:t>14</w:t>
             </w:r>
             <w:r>
               <w:rPr>
@@ -9108,16 +9978,7 @@
                 <w:szCs w:val="22"/>
                 <w:lang w:val="es-PE"/>
               </w:rPr>
-              <w:t>4</w:t>
-            </w:r>
-            <w:r>
-              <w:rPr>
-                <w:rFonts w:ascii="Times New Roman" w:eastAsia="Times New Roman" w:hAnsi="Times New Roman" w:cs="Times New Roman"/>
-                <w:sz w:val="22"/>
-                <w:szCs w:val="22"/>
-                <w:lang w:val="es-PE"/>
-              </w:rPr>
-              <w:t>49</w:t>
+              <w:t>18</w:t>
             </w:r>
           </w:p>
         </w:tc>
@@ -9727,6 +10588,7 @@
           <w:rFonts w:ascii="Times New Roman" w:eastAsia="Times New Roman" w:hAnsi="Times New Roman" w:cs="Times New Roman"/>
           <w:lang w:val="es-PE"/>
         </w:rPr>
+        <w:lastRenderedPageBreak/>
         <w:t>Si bien en ing de software aprendí la importancia de capturar requerimientos, las historias de usuario y criterios de aceptación me ayudaron a entender cómo aplicarlas para crear código funcional y con propósito.</w:t>
       </w:r>
     </w:p>
@@ -9742,7 +10604,6 @@
           <w:rFonts w:ascii="Times New Roman" w:eastAsia="Times New Roman" w:hAnsi="Times New Roman" w:cs="Times New Roman"/>
           <w:lang w:val="es-PE"/>
         </w:rPr>
-        <w:lastRenderedPageBreak/>
         <w:t>Que modularizar las clases y métodos hace más fácil la implementación de más funciones y actores</w:t>
       </w:r>
       <w:r>
@@ -9870,7 +10731,21 @@
           <w:rFonts w:ascii="Times New Roman" w:eastAsia="Times New Roman" w:hAnsi="Times New Roman" w:cs="Times New Roman"/>
           <w:lang w:val="es-PE"/>
         </w:rPr>
-        <w:t xml:space="preserve"> Y también que me ayudó a tener la costumbre de comentar mi código porque en ese momento sé que hace, pero días después puede que ya no.</w:t>
+        <w:t xml:space="preserve"> Y también que me ayudó a tener la costumbre de comentar mi código porque en ese momento sé </w:t>
+      </w:r>
+      <w:r>
+        <w:rPr>
+          <w:rFonts w:ascii="Times New Roman" w:eastAsia="Times New Roman" w:hAnsi="Times New Roman" w:cs="Times New Roman"/>
+          <w:lang w:val="es-PE"/>
+        </w:rPr>
+        <w:t>qué</w:t>
+      </w:r>
+      <w:r>
+        <w:rPr>
+          <w:rFonts w:ascii="Times New Roman" w:eastAsia="Times New Roman" w:hAnsi="Times New Roman" w:cs="Times New Roman"/>
+          <w:lang w:val="es-PE"/>
+        </w:rPr>
+        <w:t xml:space="preserve"> hace, pero días después puede que ya no.</w:t>
       </w:r>
     </w:p>
     <w:p>
@@ -10136,6 +11011,21 @@
     </w:p>
     <w:p>
       <w:pPr>
+        <w:rPr>
+          <w:rFonts w:ascii="Times New Roman" w:eastAsia="Times New Roman" w:hAnsi="Times New Roman" w:cs="Times New Roman"/>
+          <w:lang w:val="es-PE"/>
+        </w:rPr>
+      </w:pPr>
+      <w:r>
+        <w:rPr>
+          <w:rFonts w:ascii="Times New Roman" w:eastAsia="Times New Roman" w:hAnsi="Times New Roman" w:cs="Times New Roman"/>
+          <w:lang w:val="es-PE"/>
+        </w:rPr>
+        <w:t>Como último detalle, hacer más general el guardado de partidas, para que no haya conflictos al guardar en otro dispositivo que no sea el mío.</w:t>
+      </w:r>
+    </w:p>
+    <w:p>
+      <w:pPr>
         <w:ind w:left="360"/>
         <w:rPr>
           <w:rFonts w:ascii="Times New Roman" w:eastAsia="Times New Roman" w:hAnsi="Times New Roman" w:cs="Times New Roman"/>
@@ -10283,21 +11173,35 @@
           <w:rFonts w:ascii="Times New Roman" w:eastAsia="Times New Roman" w:hAnsi="Times New Roman" w:cs="Times New Roman"/>
           <w:lang w:val="es-PE"/>
         </w:rPr>
-        <w:t>Además,</w:t>
-      </w:r>
-      <w:r>
-        <w:rPr>
-          <w:rFonts w:ascii="Times New Roman" w:eastAsia="Times New Roman" w:hAnsi="Times New Roman" w:cs="Times New Roman"/>
-          <w:lang w:val="es-PE"/>
-        </w:rPr>
-        <w:t xml:space="preserve"> aprovechar más el uso de </w:t>
-      </w:r>
-      <w:r>
-        <w:rPr>
-          <w:rFonts w:ascii="Times New Roman" w:eastAsia="Times New Roman" w:hAnsi="Times New Roman" w:cs="Times New Roman"/>
-          <w:lang w:val="es-PE"/>
-        </w:rPr>
-        <w:t>ReShaper para acelerar el refactor cuando se cambie de nombre, entre otras funcionalidades.</w:t>
+        <w:t>Sobre la arquitectur</w:t>
+      </w:r>
+      <w:r>
+        <w:rPr>
+          <w:rFonts w:ascii="Times New Roman" w:eastAsia="Times New Roman" w:hAnsi="Times New Roman" w:cs="Times New Roman"/>
+          <w:lang w:val="es-PE"/>
+        </w:rPr>
+        <w:t xml:space="preserve">a, el cambio de un diseño de cascada a uno más versátil </w:t>
+      </w:r>
+      <w:r>
+        <w:rPr>
+          <w:rFonts w:ascii="Times New Roman" w:eastAsia="Times New Roman" w:hAnsi="Times New Roman" w:cs="Times New Roman"/>
+          <w:lang w:val="es-PE"/>
+        </w:rPr>
+        <w:t>como fue en este proyecto</w:t>
+      </w:r>
+      <w:r>
+        <w:rPr>
+          <w:rFonts w:ascii="Times New Roman" w:eastAsia="Times New Roman" w:hAnsi="Times New Roman" w:cs="Times New Roman"/>
+          <w:lang w:val="es-PE"/>
+        </w:rPr>
+        <w:t xml:space="preserve"> me ha ayudado a tener en mente que debo empezar el proyecto con una visión clara de lo que quiero lograr</w:t>
+      </w:r>
+      <w:r>
+        <w:rPr>
+          <w:rFonts w:ascii="Times New Roman" w:eastAsia="Times New Roman" w:hAnsi="Times New Roman" w:cs="Times New Roman"/>
+          <w:lang w:val="es-PE"/>
+        </w:rPr>
+        <w:t>, para quién y para qué, de forma iterativa.</w:t>
       </w:r>
     </w:p>
     <w:p>
@@ -10312,14 +11216,21 @@
           <w:rFonts w:ascii="Times New Roman" w:eastAsia="Times New Roman" w:hAnsi="Times New Roman" w:cs="Times New Roman"/>
           <w:lang w:val="es-PE"/>
         </w:rPr>
-        <w:t>Como tengo una mejor comprensión del uso de Properties podría reducir la redundancia de código si uso C#</w:t>
-      </w:r>
-      <w:r>
-        <w:rPr>
-          <w:rFonts w:ascii="Times New Roman" w:eastAsia="Times New Roman" w:hAnsi="Times New Roman" w:cs="Times New Roman"/>
-          <w:lang w:val="es-PE"/>
-        </w:rPr>
-        <w:t>.</w:t>
+        <w:t>Junto a lo anterior, gracias a los principios SOLID</w:t>
+      </w:r>
+      <w:r>
+        <w:rPr>
+          <w:rFonts w:ascii="Times New Roman" w:eastAsia="Times New Roman" w:hAnsi="Times New Roman" w:cs="Times New Roman"/>
+          <w:lang w:val="es-PE"/>
+        </w:rPr>
+        <w:t xml:space="preserve"> y a la experiencia que adquirí, </w:t>
+      </w:r>
+      <w:r>
+        <w:rPr>
+          <w:rFonts w:ascii="Times New Roman" w:eastAsia="Times New Roman" w:hAnsi="Times New Roman" w:cs="Times New Roman"/>
+          <w:lang w:val="es-PE"/>
+        </w:rPr>
+        <w:t>la modularidad de las clases podría empezar desde una fase más temprana.</w:t>
       </w:r>
     </w:p>
     <w:p>
@@ -10334,70 +11245,21 @@
           <w:rFonts w:ascii="Times New Roman" w:eastAsia="Times New Roman" w:hAnsi="Times New Roman" w:cs="Times New Roman"/>
           <w:lang w:val="es-PE"/>
         </w:rPr>
-        <w:t xml:space="preserve">Apuntar </w:t>
-      </w:r>
-      <w:r>
-        <w:rPr>
-          <w:rFonts w:ascii="Times New Roman" w:eastAsia="Times New Roman" w:hAnsi="Times New Roman" w:cs="Times New Roman"/>
-          <w:lang w:val="es-PE"/>
-        </w:rPr>
-        <w:t xml:space="preserve">en orden </w:t>
-      </w:r>
-      <w:r>
-        <w:rPr>
-          <w:rFonts w:ascii="Times New Roman" w:eastAsia="Times New Roman" w:hAnsi="Times New Roman" w:cs="Times New Roman"/>
-          <w:lang w:val="es-PE"/>
-        </w:rPr>
-        <w:t>los cambios pequeños que hago</w:t>
-      </w:r>
-      <w:r>
-        <w:rPr>
-          <w:rFonts w:ascii="Times New Roman" w:eastAsia="Times New Roman" w:hAnsi="Times New Roman" w:cs="Times New Roman"/>
-          <w:lang w:val="es-PE"/>
-        </w:rPr>
-        <w:t xml:space="preserve"> al momento de refactorizar </w:t>
-      </w:r>
-      <w:r>
-        <w:rPr>
-          <w:rFonts w:ascii="Times New Roman" w:eastAsia="Times New Roman" w:hAnsi="Times New Roman" w:cs="Times New Roman"/>
-          <w:lang w:val="es-PE"/>
-        </w:rPr>
-        <w:t xml:space="preserve">por si </w:t>
-      </w:r>
-      <w:r>
-        <w:rPr>
-          <w:rFonts w:ascii="Times New Roman" w:eastAsia="Times New Roman" w:hAnsi="Times New Roman" w:cs="Times New Roman"/>
-          <w:lang w:val="es-PE"/>
-        </w:rPr>
-        <w:t>se presenta</w:t>
-      </w:r>
-      <w:r>
-        <w:rPr>
-          <w:rFonts w:ascii="Times New Roman" w:eastAsia="Times New Roman" w:hAnsi="Times New Roman" w:cs="Times New Roman"/>
-          <w:lang w:val="es-PE"/>
-        </w:rPr>
-        <w:t xml:space="preserve"> un error ocasionado por uno de esos cambios </w:t>
-      </w:r>
-      <w:r>
-        <w:rPr>
-          <w:rFonts w:ascii="Times New Roman" w:eastAsia="Times New Roman" w:hAnsi="Times New Roman" w:cs="Times New Roman"/>
-          <w:lang w:val="es-PE"/>
-        </w:rPr>
-        <w:t xml:space="preserve">para no tener que regresar </w:t>
-      </w:r>
-      <w:r>
-        <w:rPr>
-          <w:rFonts w:ascii="Times New Roman" w:eastAsia="Times New Roman" w:hAnsi="Times New Roman" w:cs="Times New Roman"/>
-          <w:lang w:val="es-PE"/>
-        </w:rPr>
-        <w:t xml:space="preserve">mucho, digamos a un commit con mucha antigüedad o peor, a un </w:t>
-      </w:r>
-      <w:r>
-        <w:rPr>
-          <w:rFonts w:ascii="Times New Roman" w:eastAsia="Times New Roman" w:hAnsi="Times New Roman" w:cs="Times New Roman"/>
-          <w:lang w:val="es-PE"/>
-        </w:rPr>
-        <w:t>Sprint anterior.</w:t>
+        <w:t>Además,</w:t>
+      </w:r>
+      <w:r>
+        <w:rPr>
+          <w:rFonts w:ascii="Times New Roman" w:eastAsia="Times New Roman" w:hAnsi="Times New Roman" w:cs="Times New Roman"/>
+          <w:lang w:val="es-PE"/>
+        </w:rPr>
+        <w:t xml:space="preserve"> aprovechar más el uso de </w:t>
+      </w:r>
+      <w:r>
+        <w:rPr>
+          <w:rFonts w:ascii="Times New Roman" w:eastAsia="Times New Roman" w:hAnsi="Times New Roman" w:cs="Times New Roman"/>
+          <w:lang w:val="es-PE"/>
+        </w:rPr>
+        <w:t>ReShaper para acelerar el refactor cuando se cambie de nombre, entre otras funcionalidades.</w:t>
       </w:r>
     </w:p>
     <w:p>
@@ -10412,35 +11274,14 @@
           <w:rFonts w:ascii="Times New Roman" w:eastAsia="Times New Roman" w:hAnsi="Times New Roman" w:cs="Times New Roman"/>
           <w:lang w:val="es-PE"/>
         </w:rPr>
-        <w:t xml:space="preserve">Apoyando lo anterior, un mejor uso del control de versiones </w:t>
-      </w:r>
-      <w:r>
-        <w:rPr>
-          <w:rFonts w:ascii="Times New Roman" w:eastAsia="Times New Roman" w:hAnsi="Times New Roman" w:cs="Times New Roman"/>
-          <w:lang w:val="es-PE"/>
-        </w:rPr>
-        <w:t>gracias a la práctica que tengo evitará el tiempo perdido al tratar de arreglar una rama</w:t>
-      </w:r>
-      <w:r>
-        <w:rPr>
-          <w:rFonts w:ascii="Times New Roman" w:eastAsia="Times New Roman" w:hAnsi="Times New Roman" w:cs="Times New Roman"/>
-          <w:lang w:val="es-PE"/>
-        </w:rPr>
-        <w:t xml:space="preserve">, </w:t>
-      </w:r>
-      <w:r>
-        <w:rPr>
-          <w:rFonts w:ascii="Times New Roman" w:eastAsia="Times New Roman" w:hAnsi="Times New Roman" w:cs="Times New Roman"/>
-          <w:lang w:val="es-PE"/>
-        </w:rPr>
-        <w:t>repositorio</w:t>
-      </w:r>
-      <w:r>
-        <w:rPr>
-          <w:rFonts w:ascii="Times New Roman" w:eastAsia="Times New Roman" w:hAnsi="Times New Roman" w:cs="Times New Roman"/>
-          <w:lang w:val="es-PE"/>
-        </w:rPr>
-        <w:t xml:space="preserve"> o (intento de) commit.</w:t>
+        <w:t>Como tengo una mejor comprensión del uso de Properties podría reducir la redundancia de código si uso C#</w:t>
+      </w:r>
+      <w:r>
+        <w:rPr>
+          <w:rFonts w:ascii="Times New Roman" w:eastAsia="Times New Roman" w:hAnsi="Times New Roman" w:cs="Times New Roman"/>
+          <w:lang w:val="es-PE"/>
+        </w:rPr>
+        <w:t>.</w:t>
       </w:r>
     </w:p>
     <w:p>
@@ -10455,7 +11296,223 @@
           <w:rFonts w:ascii="Times New Roman" w:eastAsia="Times New Roman" w:hAnsi="Times New Roman" w:cs="Times New Roman"/>
           <w:lang w:val="es-PE"/>
         </w:rPr>
+        <w:t xml:space="preserve">Apuntar </w:t>
+      </w:r>
+      <w:r>
+        <w:rPr>
+          <w:rFonts w:ascii="Times New Roman" w:eastAsia="Times New Roman" w:hAnsi="Times New Roman" w:cs="Times New Roman"/>
+          <w:lang w:val="es-PE"/>
+        </w:rPr>
+        <w:t xml:space="preserve">en orden </w:t>
+      </w:r>
+      <w:r>
+        <w:rPr>
+          <w:rFonts w:ascii="Times New Roman" w:eastAsia="Times New Roman" w:hAnsi="Times New Roman" w:cs="Times New Roman"/>
+          <w:lang w:val="es-PE"/>
+        </w:rPr>
+        <w:t>los cambios pequeños que hago</w:t>
+      </w:r>
+      <w:r>
+        <w:rPr>
+          <w:rFonts w:ascii="Times New Roman" w:eastAsia="Times New Roman" w:hAnsi="Times New Roman" w:cs="Times New Roman"/>
+          <w:lang w:val="es-PE"/>
+        </w:rPr>
+        <w:t xml:space="preserve"> al momento de refactorizar </w:t>
+      </w:r>
+      <w:r>
+        <w:rPr>
+          <w:rFonts w:ascii="Times New Roman" w:eastAsia="Times New Roman" w:hAnsi="Times New Roman" w:cs="Times New Roman"/>
+          <w:lang w:val="es-PE"/>
+        </w:rPr>
+        <w:t xml:space="preserve">por si </w:t>
+      </w:r>
+      <w:r>
+        <w:rPr>
+          <w:rFonts w:ascii="Times New Roman" w:eastAsia="Times New Roman" w:hAnsi="Times New Roman" w:cs="Times New Roman"/>
+          <w:lang w:val="es-PE"/>
+        </w:rPr>
+        <w:t>se presenta</w:t>
+      </w:r>
+      <w:r>
+        <w:rPr>
+          <w:rFonts w:ascii="Times New Roman" w:eastAsia="Times New Roman" w:hAnsi="Times New Roman" w:cs="Times New Roman"/>
+          <w:lang w:val="es-PE"/>
+        </w:rPr>
+        <w:t xml:space="preserve"> un error ocasionado por uno de esos cambios </w:t>
+      </w:r>
+      <w:r>
+        <w:rPr>
+          <w:rFonts w:ascii="Times New Roman" w:eastAsia="Times New Roman" w:hAnsi="Times New Roman" w:cs="Times New Roman"/>
+          <w:lang w:val="es-PE"/>
+        </w:rPr>
+        <w:t xml:space="preserve">para no tener que regresar </w:t>
+      </w:r>
+      <w:r>
+        <w:rPr>
+          <w:rFonts w:ascii="Times New Roman" w:eastAsia="Times New Roman" w:hAnsi="Times New Roman" w:cs="Times New Roman"/>
+          <w:lang w:val="es-PE"/>
+        </w:rPr>
+        <w:t xml:space="preserve">mucho, digamos a un commit con mucha antigüedad o peor, a un </w:t>
+      </w:r>
+      <w:r>
+        <w:rPr>
+          <w:rFonts w:ascii="Times New Roman" w:eastAsia="Times New Roman" w:hAnsi="Times New Roman" w:cs="Times New Roman"/>
+          <w:lang w:val="es-PE"/>
+        </w:rPr>
+        <w:t>Sprint anterior.</w:t>
+      </w:r>
+    </w:p>
+    <w:p>
+      <w:pPr>
+        <w:rPr>
+          <w:rFonts w:ascii="Times New Roman" w:eastAsia="Times New Roman" w:hAnsi="Times New Roman" w:cs="Times New Roman"/>
+          <w:lang w:val="es-PE"/>
+        </w:rPr>
+      </w:pPr>
+      <w:r>
+        <w:rPr>
+          <w:rFonts w:ascii="Times New Roman" w:eastAsia="Times New Roman" w:hAnsi="Times New Roman" w:cs="Times New Roman"/>
+          <w:lang w:val="es-PE"/>
+        </w:rPr>
+        <w:t xml:space="preserve">Apoyando lo anterior, un mejor uso del control de versiones </w:t>
+      </w:r>
+      <w:r>
+        <w:rPr>
+          <w:rFonts w:ascii="Times New Roman" w:eastAsia="Times New Roman" w:hAnsi="Times New Roman" w:cs="Times New Roman"/>
+          <w:lang w:val="es-PE"/>
+        </w:rPr>
+        <w:t>gracias a la práctica que tengo evitará el tiempo perdido al tratar de arreglar una rama</w:t>
+      </w:r>
+      <w:r>
+        <w:rPr>
+          <w:rFonts w:ascii="Times New Roman" w:eastAsia="Times New Roman" w:hAnsi="Times New Roman" w:cs="Times New Roman"/>
+          <w:lang w:val="es-PE"/>
+        </w:rPr>
+        <w:t xml:space="preserve">, </w:t>
+      </w:r>
+      <w:r>
+        <w:rPr>
+          <w:rFonts w:ascii="Times New Roman" w:eastAsia="Times New Roman" w:hAnsi="Times New Roman" w:cs="Times New Roman"/>
+          <w:lang w:val="es-PE"/>
+        </w:rPr>
+        <w:t>repositorio</w:t>
+      </w:r>
+      <w:r>
+        <w:rPr>
+          <w:rFonts w:ascii="Times New Roman" w:eastAsia="Times New Roman" w:hAnsi="Times New Roman" w:cs="Times New Roman"/>
+          <w:lang w:val="es-PE"/>
+        </w:rPr>
+        <w:t xml:space="preserve"> o (intento de) commit.</w:t>
+      </w:r>
+    </w:p>
+    <w:p>
+      <w:pPr>
+        <w:rPr>
+          <w:rFonts w:ascii="Times New Roman" w:eastAsia="Times New Roman" w:hAnsi="Times New Roman" w:cs="Times New Roman"/>
+          <w:lang w:val="es-PE"/>
+        </w:rPr>
+      </w:pPr>
+      <w:r>
+        <w:rPr>
+          <w:rFonts w:ascii="Times New Roman" w:eastAsia="Times New Roman" w:hAnsi="Times New Roman" w:cs="Times New Roman"/>
+          <w:lang w:val="es-PE"/>
+        </w:rPr>
         <w:t>Incluso podría aprovechar las pruebas por especificaciones para cubrir el mayor rango de cobertura posible.</w:t>
+      </w:r>
+    </w:p>
+    <w:p>
+      <w:pPr>
+        <w:rPr>
+          <w:rFonts w:ascii="Times New Roman" w:eastAsia="Times New Roman" w:hAnsi="Times New Roman" w:cs="Times New Roman"/>
+          <w:lang w:val="es-PE"/>
+        </w:rPr>
+      </w:pPr>
+      <w:r>
+        <w:rPr>
+          <w:rFonts w:ascii="Times New Roman" w:eastAsia="Times New Roman" w:hAnsi="Times New Roman" w:cs="Times New Roman"/>
+          <w:lang w:val="es-PE"/>
+        </w:rPr>
+        <w:lastRenderedPageBreak/>
+        <w:t>Además,</w:t>
+      </w:r>
+      <w:r>
+        <w:rPr>
+          <w:rFonts w:ascii="Times New Roman" w:eastAsia="Times New Roman" w:hAnsi="Times New Roman" w:cs="Times New Roman"/>
+          <w:lang w:val="es-PE"/>
+        </w:rPr>
+        <w:t xml:space="preserve"> podría usar </w:t>
+      </w:r>
+      <w:r>
+        <w:rPr>
+          <w:rFonts w:ascii="Times New Roman" w:eastAsia="Times New Roman" w:hAnsi="Times New Roman" w:cs="Times New Roman"/>
+          <w:lang w:val="es-PE"/>
+        </w:rPr>
+        <w:t>.NET.</w:t>
+      </w:r>
+      <w:r>
+        <w:rPr>
+          <w:rFonts w:ascii="Times New Roman" w:eastAsia="Times New Roman" w:hAnsi="Times New Roman" w:cs="Times New Roman"/>
+          <w:lang w:val="es-PE"/>
+        </w:rPr>
+        <w:t>Xamarin</w:t>
+      </w:r>
+      <w:r>
+        <w:rPr>
+          <w:rFonts w:ascii="Times New Roman" w:eastAsia="Times New Roman" w:hAnsi="Times New Roman" w:cs="Times New Roman"/>
+          <w:lang w:val="es-PE"/>
+        </w:rPr>
+        <w:t xml:space="preserve"> </w:t>
+      </w:r>
+      <w:r>
+        <w:rPr>
+          <w:rFonts w:ascii="Times New Roman" w:eastAsia="Times New Roman" w:hAnsi="Times New Roman" w:cs="Times New Roman"/>
+          <w:lang w:val="es-PE"/>
+        </w:rPr>
+        <w:t>que es multiplataforma para no limitar el uso de mi juego a Windows.</w:t>
+      </w:r>
+    </w:p>
+    <w:p>
+      <w:pPr>
+        <w:rPr>
+          <w:rFonts w:ascii="Times New Roman" w:eastAsia="Times New Roman" w:hAnsi="Times New Roman" w:cs="Times New Roman"/>
+          <w:lang w:val="es-PE"/>
+        </w:rPr>
+      </w:pPr>
+      <w:r>
+        <w:rPr>
+          <w:rFonts w:ascii="Times New Roman" w:eastAsia="Times New Roman" w:hAnsi="Times New Roman" w:cs="Times New Roman"/>
+          <w:lang w:val="es-PE"/>
+        </w:rPr>
+        <w:t xml:space="preserve">En cuanto a las pruebas y criterios de aceptación, no solo tomar pruebas esperando resultados correctos, sino también </w:t>
+      </w:r>
+      <w:r>
+        <w:rPr>
+          <w:rFonts w:ascii="Times New Roman" w:eastAsia="Times New Roman" w:hAnsi="Times New Roman" w:cs="Times New Roman"/>
+          <w:lang w:val="es-PE"/>
+        </w:rPr>
+        <w:t>cuando se espera que el programa falle.</w:t>
+      </w:r>
+    </w:p>
+    <w:p>
+      <w:pPr>
+        <w:rPr>
+          <w:rFonts w:ascii="Times New Roman" w:eastAsia="Times New Roman" w:hAnsi="Times New Roman" w:cs="Times New Roman"/>
+          <w:lang w:val="es-PE"/>
+        </w:rPr>
+      </w:pPr>
+      <w:r>
+        <w:rPr>
+          <w:rFonts w:ascii="Times New Roman" w:eastAsia="Times New Roman" w:hAnsi="Times New Roman" w:cs="Times New Roman"/>
+          <w:lang w:val="es-PE"/>
+        </w:rPr>
+        <w:t xml:space="preserve">Para pruebas </w:t>
+      </w:r>
+      <w:r>
+        <w:rPr>
+          <w:rFonts w:ascii="Times New Roman" w:eastAsia="Times New Roman" w:hAnsi="Times New Roman" w:cs="Times New Roman"/>
+          <w:lang w:val="es-PE"/>
+        </w:rPr>
+        <w:t>que dependen de valores aleatorios como es el caso de los movimientos por computadora, el uso de stubs y mocks haría una gran diferencia.</w:t>
       </w:r>
     </w:p>
     <w:sectPr>

</xml_diff>